<commit_message>
yusuf: made a minor change as a test, i.e. inserted references to figures 5 and 6 as "Cross references" instead of it being hard coded
</commit_message>
<xml_diff>
--- a/Artifacts/Syntell POS System Bill-Fine Payments Requirements.docx
+++ b/Artifacts/Syntell POS System Bill-Fine Payments Requirements.docx
@@ -1,6 +1,6 @@
 
 <file path=word/document.xml><?xml version="1.0" encoding="utf-8"?>
-<w:document xmlns:wpc="http://schemas.microsoft.com/office/word/2010/wordprocessingCanvas" xmlns:mc="http://schemas.openxmlformats.org/markup-compatibility/2006" xmlns:o="urn:schemas-microsoft-com:office:office" xmlns:r="http://schemas.openxmlformats.org/officeDocument/2006/relationships" xmlns:m="http://schemas.openxmlformats.org/officeDocument/2006/math" xmlns:v="urn:schemas-microsoft-com:vml" xmlns:wp14="http://schemas.microsoft.com/office/word/2010/wordprocessingDrawing" xmlns:wp="http://schemas.openxmlformats.org/drawingml/2006/wordprocessingDrawing" xmlns:w10="urn:schemas-microsoft-com:office:word" xmlns:w="http://schemas.openxmlformats.org/wordprocessingml/2006/main" xmlns:w14="http://schemas.microsoft.com/office/word/2010/wordml" xmlns:w15="http://schemas.microsoft.com/office/word/2012/wordml" xmlns:wpg="http://schemas.microsoft.com/office/word/2010/wordprocessingGroup" xmlns:wpi="http://schemas.microsoft.com/office/word/2010/wordprocessingInk" xmlns:wne="http://schemas.microsoft.com/office/word/2006/wordml" xmlns:wps="http://schemas.microsoft.com/office/word/2010/wordprocessingShape" mc:Ignorable="w14 w15 wp14">
+<w:document xmlns:wpc="http://schemas.microsoft.com/office/word/2010/wordprocessingCanvas" xmlns:mc="http://schemas.openxmlformats.org/markup-compatibility/2006" xmlns:o="urn:schemas-microsoft-com:office:office" xmlns:r="http://schemas.openxmlformats.org/officeDocument/2006/relationships" xmlns:m="http://schemas.openxmlformats.org/officeDocument/2006/math" xmlns:v="urn:schemas-microsoft-com:vml" xmlns:wp14="http://schemas.microsoft.com/office/word/2010/wordprocessingDrawing" xmlns:wp="http://schemas.openxmlformats.org/drawingml/2006/wordprocessingDrawing" xmlns:w10="urn:schemas-microsoft-com:office:word" xmlns:w="http://schemas.openxmlformats.org/wordprocessingml/2006/main" xmlns:w14="http://schemas.microsoft.com/office/word/2010/wordml" xmlns:wpg="http://schemas.microsoft.com/office/word/2010/wordprocessingGroup" xmlns:wpi="http://schemas.microsoft.com/office/word/2010/wordprocessingInk" xmlns:wne="http://schemas.microsoft.com/office/word/2006/wordml" xmlns:wps="http://schemas.microsoft.com/office/word/2010/wordprocessingShape" mc:Ignorable="w14 wp14">
   <w:body>
     <w:tbl>
       <w:tblPr>
@@ -32,7 +32,7 @@
             <w:r>
               <w:rPr>
                 <w:noProof/>
-                <w:lang w:val="en-GB" w:eastAsia="en-GB"/>
+                <w:lang w:val="en-US"/>
               </w:rPr>
               <w:drawing>
                 <wp:inline distT="0" distB="0" distL="0" distR="0" wp14:anchorId="55AF823D" wp14:editId="49244782">
@@ -52,7 +52,7 @@
                           </pic:cNvPicPr>
                         </pic:nvPicPr>
                         <pic:blipFill>
-                          <a:blip r:embed="rId8">
+                          <a:blip r:embed="rId9">
                             <a:extLst>
                               <a:ext uri="{28A0092B-C50C-407E-A947-70E740481C1C}">
                                 <a14:useLocalDpi xmlns:a14="http://schemas.microsoft.com/office/drawing/2010/main" val="0"/>
@@ -242,7 +242,7 @@
                       <w:color w:val="595959"/>
                       <w:sz w:val="18"/>
                       <w:szCs w:val="18"/>
-                      <w:lang w:val="en-GB" w:eastAsia="en-GB"/>
+                      <w:lang w:val="en-US"/>
                     </w:rPr>
                     <w:drawing>
                       <wp:inline distT="0" distB="0" distL="0" distR="0" wp14:anchorId="0FD82EE8" wp14:editId="738C243D">
@@ -262,7 +262,7 @@
                                 </pic:cNvPicPr>
                               </pic:nvPicPr>
                               <pic:blipFill>
-                                <a:blip r:embed="rId9">
+                                <a:blip r:embed="rId10">
                                   <a:extLst>
                                     <a:ext uri="{28A0092B-C50C-407E-A947-70E740481C1C}">
                                       <a14:useLocalDpi xmlns:a14="http://schemas.microsoft.com/office/drawing/2010/main" val="0"/>
@@ -341,7 +341,7 @@
                       <w:color w:val="595959"/>
                       <w:sz w:val="18"/>
                       <w:szCs w:val="18"/>
-                      <w:lang w:val="en-GB" w:eastAsia="en-GB"/>
+                      <w:lang w:val="en-US"/>
                     </w:rPr>
                     <w:drawing>
                       <wp:inline distT="0" distB="0" distL="0" distR="0" wp14:anchorId="62572D92" wp14:editId="457C2C28">
@@ -361,7 +361,7 @@
                                 </pic:cNvPicPr>
                               </pic:nvPicPr>
                               <pic:blipFill>
-                                <a:blip r:embed="rId9">
+                                <a:blip r:embed="rId10">
                                   <a:extLst>
                                     <a:ext uri="{28A0092B-C50C-407E-A947-70E740481C1C}">
                                       <a14:useLocalDpi xmlns:a14="http://schemas.microsoft.com/office/drawing/2010/main" val="0"/>
@@ -440,7 +440,7 @@
                       <w:color w:val="595959"/>
                       <w:sz w:val="18"/>
                       <w:szCs w:val="18"/>
-                      <w:lang w:val="en-GB" w:eastAsia="en-GB"/>
+                      <w:lang w:val="en-US"/>
                     </w:rPr>
                     <w:drawing>
                       <wp:inline distT="0" distB="0" distL="0" distR="0" wp14:anchorId="47B6C682" wp14:editId="49EA4A1C">
@@ -460,7 +460,7 @@
                                 </pic:cNvPicPr>
                               </pic:nvPicPr>
                               <pic:blipFill>
-                                <a:blip r:embed="rId10">
+                                <a:blip r:embed="rId11">
                                   <a:extLst>
                                     <a:ext uri="{28A0092B-C50C-407E-A947-70E740481C1C}">
                                       <a14:useLocalDpi xmlns:a14="http://schemas.microsoft.com/office/drawing/2010/main" val="0"/>
@@ -507,7 +507,7 @@
                       <w:szCs w:val="18"/>
                     </w:rPr>
                   </w:pPr>
-                  <w:hyperlink r:id="rId11" w:history="1">
+                  <w:hyperlink r:id="rId12" w:history="1">
                     <w:r>
                       <w:rPr>
                         <w:rStyle w:val="Hyperlink"/>
@@ -1223,13 +1223,23 @@
               </w:rPr>
               <w:fldChar w:fldCharType="separate"/>
             </w:r>
+            <w:proofErr w:type="spellStart"/>
             <w:r>
               <w:rPr>
                 <w:rFonts w:ascii="Trebuchet MS" w:hAnsi="Trebuchet MS" w:cs="Arial"/>
                 <w:color w:val="404040"/>
                 <w:sz w:val="20"/>
               </w:rPr>
-              <w:t>Wintec POS System</w:t>
+              <w:t>Wintec</w:t>
+            </w:r>
+            <w:proofErr w:type="spellEnd"/>
+            <w:r>
+              <w:rPr>
+                <w:rFonts w:ascii="Trebuchet MS" w:hAnsi="Trebuchet MS" w:cs="Arial"/>
+                <w:color w:val="404040"/>
+                <w:sz w:val="20"/>
+              </w:rPr>
+              <w:t xml:space="preserve"> POS System</w:t>
             </w:r>
             <w:r>
               <w:rPr>
@@ -2304,7 +2314,25 @@
                 <w:color w:val="404040"/>
                 <w:sz w:val="20"/>
               </w:rPr>
-              <w:t>, Whitecloud Solutions</w:t>
+              <w:t xml:space="preserve">, </w:t>
+            </w:r>
+            <w:proofErr w:type="spellStart"/>
+            <w:r>
+              <w:rPr>
+                <w:rFonts w:ascii="Trebuchet MS" w:hAnsi="Trebuchet MS" w:cs="Arial"/>
+                <w:color w:val="404040"/>
+                <w:sz w:val="20"/>
+              </w:rPr>
+              <w:t>Whitecloud</w:t>
+            </w:r>
+            <w:proofErr w:type="spellEnd"/>
+            <w:r>
+              <w:rPr>
+                <w:rFonts w:ascii="Trebuchet MS" w:hAnsi="Trebuchet MS" w:cs="Arial"/>
+                <w:color w:val="404040"/>
+                <w:sz w:val="20"/>
+              </w:rPr>
+              <w:t xml:space="preserve"> Solutions</w:t>
             </w:r>
           </w:p>
         </w:tc>
@@ -2544,7 +2572,23 @@
           <w:rFonts w:ascii="Trebuchet MS" w:hAnsi="Trebuchet MS" w:cs="Arial"/>
           <w:color w:val="595959"/>
         </w:rPr>
-        <w:t xml:space="preserve">, be copied, reprinted or reproduced in any material form including but not limited to photocopying, transcribing, transmitting or storing it in any medium or translating it into any language, in any form or by any means, be it electronic, mechanical, zero graphic, optical, magnetic or otherwise. Unless otherwise indicated, information contained in this document is proprietary and confidential and all copyright, trade marks, trade names, patents and other intellectual property rights in the documentation are the exclusive property of </w:t>
+        <w:t xml:space="preserve">, be copied, reprinted or reproduced in any material form including but not limited to photocopying, transcribing, transmitting or storing it in any medium or translating it into any language, in any form or by any means, be it electronic, mechanical, zero graphic, optical, magnetic or otherwise. Unless otherwise indicated, information contained in this document is proprietary and confidential and all copyright, </w:t>
+      </w:r>
+      <w:proofErr w:type="spellStart"/>
+      <w:r>
+        <w:rPr>
+          <w:rFonts w:ascii="Trebuchet MS" w:hAnsi="Trebuchet MS" w:cs="Arial"/>
+          <w:color w:val="595959"/>
+        </w:rPr>
+        <w:t>trade marks</w:t>
+      </w:r>
+      <w:proofErr w:type="spellEnd"/>
+      <w:r>
+        <w:rPr>
+          <w:rFonts w:ascii="Trebuchet MS" w:hAnsi="Trebuchet MS" w:cs="Arial"/>
+          <w:color w:val="595959"/>
+        </w:rPr>
+        <w:t xml:space="preserve">, trade names, patents and other intellectual property rights in the documentation are the exclusive property of </w:t>
       </w:r>
       <w:r>
         <w:rPr>
@@ -2567,6 +2611,7 @@
         </w:rPr>
         <w:t xml:space="preserve">unless otherwise specified. The information including but not limited to data, drawings, specification, documentation, software listings, source or object code shall not at any time be disclosed directly or indirectly to any third party without </w:t>
       </w:r>
+      <w:proofErr w:type="spellStart"/>
       <w:r>
         <w:rPr>
           <w:rFonts w:ascii="Trebuchet MS" w:hAnsi="Trebuchet MS" w:cs="Arial"/>
@@ -2579,7 +2624,15 @@
           <w:rFonts w:ascii="Trebuchet MS" w:hAnsi="Trebuchet MS" w:cs="Arial"/>
           <w:color w:val="595959"/>
         </w:rPr>
-        <w:t xml:space="preserve">’s </w:t>
+        <w:t>’s</w:t>
+      </w:r>
+      <w:proofErr w:type="spellEnd"/>
+      <w:r>
+        <w:rPr>
+          <w:rFonts w:ascii="Trebuchet MS" w:hAnsi="Trebuchet MS" w:cs="Arial"/>
+          <w:color w:val="595959"/>
+        </w:rPr>
+        <w:t xml:space="preserve"> </w:t>
       </w:r>
       <w:r>
         <w:rPr>
@@ -4421,9 +4474,9 @@
           <w:color w:val="595959"/>
         </w:rPr>
         <w:sectPr>
-          <w:headerReference w:type="even" r:id="rId12"/>
-          <w:headerReference w:type="default" r:id="rId13"/>
-          <w:footerReference w:type="default" r:id="rId14"/>
+          <w:headerReference w:type="even" r:id="rId13"/>
+          <w:headerReference w:type="default" r:id="rId14"/>
+          <w:footerReference w:type="default" r:id="rId15"/>
           <w:pgSz w:w="11909" w:h="16834" w:code="9"/>
           <w:pgMar w:top="1152" w:right="1152" w:bottom="1152" w:left="1152" w:header="1304" w:footer="0" w:gutter="0"/>
           <w:pgNumType w:start="0"/>
@@ -4963,37 +5016,7 @@
             <w:rStyle w:val="Hyperlink"/>
             <w:noProof/>
           </w:rPr>
-          <w:t>Table 1 Shift Report Old</w:t>
-        </w:r>
-        <w:bookmarkStart w:id="2" w:name="_GoBack"/>
-        <w:bookmarkEnd w:id="2"/>
-        <w:r>
-          <w:rPr>
-            <w:rStyle w:val="Hyperlink"/>
-            <w:noProof/>
-          </w:rPr>
-          <w:t xml:space="preserve"> </w:t>
-        </w:r>
-        <w:r>
-          <w:rPr>
-            <w:rStyle w:val="Hyperlink"/>
-            <w:noProof/>
-          </w:rPr>
-          <w:t>&amp;</w:t>
-        </w:r>
-        <w:r>
-          <w:rPr>
-            <w:rStyle w:val="Hyperlink"/>
-            <w:noProof/>
-          </w:rPr>
-          <w:t xml:space="preserve"> </w:t>
-        </w:r>
-        <w:r>
-          <w:rPr>
-            <w:rStyle w:val="Hyperlink"/>
-            <w:noProof/>
-          </w:rPr>
-          <w:t>New Reports</w:t>
+          <w:t>Table 1 Shift Report Old &amp; New Reports</w:t>
         </w:r>
         <w:r>
           <w:rPr>
@@ -5066,35 +5089,7 @@
             <w:rStyle w:val="Hyperlink"/>
             <w:noProof/>
           </w:rPr>
-          <w:t>Table 2 Bank Rep</w:t>
-        </w:r>
-        <w:r>
-          <w:rPr>
-            <w:rStyle w:val="Hyperlink"/>
-            <w:noProof/>
-          </w:rPr>
-          <w:t>o</w:t>
-        </w:r>
-        <w:r>
-          <w:rPr>
-            <w:rStyle w:val="Hyperlink"/>
-            <w:noProof/>
-          </w:rPr>
-          <w:t>rt Old &amp; New Re</w:t>
-        </w:r>
-        <w:r>
-          <w:rPr>
-            <w:rStyle w:val="Hyperlink"/>
-            <w:noProof/>
-          </w:rPr>
-          <w:t>p</w:t>
-        </w:r>
-        <w:r>
-          <w:rPr>
-            <w:rStyle w:val="Hyperlink"/>
-            <w:noProof/>
-          </w:rPr>
-          <w:t>orts</w:t>
+          <w:t>Table 2 Bank Report Old &amp; New Reports</w:t>
         </w:r>
         <w:r>
           <w:rPr>
@@ -5160,11 +5155,11 @@
         </w:numPr>
         <w:ind w:left="576" w:hanging="576"/>
       </w:pPr>
-      <w:bookmarkStart w:id="3" w:name="_Toc404789716"/>
+      <w:bookmarkStart w:id="2" w:name="_Toc404789716"/>
       <w:r>
         <w:t>Definitions and Acronyms</w:t>
       </w:r>
-      <w:bookmarkEnd w:id="3"/>
+      <w:bookmarkEnd w:id="2"/>
     </w:p>
     <w:tbl>
       <w:tblPr>
@@ -5182,8 +5177,8 @@
         <w:tblLook w:val="04A0" w:firstRow="1" w:lastRow="0" w:firstColumn="1" w:lastColumn="0" w:noHBand="0" w:noVBand="1"/>
       </w:tblPr>
       <w:tblGrid>
-        <w:gridCol w:w="2391"/>
-        <w:gridCol w:w="7096"/>
+        <w:gridCol w:w="2430"/>
+        <w:gridCol w:w="7283"/>
       </w:tblGrid>
       <w:tr>
         <w:tc>
@@ -5472,7 +5467,21 @@
               <w:rPr>
                 <w:sz w:val="20"/>
               </w:rPr>
-              <w:t>Vendor is a partner which sells any of the Syntell products using the Wintec terminal.</w:t>
+              <w:t xml:space="preserve">Vendor is a partner which sells any of the Syntell products using the </w:t>
+            </w:r>
+            <w:proofErr w:type="spellStart"/>
+            <w:r>
+              <w:rPr>
+                <w:sz w:val="20"/>
+              </w:rPr>
+              <w:t>Wintec</w:t>
+            </w:r>
+            <w:proofErr w:type="spellEnd"/>
+            <w:r>
+              <w:rPr>
+                <w:sz w:val="20"/>
+              </w:rPr>
+              <w:t xml:space="preserve"> terminal.</w:t>
             </w:r>
           </w:p>
         </w:tc>
@@ -5486,44 +5495,60 @@
           <w:color w:val="auto"/>
         </w:rPr>
       </w:pPr>
-      <w:bookmarkStart w:id="4" w:name="_Toc404789717"/>
+      <w:bookmarkStart w:id="3" w:name="_Toc404789717"/>
       <w:r>
         <w:lastRenderedPageBreak/>
         <w:t>Introduction</w:t>
+      </w:r>
+      <w:bookmarkEnd w:id="3"/>
+    </w:p>
+    <w:p>
+      <w:pPr>
+        <w:pStyle w:val="Heading2"/>
+      </w:pPr>
+      <w:bookmarkStart w:id="4" w:name="_Toc404789718"/>
+      <w:r>
+        <w:t>Purpose</w:t>
       </w:r>
       <w:bookmarkEnd w:id="4"/>
     </w:p>
     <w:p>
+      <w:r>
+        <w:t xml:space="preserve">This document details the project process for the development of the ‘Bill Payments’ and ‘Fine Payments’ functionality on the </w:t>
+      </w:r>
+      <w:proofErr w:type="spellStart"/>
+      <w:r>
+        <w:t>Wintec</w:t>
+      </w:r>
+      <w:proofErr w:type="spellEnd"/>
+      <w:r>
+        <w:t xml:space="preserve"> terminals. The intended audience for this document is all Syntell and Softlite stakeholders (inclusive of development, implementation and support teams).</w:t>
+      </w:r>
+    </w:p>
+    <w:p>
       <w:pPr>
         <w:pStyle w:val="Heading2"/>
       </w:pPr>
-      <w:bookmarkStart w:id="5" w:name="_Toc404789718"/>
-      <w:r>
-        <w:t>Purpose</w:t>
+      <w:bookmarkStart w:id="5" w:name="_Toc404789719"/>
+      <w:r>
+        <w:t>Scope</w:t>
       </w:r>
       <w:bookmarkEnd w:id="5"/>
     </w:p>
     <w:p>
-      <w:r>
-        <w:t>This document details the project process for the development of the ‘Bill Payments’ and ‘Fine Payments’ functionality on the Wintec terminals. The intended audience for this document is all Syntell and Softlite stakeholders (inclusive of development, implementation and support teams).</w:t>
-      </w:r>
-    </w:p>
-    <w:p>
-      <w:pPr>
-        <w:pStyle w:val="Heading2"/>
-      </w:pPr>
-      <w:bookmarkStart w:id="6" w:name="_Toc404789719"/>
-      <w:r>
-        <w:t>Scope</w:t>
-      </w:r>
-      <w:bookmarkEnd w:id="6"/>
-    </w:p>
-    <w:p>
       <w:pPr>
         <w:jc w:val="both"/>
       </w:pPr>
       <w:r>
-        <w:t>The developed product incorporates the ‘Bill Payments’ and ‘Fine Payments’ functions on the Wintec terminals. These products will allow fo</w:t>
+        <w:t xml:space="preserve">The developed product incorporates the ‘Bill Payments’ and ‘Fine Payments’ functions on the </w:t>
+      </w:r>
+      <w:proofErr w:type="spellStart"/>
+      <w:r>
+        <w:t>Wintec</w:t>
+      </w:r>
+      <w:proofErr w:type="spellEnd"/>
+      <w:r>
+        <w:t xml:space="preserve"> terminals. These products will allow fo</w:t>
       </w:r>
       <w:r>
         <w:t>r fu</w:t>
@@ -5555,7 +5580,15 @@
         <w:jc w:val="both"/>
       </w:pPr>
       <w:r>
-        <w:t>The current Wintec terminal only allows for the sale of prepaid electricity. The terminal is being enhanced to provide the added payment functionality of Local Authority Bill payments and Traffic Fines.</w:t>
+        <w:t xml:space="preserve">The current </w:t>
+      </w:r>
+      <w:proofErr w:type="spellStart"/>
+      <w:r>
+        <w:t>Wintec</w:t>
+      </w:r>
+      <w:proofErr w:type="spellEnd"/>
+      <w:r>
+        <w:t xml:space="preserve"> terminal only allows for the sale of prepaid electricity. The terminal is being enhanced to provide the added payment functionality of Local Authority Bill payments and Traffic Fines.</w:t>
       </w:r>
     </w:p>
     <w:p/>
@@ -5609,12 +5642,12 @@
           <w:color w:val="auto"/>
         </w:rPr>
       </w:pPr>
-      <w:bookmarkStart w:id="7" w:name="_Toc404789720"/>
+      <w:bookmarkStart w:id="6" w:name="_Toc404789720"/>
       <w:r>
         <w:lastRenderedPageBreak/>
         <w:t>Functional Requirements</w:t>
       </w:r>
-      <w:bookmarkEnd w:id="7"/>
+      <w:bookmarkEnd w:id="6"/>
     </w:p>
     <w:p>
       <w:pPr>
@@ -5631,7 +5664,23 @@
           <w:rFonts w:ascii="Trebuchet MS" w:hAnsi="Trebuchet MS" w:cs="Arial"/>
           <w:szCs w:val="22"/>
         </w:rPr>
-        <w:t xml:space="preserve">The current Wintec terminal only allows for the sale of prepaid electricity. The terminal is being enhanced to provide the added payment functionality of Local </w:t>
+        <w:t xml:space="preserve">The current </w:t>
+      </w:r>
+      <w:proofErr w:type="spellStart"/>
+      <w:r>
+        <w:rPr>
+          <w:rFonts w:ascii="Trebuchet MS" w:hAnsi="Trebuchet MS" w:cs="Arial"/>
+          <w:szCs w:val="22"/>
+        </w:rPr>
+        <w:t>Wintec</w:t>
+      </w:r>
+      <w:proofErr w:type="spellEnd"/>
+      <w:r>
+        <w:rPr>
+          <w:rFonts w:ascii="Trebuchet MS" w:hAnsi="Trebuchet MS" w:cs="Arial"/>
+          <w:szCs w:val="22"/>
+        </w:rPr>
+        <w:t xml:space="preserve"> terminal only allows for the sale of prepaid electricity. The terminal is being enhanced to provide the added payment functionality of Local </w:t>
       </w:r>
       <w:r>
         <w:rPr>
@@ -5663,9 +5712,25 @@
           <w:rFonts w:ascii="Trebuchet MS" w:hAnsi="Trebuchet MS" w:cs="Arial"/>
           <w:szCs w:val="22"/>
         </w:rPr>
-        <w:t>The implementation of new icons may be part of the enhancement. Refer to payCity website (</w:t>
-      </w:r>
-      <w:hyperlink r:id="rId15" w:history="1">
+        <w:t xml:space="preserve">The implementation of new icons may be part of the enhancement. Refer to </w:t>
+      </w:r>
+      <w:proofErr w:type="spellStart"/>
+      <w:r>
+        <w:rPr>
+          <w:rFonts w:ascii="Trebuchet MS" w:hAnsi="Trebuchet MS" w:cs="Arial"/>
+          <w:szCs w:val="22"/>
+        </w:rPr>
+        <w:t>payCity</w:t>
+      </w:r>
+      <w:proofErr w:type="spellEnd"/>
+      <w:r>
+        <w:rPr>
+          <w:rFonts w:ascii="Trebuchet MS" w:hAnsi="Trebuchet MS" w:cs="Arial"/>
+          <w:szCs w:val="22"/>
+        </w:rPr>
+        <w:t xml:space="preserve"> website (</w:t>
+      </w:r>
+      <w:hyperlink r:id="rId16" w:history="1">
         <w:r>
           <w:rPr>
             <w:rStyle w:val="Hyperlink"/>
@@ -5702,11 +5767,11 @@
       <w:pPr>
         <w:pStyle w:val="Heading2"/>
       </w:pPr>
-      <w:bookmarkStart w:id="8" w:name="_Toc404789721"/>
+      <w:bookmarkStart w:id="7" w:name="_Toc404789721"/>
       <w:r>
         <w:t>Menu Change</w:t>
       </w:r>
-      <w:bookmarkEnd w:id="8"/>
+      <w:bookmarkEnd w:id="7"/>
     </w:p>
     <w:p>
       <w:pPr>
@@ -5814,10 +5879,10 @@
             <v:path o:extrusionok="f" gradientshapeok="t" o:connecttype="rect"/>
             <o:lock v:ext="edit" aspectratio="t"/>
           </v:shapetype>
-          <v:shape id="_x0000_i1025" type="#_x0000_t75" style="width:404.25pt;height:243.75pt" o:ole="">
-            <v:imagedata r:id="rId16" o:title=""/>
+          <v:shape id="_x0000_i1025" type="#_x0000_t75" style="width:404.15pt;height:243.85pt" o:ole="">
+            <v:imagedata r:id="rId17" o:title=""/>
           </v:shape>
-          <o:OLEObject Type="Embed" ProgID="Visio.Drawing.15" ShapeID="_x0000_i1025" DrawAspect="Content" ObjectID="_1478532904" r:id="rId17"/>
+          <o:OLEObject Type="Embed" ProgID="Visio.Drawing.15" ShapeID="_x0000_i1025" DrawAspect="Content" ObjectID="_1478541539" r:id="rId18"/>
         </w:object>
       </w:r>
     </w:p>
@@ -5826,8 +5891,8 @@
         <w:pStyle w:val="Caption"/>
         <w:jc w:val="right"/>
       </w:pPr>
-      <w:bookmarkStart w:id="9" w:name="_Ref404544046"/>
-      <w:bookmarkStart w:id="10" w:name="_Toc404791014"/>
+      <w:bookmarkStart w:id="8" w:name="_Ref404544046"/>
+      <w:bookmarkStart w:id="9" w:name="_Toc404791014"/>
       <w:r>
         <w:t xml:space="preserve">Figure </w:t>
       </w:r>
@@ -5852,8 +5917,8 @@
       <w:r>
         <w:t xml:space="preserve"> Cashier Operator Menu</w:t>
       </w:r>
+      <w:bookmarkEnd w:id="8"/>
       <w:bookmarkEnd w:id="9"/>
-      <w:bookmarkEnd w:id="10"/>
     </w:p>
     <w:p>
       <w:pPr>
@@ -5870,6 +5935,7 @@
         <w:jc w:val="both"/>
       </w:pPr>
       <w:r>
+        <w:lastRenderedPageBreak/>
         <w:t>The Manager Operator screen (</w:t>
       </w:r>
       <w:r>
@@ -5897,11 +5963,7 @@
         <w:fldChar w:fldCharType="end"/>
       </w:r>
       <w:r>
-        <w:t xml:space="preserve">) will have the option of 3 (three) Vending product icons (Electricity, Bills and Fines), 1 (one) Shift Report icon, 1 (one) Bank Report </w:t>
-      </w:r>
-      <w:r>
-        <w:lastRenderedPageBreak/>
-        <w:t>icon and 1 (one) User Management icon. The top left banner will default to “Main Menu: Select a Product or Function” heading and detail the user logged into the system in the top right of banner. Bottom right of screen will have Log out icon.</w:t>
+        <w:t>) will have the option of 3 (three) Vending product icons (Electricity, Bills and Fines), 1 (one) Shift Report icon, 1 (one) Bank Report icon and 1 (one) User Management icon. The top left banner will default to “Main Menu: Select a Product or Function” heading and detail the user logged into the system in the top right of banner. Bottom right of screen will have Log out icon.</w:t>
       </w:r>
     </w:p>
     <w:p>
@@ -5924,10 +5986,10 @@
       </w:pPr>
       <w:r>
         <w:object w:dxaOrig="8086" w:dyaOrig="5475">
-          <v:shape id="_x0000_i1026" type="#_x0000_t75" style="width:404.25pt;height:273.75pt" o:ole="">
-            <v:imagedata r:id="rId18" o:title=""/>
+          <v:shape id="_x0000_i1026" type="#_x0000_t75" style="width:404.15pt;height:273.5pt" o:ole="">
+            <v:imagedata r:id="rId19" o:title=""/>
           </v:shape>
-          <o:OLEObject Type="Embed" ProgID="Visio.Drawing.15" ShapeID="_x0000_i1026" DrawAspect="Content" ObjectID="_1478532905" r:id="rId19"/>
+          <o:OLEObject Type="Embed" ProgID="Visio.Drawing.15" ShapeID="_x0000_i1026" DrawAspect="Content" ObjectID="_1478541540" r:id="rId20"/>
         </w:object>
       </w:r>
     </w:p>
@@ -5939,8 +6001,8 @@
           <w:color w:val="595959"/>
         </w:rPr>
       </w:pPr>
-      <w:bookmarkStart w:id="11" w:name="_Ref404544152"/>
-      <w:bookmarkStart w:id="12" w:name="_Toc404791015"/>
+      <w:bookmarkStart w:id="10" w:name="_Ref404544152"/>
+      <w:bookmarkStart w:id="11" w:name="_Toc404791015"/>
       <w:r>
         <w:t xml:space="preserve">Figure </w:t>
       </w:r>
@@ -5965,18 +6027,18 @@
       <w:r>
         <w:t xml:space="preserve"> Manager Operator Menu</w:t>
       </w:r>
+      <w:bookmarkEnd w:id="10"/>
       <w:bookmarkEnd w:id="11"/>
-      <w:bookmarkEnd w:id="12"/>
     </w:p>
     <w:p>
       <w:pPr>
         <w:pStyle w:val="Heading2"/>
       </w:pPr>
-      <w:bookmarkStart w:id="13" w:name="_Toc404789722"/>
+      <w:bookmarkStart w:id="12" w:name="_Toc404789722"/>
       <w:r>
         <w:t>Bill Payments</w:t>
       </w:r>
-      <w:bookmarkEnd w:id="13"/>
+      <w:bookmarkEnd w:id="12"/>
     </w:p>
     <w:p>
       <w:pPr>
@@ -6043,8 +6105,13 @@
       <w:r>
         <w:t xml:space="preserve">dropdown </w:t>
       </w:r>
-      <w:r>
-        <w:t>list, enter the customer’s account number</w:t>
+      <w:proofErr w:type="gramStart"/>
+      <w:r>
+        <w:t>list,</w:t>
+      </w:r>
+      <w:proofErr w:type="gramEnd"/>
+      <w:r>
+        <w:t xml:space="preserve"> enter the customer’s account number</w:t>
       </w:r>
       <w:r>
         <w:t xml:space="preserve"> in the Account number field using the displayed keyboard</w:t>
@@ -6111,7 +6178,6 @@
         <w:jc w:val="both"/>
       </w:pPr>
       <w:r>
-        <w:lastRenderedPageBreak/>
         <w:t>The</w:t>
       </w:r>
       <w:r>
@@ -6359,10 +6425,10 @@
       </w:pPr>
       <w:r>
         <w:object w:dxaOrig="8190" w:dyaOrig="6945">
-          <v:shape id="_x0000_i1027" type="#_x0000_t75" style="width:409.5pt;height:347.25pt" o:ole="">
-            <v:imagedata r:id="rId20" o:title=""/>
+          <v:shape id="_x0000_i1027" type="#_x0000_t75" style="width:409.6pt;height:347.3pt" o:ole="">
+            <v:imagedata r:id="rId21" o:title=""/>
           </v:shape>
-          <o:OLEObject Type="Embed" ProgID="Visio.Drawing.15" ShapeID="_x0000_i1027" DrawAspect="Content" ObjectID="_1478532906" r:id="rId21"/>
+          <o:OLEObject Type="Embed" ProgID="Visio.Drawing.15" ShapeID="_x0000_i1027" DrawAspect="Content" ObjectID="_1478541541" r:id="rId22"/>
         </w:object>
       </w:r>
     </w:p>
@@ -6372,8 +6438,8 @@
         <w:spacing w:before="0" w:line="240" w:lineRule="auto"/>
         <w:jc w:val="right"/>
       </w:pPr>
-      <w:bookmarkStart w:id="14" w:name="_Ref404544193"/>
-      <w:bookmarkStart w:id="15" w:name="_Toc404791016"/>
+      <w:bookmarkStart w:id="13" w:name="_Ref404544193"/>
+      <w:bookmarkStart w:id="14" w:name="_Toc404791016"/>
       <w:r>
         <w:t xml:space="preserve">Figure </w:t>
       </w:r>
@@ -6398,8 +6464,8 @@
       <w:r>
         <w:t xml:space="preserve"> Bill Payments Screen</w:t>
       </w:r>
+      <w:bookmarkEnd w:id="13"/>
       <w:bookmarkEnd w:id="14"/>
-      <w:bookmarkEnd w:id="15"/>
     </w:p>
     <w:p>
       <w:pPr>
@@ -6408,7 +6474,6 @@
         <w:jc w:val="right"/>
       </w:pPr>
       <w:r>
-        <w:lastRenderedPageBreak/>
         <w:t xml:space="preserve"> </w:t>
       </w:r>
     </w:p>
@@ -6416,11 +6481,11 @@
       <w:pPr>
         <w:pStyle w:val="Heading2"/>
       </w:pPr>
-      <w:bookmarkStart w:id="16" w:name="_Toc404789723"/>
+      <w:bookmarkStart w:id="15" w:name="_Toc404789723"/>
       <w:r>
         <w:t>Fine Payments</w:t>
       </w:r>
-      <w:bookmarkEnd w:id="16"/>
+      <w:bookmarkEnd w:id="15"/>
     </w:p>
     <w:p>
       <w:pPr>
@@ -6496,15 +6561,16 @@
         <w:jc w:val="both"/>
       </w:pPr>
       <w:r>
+        <w:lastRenderedPageBreak/>
         <w:tab/>
         <w:t xml:space="preserve">          </w:t>
       </w:r>
       <w:r>
         <w:object w:dxaOrig="8190" w:dyaOrig="6945">
-          <v:shape id="_x0000_i1028" type="#_x0000_t75" style="width:409.5pt;height:347.25pt" o:ole="">
-            <v:imagedata r:id="rId22" o:title=""/>
+          <v:shape id="_x0000_i1028" type="#_x0000_t75" style="width:409.6pt;height:347.3pt" o:ole="">
+            <v:imagedata r:id="rId23" o:title=""/>
           </v:shape>
-          <o:OLEObject Type="Embed" ProgID="Visio.Drawing.15" ShapeID="_x0000_i1028" DrawAspect="Content" ObjectID="_1478532907" r:id="rId23"/>
+          <o:OLEObject Type="Embed" ProgID="Visio.Drawing.15" ShapeID="_x0000_i1028" DrawAspect="Content" ObjectID="_1478541542" r:id="rId24"/>
         </w:object>
       </w:r>
     </w:p>
@@ -6513,7 +6579,7 @@
         <w:pStyle w:val="Caption"/>
         <w:jc w:val="right"/>
       </w:pPr>
-      <w:bookmarkStart w:id="17" w:name="_Toc404791017"/>
+      <w:bookmarkStart w:id="16" w:name="_Toc404791017"/>
       <w:r>
         <w:t xml:space="preserve">Figure </w:t>
       </w:r>
@@ -6547,7 +6613,7 @@
       <w:r>
         <w:t>)</w:t>
       </w:r>
-      <w:bookmarkEnd w:id="17"/>
+      <w:bookmarkEnd w:id="16"/>
     </w:p>
     <w:p>
       <w:pPr>
@@ -6580,7 +6646,34 @@
         <w:t xml:space="preserve"> will return the following details which are displayed on the screen</w:t>
       </w:r>
       <w:r>
-        <w:t xml:space="preserve"> (Figure 5 Fine Payments Screen – Client Confirmation)</w:t>
+        <w:t xml:space="preserve"> (</w:t>
+      </w:r>
+      <w:r>
+        <w:fldChar w:fldCharType="begin"/>
+      </w:r>
+      <w:r>
+        <w:instrText xml:space="preserve"> REF _Ref404799679 \h </w:instrText>
+      </w:r>
+      <w:r>
+        <w:fldChar w:fldCharType="separate"/>
+      </w:r>
+      <w:r>
+        <w:t xml:space="preserve">Figure </w:t>
+      </w:r>
+      <w:r>
+        <w:rPr>
+          <w:noProof/>
+        </w:rPr>
+        <w:t>5</w:t>
+      </w:r>
+      <w:r>
+        <w:t xml:space="preserve"> Fine Payments Screen - Client Confirmation</w:t>
+      </w:r>
+      <w:r>
+        <w:fldChar w:fldCharType="end"/>
+      </w:r>
+      <w:r>
+        <w:t>)</w:t>
       </w:r>
       <w:r>
         <w:t xml:space="preserve"> for customer verification</w:t>
@@ -6669,10 +6762,10 @@
       </w:pPr>
       <w:r>
         <w:object w:dxaOrig="8190" w:dyaOrig="6945">
-          <v:shape id="_x0000_i1029" type="#_x0000_t75" style="width:409.5pt;height:347.25pt" o:ole="">
-            <v:imagedata r:id="rId24" o:title=""/>
+          <v:shape id="_x0000_i1029" type="#_x0000_t75" style="width:409.6pt;height:347.3pt" o:ole="">
+            <v:imagedata r:id="rId25" o:title=""/>
           </v:shape>
-          <o:OLEObject Type="Embed" ProgID="Visio.Drawing.15" ShapeID="_x0000_i1029" DrawAspect="Content" ObjectID="_1478532908" r:id="rId25"/>
+          <o:OLEObject Type="Embed" ProgID="Visio.Drawing.15" ShapeID="_x0000_i1029" DrawAspect="Content" ObjectID="_1478541543" r:id="rId26"/>
         </w:object>
       </w:r>
     </w:p>
@@ -6681,7 +6774,8 @@
         <w:pStyle w:val="Caption"/>
         <w:jc w:val="right"/>
       </w:pPr>
-      <w:bookmarkStart w:id="18" w:name="_Toc404791018"/>
+      <w:bookmarkStart w:id="17" w:name="_Toc404791018"/>
+      <w:bookmarkStart w:id="18" w:name="_Ref404799679"/>
       <w:r>
         <w:t xml:space="preserve">Figure </w:t>
       </w:r>
@@ -6712,6 +6806,7 @@
       <w:r>
         <w:t>Client Confirmation</w:t>
       </w:r>
+      <w:bookmarkEnd w:id="17"/>
       <w:bookmarkEnd w:id="18"/>
     </w:p>
     <w:p>
@@ -6733,93 +6828,19 @@
         <w:t xml:space="preserve">display the Confirm Payment Screen </w:t>
       </w:r>
       <w:r>
-        <w:t>(Figure 6 Fine Payments Screen – Confirm Payment) where t</w:t>
-      </w:r>
-      <w:r>
-        <w:t xml:space="preserve">he operator will enter </w:t>
-      </w:r>
-      <w:r>
-        <w:t>a valid payment amount in the Amount Tendered field</w:t>
-      </w:r>
-      <w:r>
-        <w:t xml:space="preserve">. </w:t>
-      </w:r>
-      <w:r>
-        <w:t>T</w:t>
-      </w:r>
-      <w:r>
-        <w:t>he operato</w:t>
-      </w:r>
-      <w:r>
-        <w:t xml:space="preserve">r will click the </w:t>
-      </w:r>
-      <w:r>
-        <w:t>“Confirm</w:t>
-      </w:r>
-      <w:r>
-        <w:t xml:space="preserve"> Payment”</w:t>
-      </w:r>
-      <w:r>
-        <w:t xml:space="preserve"> button</w:t>
-      </w:r>
-      <w:r>
-        <w:t xml:space="preserve"> to complete the transaction</w:t>
-      </w:r>
-      <w:r>
-        <w:t>. A request will be sent to the Syntell POS Service to allocate pa</w:t>
-      </w:r>
-      <w:r>
-        <w:t>yment against referenced notice</w:t>
-      </w:r>
-      <w:r>
-        <w:t xml:space="preserve"> number.</w:t>
-      </w:r>
-    </w:p>
-    <w:p>
-      <w:pPr>
-        <w:jc w:val="both"/>
-      </w:pPr>
-    </w:p>
-    <w:p>
-      <w:pPr>
-        <w:jc w:val="both"/>
-      </w:pPr>
-      <w:r>
-        <w:lastRenderedPageBreak/>
-        <w:t xml:space="preserve">The POS application will display an error message if an invalid amount has been entered. </w:t>
-      </w:r>
-    </w:p>
-    <w:p>
-      <w:pPr>
-        <w:keepNext/>
-        <w:jc w:val="right"/>
-      </w:pPr>
-      <w:r>
-        <w:object w:dxaOrig="8190" w:dyaOrig="6945">
-          <v:shape id="_x0000_i1030" type="#_x0000_t75" style="width:409.5pt;height:347.25pt" o:ole="">
-            <v:imagedata r:id="rId26" o:title=""/>
-          </v:shape>
-          <o:OLEObject Type="Embed" ProgID="Visio.Drawing.15" ShapeID="_x0000_i1030" DrawAspect="Content" ObjectID="_1478532909" r:id="rId27"/>
-        </w:object>
-      </w:r>
-    </w:p>
-    <w:p>
-      <w:pPr>
-        <w:pStyle w:val="Caption"/>
-        <w:jc w:val="right"/>
-      </w:pPr>
-      <w:bookmarkStart w:id="19" w:name="_Toc404791019"/>
+        <w:t>(</w:t>
+      </w:r>
+      <w:r>
+        <w:fldChar w:fldCharType="begin"/>
+      </w:r>
+      <w:r>
+        <w:instrText xml:space="preserve"> REF _Ref404799695 \h </w:instrText>
+      </w:r>
+      <w:r>
+        <w:fldChar w:fldCharType="separate"/>
+      </w:r>
       <w:r>
         <w:t xml:space="preserve">Figure </w:t>
-      </w:r>
-      <w:r>
-        <w:fldChar w:fldCharType="begin"/>
-      </w:r>
-      <w:r>
-        <w:instrText xml:space="preserve"> SEQ Figure \* ARABIC </w:instrText>
-      </w:r>
-      <w:r>
-        <w:fldChar w:fldCharType="separate"/>
       </w:r>
       <w:r>
         <w:rPr>
@@ -6828,8 +6849,96 @@
         <w:t>6</w:t>
       </w:r>
       <w:r>
+        <w:t xml:space="preserve"> Fine Payment Screen - Confirm Payment</w:t>
+      </w:r>
+      <w:r>
         <w:fldChar w:fldCharType="end"/>
       </w:r>
+      <w:bookmarkStart w:id="19" w:name="_GoBack"/>
+      <w:bookmarkEnd w:id="19"/>
+      <w:r>
+        <w:t xml:space="preserve">) where the operator will enter </w:t>
+      </w:r>
+      <w:r>
+        <w:t>a valid payment amount in the Amount Tendered field</w:t>
+      </w:r>
+      <w:r>
+        <w:t xml:space="preserve">. </w:t>
+      </w:r>
+      <w:r>
+        <w:t xml:space="preserve">The operator will click the </w:t>
+      </w:r>
+      <w:r>
+        <w:t>“Confirm Payment” button</w:t>
+      </w:r>
+      <w:r>
+        <w:t xml:space="preserve"> to complete the transaction</w:t>
+      </w:r>
+      <w:r>
+        <w:t>. A request will be sent to the Syntell POS Service to allocate pa</w:t>
+      </w:r>
+      <w:r>
+        <w:t>yment against referenced notice</w:t>
+      </w:r>
+      <w:r>
+        <w:t xml:space="preserve"> number.</w:t>
+      </w:r>
+    </w:p>
+    <w:p>
+      <w:pPr>
+        <w:jc w:val="both"/>
+      </w:pPr>
+    </w:p>
+    <w:p>
+      <w:pPr>
+        <w:jc w:val="both"/>
+      </w:pPr>
+      <w:r>
+        <w:t xml:space="preserve">The POS application will display an error message if an invalid amount has been entered. </w:t>
+      </w:r>
+    </w:p>
+    <w:p>
+      <w:pPr>
+        <w:keepNext/>
+        <w:jc w:val="right"/>
+      </w:pPr>
+      <w:r>
+        <w:object w:dxaOrig="8190" w:dyaOrig="6945">
+          <v:shape id="_x0000_i1030" type="#_x0000_t75" style="width:409.6pt;height:347.3pt" o:ole="">
+            <v:imagedata r:id="rId27" o:title=""/>
+          </v:shape>
+          <o:OLEObject Type="Embed" ProgID="Visio.Drawing.15" ShapeID="_x0000_i1030" DrawAspect="Content" ObjectID="_1478541544" r:id="rId28"/>
+        </w:object>
+      </w:r>
+    </w:p>
+    <w:p>
+      <w:pPr>
+        <w:pStyle w:val="Caption"/>
+        <w:jc w:val="right"/>
+      </w:pPr>
+      <w:bookmarkStart w:id="20" w:name="_Toc404791019"/>
+      <w:bookmarkStart w:id="21" w:name="_Ref404799695"/>
+      <w:r>
+        <w:t xml:space="preserve">Figure </w:t>
+      </w:r>
+      <w:r>
+        <w:fldChar w:fldCharType="begin"/>
+      </w:r>
+      <w:r>
+        <w:instrText xml:space="preserve"> SEQ Figure \* ARABIC </w:instrText>
+      </w:r>
+      <w:r>
+        <w:fldChar w:fldCharType="separate"/>
+      </w:r>
+      <w:r>
+        <w:rPr>
+          <w:noProof/>
+        </w:rPr>
+        <w:t>6</w:t>
+      </w:r>
+      <w:r>
+        <w:fldChar w:fldCharType="end"/>
+      </w:r>
       <w:r>
         <w:t xml:space="preserve"> Fine Paym</w:t>
       </w:r>
@@ -6842,7 +6951,8 @@
       <w:r>
         <w:t>Confirm Payment</w:t>
       </w:r>
-      <w:bookmarkEnd w:id="19"/>
+      <w:bookmarkEnd w:id="20"/>
+      <w:bookmarkEnd w:id="21"/>
     </w:p>
     <w:p>
       <w:pPr>
@@ -6919,6 +7029,7 @@
     <w:p/>
     <w:p>
       <w:r>
+        <w:lastRenderedPageBreak/>
         <w:t>The POS terminal should make allowances for “optimistic payments”</w:t>
       </w:r>
       <w:r>
@@ -6940,13 +7051,7 @@
         <w:t xml:space="preserve"> </w:t>
       </w:r>
       <w:r>
-        <w:t xml:space="preserve">are received back from the POS Service, the vendor terminals </w:t>
-      </w:r>
-      <w:r>
-        <w:t>(based on vendor permissions configured at server level</w:t>
-      </w:r>
-      <w:r>
-        <w:t>) should allow optimistic payment processing and print a receipt.</w:t>
+        <w:t>are received back from the POS Service, the vendor terminals (based on vendor permissions configured at server level) should allow optimistic payment processing and print a receipt.</w:t>
       </w:r>
     </w:p>
     <w:p/>
@@ -6959,11 +7064,11 @@
       <w:pPr>
         <w:pStyle w:val="Heading2"/>
       </w:pPr>
-      <w:bookmarkStart w:id="20" w:name="_Toc404789724"/>
+      <w:bookmarkStart w:id="22" w:name="_Toc404789724"/>
       <w:r>
         <w:t>Shift Report</w:t>
       </w:r>
-      <w:bookmarkEnd w:id="20"/>
+      <w:bookmarkEnd w:id="22"/>
     </w:p>
     <w:p>
       <w:pPr>
@@ -7073,8 +7178,8 @@
         <w:keepNext/>
         <w:ind w:left="720" w:firstLine="720"/>
       </w:pPr>
-      <w:bookmarkStart w:id="21" w:name="_Ref404544302"/>
-      <w:bookmarkStart w:id="22" w:name="_Toc404754698"/>
+      <w:bookmarkStart w:id="23" w:name="_Ref404544302"/>
+      <w:bookmarkStart w:id="24" w:name="_Toc404754698"/>
       <w:r>
         <w:t xml:space="preserve">Table </w:t>
       </w:r>
@@ -7105,8 +7210,8 @@
         </w:rPr>
         <w:t>Old &amp; New Reports</w:t>
       </w:r>
-      <w:bookmarkEnd w:id="21"/>
-      <w:bookmarkEnd w:id="22"/>
+      <w:bookmarkEnd w:id="23"/>
+      <w:bookmarkEnd w:id="24"/>
     </w:p>
     <w:tbl>
       <w:tblPr>
@@ -7282,8 +7387,18 @@
                       <w:sz w:val="16"/>
                       <w:szCs w:val="22"/>
                     </w:rPr>
-                    <w:t>Operator:                Jannie</w:t>
-                  </w:r>
+                    <w:t xml:space="preserve">Operator:                </w:t>
+                  </w:r>
+                  <w:proofErr w:type="spellStart"/>
+                  <w:r>
+                    <w:rPr>
+                      <w:rFonts w:ascii="Calibri" w:hAnsi="Calibri"/>
+                      <w:sz w:val="16"/>
+                      <w:szCs w:val="22"/>
+                    </w:rPr>
+                    <w:t>Jannie</w:t>
+                  </w:r>
+                  <w:proofErr w:type="spellEnd"/>
                 </w:p>
                 <w:p>
                   <w:pPr>
@@ -7380,8 +7495,103 @@
                       <w:sz w:val="16"/>
                       <w:szCs w:val="22"/>
                     </w:rPr>
+                    <w:t>Shift Batch No:                  1123</w:t>
+                  </w:r>
+                </w:p>
+                <w:p>
+                  <w:pPr>
+                    <w:jc w:val="center"/>
+                    <w:rPr>
+                      <w:rFonts w:ascii="Calibri" w:hAnsi="Calibri"/>
+                      <w:sz w:val="16"/>
+                      <w:szCs w:val="22"/>
+                    </w:rPr>
+                  </w:pPr>
+                </w:p>
+                <w:p>
+                  <w:pPr>
+                    <w:rPr>
+                      <w:rFonts w:ascii="Calibri" w:hAnsi="Calibri"/>
+                      <w:sz w:val="16"/>
+                      <w:szCs w:val="22"/>
+                    </w:rPr>
+                  </w:pPr>
+                  <w:r>
+                    <w:rPr>
+                      <w:rFonts w:ascii="Calibri" w:hAnsi="Calibri"/>
+                      <w:sz w:val="16"/>
+                      <w:szCs w:val="22"/>
+                    </w:rPr>
                     <w:lastRenderedPageBreak/>
-                    <w:t>Shift Batch No:                  1123</w:t>
+                    <w:t>Cash                  N 300.00</w:t>
+                  </w:r>
+                </w:p>
+                <w:p>
+                  <w:pPr>
+                    <w:rPr>
+                      <w:rFonts w:ascii="Calibri" w:hAnsi="Calibri"/>
+                      <w:sz w:val="16"/>
+                      <w:szCs w:val="22"/>
+                    </w:rPr>
+                  </w:pPr>
+                  <w:r>
+                    <w:rPr>
+                      <w:rFonts w:ascii="Calibri" w:hAnsi="Calibri"/>
+                      <w:sz w:val="16"/>
+                      <w:szCs w:val="22"/>
+                    </w:rPr>
+                    <w:t>Cash                  N 100.00</w:t>
+                  </w:r>
+                </w:p>
+                <w:p>
+                  <w:pPr>
+                    <w:rPr>
+                      <w:rFonts w:ascii="Calibri" w:hAnsi="Calibri"/>
+                      <w:sz w:val="16"/>
+                      <w:szCs w:val="22"/>
+                    </w:rPr>
+                  </w:pPr>
+                  <w:r>
+                    <w:rPr>
+                      <w:rFonts w:ascii="Calibri" w:hAnsi="Calibri"/>
+                      <w:sz w:val="16"/>
+                      <w:szCs w:val="22"/>
+                    </w:rPr>
+                    <w:t>Cash                  N 150.00</w:t>
+                  </w:r>
+                </w:p>
+                <w:p>
+                  <w:pPr>
+                    <w:rPr>
+                      <w:rFonts w:ascii="Calibri" w:hAnsi="Calibri"/>
+                      <w:sz w:val="16"/>
+                      <w:szCs w:val="22"/>
+                    </w:rPr>
+                  </w:pPr>
+                  <w:r>
+                    <w:rPr>
+                      <w:rFonts w:ascii="Calibri" w:hAnsi="Calibri"/>
+                      <w:sz w:val="16"/>
+                      <w:szCs w:val="22"/>
+                    </w:rPr>
+                    <w:t>Cheque             N 2500.00</w:t>
+                  </w:r>
+                </w:p>
+                <w:p>
+                  <w:pPr>
+                    <w:rPr>
+                      <w:rFonts w:ascii="Calibri" w:hAnsi="Calibri"/>
+                      <w:sz w:val="16"/>
+                      <w:szCs w:val="22"/>
+                    </w:rPr>
+                  </w:pPr>
+                  <w:r>
+                    <w:rPr>
+                      <w:rFonts w:ascii="Calibri" w:hAnsi="Calibri"/>
+                      <w:sz w:val="16"/>
+                      <w:szCs w:val="22"/>
+                    </w:rPr>
+                    <w:t>Cash                  N 50.00</w:t>
                   </w:r>
                 </w:p>
                 <w:p>
@@ -7408,59 +7618,62 @@
                       <w:sz w:val="16"/>
                       <w:szCs w:val="22"/>
                     </w:rPr>
-                    <w:t>Cash                  N 300.00</w:t>
-                  </w:r>
-                </w:p>
-                <w:p>
-                  <w:pPr>
+                    <w:t>Vat                    N 434.00</w:t>
+                  </w:r>
+                </w:p>
+                <w:p>
+                  <w:pPr>
+                    <w:jc w:val="center"/>
                     <w:rPr>
                       <w:rFonts w:ascii="Calibri" w:hAnsi="Calibri"/>
                       <w:sz w:val="16"/>
                       <w:szCs w:val="22"/>
                     </w:rPr>
                   </w:pPr>
-                  <w:r>
+                </w:p>
+                <w:p>
+                  <w:pPr>
                     <w:rPr>
                       <w:rFonts w:ascii="Calibri" w:hAnsi="Calibri"/>
                       <w:sz w:val="16"/>
                       <w:szCs w:val="22"/>
                     </w:rPr>
-                    <w:t>Cash                  N 100.00</w:t>
-                  </w:r>
-                </w:p>
-                <w:p>
-                  <w:pPr>
+                  </w:pPr>
+                  <w:r>
                     <w:rPr>
                       <w:rFonts w:ascii="Calibri" w:hAnsi="Calibri"/>
                       <w:sz w:val="16"/>
                       <w:szCs w:val="22"/>
                     </w:rPr>
-                  </w:pPr>
-                  <w:r>
+                    <w:t>Units                    2867</w:t>
+                  </w:r>
+                </w:p>
+                <w:p>
+                  <w:pPr>
                     <w:rPr>
                       <w:rFonts w:ascii="Calibri" w:hAnsi="Calibri"/>
                       <w:sz w:val="16"/>
                       <w:szCs w:val="22"/>
                     </w:rPr>
-                    <w:t>Cash                  N 150.00</w:t>
-                  </w:r>
-                </w:p>
-                <w:p>
-                  <w:pPr>
+                  </w:pPr>
+                  <w:r>
                     <w:rPr>
                       <w:rFonts w:ascii="Calibri" w:hAnsi="Calibri"/>
                       <w:sz w:val="16"/>
                       <w:szCs w:val="22"/>
                     </w:rPr>
-                  </w:pPr>
-                  <w:r>
+                    <w:t>Free Units                  0</w:t>
+                  </w:r>
+                </w:p>
+                <w:p>
+                  <w:pPr>
+                    <w:jc w:val="center"/>
                     <w:rPr>
                       <w:rFonts w:ascii="Calibri" w:hAnsi="Calibri"/>
                       <w:sz w:val="16"/>
                       <w:szCs w:val="22"/>
                     </w:rPr>
-                    <w:t>Cheque             N 2500.00</w:t>
-                  </w:r>
+                  </w:pPr>
                 </w:p>
                 <w:p>
                   <w:pPr>
@@ -7476,7 +7689,59 @@
                       <w:sz w:val="16"/>
                       <w:szCs w:val="22"/>
                     </w:rPr>
-                    <w:t>Cash                  N 50.00</w:t>
+                    <w:t>Arrears                  N 0</w:t>
+                  </w:r>
+                </w:p>
+                <w:p>
+                  <w:pPr>
+                    <w:rPr>
+                      <w:rFonts w:ascii="Calibri" w:hAnsi="Calibri"/>
+                      <w:sz w:val="16"/>
+                      <w:szCs w:val="22"/>
+                    </w:rPr>
+                  </w:pPr>
+                  <w:r>
+                    <w:rPr>
+                      <w:rFonts w:ascii="Calibri" w:hAnsi="Calibri"/>
+                      <w:sz w:val="16"/>
+                      <w:szCs w:val="22"/>
+                    </w:rPr>
+                    <w:t xml:space="preserve">Service </w:t>
+                  </w:r>
+                  <w:proofErr w:type="spellStart"/>
+                  <w:r>
+                    <w:rPr>
+                      <w:rFonts w:ascii="Calibri" w:hAnsi="Calibri"/>
+                      <w:sz w:val="16"/>
+                      <w:szCs w:val="22"/>
+                    </w:rPr>
+                    <w:t>Charg</w:t>
+                  </w:r>
+                  <w:proofErr w:type="spellEnd"/>
+                  <w:r>
+                    <w:rPr>
+                      <w:rFonts w:ascii="Calibri" w:hAnsi="Calibri"/>
+                      <w:sz w:val="16"/>
+                      <w:szCs w:val="22"/>
+                    </w:rPr>
+                    <w:t xml:space="preserve">       N 0</w:t>
+                  </w:r>
+                </w:p>
+                <w:p>
+                  <w:pPr>
+                    <w:rPr>
+                      <w:rFonts w:ascii="Calibri" w:hAnsi="Calibri"/>
+                      <w:sz w:val="16"/>
+                      <w:szCs w:val="22"/>
+                    </w:rPr>
+                  </w:pPr>
+                  <w:r>
+                    <w:rPr>
+                      <w:rFonts w:ascii="Calibri" w:hAnsi="Calibri"/>
+                      <w:sz w:val="16"/>
+                      <w:szCs w:val="22"/>
+                    </w:rPr>
+                    <w:t>Refund Amount   N 0</w:t>
                   </w:r>
                 </w:p>
                 <w:p>
@@ -7503,7 +7768,7 @@
                       <w:sz w:val="16"/>
                       <w:szCs w:val="22"/>
                     </w:rPr>
-                    <w:t>Vat                    N 434.00</w:t>
+                    <w:t>Grand Total                 N 3,534</w:t>
                   </w:r>
                 </w:p>
                 <w:p>
@@ -7518,35 +7783,288 @@
                 </w:p>
                 <w:p>
                   <w:pPr>
+                    <w:jc w:val="center"/>
                     <w:rPr>
                       <w:rFonts w:ascii="Calibri" w:hAnsi="Calibri"/>
                       <w:sz w:val="16"/>
                       <w:szCs w:val="22"/>
                     </w:rPr>
                   </w:pPr>
-                  <w:r>
+                </w:p>
+                <w:p>
+                  <w:pPr>
                     <w:rPr>
                       <w:rFonts w:ascii="Calibri" w:hAnsi="Calibri"/>
                       <w:sz w:val="16"/>
                       <w:szCs w:val="22"/>
                     </w:rPr>
-                    <w:t>Units                    2867</w:t>
-                  </w:r>
-                </w:p>
-                <w:p>
-                  <w:pPr>
+                  </w:pPr>
+                  <w:r>
                     <w:rPr>
                       <w:rFonts w:ascii="Calibri" w:hAnsi="Calibri"/>
                       <w:sz w:val="16"/>
                       <w:szCs w:val="22"/>
                     </w:rPr>
-                  </w:pPr>
+                    <w:t xml:space="preserve">Start Date:            </w:t>
+                  </w:r>
                   <w:r>
                     <w:rPr>
                       <w:rFonts w:ascii="Calibri" w:hAnsi="Calibri"/>
                       <w:sz w:val="16"/>
                       <w:szCs w:val="22"/>
                     </w:rPr>
+                    <w:t>2014-Nov-20 06:1</w:t>
+                  </w:r>
+                  <w:r>
+                    <w:rPr>
+                      <w:rFonts w:ascii="Calibri" w:hAnsi="Calibri"/>
+                      <w:sz w:val="16"/>
+                      <w:szCs w:val="22"/>
+                    </w:rPr>
+                    <w:t>9:3</w:t>
+                  </w:r>
+                  <w:r>
+                    <w:rPr>
+                      <w:rFonts w:ascii="Calibri" w:hAnsi="Calibri"/>
+                      <w:sz w:val="16"/>
+                      <w:szCs w:val="22"/>
+                    </w:rPr>
+                    <w:t>1</w:t>
+                  </w:r>
+                </w:p>
+                <w:p>
+                  <w:pPr>
+                    <w:rPr>
+                      <w:rFonts w:ascii="Calibri" w:hAnsi="Calibri"/>
+                      <w:sz w:val="16"/>
+                      <w:szCs w:val="22"/>
+                    </w:rPr>
+                  </w:pPr>
+                  <w:r>
+                    <w:rPr>
+                      <w:rFonts w:ascii="Calibri" w:hAnsi="Calibri"/>
+                      <w:sz w:val="16"/>
+                      <w:szCs w:val="22"/>
+                    </w:rPr>
+                    <w:t xml:space="preserve">End Date:            </w:t>
+                  </w:r>
+                  <w:r>
+                    <w:rPr>
+                      <w:rFonts w:ascii="Calibri" w:hAnsi="Calibri"/>
+                      <w:sz w:val="16"/>
+                      <w:szCs w:val="22"/>
+                    </w:rPr>
+                    <w:t>2014-Nov-20 12:15:29</w:t>
+                  </w:r>
+                </w:p>
+                <w:p>
+                  <w:pPr>
+                    <w:jc w:val="center"/>
+                    <w:rPr>
+                      <w:rFonts w:ascii="Calibri" w:hAnsi="Calibri"/>
+                      <w:sz w:val="16"/>
+                      <w:szCs w:val="22"/>
+                    </w:rPr>
+                  </w:pPr>
+                </w:p>
+                <w:p>
+                  <w:pPr>
+                    <w:rPr>
+                      <w:rFonts w:ascii="Calibri" w:hAnsi="Calibri"/>
+                      <w:sz w:val="16"/>
+                      <w:szCs w:val="22"/>
+                    </w:rPr>
+                  </w:pPr>
+                  <w:r>
+                    <w:rPr>
+                      <w:rFonts w:ascii="Calibri" w:hAnsi="Calibri"/>
+                      <w:sz w:val="16"/>
+                      <w:szCs w:val="22"/>
+                    </w:rPr>
+                    <w:t>Shift for : NGN</w:t>
+                  </w:r>
+                </w:p>
+                <w:p>
+                  <w:pPr>
+                    <w:jc w:val="center"/>
+                    <w:rPr>
+                      <w:rFonts w:ascii="Calibri" w:hAnsi="Calibri"/>
+                      <w:sz w:val="16"/>
+                      <w:szCs w:val="22"/>
+                    </w:rPr>
+                  </w:pPr>
+                </w:p>
+                <w:p>
+                  <w:pPr>
+                    <w:rPr>
+                      <w:rFonts w:ascii="Calibri" w:hAnsi="Calibri"/>
+                      <w:sz w:val="16"/>
+                      <w:szCs w:val="22"/>
+                    </w:rPr>
+                  </w:pPr>
+                  <w:r>
+                    <w:rPr>
+                      <w:rFonts w:ascii="Calibri" w:hAnsi="Calibri"/>
+                      <w:sz w:val="16"/>
+                      <w:szCs w:val="22"/>
+                    </w:rPr>
+                    <w:t xml:space="preserve">Shift Batch No:                  </w:t>
+                  </w:r>
+                  <w:r>
+                    <w:rPr>
+                      <w:rFonts w:ascii="Calibri" w:hAnsi="Calibri"/>
+                      <w:sz w:val="16"/>
+                      <w:szCs w:val="22"/>
+                    </w:rPr>
+                    <w:t>1164</w:t>
+                  </w:r>
+                </w:p>
+                <w:p>
+                  <w:pPr>
+                    <w:jc w:val="center"/>
+                    <w:rPr>
+                      <w:rFonts w:ascii="Calibri" w:hAnsi="Calibri"/>
+                      <w:sz w:val="16"/>
+                      <w:szCs w:val="22"/>
+                    </w:rPr>
+                  </w:pPr>
+                </w:p>
+                <w:p>
+                  <w:pPr>
+                    <w:rPr>
+                      <w:rFonts w:ascii="Calibri" w:hAnsi="Calibri"/>
+                      <w:sz w:val="16"/>
+                      <w:szCs w:val="22"/>
+                    </w:rPr>
+                  </w:pPr>
+                  <w:r>
+                    <w:rPr>
+                      <w:rFonts w:ascii="Calibri" w:hAnsi="Calibri"/>
+                      <w:sz w:val="16"/>
+                      <w:szCs w:val="22"/>
+                    </w:rPr>
+                    <w:t>Cash                  N 120.00</w:t>
+                  </w:r>
+                </w:p>
+                <w:p>
+                  <w:pPr>
+                    <w:rPr>
+                      <w:rFonts w:ascii="Calibri" w:hAnsi="Calibri"/>
+                      <w:sz w:val="16"/>
+                      <w:szCs w:val="22"/>
+                    </w:rPr>
+                  </w:pPr>
+                  <w:r>
+                    <w:rPr>
+                      <w:rFonts w:ascii="Calibri" w:hAnsi="Calibri"/>
+                      <w:sz w:val="16"/>
+                      <w:szCs w:val="22"/>
+                    </w:rPr>
+                    <w:t>Cash                  N 30.00</w:t>
+                  </w:r>
+                </w:p>
+                <w:p>
+                  <w:pPr>
+                    <w:rPr>
+                      <w:rFonts w:ascii="Calibri" w:hAnsi="Calibri"/>
+                      <w:sz w:val="16"/>
+                      <w:szCs w:val="22"/>
+                    </w:rPr>
+                  </w:pPr>
+                  <w:r>
+                    <w:rPr>
+                      <w:rFonts w:ascii="Calibri" w:hAnsi="Calibri"/>
+                      <w:sz w:val="16"/>
+                      <w:szCs w:val="22"/>
+                    </w:rPr>
+                    <w:t>Cash                  N 1000.00</w:t>
+                  </w:r>
+                </w:p>
+                <w:p>
+                  <w:pPr>
+                    <w:rPr>
+                      <w:rFonts w:ascii="Calibri" w:hAnsi="Calibri"/>
+                      <w:sz w:val="16"/>
+                      <w:szCs w:val="22"/>
+                    </w:rPr>
+                  </w:pPr>
+                  <w:r>
+                    <w:rPr>
+                      <w:rFonts w:ascii="Calibri" w:hAnsi="Calibri"/>
+                      <w:sz w:val="16"/>
+                      <w:szCs w:val="22"/>
+                    </w:rPr>
+                    <w:t>Cash                  N 700.00</w:t>
+                  </w:r>
+                </w:p>
+                <w:p>
+                  <w:pPr>
+                    <w:jc w:val="center"/>
+                    <w:rPr>
+                      <w:rFonts w:ascii="Calibri" w:hAnsi="Calibri"/>
+                      <w:sz w:val="16"/>
+                      <w:szCs w:val="22"/>
+                    </w:rPr>
+                  </w:pPr>
+                </w:p>
+                <w:p>
+                  <w:pPr>
+                    <w:rPr>
+                      <w:rFonts w:ascii="Calibri" w:hAnsi="Calibri"/>
+                      <w:sz w:val="16"/>
+                      <w:szCs w:val="22"/>
+                    </w:rPr>
+                  </w:pPr>
+                  <w:r>
+                    <w:rPr>
+                      <w:rFonts w:ascii="Calibri" w:hAnsi="Calibri"/>
+                      <w:sz w:val="16"/>
+                      <w:szCs w:val="22"/>
+                    </w:rPr>
+                    <w:t>Vat                    N 259.00</w:t>
+                  </w:r>
+                </w:p>
+                <w:p>
+                  <w:pPr>
+                    <w:jc w:val="center"/>
+                    <w:rPr>
+                      <w:rFonts w:ascii="Calibri" w:hAnsi="Calibri"/>
+                      <w:sz w:val="16"/>
+                      <w:szCs w:val="22"/>
+                    </w:rPr>
+                  </w:pPr>
+                </w:p>
+                <w:p>
+                  <w:pPr>
+                    <w:rPr>
+                      <w:rFonts w:ascii="Calibri" w:hAnsi="Calibri"/>
+                      <w:sz w:val="16"/>
+                      <w:szCs w:val="22"/>
+                    </w:rPr>
+                  </w:pPr>
+                  <w:r>
+                    <w:rPr>
+                      <w:rFonts w:ascii="Calibri" w:hAnsi="Calibri"/>
+                      <w:sz w:val="16"/>
+                      <w:szCs w:val="22"/>
+                    </w:rPr>
+                    <w:t>Units                    1430</w:t>
+                  </w:r>
+                </w:p>
+                <w:p>
+                  <w:pPr>
+                    <w:rPr>
+                      <w:rFonts w:ascii="Calibri" w:hAnsi="Calibri"/>
+                      <w:sz w:val="16"/>
+                      <w:szCs w:val="22"/>
+                    </w:rPr>
+                  </w:pPr>
+                  <w:r>
+                    <w:rPr>
+                      <w:rFonts w:ascii="Calibri" w:hAnsi="Calibri"/>
+                      <w:sz w:val="16"/>
+                      <w:szCs w:val="22"/>
+                    </w:rPr>
                     <w:t>Free Units                  0</w:t>
                   </w:r>
                 </w:p>
@@ -7591,23 +8109,41 @@
                       <w:sz w:val="16"/>
                       <w:szCs w:val="22"/>
                     </w:rPr>
-                    <w:t>Service Charg       N 0</w:t>
-                  </w:r>
-                </w:p>
-                <w:p>
-                  <w:pPr>
+                    <w:t xml:space="preserve">Service </w:t>
+                  </w:r>
+                  <w:proofErr w:type="spellStart"/>
+                  <w:r>
                     <w:rPr>
                       <w:rFonts w:ascii="Calibri" w:hAnsi="Calibri"/>
                       <w:sz w:val="16"/>
                       <w:szCs w:val="22"/>
                     </w:rPr>
-                  </w:pPr>
+                    <w:t>Charg</w:t>
+                  </w:r>
+                  <w:proofErr w:type="spellEnd"/>
                   <w:r>
                     <w:rPr>
                       <w:rFonts w:ascii="Calibri" w:hAnsi="Calibri"/>
                       <w:sz w:val="16"/>
                       <w:szCs w:val="22"/>
                     </w:rPr>
+                    <w:t xml:space="preserve">       N 0</w:t>
+                  </w:r>
+                </w:p>
+                <w:p>
+                  <w:pPr>
+                    <w:rPr>
+                      <w:rFonts w:ascii="Calibri" w:hAnsi="Calibri"/>
+                      <w:sz w:val="16"/>
+                      <w:szCs w:val="22"/>
+                    </w:rPr>
+                  </w:pPr>
+                  <w:r>
+                    <w:rPr>
+                      <w:rFonts w:ascii="Calibri" w:hAnsi="Calibri"/>
+                      <w:sz w:val="16"/>
+                      <w:szCs w:val="22"/>
+                    </w:rPr>
                     <w:t>Refund Amount   N 0</w:t>
                   </w:r>
                 </w:p>
@@ -7635,12 +8171,11 @@
                       <w:sz w:val="16"/>
                       <w:szCs w:val="22"/>
                     </w:rPr>
-                    <w:t>Grand Total                 N 3,534</w:t>
-                  </w:r>
-                </w:p>
-                <w:p>
-                  <w:pPr>
-                    <w:jc w:val="center"/>
+                    <w:t>Grand Total                 N 2,109</w:t>
+                  </w:r>
+                </w:p>
+                <w:p>
+                  <w:pPr>
                     <w:rPr>
                       <w:rFonts w:ascii="Calibri" w:hAnsi="Calibri"/>
                       <w:sz w:val="16"/>
@@ -7650,7 +8185,6 @@
                 </w:p>
                 <w:p>
                   <w:pPr>
-                    <w:jc w:val="center"/>
                     <w:rPr>
                       <w:rFonts w:ascii="Calibri" w:hAnsi="Calibri"/>
                       <w:sz w:val="16"/>
@@ -7672,478 +8206,131 @@
                       <w:sz w:val="16"/>
                       <w:szCs w:val="22"/>
                     </w:rPr>
-                    <w:t xml:space="preserve">Start Date:            </w:t>
-                  </w:r>
-                  <w:r>
+                    <w:t>Total Cash                 N 4,950</w:t>
+                  </w:r>
+                </w:p>
+                <w:p>
+                  <w:pPr>
                     <w:rPr>
                       <w:rFonts w:ascii="Calibri" w:hAnsi="Calibri"/>
                       <w:sz w:val="16"/>
                       <w:szCs w:val="22"/>
                     </w:rPr>
-                    <w:t>2014-Nov-20 06:1</w:t>
-                  </w:r>
+                  </w:pPr>
                   <w:r>
                     <w:rPr>
                       <w:rFonts w:ascii="Calibri" w:hAnsi="Calibri"/>
                       <w:sz w:val="16"/>
                       <w:szCs w:val="22"/>
                     </w:rPr>
-                    <w:t>9:3</w:t>
-                  </w:r>
-                  <w:r>
+                    <w:t>Total Vat                       N 693</w:t>
+                  </w:r>
+                </w:p>
+                <w:p>
+                  <w:pPr>
+                    <w:spacing w:before="120"/>
                     <w:rPr>
                       <w:rFonts w:ascii="Calibri" w:hAnsi="Calibri"/>
                       <w:sz w:val="16"/>
                       <w:szCs w:val="22"/>
                     </w:rPr>
-                    <w:t>1</w:t>
-                  </w:r>
-                </w:p>
-                <w:p>
-                  <w:pPr>
+                  </w:pPr>
+                  <w:r>
                     <w:rPr>
                       <w:rFonts w:ascii="Calibri" w:hAnsi="Calibri"/>
                       <w:sz w:val="16"/>
                       <w:szCs w:val="22"/>
                     </w:rPr>
-                  </w:pPr>
-                  <w:r>
+                    <w:lastRenderedPageBreak/>
+                    <w:t>Total Units                     4297</w:t>
+                  </w:r>
+                </w:p>
+                <w:p>
+                  <w:pPr>
                     <w:rPr>
                       <w:rFonts w:ascii="Calibri" w:hAnsi="Calibri"/>
                       <w:sz w:val="16"/>
                       <w:szCs w:val="22"/>
                     </w:rPr>
-                    <w:t xml:space="preserve">End Date:            </w:t>
-                  </w:r>
+                  </w:pPr>
                   <w:r>
                     <w:rPr>
                       <w:rFonts w:ascii="Calibri" w:hAnsi="Calibri"/>
                       <w:sz w:val="16"/>
                       <w:szCs w:val="22"/>
                     </w:rPr>
-                    <w:t>2014-Nov-20 12:15:29</w:t>
-                  </w:r>
-                </w:p>
-                <w:p>
-                  <w:pPr>
-                    <w:jc w:val="center"/>
+                    <w:t xml:space="preserve">Total Free Units                   0     </w:t>
+                  </w:r>
+                </w:p>
+                <w:p>
+                  <w:pPr>
+                    <w:spacing w:before="120"/>
                     <w:rPr>
                       <w:rFonts w:ascii="Calibri" w:hAnsi="Calibri"/>
                       <w:sz w:val="16"/>
                       <w:szCs w:val="22"/>
                     </w:rPr>
                   </w:pPr>
-                </w:p>
-                <w:p>
-                  <w:pPr>
+                  <w:r>
                     <w:rPr>
                       <w:rFonts w:ascii="Calibri" w:hAnsi="Calibri"/>
                       <w:sz w:val="16"/>
                       <w:szCs w:val="22"/>
                     </w:rPr>
-                  </w:pPr>
-                  <w:r>
+                    <w:t>Total Arrears                        0</w:t>
+                  </w:r>
+                </w:p>
+                <w:p>
+                  <w:pPr>
                     <w:rPr>
                       <w:rFonts w:ascii="Calibri" w:hAnsi="Calibri"/>
                       <w:sz w:val="16"/>
                       <w:szCs w:val="22"/>
                     </w:rPr>
-                    <w:t>Shift for : NGN</w:t>
-                  </w:r>
-                </w:p>
-                <w:p>
-                  <w:pPr>
-                    <w:jc w:val="center"/>
+                  </w:pPr>
+                  <w:r>
                     <w:rPr>
                       <w:rFonts w:ascii="Calibri" w:hAnsi="Calibri"/>
                       <w:sz w:val="16"/>
                       <w:szCs w:val="22"/>
                     </w:rPr>
-                  </w:pPr>
-                </w:p>
-                <w:p>
-                  <w:pPr>
+                    <w:t xml:space="preserve">Total </w:t>
+                  </w:r>
+                  <w:proofErr w:type="spellStart"/>
+                  <w:r>
                     <w:rPr>
                       <w:rFonts w:ascii="Calibri" w:hAnsi="Calibri"/>
                       <w:sz w:val="16"/>
                       <w:szCs w:val="22"/>
                     </w:rPr>
-                  </w:pPr>
+                    <w:t>Srv</w:t>
+                  </w:r>
+                  <w:proofErr w:type="spellEnd"/>
                   <w:r>
                     <w:rPr>
                       <w:rFonts w:ascii="Calibri" w:hAnsi="Calibri"/>
                       <w:sz w:val="16"/>
                       <w:szCs w:val="22"/>
                     </w:rPr>
-                    <w:t xml:space="preserve">Shift Batch No:                  </w:t>
-                  </w:r>
+                    <w:t xml:space="preserve"> </w:t>
+                  </w:r>
+                  <w:proofErr w:type="spellStart"/>
                   <w:r>
                     <w:rPr>
                       <w:rFonts w:ascii="Calibri" w:hAnsi="Calibri"/>
                       <w:sz w:val="16"/>
                       <w:szCs w:val="22"/>
                     </w:rPr>
-                    <w:t>1164</w:t>
-                  </w:r>
-                </w:p>
-                <w:p>
-                  <w:pPr>
-                    <w:jc w:val="center"/>
+                    <w:t>Charg</w:t>
+                  </w:r>
+                  <w:proofErr w:type="spellEnd"/>
+                  <w:r>
                     <w:rPr>
                       <w:rFonts w:ascii="Calibri" w:hAnsi="Calibri"/>
                       <w:sz w:val="16"/>
                       <w:szCs w:val="22"/>
                     </w:rPr>
-                  </w:pPr>
-                </w:p>
-                <w:p>
-                  <w:pPr>
-                    <w:rPr>
-                      <w:rFonts w:ascii="Calibri" w:hAnsi="Calibri"/>
-                      <w:sz w:val="16"/>
-                      <w:szCs w:val="22"/>
-                    </w:rPr>
-                  </w:pPr>
-                  <w:r>
-                    <w:rPr>
-                      <w:rFonts w:ascii="Calibri" w:hAnsi="Calibri"/>
-                      <w:sz w:val="16"/>
-                      <w:szCs w:val="22"/>
-                    </w:rPr>
-                    <w:t>Cash                  N 120.00</w:t>
-                  </w:r>
-                </w:p>
-                <w:p>
-                  <w:pPr>
-                    <w:rPr>
-                      <w:rFonts w:ascii="Calibri" w:hAnsi="Calibri"/>
-                      <w:sz w:val="16"/>
-                      <w:szCs w:val="22"/>
-                    </w:rPr>
-                  </w:pPr>
-                  <w:r>
-                    <w:rPr>
-                      <w:rFonts w:ascii="Calibri" w:hAnsi="Calibri"/>
-                      <w:sz w:val="16"/>
-                      <w:szCs w:val="22"/>
-                    </w:rPr>
-                    <w:t>Cash                  N 30.00</w:t>
-                  </w:r>
-                </w:p>
-                <w:p>
-                  <w:pPr>
-                    <w:rPr>
-                      <w:rFonts w:ascii="Calibri" w:hAnsi="Calibri"/>
-                      <w:sz w:val="16"/>
-                      <w:szCs w:val="22"/>
-                    </w:rPr>
-                  </w:pPr>
-                  <w:r>
-                    <w:rPr>
-                      <w:rFonts w:ascii="Calibri" w:hAnsi="Calibri"/>
-                      <w:sz w:val="16"/>
-                      <w:szCs w:val="22"/>
-                    </w:rPr>
-                    <w:t>Cash                  N 1000.00</w:t>
-                  </w:r>
-                </w:p>
-                <w:p>
-                  <w:pPr>
-                    <w:rPr>
-                      <w:rFonts w:ascii="Calibri" w:hAnsi="Calibri"/>
-                      <w:sz w:val="16"/>
-                      <w:szCs w:val="22"/>
-                    </w:rPr>
-                  </w:pPr>
-                  <w:r>
-                    <w:rPr>
-                      <w:rFonts w:ascii="Calibri" w:hAnsi="Calibri"/>
-                      <w:sz w:val="16"/>
-                      <w:szCs w:val="22"/>
-                    </w:rPr>
-                    <w:t>Cash                  N 700.00</w:t>
-                  </w:r>
-                </w:p>
-                <w:p>
-                  <w:pPr>
-                    <w:jc w:val="center"/>
-                    <w:rPr>
-                      <w:rFonts w:ascii="Calibri" w:hAnsi="Calibri"/>
-                      <w:sz w:val="16"/>
-                      <w:szCs w:val="22"/>
-                    </w:rPr>
-                  </w:pPr>
-                </w:p>
-                <w:p>
-                  <w:pPr>
-                    <w:rPr>
-                      <w:rFonts w:ascii="Calibri" w:hAnsi="Calibri"/>
-                      <w:sz w:val="16"/>
-                      <w:szCs w:val="22"/>
-                    </w:rPr>
-                  </w:pPr>
-                  <w:r>
-                    <w:rPr>
-                      <w:rFonts w:ascii="Calibri" w:hAnsi="Calibri"/>
-                      <w:sz w:val="16"/>
-                      <w:szCs w:val="22"/>
-                    </w:rPr>
-                    <w:t>Vat                    N 259.00</w:t>
-                  </w:r>
-                </w:p>
-                <w:p>
-                  <w:pPr>
-                    <w:jc w:val="center"/>
-                    <w:rPr>
-                      <w:rFonts w:ascii="Calibri" w:hAnsi="Calibri"/>
-                      <w:sz w:val="16"/>
-                      <w:szCs w:val="22"/>
-                    </w:rPr>
-                  </w:pPr>
-                </w:p>
-                <w:p>
-                  <w:pPr>
-                    <w:rPr>
-                      <w:rFonts w:ascii="Calibri" w:hAnsi="Calibri"/>
-                      <w:sz w:val="16"/>
-                      <w:szCs w:val="22"/>
-                    </w:rPr>
-                  </w:pPr>
-                  <w:r>
-                    <w:rPr>
-                      <w:rFonts w:ascii="Calibri" w:hAnsi="Calibri"/>
-                      <w:sz w:val="16"/>
-                      <w:szCs w:val="22"/>
-                    </w:rPr>
-                    <w:t>Units                    1430</w:t>
-                  </w:r>
-                </w:p>
-                <w:p>
-                  <w:pPr>
-                    <w:rPr>
-                      <w:rFonts w:ascii="Calibri" w:hAnsi="Calibri"/>
-                      <w:sz w:val="16"/>
-                      <w:szCs w:val="22"/>
-                    </w:rPr>
-                  </w:pPr>
-                  <w:r>
-                    <w:rPr>
-                      <w:rFonts w:ascii="Calibri" w:hAnsi="Calibri"/>
-                      <w:sz w:val="16"/>
-                      <w:szCs w:val="22"/>
-                    </w:rPr>
-                    <w:t>Free Units                  0</w:t>
-                  </w:r>
-                </w:p>
-                <w:p>
-                  <w:pPr>
-                    <w:jc w:val="center"/>
-                    <w:rPr>
-                      <w:rFonts w:ascii="Calibri" w:hAnsi="Calibri"/>
-                      <w:sz w:val="16"/>
-                      <w:szCs w:val="22"/>
-                    </w:rPr>
-                  </w:pPr>
-                </w:p>
-                <w:p>
-                  <w:pPr>
-                    <w:rPr>
-                      <w:rFonts w:ascii="Calibri" w:hAnsi="Calibri"/>
-                      <w:sz w:val="16"/>
-                      <w:szCs w:val="22"/>
-                    </w:rPr>
-                  </w:pPr>
-                  <w:r>
-                    <w:rPr>
-                      <w:rFonts w:ascii="Calibri" w:hAnsi="Calibri"/>
-                      <w:sz w:val="16"/>
-                      <w:szCs w:val="22"/>
-                    </w:rPr>
-                    <w:t>Arrears                  N 0</w:t>
-                  </w:r>
-                </w:p>
-                <w:p>
-                  <w:pPr>
-                    <w:rPr>
-                      <w:rFonts w:ascii="Calibri" w:hAnsi="Calibri"/>
-                      <w:sz w:val="16"/>
-                      <w:szCs w:val="22"/>
-                    </w:rPr>
-                  </w:pPr>
-                  <w:r>
-                    <w:rPr>
-                      <w:rFonts w:ascii="Calibri" w:hAnsi="Calibri"/>
-                      <w:sz w:val="16"/>
-                      <w:szCs w:val="22"/>
-                    </w:rPr>
-                    <w:t>Service Charg       N 0</w:t>
-                  </w:r>
-                </w:p>
-                <w:p>
-                  <w:pPr>
-                    <w:rPr>
-                      <w:rFonts w:ascii="Calibri" w:hAnsi="Calibri"/>
-                      <w:sz w:val="16"/>
-                      <w:szCs w:val="22"/>
-                    </w:rPr>
-                  </w:pPr>
-                  <w:r>
-                    <w:rPr>
-                      <w:rFonts w:ascii="Calibri" w:hAnsi="Calibri"/>
-                      <w:sz w:val="16"/>
-                      <w:szCs w:val="22"/>
-                    </w:rPr>
-                    <w:t>Refund Amount   N 0</w:t>
-                  </w:r>
-                </w:p>
-                <w:p>
-                  <w:pPr>
-                    <w:jc w:val="center"/>
-                    <w:rPr>
-                      <w:rFonts w:ascii="Calibri" w:hAnsi="Calibri"/>
-                      <w:sz w:val="16"/>
-                      <w:szCs w:val="22"/>
-                    </w:rPr>
-                  </w:pPr>
-                </w:p>
-                <w:p>
-                  <w:pPr>
-                    <w:rPr>
-                      <w:rFonts w:ascii="Calibri" w:hAnsi="Calibri"/>
-                      <w:sz w:val="16"/>
-                      <w:szCs w:val="22"/>
-                    </w:rPr>
-                  </w:pPr>
-                  <w:r>
-                    <w:rPr>
-                      <w:rFonts w:ascii="Calibri" w:hAnsi="Calibri"/>
-                      <w:sz w:val="16"/>
-                      <w:szCs w:val="22"/>
-                    </w:rPr>
-                    <w:t>Grand Total                 N 2,109</w:t>
-                  </w:r>
-                </w:p>
-                <w:p>
-                  <w:pPr>
-                    <w:rPr>
-                      <w:rFonts w:ascii="Calibri" w:hAnsi="Calibri"/>
-                      <w:sz w:val="16"/>
-                      <w:szCs w:val="22"/>
-                    </w:rPr>
-                  </w:pPr>
-                </w:p>
-                <w:p>
-                  <w:pPr>
-                    <w:rPr>
-                      <w:rFonts w:ascii="Calibri" w:hAnsi="Calibri"/>
-                      <w:sz w:val="16"/>
-                      <w:szCs w:val="22"/>
-                    </w:rPr>
-                  </w:pPr>
-                </w:p>
-                <w:p>
-                  <w:pPr>
-                    <w:rPr>
-                      <w:rFonts w:ascii="Calibri" w:hAnsi="Calibri"/>
-                      <w:sz w:val="16"/>
-                      <w:szCs w:val="22"/>
-                    </w:rPr>
-                  </w:pPr>
-                  <w:r>
-                    <w:rPr>
-                      <w:rFonts w:ascii="Calibri" w:hAnsi="Calibri"/>
-                      <w:sz w:val="16"/>
-                      <w:szCs w:val="22"/>
-                    </w:rPr>
-                    <w:lastRenderedPageBreak/>
-                    <w:t>Total Cash                 N 4,950</w:t>
-                  </w:r>
-                </w:p>
-                <w:p>
-                  <w:pPr>
-                    <w:rPr>
-                      <w:rFonts w:ascii="Calibri" w:hAnsi="Calibri"/>
-                      <w:sz w:val="16"/>
-                      <w:szCs w:val="22"/>
-                    </w:rPr>
-                  </w:pPr>
-                  <w:r>
-                    <w:rPr>
-                      <w:rFonts w:ascii="Calibri" w:hAnsi="Calibri"/>
-                      <w:sz w:val="16"/>
-                      <w:szCs w:val="22"/>
-                    </w:rPr>
-                    <w:t>Total Vat                       N 693</w:t>
-                  </w:r>
-                </w:p>
-                <w:p>
-                  <w:pPr>
-                    <w:spacing w:before="120"/>
-                    <w:rPr>
-                      <w:rFonts w:ascii="Calibri" w:hAnsi="Calibri"/>
-                      <w:sz w:val="16"/>
-                      <w:szCs w:val="22"/>
-                    </w:rPr>
-                  </w:pPr>
-                  <w:r>
-                    <w:rPr>
-                      <w:rFonts w:ascii="Calibri" w:hAnsi="Calibri"/>
-                      <w:sz w:val="16"/>
-                      <w:szCs w:val="22"/>
-                    </w:rPr>
-                    <w:t>Total Units                     4297</w:t>
-                  </w:r>
-                </w:p>
-                <w:p>
-                  <w:pPr>
-                    <w:rPr>
-                      <w:rFonts w:ascii="Calibri" w:hAnsi="Calibri"/>
-                      <w:sz w:val="16"/>
-                      <w:szCs w:val="22"/>
-                    </w:rPr>
-                  </w:pPr>
-                  <w:r>
-                    <w:rPr>
-                      <w:rFonts w:ascii="Calibri" w:hAnsi="Calibri"/>
-                      <w:sz w:val="16"/>
-                      <w:szCs w:val="22"/>
-                    </w:rPr>
-                    <w:t xml:space="preserve">Total Free Units                   0     </w:t>
-                  </w:r>
-                </w:p>
-                <w:p>
-                  <w:pPr>
-                    <w:spacing w:before="120"/>
-                    <w:rPr>
-                      <w:rFonts w:ascii="Calibri" w:hAnsi="Calibri"/>
-                      <w:sz w:val="16"/>
-                      <w:szCs w:val="22"/>
-                    </w:rPr>
-                  </w:pPr>
-                  <w:r>
-                    <w:rPr>
-                      <w:rFonts w:ascii="Calibri" w:hAnsi="Calibri"/>
-                      <w:sz w:val="16"/>
-                      <w:szCs w:val="22"/>
-                    </w:rPr>
-                    <w:t>Total Arrears                        0</w:t>
-                  </w:r>
-                </w:p>
-                <w:p>
-                  <w:pPr>
-                    <w:rPr>
-                      <w:rFonts w:ascii="Calibri" w:hAnsi="Calibri"/>
-                      <w:sz w:val="16"/>
-                      <w:szCs w:val="22"/>
-                    </w:rPr>
-                  </w:pPr>
-                  <w:r>
-                    <w:rPr>
-                      <w:rFonts w:ascii="Calibri" w:hAnsi="Calibri"/>
-                      <w:sz w:val="16"/>
-                      <w:szCs w:val="22"/>
-                    </w:rPr>
-                    <w:t>Total Srv Charg                    0</w:t>
+                    <w:t xml:space="preserve">                    0</w:t>
                   </w:r>
                 </w:p>
                 <w:p>
@@ -8396,6 +8583,7 @@
                       <w:szCs w:val="16"/>
                     </w:rPr>
                   </w:pPr>
+                  <w:proofErr w:type="spellStart"/>
                   <w:r>
                     <w:rPr>
                       <w:rFonts w:ascii="Calibri" w:eastAsia="Calibri" w:hAnsi="Calibri"/>
@@ -8404,6 +8592,7 @@
                     </w:rPr>
                     <w:t>jannie</w:t>
                   </w:r>
+                  <w:proofErr w:type="spellEnd"/>
                 </w:p>
               </w:tc>
             </w:tr>
@@ -8599,7 +8788,6 @@
                       <w:sz w:val="18"/>
                       <w:szCs w:val="22"/>
                     </w:rPr>
-                    <w:lastRenderedPageBreak/>
                     <w:t>Start Date</w:t>
                   </w:r>
                 </w:p>
@@ -8649,6 +8837,7 @@
                       <w:sz w:val="18"/>
                       <w:szCs w:val="22"/>
                     </w:rPr>
+                    <w:lastRenderedPageBreak/>
                     <w:t>End Date:</w:t>
                   </w:r>
                 </w:p>
@@ -10370,7 +10559,6 @@
                       <w:sz w:val="18"/>
                       <w:szCs w:val="16"/>
                     </w:rPr>
-                    <w:lastRenderedPageBreak/>
                     <w:t>Arrears</w:t>
                   </w:r>
                 </w:p>
@@ -10422,6 +10610,7 @@
                       <w:sz w:val="18"/>
                       <w:szCs w:val="22"/>
                     </w:rPr>
+                    <w:lastRenderedPageBreak/>
                     <w:t>Service Charg</w:t>
                   </w:r>
                   <w:r>
@@ -10943,7 +11132,25 @@
                       <w:sz w:val="18"/>
                       <w:szCs w:val="16"/>
                     </w:rPr>
-                    <w:t>Total Srv Charg</w:t>
+                    <w:t xml:space="preserve">Total </w:t>
+                  </w:r>
+                  <w:proofErr w:type="spellStart"/>
+                  <w:r>
+                    <w:rPr>
+                      <w:rFonts w:ascii="Calibri" w:eastAsia="Calibri" w:hAnsi="Calibri"/>
+                      <w:sz w:val="18"/>
+                      <w:szCs w:val="16"/>
+                    </w:rPr>
+                    <w:t>Srv</w:t>
+                  </w:r>
+                  <w:proofErr w:type="spellEnd"/>
+                  <w:r>
+                    <w:rPr>
+                      <w:rFonts w:ascii="Calibri" w:eastAsia="Calibri" w:hAnsi="Calibri"/>
+                      <w:sz w:val="18"/>
+                      <w:szCs w:val="16"/>
+                    </w:rPr>
+                    <w:t xml:space="preserve"> Charg</w:t>
                   </w:r>
                   <w:r>
                     <w:rPr>
@@ -12055,7 +12262,6 @@
                       <w:sz w:val="18"/>
                       <w:szCs w:val="22"/>
                     </w:rPr>
-                    <w:lastRenderedPageBreak/>
                     <w:t>Shift Batch No:</w:t>
                   </w:r>
                 </w:p>
@@ -13125,11 +13331,11 @@
       <w:pPr>
         <w:pStyle w:val="Heading2"/>
       </w:pPr>
-      <w:bookmarkStart w:id="23" w:name="_Toc404789725"/>
+      <w:bookmarkStart w:id="25" w:name="_Toc404789725"/>
       <w:r>
         <w:t>Bank Report</w:t>
       </w:r>
-      <w:bookmarkEnd w:id="23"/>
+      <w:bookmarkEnd w:id="25"/>
     </w:p>
     <w:p>
       <w:pPr>
@@ -13236,8 +13442,8 @@
         <w:keepNext/>
         <w:ind w:firstLine="720"/>
       </w:pPr>
-      <w:bookmarkStart w:id="24" w:name="_Ref404544384"/>
-      <w:bookmarkStart w:id="25" w:name="_Toc404754699"/>
+      <w:bookmarkStart w:id="26" w:name="_Ref404544384"/>
+      <w:bookmarkStart w:id="27" w:name="_Toc404754699"/>
       <w:r>
         <w:t xml:space="preserve">Table </w:t>
       </w:r>
@@ -13262,8 +13468,8 @@
       <w:r>
         <w:t xml:space="preserve"> Bank Report Old &amp; New Reports</w:t>
       </w:r>
-      <w:bookmarkEnd w:id="24"/>
-      <w:bookmarkEnd w:id="25"/>
+      <w:bookmarkEnd w:id="26"/>
+      <w:bookmarkEnd w:id="27"/>
     </w:p>
     <w:tbl>
       <w:tblPr>
@@ -13411,8 +13617,16 @@
                     <w:rPr>
                       <w:sz w:val="16"/>
                     </w:rPr>
-                    <w:t>Manager:            Jannie</w:t>
-                  </w:r>
+                    <w:t xml:space="preserve">Manager:            </w:t>
+                  </w:r>
+                  <w:proofErr w:type="spellStart"/>
+                  <w:r>
+                    <w:rPr>
+                      <w:sz w:val="16"/>
+                    </w:rPr>
+                    <w:t>Jannie</w:t>
+                  </w:r>
+                  <w:proofErr w:type="spellEnd"/>
                 </w:p>
                 <w:p>
                   <w:pPr>
@@ -13682,7 +13896,21 @@
                     <w:rPr>
                       <w:sz w:val="16"/>
                     </w:rPr>
-                    <w:t>Service Charg       N 0</w:t>
+                    <w:t xml:space="preserve">Service </w:t>
+                  </w:r>
+                  <w:proofErr w:type="spellStart"/>
+                  <w:r>
+                    <w:rPr>
+                      <w:sz w:val="16"/>
+                    </w:rPr>
+                    <w:t>Charg</w:t>
+                  </w:r>
+                  <w:proofErr w:type="spellEnd"/>
+                  <w:r>
+                    <w:rPr>
+                      <w:sz w:val="16"/>
+                    </w:rPr>
+                    <w:t xml:space="preserve">       N 0</w:t>
                   </w:r>
                 </w:p>
                 <w:p>
@@ -13975,19 +14203,33 @@
                     <w:rPr>
                       <w:sz w:val="16"/>
                     </w:rPr>
-                    <w:t>Service Charg       N 0</w:t>
-                  </w:r>
-                </w:p>
-                <w:p>
-                  <w:pPr>
+                    <w:t xml:space="preserve">Service </w:t>
+                  </w:r>
+                  <w:proofErr w:type="spellStart"/>
+                  <w:r>
                     <w:rPr>
                       <w:sz w:val="16"/>
                     </w:rPr>
-                  </w:pPr>
+                    <w:t>Charg</w:t>
+                  </w:r>
+                  <w:proofErr w:type="spellEnd"/>
                   <w:r>
                     <w:rPr>
                       <w:sz w:val="16"/>
                     </w:rPr>
+                    <w:t xml:space="preserve">       N 0</w:t>
+                  </w:r>
+                </w:p>
+                <w:p>
+                  <w:pPr>
+                    <w:rPr>
+                      <w:sz w:val="16"/>
+                    </w:rPr>
+                  </w:pPr>
+                  <w:r>
+                    <w:rPr>
+                      <w:sz w:val="16"/>
+                    </w:rPr>
                     <w:t>Refund Amount   N 0</w:t>
                   </w:r>
                 </w:p>
@@ -14096,7 +14338,35 @@
                     <w:rPr>
                       <w:sz w:val="16"/>
                     </w:rPr>
-                    <w:t>Total Srv Charg                    0</w:t>
+                    <w:t xml:space="preserve">Total </w:t>
+                  </w:r>
+                  <w:proofErr w:type="spellStart"/>
+                  <w:r>
+                    <w:rPr>
+                      <w:sz w:val="16"/>
+                    </w:rPr>
+                    <w:t>Srv</w:t>
+                  </w:r>
+                  <w:proofErr w:type="spellEnd"/>
+                  <w:r>
+                    <w:rPr>
+                      <w:sz w:val="16"/>
+                    </w:rPr>
+                    <w:t xml:space="preserve"> </w:t>
+                  </w:r>
+                  <w:proofErr w:type="spellStart"/>
+                  <w:r>
+                    <w:rPr>
+                      <w:sz w:val="16"/>
+                    </w:rPr>
+                    <w:t>Charg</w:t>
+                  </w:r>
+                  <w:proofErr w:type="spellEnd"/>
+                  <w:r>
+                    <w:rPr>
+                      <w:sz w:val="16"/>
+                    </w:rPr>
+                    <w:t xml:space="preserve">                    0</w:t>
                   </w:r>
                 </w:p>
                 <w:p>
@@ -14324,6 +14594,7 @@
                       <w:szCs w:val="16"/>
                     </w:rPr>
                   </w:pPr>
+                  <w:proofErr w:type="spellStart"/>
                   <w:r>
                     <w:rPr>
                       <w:rFonts w:ascii="Calibri" w:hAnsi="Calibri"/>
@@ -14332,6 +14603,7 @@
                     </w:rPr>
                     <w:t>jannie</w:t>
                   </w:r>
+                  <w:proofErr w:type="spellEnd"/>
                 </w:p>
               </w:tc>
             </w:tr>
@@ -17275,7 +17547,25 @@
                       <w:sz w:val="18"/>
                       <w:szCs w:val="16"/>
                     </w:rPr>
-                    <w:t>Total Srv Charg</w:t>
+                    <w:t xml:space="preserve">Total </w:t>
+                  </w:r>
+                  <w:proofErr w:type="spellStart"/>
+                  <w:r>
+                    <w:rPr>
+                      <w:rFonts w:ascii="Calibri" w:hAnsi="Calibri"/>
+                      <w:sz w:val="18"/>
+                      <w:szCs w:val="16"/>
+                    </w:rPr>
+                    <w:t>Srv</w:t>
+                  </w:r>
+                  <w:proofErr w:type="spellEnd"/>
+                  <w:r>
+                    <w:rPr>
+                      <w:rFonts w:ascii="Calibri" w:hAnsi="Calibri"/>
+                      <w:sz w:val="18"/>
+                      <w:szCs w:val="16"/>
+                    </w:rPr>
+                    <w:t xml:space="preserve"> Charg</w:t>
                   </w:r>
                   <w:r>
                     <w:rPr>
@@ -19995,21 +20285,21 @@
       <w:pPr>
         <w:pStyle w:val="Heading2"/>
       </w:pPr>
-      <w:bookmarkStart w:id="26" w:name="_Toc404789726"/>
+      <w:bookmarkStart w:id="28" w:name="_Toc404789726"/>
       <w:r>
         <w:t>Ancillary Requirements</w:t>
       </w:r>
-      <w:bookmarkEnd w:id="26"/>
+      <w:bookmarkEnd w:id="28"/>
     </w:p>
     <w:p>
       <w:pPr>
         <w:pStyle w:val="Heading3"/>
       </w:pPr>
-      <w:bookmarkStart w:id="27" w:name="_Toc404789727"/>
+      <w:bookmarkStart w:id="29" w:name="_Toc404789727"/>
       <w:r>
         <w:t>Keyboard Change</w:t>
       </w:r>
-      <w:bookmarkEnd w:id="27"/>
+      <w:bookmarkEnd w:id="29"/>
     </w:p>
     <w:p>
       <w:pPr>
@@ -20061,11 +20351,11 @@
       <w:pPr>
         <w:pStyle w:val="Heading3"/>
       </w:pPr>
-      <w:bookmarkStart w:id="28" w:name="_Toc404789728"/>
+      <w:bookmarkStart w:id="30" w:name="_Toc404789728"/>
       <w:r>
         <w:t>PIN Authentication</w:t>
       </w:r>
-      <w:bookmarkEnd w:id="28"/>
+      <w:bookmarkEnd w:id="30"/>
     </w:p>
     <w:p>
       <w:pPr>
@@ -20093,11 +20383,11 @@
       <w:pPr>
         <w:pStyle w:val="Heading3"/>
       </w:pPr>
-      <w:bookmarkStart w:id="29" w:name="_Toc404789729"/>
+      <w:bookmarkStart w:id="31" w:name="_Toc404789729"/>
       <w:r>
         <w:t>User Token Request Audit</w:t>
       </w:r>
-      <w:bookmarkEnd w:id="29"/>
+      <w:bookmarkEnd w:id="31"/>
     </w:p>
     <w:p>
       <w:pPr>
@@ -20157,11 +20447,11 @@
         <w:t xml:space="preserve"> – see 2.6.2</w:t>
       </w:r>
       <w:r>
-        <w:t xml:space="preserve">). In addition to the operator being linked to a Shift the system will now link the operator who </w:t>
+        <w:t xml:space="preserve">). In addition to the operator being linked to a Shift the system will now link the </w:t>
       </w:r>
       <w:r>
         <w:lastRenderedPageBreak/>
-        <w:t xml:space="preserve">did the actual request for verifying the customer’s details (where necessary) </w:t>
+        <w:t xml:space="preserve">operator who did the actual request for verifying the customer’s details (where necessary) </w:t>
       </w:r>
       <w:r>
         <w:t>to the actual transaction as well as linked the operator who did the request for the token and accepted cash payment</w:t>
@@ -20211,11 +20501,11 @@
       <w:pPr>
         <w:pStyle w:val="Heading3"/>
       </w:pPr>
-      <w:bookmarkStart w:id="30" w:name="_Toc404789730"/>
+      <w:bookmarkStart w:id="32" w:name="_Toc404789730"/>
       <w:r>
         <w:t>Security</w:t>
       </w:r>
-      <w:bookmarkEnd w:id="30"/>
+      <w:bookmarkEnd w:id="32"/>
     </w:p>
     <w:p>
       <w:pPr>
@@ -20249,11 +20539,11 @@
       <w:pPr>
         <w:pStyle w:val="Heading3"/>
       </w:pPr>
-      <w:bookmarkStart w:id="31" w:name="_Toc404789731"/>
+      <w:bookmarkStart w:id="33" w:name="_Toc404789731"/>
       <w:r>
         <w:t>User Administration</w:t>
       </w:r>
-      <w:bookmarkEnd w:id="31"/>
+      <w:bookmarkEnd w:id="33"/>
     </w:p>
     <w:p>
       <w:pPr>
@@ -20275,11 +20565,11 @@
       <w:pPr>
         <w:pStyle w:val="Heading3"/>
       </w:pPr>
-      <w:bookmarkStart w:id="32" w:name="_Toc404789732"/>
+      <w:bookmarkStart w:id="34" w:name="_Toc404789732"/>
       <w:r>
         <w:t>Data Transfer Compression</w:t>
       </w:r>
-      <w:bookmarkEnd w:id="32"/>
+      <w:bookmarkEnd w:id="34"/>
     </w:p>
     <w:p>
       <w:pPr>
@@ -20318,10 +20608,10 @@
       </w:pPr>
     </w:p>
     <w:sectPr>
-      <w:headerReference w:type="default" r:id="rId28"/>
-      <w:footerReference w:type="default" r:id="rId29"/>
-      <w:headerReference w:type="first" r:id="rId30"/>
-      <w:footerReference w:type="first" r:id="rId31"/>
+      <w:headerReference w:type="default" r:id="rId29"/>
+      <w:footerReference w:type="default" r:id="rId30"/>
+      <w:headerReference w:type="first" r:id="rId31"/>
+      <w:footerReference w:type="first" r:id="rId32"/>
       <w:pgSz w:w="11909" w:h="16834" w:code="9"/>
       <w:pgMar w:top="1152" w:right="1152" w:bottom="1152" w:left="1152" w:header="1304" w:footer="0" w:gutter="0"/>
       <w:pgNumType w:start="1"/>
@@ -20333,7 +20623,7 @@
 </file>
 
 <file path=word/endnotes.xml><?xml version="1.0" encoding="utf-8"?>
-<w:endnotes xmlns:wpc="http://schemas.microsoft.com/office/word/2010/wordprocessingCanvas" xmlns:mc="http://schemas.openxmlformats.org/markup-compatibility/2006" xmlns:o="urn:schemas-microsoft-com:office:office" xmlns:r="http://schemas.openxmlformats.org/officeDocument/2006/relationships" xmlns:m="http://schemas.openxmlformats.org/officeDocument/2006/math" xmlns:v="urn:schemas-microsoft-com:vml" xmlns:wp14="http://schemas.microsoft.com/office/word/2010/wordprocessingDrawing" xmlns:wp="http://schemas.openxmlformats.org/drawingml/2006/wordprocessingDrawing" xmlns:w10="urn:schemas-microsoft-com:office:word" xmlns:w="http://schemas.openxmlformats.org/wordprocessingml/2006/main" xmlns:w14="http://schemas.microsoft.com/office/word/2010/wordml" xmlns:w15="http://schemas.microsoft.com/office/word/2012/wordml" xmlns:wpg="http://schemas.microsoft.com/office/word/2010/wordprocessingGroup" xmlns:wpi="http://schemas.microsoft.com/office/word/2010/wordprocessingInk" xmlns:wne="http://schemas.microsoft.com/office/word/2006/wordml" xmlns:wps="http://schemas.microsoft.com/office/word/2010/wordprocessingShape" mc:Ignorable="w14 w15 wp14">
+<w:endnotes xmlns:wpc="http://schemas.microsoft.com/office/word/2010/wordprocessingCanvas" xmlns:mc="http://schemas.openxmlformats.org/markup-compatibility/2006" xmlns:o="urn:schemas-microsoft-com:office:office" xmlns:r="http://schemas.openxmlformats.org/officeDocument/2006/relationships" xmlns:m="http://schemas.openxmlformats.org/officeDocument/2006/math" xmlns:v="urn:schemas-microsoft-com:vml" xmlns:wp14="http://schemas.microsoft.com/office/word/2010/wordprocessingDrawing" xmlns:wp="http://schemas.openxmlformats.org/drawingml/2006/wordprocessingDrawing" xmlns:w10="urn:schemas-microsoft-com:office:word" xmlns:w="http://schemas.openxmlformats.org/wordprocessingml/2006/main" xmlns:w14="http://schemas.microsoft.com/office/word/2010/wordml" xmlns:wpg="http://schemas.microsoft.com/office/word/2010/wordprocessingGroup" xmlns:wpi="http://schemas.microsoft.com/office/word/2010/wordprocessingInk" xmlns:wne="http://schemas.microsoft.com/office/word/2006/wordml" xmlns:wps="http://schemas.microsoft.com/office/word/2010/wordprocessingShape" mc:Ignorable="w14 wp14">
   <w:endnote w:type="separator" w:id="-1">
     <w:p>
       <w:r>
@@ -20352,7 +20642,7 @@
 </file>
 
 <file path=word/footer1.xml><?xml version="1.0" encoding="utf-8"?>
-<w:ftr xmlns:wpc="http://schemas.microsoft.com/office/word/2010/wordprocessingCanvas" xmlns:mc="http://schemas.openxmlformats.org/markup-compatibility/2006" xmlns:o="urn:schemas-microsoft-com:office:office" xmlns:r="http://schemas.openxmlformats.org/officeDocument/2006/relationships" xmlns:m="http://schemas.openxmlformats.org/officeDocument/2006/math" xmlns:v="urn:schemas-microsoft-com:vml" xmlns:wp14="http://schemas.microsoft.com/office/word/2010/wordprocessingDrawing" xmlns:wp="http://schemas.openxmlformats.org/drawingml/2006/wordprocessingDrawing" xmlns:w10="urn:schemas-microsoft-com:office:word" xmlns:w="http://schemas.openxmlformats.org/wordprocessingml/2006/main" xmlns:w14="http://schemas.microsoft.com/office/word/2010/wordml" xmlns:w15="http://schemas.microsoft.com/office/word/2012/wordml" xmlns:wpg="http://schemas.microsoft.com/office/word/2010/wordprocessingGroup" xmlns:wpi="http://schemas.microsoft.com/office/word/2010/wordprocessingInk" xmlns:wne="http://schemas.microsoft.com/office/word/2006/wordml" xmlns:wps="http://schemas.microsoft.com/office/word/2010/wordprocessingShape" mc:Ignorable="w14 w15 wp14">
+<w:ftr xmlns:wpc="http://schemas.microsoft.com/office/word/2010/wordprocessingCanvas" xmlns:mc="http://schemas.openxmlformats.org/markup-compatibility/2006" xmlns:o="urn:schemas-microsoft-com:office:office" xmlns:r="http://schemas.openxmlformats.org/officeDocument/2006/relationships" xmlns:m="http://schemas.openxmlformats.org/officeDocument/2006/math" xmlns:v="urn:schemas-microsoft-com:vml" xmlns:wp14="http://schemas.microsoft.com/office/word/2010/wordprocessingDrawing" xmlns:wp="http://schemas.openxmlformats.org/drawingml/2006/wordprocessingDrawing" xmlns:w10="urn:schemas-microsoft-com:office:word" xmlns:w="http://schemas.openxmlformats.org/wordprocessingml/2006/main" xmlns:w14="http://schemas.microsoft.com/office/word/2010/wordml" xmlns:wpg="http://schemas.microsoft.com/office/word/2010/wordprocessingGroup" xmlns:wpi="http://schemas.microsoft.com/office/word/2010/wordprocessingInk" xmlns:wne="http://schemas.microsoft.com/office/word/2006/wordml" xmlns:wps="http://schemas.microsoft.com/office/word/2010/wordprocessingShape" mc:Ignorable="w14 wp14">
   <w:tbl>
     <w:tblPr>
       <w:tblW w:w="5000" w:type="pct"/>
@@ -20392,7 +20682,23 @@
               <w:color w:val="808080"/>
               <w:sz w:val="16"/>
             </w:rPr>
-            <w:t>Syntell Wintec POS System Specification</w:t>
+            <w:t xml:space="preserve">Syntell </w:t>
+          </w:r>
+          <w:proofErr w:type="spellStart"/>
+          <w:r>
+            <w:rPr>
+              <w:color w:val="808080"/>
+              <w:sz w:val="16"/>
+            </w:rPr>
+            <w:t>Wintec</w:t>
+          </w:r>
+          <w:proofErr w:type="spellEnd"/>
+          <w:r>
+            <w:rPr>
+              <w:color w:val="808080"/>
+              <w:sz w:val="16"/>
+            </w:rPr>
+            <w:t xml:space="preserve"> POS System Specification</w:t>
           </w:r>
         </w:p>
       </w:tc>
@@ -20534,7 +20840,7 @@
 </file>
 
 <file path=word/footer2.xml><?xml version="1.0" encoding="utf-8"?>
-<w:ftr xmlns:wpc="http://schemas.microsoft.com/office/word/2010/wordprocessingCanvas" xmlns:mc="http://schemas.openxmlformats.org/markup-compatibility/2006" xmlns:o="urn:schemas-microsoft-com:office:office" xmlns:r="http://schemas.openxmlformats.org/officeDocument/2006/relationships" xmlns:m="http://schemas.openxmlformats.org/officeDocument/2006/math" xmlns:v="urn:schemas-microsoft-com:vml" xmlns:wp14="http://schemas.microsoft.com/office/word/2010/wordprocessingDrawing" xmlns:wp="http://schemas.openxmlformats.org/drawingml/2006/wordprocessingDrawing" xmlns:w10="urn:schemas-microsoft-com:office:word" xmlns:w="http://schemas.openxmlformats.org/wordprocessingml/2006/main" xmlns:w14="http://schemas.microsoft.com/office/word/2010/wordml" xmlns:w15="http://schemas.microsoft.com/office/word/2012/wordml" xmlns:wpg="http://schemas.microsoft.com/office/word/2010/wordprocessingGroup" xmlns:wpi="http://schemas.microsoft.com/office/word/2010/wordprocessingInk" xmlns:wne="http://schemas.microsoft.com/office/word/2006/wordml" xmlns:wps="http://schemas.microsoft.com/office/word/2010/wordprocessingShape" mc:Ignorable="w14 w15 wp14">
+<w:ftr xmlns:wpc="http://schemas.microsoft.com/office/word/2010/wordprocessingCanvas" xmlns:mc="http://schemas.openxmlformats.org/markup-compatibility/2006" xmlns:o="urn:schemas-microsoft-com:office:office" xmlns:r="http://schemas.openxmlformats.org/officeDocument/2006/relationships" xmlns:m="http://schemas.openxmlformats.org/officeDocument/2006/math" xmlns:v="urn:schemas-microsoft-com:vml" xmlns:wp14="http://schemas.microsoft.com/office/word/2010/wordprocessingDrawing" xmlns:wp="http://schemas.openxmlformats.org/drawingml/2006/wordprocessingDrawing" xmlns:w10="urn:schemas-microsoft-com:office:word" xmlns:w="http://schemas.openxmlformats.org/wordprocessingml/2006/main" xmlns:w14="http://schemas.microsoft.com/office/word/2010/wordml" xmlns:wpg="http://schemas.microsoft.com/office/word/2010/wordprocessingGroup" xmlns:wpi="http://schemas.microsoft.com/office/word/2010/wordprocessingInk" xmlns:wne="http://schemas.microsoft.com/office/word/2006/wordml" xmlns:wps="http://schemas.microsoft.com/office/word/2010/wordprocessingShape" mc:Ignorable="w14 wp14">
   <w:tbl>
     <w:tblPr>
       <w:tblW w:w="5000" w:type="pct"/>
@@ -20550,8 +20856,8 @@
       <w:tblLook w:val="04A0" w:firstRow="1" w:lastRow="0" w:firstColumn="1" w:lastColumn="0" w:noHBand="0" w:noVBand="1"/>
     </w:tblPr>
     <w:tblGrid>
-      <w:gridCol w:w="8639"/>
-      <w:gridCol w:w="966"/>
+      <w:gridCol w:w="8846"/>
+      <w:gridCol w:w="989"/>
     </w:tblGrid>
     <w:tr>
       <w:tc>
@@ -20654,7 +20960,7 @@
               <w:sz w:val="48"/>
               <w:szCs w:val="64"/>
             </w:rPr>
-            <w:t>2</w:t>
+            <w:t>8</w:t>
           </w:r>
           <w:r>
             <w:rPr>
@@ -20716,7 +21022,7 @@
               <w:color w:val="D9D9D9" w:themeColor="background1" w:themeShade="D9"/>
               <w:sz w:val="24"/>
             </w:rPr>
-            <w:t>17</w:t>
+            <w:t>18</w:t>
           </w:r>
           <w:r>
             <w:rPr>
@@ -20745,7 +21051,7 @@
 </file>
 
 <file path=word/footer3.xml><?xml version="1.0" encoding="utf-8"?>
-<w:ftr xmlns:wpc="http://schemas.microsoft.com/office/word/2010/wordprocessingCanvas" xmlns:mc="http://schemas.openxmlformats.org/markup-compatibility/2006" xmlns:o="urn:schemas-microsoft-com:office:office" xmlns:r="http://schemas.openxmlformats.org/officeDocument/2006/relationships" xmlns:m="http://schemas.openxmlformats.org/officeDocument/2006/math" xmlns:v="urn:schemas-microsoft-com:vml" xmlns:wp14="http://schemas.microsoft.com/office/word/2010/wordprocessingDrawing" xmlns:wp="http://schemas.openxmlformats.org/drawingml/2006/wordprocessingDrawing" xmlns:w10="urn:schemas-microsoft-com:office:word" xmlns:w="http://schemas.openxmlformats.org/wordprocessingml/2006/main" xmlns:w14="http://schemas.microsoft.com/office/word/2010/wordml" xmlns:w15="http://schemas.microsoft.com/office/word/2012/wordml" xmlns:wpg="http://schemas.microsoft.com/office/word/2010/wordprocessingGroup" xmlns:wpi="http://schemas.microsoft.com/office/word/2010/wordprocessingInk" xmlns:wne="http://schemas.microsoft.com/office/word/2006/wordml" xmlns:wps="http://schemas.microsoft.com/office/word/2010/wordprocessingShape" mc:Ignorable="w14 w15 wp14">
+<w:ftr xmlns:wpc="http://schemas.microsoft.com/office/word/2010/wordprocessingCanvas" xmlns:mc="http://schemas.openxmlformats.org/markup-compatibility/2006" xmlns:o="urn:schemas-microsoft-com:office:office" xmlns:r="http://schemas.openxmlformats.org/officeDocument/2006/relationships" xmlns:m="http://schemas.openxmlformats.org/officeDocument/2006/math" xmlns:v="urn:schemas-microsoft-com:vml" xmlns:wp14="http://schemas.microsoft.com/office/word/2010/wordprocessingDrawing" xmlns:wp="http://schemas.openxmlformats.org/drawingml/2006/wordprocessingDrawing" xmlns:w10="urn:schemas-microsoft-com:office:word" xmlns:w="http://schemas.openxmlformats.org/wordprocessingml/2006/main" xmlns:w14="http://schemas.microsoft.com/office/word/2010/wordml" xmlns:wpg="http://schemas.microsoft.com/office/word/2010/wordprocessingGroup" xmlns:wpi="http://schemas.microsoft.com/office/word/2010/wordprocessingInk" xmlns:wne="http://schemas.microsoft.com/office/word/2006/wordml" xmlns:wps="http://schemas.microsoft.com/office/word/2010/wordprocessingShape" mc:Ignorable="w14 wp14">
   <w:p>
     <w:pPr>
       <w:pStyle w:val="Footer"/>
@@ -20755,7 +21061,7 @@
 </file>
 
 <file path=word/footnotes.xml><?xml version="1.0" encoding="utf-8"?>
-<w:footnotes xmlns:wpc="http://schemas.microsoft.com/office/word/2010/wordprocessingCanvas" xmlns:mc="http://schemas.openxmlformats.org/markup-compatibility/2006" xmlns:o="urn:schemas-microsoft-com:office:office" xmlns:r="http://schemas.openxmlformats.org/officeDocument/2006/relationships" xmlns:m="http://schemas.openxmlformats.org/officeDocument/2006/math" xmlns:v="urn:schemas-microsoft-com:vml" xmlns:wp14="http://schemas.microsoft.com/office/word/2010/wordprocessingDrawing" xmlns:wp="http://schemas.openxmlformats.org/drawingml/2006/wordprocessingDrawing" xmlns:w10="urn:schemas-microsoft-com:office:word" xmlns:w="http://schemas.openxmlformats.org/wordprocessingml/2006/main" xmlns:w14="http://schemas.microsoft.com/office/word/2010/wordml" xmlns:w15="http://schemas.microsoft.com/office/word/2012/wordml" xmlns:wpg="http://schemas.microsoft.com/office/word/2010/wordprocessingGroup" xmlns:wpi="http://schemas.microsoft.com/office/word/2010/wordprocessingInk" xmlns:wne="http://schemas.microsoft.com/office/word/2006/wordml" xmlns:wps="http://schemas.microsoft.com/office/word/2010/wordprocessingShape" mc:Ignorable="w14 w15 wp14">
+<w:footnotes xmlns:wpc="http://schemas.microsoft.com/office/word/2010/wordprocessingCanvas" xmlns:mc="http://schemas.openxmlformats.org/markup-compatibility/2006" xmlns:o="urn:schemas-microsoft-com:office:office" xmlns:r="http://schemas.openxmlformats.org/officeDocument/2006/relationships" xmlns:m="http://schemas.openxmlformats.org/officeDocument/2006/math" xmlns:v="urn:schemas-microsoft-com:vml" xmlns:wp14="http://schemas.microsoft.com/office/word/2010/wordprocessingDrawing" xmlns:wp="http://schemas.openxmlformats.org/drawingml/2006/wordprocessingDrawing" xmlns:w10="urn:schemas-microsoft-com:office:word" xmlns:w="http://schemas.openxmlformats.org/wordprocessingml/2006/main" xmlns:w14="http://schemas.microsoft.com/office/word/2010/wordml" xmlns:wpg="http://schemas.microsoft.com/office/word/2010/wordprocessingGroup" xmlns:wpi="http://schemas.microsoft.com/office/word/2010/wordprocessingInk" xmlns:wne="http://schemas.microsoft.com/office/word/2006/wordml" xmlns:wps="http://schemas.microsoft.com/office/word/2010/wordprocessingShape" mc:Ignorable="w14 wp14">
   <w:footnote w:type="separator" w:id="-1">
     <w:p>
       <w:r>
@@ -20774,13 +21080,13 @@
 </file>
 
 <file path=word/header1.xml><?xml version="1.0" encoding="utf-8"?>
-<w:hdr xmlns:wpc="http://schemas.microsoft.com/office/word/2010/wordprocessingCanvas" xmlns:mc="http://schemas.openxmlformats.org/markup-compatibility/2006" xmlns:o="urn:schemas-microsoft-com:office:office" xmlns:r="http://schemas.openxmlformats.org/officeDocument/2006/relationships" xmlns:m="http://schemas.openxmlformats.org/officeDocument/2006/math" xmlns:v="urn:schemas-microsoft-com:vml" xmlns:wp14="http://schemas.microsoft.com/office/word/2010/wordprocessingDrawing" xmlns:wp="http://schemas.openxmlformats.org/drawingml/2006/wordprocessingDrawing" xmlns:w10="urn:schemas-microsoft-com:office:word" xmlns:w="http://schemas.openxmlformats.org/wordprocessingml/2006/main" xmlns:w14="http://schemas.microsoft.com/office/word/2010/wordml" xmlns:w15="http://schemas.microsoft.com/office/word/2012/wordml" xmlns:wpg="http://schemas.microsoft.com/office/word/2010/wordprocessingGroup" xmlns:wpi="http://schemas.microsoft.com/office/word/2010/wordprocessingInk" xmlns:wne="http://schemas.microsoft.com/office/word/2006/wordml" xmlns:wps="http://schemas.microsoft.com/office/word/2010/wordprocessingShape" mc:Ignorable="w14 w15 wp14">
+<w:hdr xmlns:wpc="http://schemas.microsoft.com/office/word/2010/wordprocessingCanvas" xmlns:mc="http://schemas.openxmlformats.org/markup-compatibility/2006" xmlns:o="urn:schemas-microsoft-com:office:office" xmlns:r="http://schemas.openxmlformats.org/officeDocument/2006/relationships" xmlns:m="http://schemas.openxmlformats.org/officeDocument/2006/math" xmlns:v="urn:schemas-microsoft-com:vml" xmlns:wp14="http://schemas.microsoft.com/office/word/2010/wordprocessingDrawing" xmlns:wp="http://schemas.openxmlformats.org/drawingml/2006/wordprocessingDrawing" xmlns:w10="urn:schemas-microsoft-com:office:word" xmlns:w="http://schemas.openxmlformats.org/wordprocessingml/2006/main" xmlns:w14="http://schemas.microsoft.com/office/word/2010/wordml" xmlns:wpg="http://schemas.microsoft.com/office/word/2010/wordprocessingGroup" xmlns:wpi="http://schemas.microsoft.com/office/word/2010/wordprocessingInk" xmlns:wne="http://schemas.microsoft.com/office/word/2006/wordml" xmlns:wps="http://schemas.microsoft.com/office/word/2010/wordprocessingShape" mc:Ignorable="w14 wp14">
   <w:p/>
 </w:hdr>
 </file>
 
 <file path=word/header2.xml><?xml version="1.0" encoding="utf-8"?>
-<w:hdr xmlns:wpc="http://schemas.microsoft.com/office/word/2010/wordprocessingCanvas" xmlns:mc="http://schemas.openxmlformats.org/markup-compatibility/2006" xmlns:o="urn:schemas-microsoft-com:office:office" xmlns:r="http://schemas.openxmlformats.org/officeDocument/2006/relationships" xmlns:m="http://schemas.openxmlformats.org/officeDocument/2006/math" xmlns:v="urn:schemas-microsoft-com:vml" xmlns:wp14="http://schemas.microsoft.com/office/word/2010/wordprocessingDrawing" xmlns:wp="http://schemas.openxmlformats.org/drawingml/2006/wordprocessingDrawing" xmlns:w10="urn:schemas-microsoft-com:office:word" xmlns:w="http://schemas.openxmlformats.org/wordprocessingml/2006/main" xmlns:w14="http://schemas.microsoft.com/office/word/2010/wordml" xmlns:w15="http://schemas.microsoft.com/office/word/2012/wordml" xmlns:wpg="http://schemas.microsoft.com/office/word/2010/wordprocessingGroup" xmlns:wpi="http://schemas.microsoft.com/office/word/2010/wordprocessingInk" xmlns:wne="http://schemas.microsoft.com/office/word/2006/wordml" xmlns:wps="http://schemas.microsoft.com/office/word/2010/wordprocessingShape" mc:Ignorable="w14 w15 wp14">
+<w:hdr xmlns:wpc="http://schemas.microsoft.com/office/word/2010/wordprocessingCanvas" xmlns:mc="http://schemas.openxmlformats.org/markup-compatibility/2006" xmlns:o="urn:schemas-microsoft-com:office:office" xmlns:r="http://schemas.openxmlformats.org/officeDocument/2006/relationships" xmlns:m="http://schemas.openxmlformats.org/officeDocument/2006/math" xmlns:v="urn:schemas-microsoft-com:vml" xmlns:wp14="http://schemas.microsoft.com/office/word/2010/wordprocessingDrawing" xmlns:wp="http://schemas.openxmlformats.org/drawingml/2006/wordprocessingDrawing" xmlns:w10="urn:schemas-microsoft-com:office:word" xmlns:w="http://schemas.openxmlformats.org/wordprocessingml/2006/main" xmlns:w14="http://schemas.microsoft.com/office/word/2010/wordml" xmlns:wpg="http://schemas.microsoft.com/office/word/2010/wordprocessingGroup" xmlns:wpi="http://schemas.microsoft.com/office/word/2010/wordprocessingInk" xmlns:wne="http://schemas.microsoft.com/office/word/2006/wordml" xmlns:wps="http://schemas.microsoft.com/office/word/2010/wordprocessingShape" mc:Ignorable="w14 wp14">
   <w:p>
     <w:pPr>
       <w:pStyle w:val="Header"/>
@@ -20790,7 +21096,7 @@
 </file>
 
 <file path=word/header3.xml><?xml version="1.0" encoding="utf-8"?>
-<w:hdr xmlns:wpc="http://schemas.microsoft.com/office/word/2010/wordprocessingCanvas" xmlns:mc="http://schemas.openxmlformats.org/markup-compatibility/2006" xmlns:o="urn:schemas-microsoft-com:office:office" xmlns:r="http://schemas.openxmlformats.org/officeDocument/2006/relationships" xmlns:m="http://schemas.openxmlformats.org/officeDocument/2006/math" xmlns:v="urn:schemas-microsoft-com:vml" xmlns:wp14="http://schemas.microsoft.com/office/word/2010/wordprocessingDrawing" xmlns:wp="http://schemas.openxmlformats.org/drawingml/2006/wordprocessingDrawing" xmlns:w10="urn:schemas-microsoft-com:office:word" xmlns:w="http://schemas.openxmlformats.org/wordprocessingml/2006/main" xmlns:w14="http://schemas.microsoft.com/office/word/2010/wordml" xmlns:w15="http://schemas.microsoft.com/office/word/2012/wordml" xmlns:wpg="http://schemas.microsoft.com/office/word/2010/wordprocessingGroup" xmlns:wpi="http://schemas.microsoft.com/office/word/2010/wordprocessingInk" xmlns:wne="http://schemas.microsoft.com/office/word/2006/wordml" xmlns:wps="http://schemas.microsoft.com/office/word/2010/wordprocessingShape" mc:Ignorable="w14 w15 wp14">
+<w:hdr xmlns:wpc="http://schemas.microsoft.com/office/word/2010/wordprocessingCanvas" xmlns:mc="http://schemas.openxmlformats.org/markup-compatibility/2006" xmlns:o="urn:schemas-microsoft-com:office:office" xmlns:r="http://schemas.openxmlformats.org/officeDocument/2006/relationships" xmlns:m="http://schemas.openxmlformats.org/officeDocument/2006/math" xmlns:v="urn:schemas-microsoft-com:vml" xmlns:wp14="http://schemas.microsoft.com/office/word/2010/wordprocessingDrawing" xmlns:wp="http://schemas.openxmlformats.org/drawingml/2006/wordprocessingDrawing" xmlns:w10="urn:schemas-microsoft-com:office:word" xmlns:w="http://schemas.openxmlformats.org/wordprocessingml/2006/main" xmlns:w14="http://schemas.microsoft.com/office/word/2010/wordml" xmlns:wpg="http://schemas.microsoft.com/office/word/2010/wordprocessingGroup" xmlns:wpi="http://schemas.microsoft.com/office/word/2010/wordprocessingInk" xmlns:wne="http://schemas.microsoft.com/office/word/2006/wordml" xmlns:wps="http://schemas.microsoft.com/office/word/2010/wordprocessingShape" mc:Ignorable="w14 wp14">
   <w:p>
     <w:pPr>
       <w:pStyle w:val="Header"/>
@@ -20800,7 +21106,7 @@
 </file>
 
 <file path=word/header4.xml><?xml version="1.0" encoding="utf-8"?>
-<w:hdr xmlns:wpc="http://schemas.microsoft.com/office/word/2010/wordprocessingCanvas" xmlns:mc="http://schemas.openxmlformats.org/markup-compatibility/2006" xmlns:o="urn:schemas-microsoft-com:office:office" xmlns:r="http://schemas.openxmlformats.org/officeDocument/2006/relationships" xmlns:m="http://schemas.openxmlformats.org/officeDocument/2006/math" xmlns:v="urn:schemas-microsoft-com:vml" xmlns:wp14="http://schemas.microsoft.com/office/word/2010/wordprocessingDrawing" xmlns:wp="http://schemas.openxmlformats.org/drawingml/2006/wordprocessingDrawing" xmlns:w10="urn:schemas-microsoft-com:office:word" xmlns:w="http://schemas.openxmlformats.org/wordprocessingml/2006/main" xmlns:w14="http://schemas.microsoft.com/office/word/2010/wordml" xmlns:w15="http://schemas.microsoft.com/office/word/2012/wordml" xmlns:wpg="http://schemas.microsoft.com/office/word/2010/wordprocessingGroup" xmlns:wpi="http://schemas.microsoft.com/office/word/2010/wordprocessingInk" xmlns:wne="http://schemas.microsoft.com/office/word/2006/wordml" xmlns:wps="http://schemas.microsoft.com/office/word/2010/wordprocessingShape" mc:Ignorable="w14 w15 wp14">
+<w:hdr xmlns:wpc="http://schemas.microsoft.com/office/word/2010/wordprocessingCanvas" xmlns:mc="http://schemas.openxmlformats.org/markup-compatibility/2006" xmlns:o="urn:schemas-microsoft-com:office:office" xmlns:r="http://schemas.openxmlformats.org/officeDocument/2006/relationships" xmlns:m="http://schemas.openxmlformats.org/officeDocument/2006/math" xmlns:v="urn:schemas-microsoft-com:vml" xmlns:wp14="http://schemas.microsoft.com/office/word/2010/wordprocessingDrawing" xmlns:wp="http://schemas.openxmlformats.org/drawingml/2006/wordprocessingDrawing" xmlns:w10="urn:schemas-microsoft-com:office:word" xmlns:w="http://schemas.openxmlformats.org/wordprocessingml/2006/main" xmlns:w14="http://schemas.microsoft.com/office/word/2010/wordml" xmlns:wpg="http://schemas.microsoft.com/office/word/2010/wordprocessingGroup" xmlns:wpi="http://schemas.microsoft.com/office/word/2010/wordprocessingInk" xmlns:wne="http://schemas.microsoft.com/office/word/2006/wordml" xmlns:wps="http://schemas.microsoft.com/office/word/2010/wordprocessingShape" mc:Ignorable="w14 wp14">
   <w:p>
     <w:pPr>
       <w:pStyle w:val="Header"/>
@@ -20810,7 +21116,7 @@
 </file>
 
 <file path=word/numbering.xml><?xml version="1.0" encoding="utf-8"?>
-<w:numbering xmlns:wpc="http://schemas.microsoft.com/office/word/2010/wordprocessingCanvas" xmlns:mc="http://schemas.openxmlformats.org/markup-compatibility/2006" xmlns:o="urn:schemas-microsoft-com:office:office" xmlns:r="http://schemas.openxmlformats.org/officeDocument/2006/relationships" xmlns:m="http://schemas.openxmlformats.org/officeDocument/2006/math" xmlns:v="urn:schemas-microsoft-com:vml" xmlns:wp14="http://schemas.microsoft.com/office/word/2010/wordprocessingDrawing" xmlns:wp="http://schemas.openxmlformats.org/drawingml/2006/wordprocessingDrawing" xmlns:w10="urn:schemas-microsoft-com:office:word" xmlns:w="http://schemas.openxmlformats.org/wordprocessingml/2006/main" xmlns:w14="http://schemas.microsoft.com/office/word/2010/wordml" xmlns:w15="http://schemas.microsoft.com/office/word/2012/wordml" xmlns:wpg="http://schemas.microsoft.com/office/word/2010/wordprocessingGroup" xmlns:wpi="http://schemas.microsoft.com/office/word/2010/wordprocessingInk" xmlns:wne="http://schemas.microsoft.com/office/word/2006/wordml" xmlns:wps="http://schemas.microsoft.com/office/word/2010/wordprocessingShape" mc:Ignorable="w14 w15 wp14">
+<w:numbering xmlns:wpc="http://schemas.microsoft.com/office/word/2010/wordprocessingCanvas" xmlns:mc="http://schemas.openxmlformats.org/markup-compatibility/2006" xmlns:o="urn:schemas-microsoft-com:office:office" xmlns:r="http://schemas.openxmlformats.org/officeDocument/2006/relationships" xmlns:m="http://schemas.openxmlformats.org/officeDocument/2006/math" xmlns:v="urn:schemas-microsoft-com:vml" xmlns:wp14="http://schemas.microsoft.com/office/word/2010/wordprocessingDrawing" xmlns:wp="http://schemas.openxmlformats.org/drawingml/2006/wordprocessingDrawing" xmlns:w10="urn:schemas-microsoft-com:office:word" xmlns:w="http://schemas.openxmlformats.org/wordprocessingml/2006/main" xmlns:w14="http://schemas.microsoft.com/office/word/2010/wordml" xmlns:wpg="http://schemas.microsoft.com/office/word/2010/wordprocessingGroup" xmlns:wpi="http://schemas.microsoft.com/office/word/2010/wordprocessingInk" xmlns:wne="http://schemas.microsoft.com/office/word/2006/wordml" xmlns:wps="http://schemas.microsoft.com/office/word/2010/wordprocessingShape" mc:Ignorable="w14 wp14">
   <w:abstractNum w:abstractNumId="0">
     <w:nsid w:val="03B2769A"/>
     <w:multiLevelType w:val="hybridMultilevel"/>
@@ -22331,7 +22637,7 @@
 </file>
 
 <file path=word/styles.xml><?xml version="1.0" encoding="utf-8"?>
-<w:styles xmlns:mc="http://schemas.openxmlformats.org/markup-compatibility/2006" xmlns:r="http://schemas.openxmlformats.org/officeDocument/2006/relationships" xmlns:w="http://schemas.openxmlformats.org/wordprocessingml/2006/main" xmlns:w14="http://schemas.microsoft.com/office/word/2010/wordml" xmlns:w15="http://schemas.microsoft.com/office/word/2012/wordml" mc:Ignorable="w14 w15">
+<w:styles xmlns:mc="http://schemas.openxmlformats.org/markup-compatibility/2006" xmlns:r="http://schemas.openxmlformats.org/officeDocument/2006/relationships" xmlns:w="http://schemas.openxmlformats.org/wordprocessingml/2006/main" xmlns:w14="http://schemas.microsoft.com/office/word/2010/wordml" mc:Ignorable="w14">
   <w:docDefaults>
     <w:rPrDefault>
       <w:rPr>
@@ -22341,376 +22647,1181 @@
     </w:rPrDefault>
     <w:pPrDefault/>
   </w:docDefaults>
-  <w:latentStyles w:defLockedState="0" w:defUIPriority="0" w:defSemiHidden="0" w:defUnhideWhenUsed="0" w:defQFormat="0" w:count="371">
-    <w:lsdException w:name="Normal" w:qFormat="1"/>
-    <w:lsdException w:name="heading 1" w:qFormat="1"/>
-    <w:lsdException w:name="heading 2" w:qFormat="1"/>
-    <w:lsdException w:name="heading 3" w:qFormat="1"/>
-    <w:lsdException w:name="heading 4" w:qFormat="1"/>
-    <w:lsdException w:name="heading 5" w:qFormat="1"/>
-    <w:lsdException w:name="heading 6" w:qFormat="1"/>
-    <w:lsdException w:name="heading 7" w:semiHidden="1" w:unhideWhenUsed="1" w:qFormat="1"/>
-    <w:lsdException w:name="heading 8" w:semiHidden="1" w:unhideWhenUsed="1" w:qFormat="1"/>
-    <w:lsdException w:name="heading 9" w:semiHidden="1" w:unhideWhenUsed="1" w:qFormat="1"/>
-    <w:lsdException w:name="index 1" w:semiHidden="1" w:unhideWhenUsed="1"/>
-    <w:lsdException w:name="index 2" w:semiHidden="1" w:unhideWhenUsed="1"/>
-    <w:lsdException w:name="index 3" w:semiHidden="1" w:unhideWhenUsed="1"/>
-    <w:lsdException w:name="index 4" w:semiHidden="1" w:unhideWhenUsed="1"/>
-    <w:lsdException w:name="index 5" w:semiHidden="1" w:unhideWhenUsed="1"/>
-    <w:lsdException w:name="index 6" w:semiHidden="1" w:unhideWhenUsed="1"/>
-    <w:lsdException w:name="index 7" w:locked="1" w:semiHidden="1" w:unhideWhenUsed="1"/>
-    <w:lsdException w:name="index 8" w:locked="1" w:semiHidden="1" w:unhideWhenUsed="1"/>
-    <w:lsdException w:name="index 9" w:locked="1" w:semiHidden="1" w:unhideWhenUsed="1"/>
-    <w:lsdException w:name="toc 1" w:semiHidden="1" w:uiPriority="39" w:unhideWhenUsed="1"/>
-    <w:lsdException w:name="toc 2" w:semiHidden="1" w:uiPriority="39" w:unhideWhenUsed="1"/>
-    <w:lsdException w:name="toc 3" w:semiHidden="1" w:uiPriority="39" w:unhideWhenUsed="1"/>
-    <w:lsdException w:name="toc 4" w:semiHidden="1" w:unhideWhenUsed="1"/>
-    <w:lsdException w:name="toc 5" w:semiHidden="1" w:unhideWhenUsed="1"/>
-    <w:lsdException w:name="toc 6" w:semiHidden="1" w:unhideWhenUsed="1"/>
-    <w:lsdException w:name="toc 7" w:semiHidden="1" w:unhideWhenUsed="1"/>
-    <w:lsdException w:name="toc 8" w:semiHidden="1" w:unhideWhenUsed="1"/>
-    <w:lsdException w:name="toc 9" w:semiHidden="1" w:unhideWhenUsed="1"/>
-    <w:lsdException w:name="Normal Indent" w:locked="1" w:semiHidden="1" w:unhideWhenUsed="1"/>
-    <w:lsdException w:name="footnote text" w:locked="1" w:semiHidden="1" w:unhideWhenUsed="1"/>
-    <w:lsdException w:name="annotation text" w:locked="1" w:semiHidden="1" w:unhideWhenUsed="1"/>
-    <w:lsdException w:name="header" w:semiHidden="1" w:uiPriority="99" w:unhideWhenUsed="1"/>
-    <w:lsdException w:name="footer" w:semiHidden="1" w:uiPriority="99" w:unhideWhenUsed="1"/>
-    <w:lsdException w:name="index heading" w:semiHidden="1" w:unhideWhenUsed="1"/>
-    <w:lsdException w:name="caption" w:semiHidden="1" w:unhideWhenUsed="1" w:qFormat="1"/>
-    <w:lsdException w:name="table of figures" w:locked="1" w:semiHidden="1" w:uiPriority="99" w:unhideWhenUsed="1"/>
-    <w:lsdException w:name="envelope address" w:locked="1" w:semiHidden="1" w:unhideWhenUsed="1"/>
-    <w:lsdException w:name="envelope return" w:locked="1" w:semiHidden="1" w:unhideWhenUsed="1"/>
-    <w:lsdException w:name="footnote reference" w:locked="1" w:semiHidden="1" w:unhideWhenUsed="1"/>
-    <w:lsdException w:name="annotation reference" w:locked="1" w:semiHidden="1" w:unhideWhenUsed="1"/>
-    <w:lsdException w:name="line number" w:semiHidden="1" w:unhideWhenUsed="1"/>
-    <w:lsdException w:name="page number" w:semiHidden="1" w:unhideWhenUsed="1"/>
-    <w:lsdException w:name="endnote reference" w:locked="1" w:semiHidden="1" w:unhideWhenUsed="1"/>
-    <w:lsdException w:name="endnote text" w:locked="1" w:semiHidden="1" w:unhideWhenUsed="1"/>
-    <w:lsdException w:name="table of authorities" w:locked="1" w:semiHidden="1" w:unhideWhenUsed="1"/>
-    <w:lsdException w:name="macro" w:locked="1" w:semiHidden="1" w:unhideWhenUsed="1"/>
-    <w:lsdException w:name="toa heading" w:semiHidden="1" w:unhideWhenUsed="1"/>
-    <w:lsdException w:name="List" w:locked="1" w:semiHidden="1" w:unhideWhenUsed="1"/>
-    <w:lsdException w:name="List Bullet" w:semiHidden="1" w:unhideWhenUsed="1"/>
-    <w:lsdException w:name="List 2" w:locked="1" w:semiHidden="1" w:unhideWhenUsed="1"/>
-    <w:lsdException w:name="List 3" w:locked="1" w:semiHidden="1" w:unhideWhenUsed="1"/>
-    <w:lsdException w:name="List 4" w:locked="1"/>
-    <w:lsdException w:name="List 5" w:locked="1"/>
-    <w:lsdException w:name="List Bullet 2" w:locked="1" w:semiHidden="1" w:unhideWhenUsed="1"/>
-    <w:lsdException w:name="List Bullet 3" w:semiHidden="1" w:unhideWhenUsed="1"/>
-    <w:lsdException w:name="List Bullet 4" w:locked="1" w:semiHidden="1" w:unhideWhenUsed="1"/>
-    <w:lsdException w:name="List Bullet 5" w:locked="1" w:semiHidden="1" w:unhideWhenUsed="1"/>
-    <w:lsdException w:name="List Number 2" w:locked="1" w:semiHidden="1" w:unhideWhenUsed="1"/>
-    <w:lsdException w:name="List Number 3" w:locked="1" w:semiHidden="1" w:unhideWhenUsed="1"/>
-    <w:lsdException w:name="List Number 4" w:locked="1" w:semiHidden="1" w:unhideWhenUsed="1"/>
-    <w:lsdException w:name="List Number 5" w:locked="1" w:semiHidden="1" w:unhideWhenUsed="1"/>
-    <w:lsdException w:name="Title" w:qFormat="1"/>
-    <w:lsdException w:name="Closing" w:locked="1" w:semiHidden="1" w:unhideWhenUsed="1"/>
-    <w:lsdException w:name="Signature" w:locked="1" w:semiHidden="1" w:unhideWhenUsed="1"/>
-    <w:lsdException w:name="Default Paragraph Font" w:semiHidden="1" w:unhideWhenUsed="1"/>
-    <w:lsdException w:name="Body Text" w:semiHidden="1" w:unhideWhenUsed="1"/>
-    <w:lsdException w:name="Body Text Indent" w:locked="1" w:semiHidden="1" w:unhideWhenUsed="1"/>
-    <w:lsdException w:name="List Continue" w:locked="1" w:semiHidden="1" w:unhideWhenUsed="1"/>
-    <w:lsdException w:name="List Continue 2" w:locked="1" w:semiHidden="1" w:unhideWhenUsed="1"/>
-    <w:lsdException w:name="List Continue 3" w:locked="1" w:semiHidden="1" w:unhideWhenUsed="1"/>
-    <w:lsdException w:name="List Continue 4" w:locked="1" w:semiHidden="1" w:unhideWhenUsed="1"/>
-    <w:lsdException w:name="List Continue 5" w:locked="1" w:semiHidden="1" w:unhideWhenUsed="1"/>
-    <w:lsdException w:name="Message Header" w:locked="1" w:semiHidden="1" w:unhideWhenUsed="1"/>
-    <w:lsdException w:name="Subtitle" w:locked="1" w:qFormat="1"/>
-    <w:lsdException w:name="Salutation" w:locked="1"/>
-    <w:lsdException w:name="Body Text First Indent" w:locked="1"/>
-    <w:lsdException w:name="Body Text First Indent 2" w:locked="1" w:semiHidden="1" w:unhideWhenUsed="1"/>
-    <w:lsdException w:name="Note Heading" w:locked="1" w:semiHidden="1" w:unhideWhenUsed="1"/>
-    <w:lsdException w:name="Body Text 2" w:locked="1" w:semiHidden="1" w:unhideWhenUsed="1"/>
-    <w:lsdException w:name="Body Text 3" w:locked="1" w:semiHidden="1" w:unhideWhenUsed="1"/>
-    <w:lsdException w:name="Body Text Indent 2" w:locked="1" w:semiHidden="1" w:unhideWhenUsed="1"/>
-    <w:lsdException w:name="Body Text Indent 3" w:locked="1" w:semiHidden="1" w:unhideWhenUsed="1"/>
-    <w:lsdException w:name="Block Text" w:semiHidden="1" w:unhideWhenUsed="1"/>
-    <w:lsdException w:name="Hyperlink" w:semiHidden="1" w:uiPriority="99" w:unhideWhenUsed="1"/>
-    <w:lsdException w:name="FollowedHyperlink" w:locked="1" w:semiHidden="1" w:unhideWhenUsed="1"/>
-    <w:lsdException w:name="Strong" w:locked="1" w:qFormat="1"/>
-    <w:lsdException w:name="Emphasis" w:locked="1" w:qFormat="1"/>
-    <w:lsdException w:name="Document Map" w:locked="1" w:semiHidden="1" w:unhideWhenUsed="1"/>
-    <w:lsdException w:name="Plain Text" w:semiHidden="1" w:unhideWhenUsed="1"/>
-    <w:lsdException w:name="E-mail Signature" w:locked="1" w:semiHidden="1" w:unhideWhenUsed="1"/>
-    <w:lsdException w:name="HTML Top of Form" w:semiHidden="1" w:unhideWhenUsed="1"/>
-    <w:lsdException w:name="HTML Bottom of Form" w:semiHidden="1" w:unhideWhenUsed="1"/>
-    <w:lsdException w:name="Normal (Web)" w:semiHidden="1" w:unhideWhenUsed="1"/>
-    <w:lsdException w:name="HTML Acronym" w:locked="1" w:semiHidden="1" w:unhideWhenUsed="1"/>
-    <w:lsdException w:name="HTML Address" w:semiHidden="1" w:unhideWhenUsed="1"/>
-    <w:lsdException w:name="HTML Cite" w:locked="1" w:semiHidden="1" w:unhideWhenUsed="1"/>
-    <w:lsdException w:name="HTML Code" w:locked="1" w:semiHidden="1" w:unhideWhenUsed="1"/>
-    <w:lsdException w:name="HTML Definition" w:locked="1" w:semiHidden="1" w:unhideWhenUsed="1"/>
-    <w:lsdException w:name="HTML Keyboard" w:locked="1" w:semiHidden="1" w:unhideWhenUsed="1"/>
-    <w:lsdException w:name="HTML Preformatted" w:locked="1" w:semiHidden="1" w:unhideWhenUsed="1"/>
-    <w:lsdException w:name="HTML Sample" w:locked="1" w:semiHidden="1" w:unhideWhenUsed="1"/>
-    <w:lsdException w:name="HTML Typewriter" w:locked="1" w:semiHidden="1" w:unhideWhenUsed="1"/>
-    <w:lsdException w:name="HTML Variable" w:locked="1" w:semiHidden="1" w:unhideWhenUsed="1"/>
-    <w:lsdException w:name="Normal Table" w:semiHidden="1" w:unhideWhenUsed="1"/>
-    <w:lsdException w:name="annotation subject" w:locked="1" w:semiHidden="1" w:unhideWhenUsed="1"/>
-    <w:lsdException w:name="No List" w:semiHidden="1" w:unhideWhenUsed="1"/>
-    <w:lsdException w:name="Outline List 1" w:locked="1" w:semiHidden="1" w:unhideWhenUsed="1"/>
-    <w:lsdException w:name="Outline List 2" w:locked="1" w:semiHidden="1" w:unhideWhenUsed="1"/>
-    <w:lsdException w:name="Outline List 3" w:locked="1" w:semiHidden="1" w:unhideWhenUsed="1"/>
-    <w:lsdException w:name="Table Simple 1" w:locked="1" w:semiHidden="1" w:unhideWhenUsed="1"/>
-    <w:lsdException w:name="Table Simple 2" w:locked="1" w:semiHidden="1" w:unhideWhenUsed="1"/>
-    <w:lsdException w:name="Table Simple 3" w:locked="1" w:semiHidden="1" w:unhideWhenUsed="1"/>
-    <w:lsdException w:name="Table Classic 1" w:locked="1" w:semiHidden="1" w:unhideWhenUsed="1"/>
-    <w:lsdException w:name="Table Classic 2" w:locked="1" w:semiHidden="1" w:unhideWhenUsed="1"/>
-    <w:lsdException w:name="Table Classic 3" w:locked="1" w:semiHidden="1" w:unhideWhenUsed="1"/>
-    <w:lsdException w:name="Table Classic 4" w:locked="1" w:semiHidden="1" w:unhideWhenUsed="1"/>
-    <w:lsdException w:name="Table Colorful 1" w:locked="1" w:semiHidden="1" w:unhideWhenUsed="1"/>
-    <w:lsdException w:name="Table Colorful 2" w:locked="1" w:semiHidden="1" w:unhideWhenUsed="1"/>
-    <w:lsdException w:name="Table Colorful 3" w:locked="1" w:semiHidden="1" w:unhideWhenUsed="1"/>
-    <w:lsdException w:name="Table Columns 1" w:locked="1" w:semiHidden="1" w:unhideWhenUsed="1"/>
-    <w:lsdException w:name="Table Columns 2" w:locked="1" w:semiHidden="1" w:unhideWhenUsed="1"/>
-    <w:lsdException w:name="Table Columns 3" w:locked="1" w:semiHidden="1" w:unhideWhenUsed="1"/>
-    <w:lsdException w:name="Table Columns 4" w:locked="1" w:semiHidden="1" w:unhideWhenUsed="1"/>
-    <w:lsdException w:name="Table Columns 5" w:locked="1" w:semiHidden="1" w:unhideWhenUsed="1"/>
-    <w:lsdException w:name="Table Grid 1" w:locked="1" w:semiHidden="1" w:unhideWhenUsed="1"/>
-    <w:lsdException w:name="Table Grid 2" w:locked="1" w:semiHidden="1" w:unhideWhenUsed="1"/>
-    <w:lsdException w:name="Table Grid 3" w:locked="1" w:semiHidden="1" w:unhideWhenUsed="1"/>
-    <w:lsdException w:name="Table Grid 4" w:locked="1" w:semiHidden="1" w:unhideWhenUsed="1"/>
-    <w:lsdException w:name="Table Grid 5" w:locked="1" w:semiHidden="1" w:unhideWhenUsed="1"/>
-    <w:lsdException w:name="Table Grid 6" w:locked="1" w:semiHidden="1" w:unhideWhenUsed="1"/>
-    <w:lsdException w:name="Table Grid 7" w:locked="1" w:semiHidden="1" w:unhideWhenUsed="1"/>
-    <w:lsdException w:name="Table Grid 8" w:locked="1" w:semiHidden="1" w:unhideWhenUsed="1"/>
-    <w:lsdException w:name="Table List 1" w:locked="1" w:semiHidden="1" w:unhideWhenUsed="1"/>
-    <w:lsdException w:name="Table List 2" w:locked="1" w:semiHidden="1" w:unhideWhenUsed="1"/>
-    <w:lsdException w:name="Table List 3" w:locked="1" w:semiHidden="1" w:unhideWhenUsed="1"/>
-    <w:lsdException w:name="Table List 4" w:locked="1" w:semiHidden="1" w:unhideWhenUsed="1"/>
-    <w:lsdException w:name="Table List 5" w:locked="1" w:semiHidden="1" w:unhideWhenUsed="1"/>
-    <w:lsdException w:name="Table List 6" w:locked="1" w:semiHidden="1" w:unhideWhenUsed="1"/>
-    <w:lsdException w:name="Table List 7" w:locked="1" w:semiHidden="1" w:unhideWhenUsed="1"/>
-    <w:lsdException w:name="Table List 8" w:locked="1" w:semiHidden="1" w:unhideWhenUsed="1"/>
-    <w:lsdException w:name="Table 3D effects 1" w:locked="1" w:semiHidden="1" w:unhideWhenUsed="1"/>
-    <w:lsdException w:name="Table 3D effects 2" w:locked="1" w:semiHidden="1" w:unhideWhenUsed="1"/>
-    <w:lsdException w:name="Table 3D effects 3" w:locked="1" w:semiHidden="1" w:unhideWhenUsed="1"/>
-    <w:lsdException w:name="Table Contemporary" w:locked="1" w:semiHidden="1" w:unhideWhenUsed="1"/>
-    <w:lsdException w:name="Table Elegant" w:locked="1" w:semiHidden="1" w:unhideWhenUsed="1"/>
-    <w:lsdException w:name="Table Professional" w:locked="1" w:semiHidden="1" w:unhideWhenUsed="1"/>
-    <w:lsdException w:name="Table Subtle 1" w:locked="1" w:semiHidden="1" w:unhideWhenUsed="1"/>
-    <w:lsdException w:name="Table Subtle 2" w:locked="1" w:semiHidden="1" w:unhideWhenUsed="1"/>
-    <w:lsdException w:name="Table Web 1" w:locked="1" w:semiHidden="1" w:unhideWhenUsed="1"/>
-    <w:lsdException w:name="Table Web 2" w:locked="1" w:semiHidden="1" w:unhideWhenUsed="1"/>
-    <w:lsdException w:name="Table Web 3" w:locked="1" w:semiHidden="1" w:unhideWhenUsed="1"/>
-    <w:lsdException w:name="Balloon Text" w:semiHidden="1" w:unhideWhenUsed="1"/>
-    <w:lsdException w:name="Table Grid" w:locked="1" w:uiPriority="59"/>
-    <w:lsdException w:name="Table Theme" w:locked="1" w:semiHidden="1" w:unhideWhenUsed="1"/>
-    <w:lsdException w:name="Placeholder Text" w:semiHidden="1" w:uiPriority="99"/>
-    <w:lsdException w:name="No Spacing" w:uiPriority="1" w:qFormat="1"/>
-    <w:lsdException w:name="Light Shading" w:uiPriority="60"/>
-    <w:lsdException w:name="Light List" w:uiPriority="61"/>
-    <w:lsdException w:name="Light Grid" w:uiPriority="62"/>
-    <w:lsdException w:name="Medium Shading 1" w:uiPriority="63"/>
-    <w:lsdException w:name="Medium Shading 2" w:uiPriority="64"/>
-    <w:lsdException w:name="Medium List 1" w:uiPriority="65"/>
-    <w:lsdException w:name="Medium List 2" w:uiPriority="66"/>
-    <w:lsdException w:name="Medium Grid 1" w:uiPriority="67"/>
-    <w:lsdException w:name="Medium Grid 2" w:uiPriority="68"/>
-    <w:lsdException w:name="Medium Grid 3" w:uiPriority="69"/>
-    <w:lsdException w:name="Dark List" w:uiPriority="70"/>
-    <w:lsdException w:name="Colorful Shading" w:uiPriority="71"/>
-    <w:lsdException w:name="Colorful List" w:uiPriority="72"/>
-    <w:lsdException w:name="Colorful Grid" w:uiPriority="73"/>
-    <w:lsdException w:name="Light Shading Accent 1" w:uiPriority="60"/>
-    <w:lsdException w:name="Light List Accent 1" w:uiPriority="61"/>
-    <w:lsdException w:name="Light Grid Accent 1" w:uiPriority="62"/>
-    <w:lsdException w:name="Medium Shading 1 Accent 1" w:uiPriority="63"/>
-    <w:lsdException w:name="Medium Shading 2 Accent 1" w:uiPriority="64"/>
-    <w:lsdException w:name="Medium List 1 Accent 1" w:uiPriority="65"/>
-    <w:lsdException w:name="Revision" w:semiHidden="1" w:uiPriority="99"/>
-    <w:lsdException w:name="List Paragraph" w:uiPriority="34" w:qFormat="1"/>
-    <w:lsdException w:name="Quote" w:uiPriority="29" w:qFormat="1"/>
-    <w:lsdException w:name="Intense Quote" w:uiPriority="30" w:qFormat="1"/>
-    <w:lsdException w:name="Medium List 2 Accent 1" w:uiPriority="66"/>
-    <w:lsdException w:name="Medium Grid 1 Accent 1" w:uiPriority="67"/>
-    <w:lsdException w:name="Medium Grid 2 Accent 1" w:uiPriority="68"/>
-    <w:lsdException w:name="Medium Grid 3 Accent 1" w:uiPriority="69"/>
-    <w:lsdException w:name="Dark List Accent 1" w:uiPriority="70"/>
-    <w:lsdException w:name="Colorful Shading Accent 1" w:uiPriority="71"/>
-    <w:lsdException w:name="Colorful List Accent 1" w:uiPriority="72"/>
-    <w:lsdException w:name="Colorful Grid Accent 1" w:uiPriority="73"/>
-    <w:lsdException w:name="Light Shading Accent 2" w:uiPriority="60"/>
-    <w:lsdException w:name="Light List Accent 2" w:uiPriority="61"/>
-    <w:lsdException w:name="Light Grid Accent 2" w:uiPriority="62"/>
-    <w:lsdException w:name="Medium Shading 1 Accent 2" w:uiPriority="63"/>
-    <w:lsdException w:name="Medium Shading 2 Accent 2" w:uiPriority="64"/>
-    <w:lsdException w:name="Medium List 1 Accent 2" w:uiPriority="65"/>
-    <w:lsdException w:name="Medium List 2 Accent 2" w:uiPriority="66"/>
-    <w:lsdException w:name="Medium Grid 1 Accent 2" w:uiPriority="67"/>
-    <w:lsdException w:name="Medium Grid 2 Accent 2" w:uiPriority="68"/>
-    <w:lsdException w:name="Medium Grid 3 Accent 2" w:uiPriority="69"/>
-    <w:lsdException w:name="Dark List Accent 2" w:uiPriority="70"/>
-    <w:lsdException w:name="Colorful Shading Accent 2" w:uiPriority="71"/>
-    <w:lsdException w:name="Colorful List Accent 2" w:uiPriority="72"/>
-    <w:lsdException w:name="Colorful Grid Accent 2" w:uiPriority="73"/>
-    <w:lsdException w:name="Light Shading Accent 3" w:uiPriority="60"/>
-    <w:lsdException w:name="Light List Accent 3" w:uiPriority="61"/>
-    <w:lsdException w:name="Light Grid Accent 3" w:uiPriority="62"/>
-    <w:lsdException w:name="Medium Shading 1 Accent 3" w:uiPriority="63"/>
-    <w:lsdException w:name="Medium Shading 2 Accent 3" w:uiPriority="64"/>
-    <w:lsdException w:name="Medium List 1 Accent 3" w:uiPriority="65"/>
-    <w:lsdException w:name="Medium List 2 Accent 3" w:uiPriority="66"/>
-    <w:lsdException w:name="Medium Grid 1 Accent 3" w:uiPriority="67"/>
-    <w:lsdException w:name="Medium Grid 2 Accent 3" w:uiPriority="68"/>
-    <w:lsdException w:name="Medium Grid 3 Accent 3" w:uiPriority="69"/>
-    <w:lsdException w:name="Dark List Accent 3" w:uiPriority="70"/>
-    <w:lsdException w:name="Colorful Shading Accent 3" w:uiPriority="71"/>
-    <w:lsdException w:name="Colorful List Accent 3" w:uiPriority="72"/>
-    <w:lsdException w:name="Colorful Grid Accent 3" w:uiPriority="73"/>
-    <w:lsdException w:name="Light Shading Accent 4" w:uiPriority="60"/>
-    <w:lsdException w:name="Light List Accent 4" w:uiPriority="61"/>
-    <w:lsdException w:name="Light Grid Accent 4" w:uiPriority="62"/>
-    <w:lsdException w:name="Medium Shading 1 Accent 4" w:uiPriority="63"/>
-    <w:lsdException w:name="Medium Shading 2 Accent 4" w:uiPriority="64"/>
-    <w:lsdException w:name="Medium List 1 Accent 4" w:uiPriority="65"/>
-    <w:lsdException w:name="Medium List 2 Accent 4" w:uiPriority="66"/>
-    <w:lsdException w:name="Medium Grid 1 Accent 4" w:uiPriority="67"/>
-    <w:lsdException w:name="Medium Grid 2 Accent 4" w:uiPriority="68"/>
-    <w:lsdException w:name="Medium Grid 3 Accent 4" w:uiPriority="69"/>
-    <w:lsdException w:name="Dark List Accent 4" w:uiPriority="70"/>
-    <w:lsdException w:name="Colorful Shading Accent 4" w:uiPriority="71"/>
-    <w:lsdException w:name="Colorful List Accent 4" w:uiPriority="72"/>
-    <w:lsdException w:name="Colorful Grid Accent 4" w:uiPriority="73"/>
-    <w:lsdException w:name="Light Shading Accent 5" w:uiPriority="60"/>
-    <w:lsdException w:name="Light List Accent 5" w:uiPriority="61"/>
-    <w:lsdException w:name="Light Grid Accent 5" w:uiPriority="62"/>
-    <w:lsdException w:name="Medium Shading 1 Accent 5" w:uiPriority="63"/>
-    <w:lsdException w:name="Medium Shading 2 Accent 5" w:uiPriority="64"/>
-    <w:lsdException w:name="Medium List 1 Accent 5" w:uiPriority="65"/>
-    <w:lsdException w:name="Medium List 2 Accent 5" w:uiPriority="66"/>
-    <w:lsdException w:name="Medium Grid 1 Accent 5" w:uiPriority="67"/>
-    <w:lsdException w:name="Medium Grid 2 Accent 5" w:uiPriority="68"/>
-    <w:lsdException w:name="Medium Grid 3 Accent 5" w:uiPriority="69"/>
-    <w:lsdException w:name="Dark List Accent 5" w:uiPriority="70"/>
-    <w:lsdException w:name="Colorful Shading Accent 5" w:uiPriority="71"/>
-    <w:lsdException w:name="Colorful List Accent 5" w:uiPriority="72"/>
-    <w:lsdException w:name="Colorful Grid Accent 5" w:uiPriority="73"/>
-    <w:lsdException w:name="Light Shading Accent 6" w:uiPriority="60"/>
-    <w:lsdException w:name="Light List Accent 6" w:uiPriority="61"/>
-    <w:lsdException w:name="Light Grid Accent 6" w:uiPriority="62"/>
-    <w:lsdException w:name="Medium Shading 1 Accent 6" w:uiPriority="63"/>
-    <w:lsdException w:name="Medium Shading 2 Accent 6" w:uiPriority="64"/>
-    <w:lsdException w:name="Medium List 1 Accent 6" w:uiPriority="65"/>
-    <w:lsdException w:name="Medium List 2 Accent 6" w:uiPriority="66"/>
-    <w:lsdException w:name="Medium Grid 1 Accent 6" w:uiPriority="67"/>
-    <w:lsdException w:name="Medium Grid 2 Accent 6" w:uiPriority="68"/>
-    <w:lsdException w:name="Medium Grid 3 Accent 6" w:uiPriority="69"/>
-    <w:lsdException w:name="Dark List Accent 6" w:uiPriority="70"/>
-    <w:lsdException w:name="Colorful Shading Accent 6" w:uiPriority="71"/>
-    <w:lsdException w:name="Colorful List Accent 6" w:uiPriority="72"/>
-    <w:lsdException w:name="Colorful Grid Accent 6" w:uiPriority="73"/>
-    <w:lsdException w:name="Subtle Emphasis" w:uiPriority="19" w:qFormat="1"/>
-    <w:lsdException w:name="Intense Emphasis" w:uiPriority="21" w:qFormat="1"/>
-    <w:lsdException w:name="Subtle Reference" w:uiPriority="31" w:qFormat="1"/>
-    <w:lsdException w:name="Intense Reference" w:uiPriority="32" w:qFormat="1"/>
-    <w:lsdException w:name="Book Title" w:uiPriority="33" w:qFormat="1"/>
-    <w:lsdException w:name="Bibliography" w:semiHidden="1" w:uiPriority="37" w:unhideWhenUsed="1"/>
-    <w:lsdException w:name="TOC Heading" w:semiHidden="1" w:uiPriority="39" w:unhideWhenUsed="1" w:qFormat="1"/>
-    <w:lsdException w:name="Plain Table 1" w:uiPriority="41"/>
-    <w:lsdException w:name="Plain Table 2" w:uiPriority="42"/>
-    <w:lsdException w:name="Plain Table 3" w:uiPriority="43"/>
-    <w:lsdException w:name="Plain Table 4" w:uiPriority="44"/>
-    <w:lsdException w:name="Plain Table 5" w:uiPriority="45"/>
-    <w:lsdException w:name="Grid Table Light" w:uiPriority="40"/>
-    <w:lsdException w:name="Grid Table 1 Light" w:uiPriority="46"/>
-    <w:lsdException w:name="Grid Table 2" w:uiPriority="47"/>
-    <w:lsdException w:name="Grid Table 3" w:uiPriority="48"/>
-    <w:lsdException w:name="Grid Table 4" w:uiPriority="49"/>
-    <w:lsdException w:name="Grid Table 5 Dark" w:uiPriority="50"/>
-    <w:lsdException w:name="Grid Table 6 Colorful" w:uiPriority="51"/>
-    <w:lsdException w:name="Grid Table 7 Colorful" w:uiPriority="52"/>
-    <w:lsdException w:name="Grid Table 1 Light Accent 1" w:uiPriority="46"/>
-    <w:lsdException w:name="Grid Table 2 Accent 1" w:uiPriority="47"/>
-    <w:lsdException w:name="Grid Table 3 Accent 1" w:uiPriority="48"/>
-    <w:lsdException w:name="Grid Table 4 Accent 1" w:uiPriority="49"/>
-    <w:lsdException w:name="Grid Table 5 Dark Accent 1" w:uiPriority="50"/>
-    <w:lsdException w:name="Grid Table 6 Colorful Accent 1" w:uiPriority="51"/>
-    <w:lsdException w:name="Grid Table 7 Colorful Accent 1" w:uiPriority="52"/>
-    <w:lsdException w:name="Grid Table 1 Light Accent 2" w:uiPriority="46"/>
-    <w:lsdException w:name="Grid Table 2 Accent 2" w:uiPriority="47"/>
-    <w:lsdException w:name="Grid Table 3 Accent 2" w:uiPriority="48"/>
-    <w:lsdException w:name="Grid Table 4 Accent 2" w:uiPriority="49"/>
-    <w:lsdException w:name="Grid Table 5 Dark Accent 2" w:uiPriority="50"/>
-    <w:lsdException w:name="Grid Table 6 Colorful Accent 2" w:uiPriority="51"/>
-    <w:lsdException w:name="Grid Table 7 Colorful Accent 2" w:uiPriority="52"/>
-    <w:lsdException w:name="Grid Table 1 Light Accent 3" w:uiPriority="46"/>
-    <w:lsdException w:name="Grid Table 2 Accent 3" w:uiPriority="47"/>
-    <w:lsdException w:name="Grid Table 3 Accent 3" w:uiPriority="48"/>
-    <w:lsdException w:name="Grid Table 4 Accent 3" w:uiPriority="49"/>
-    <w:lsdException w:name="Grid Table 5 Dark Accent 3" w:uiPriority="50"/>
-    <w:lsdException w:name="Grid Table 6 Colorful Accent 3" w:uiPriority="51"/>
-    <w:lsdException w:name="Grid Table 7 Colorful Accent 3" w:uiPriority="52"/>
-    <w:lsdException w:name="Grid Table 1 Light Accent 4" w:uiPriority="46"/>
-    <w:lsdException w:name="Grid Table 2 Accent 4" w:uiPriority="47"/>
-    <w:lsdException w:name="Grid Table 3 Accent 4" w:uiPriority="48"/>
-    <w:lsdException w:name="Grid Table 4 Accent 4" w:uiPriority="49"/>
-    <w:lsdException w:name="Grid Table 5 Dark Accent 4" w:uiPriority="50"/>
-    <w:lsdException w:name="Grid Table 6 Colorful Accent 4" w:uiPriority="51"/>
-    <w:lsdException w:name="Grid Table 7 Colorful Accent 4" w:uiPriority="52"/>
-    <w:lsdException w:name="Grid Table 1 Light Accent 5" w:uiPriority="46"/>
-    <w:lsdException w:name="Grid Table 2 Accent 5" w:uiPriority="47"/>
-    <w:lsdException w:name="Grid Table 3 Accent 5" w:uiPriority="48"/>
-    <w:lsdException w:name="Grid Table 4 Accent 5" w:uiPriority="49"/>
-    <w:lsdException w:name="Grid Table 5 Dark Accent 5" w:uiPriority="50"/>
-    <w:lsdException w:name="Grid Table 6 Colorful Accent 5" w:uiPriority="51"/>
-    <w:lsdException w:name="Grid Table 7 Colorful Accent 5" w:uiPriority="52"/>
-    <w:lsdException w:name="Grid Table 1 Light Accent 6" w:uiPriority="46"/>
-    <w:lsdException w:name="Grid Table 2 Accent 6" w:uiPriority="47"/>
-    <w:lsdException w:name="Grid Table 3 Accent 6" w:uiPriority="48"/>
-    <w:lsdException w:name="Grid Table 4 Accent 6" w:uiPriority="49"/>
-    <w:lsdException w:name="Grid Table 5 Dark Accent 6" w:uiPriority="50"/>
-    <w:lsdException w:name="Grid Table 6 Colorful Accent 6" w:uiPriority="51"/>
-    <w:lsdException w:name="Grid Table 7 Colorful Accent 6" w:uiPriority="52"/>
-    <w:lsdException w:name="List Table 1 Light" w:uiPriority="46"/>
-    <w:lsdException w:name="List Table 2" w:uiPriority="47"/>
-    <w:lsdException w:name="List Table 3" w:uiPriority="48"/>
-    <w:lsdException w:name="List Table 4" w:uiPriority="49"/>
-    <w:lsdException w:name="List Table 5 Dark" w:uiPriority="50"/>
-    <w:lsdException w:name="List Table 6 Colorful" w:uiPriority="51"/>
-    <w:lsdException w:name="List Table 7 Colorful" w:uiPriority="52"/>
-    <w:lsdException w:name="List Table 1 Light Accent 1" w:uiPriority="46"/>
-    <w:lsdException w:name="List Table 2 Accent 1" w:uiPriority="47"/>
-    <w:lsdException w:name="List Table 3 Accent 1" w:uiPriority="48"/>
-    <w:lsdException w:name="List Table 4 Accent 1" w:uiPriority="49"/>
-    <w:lsdException w:name="List Table 5 Dark Accent 1" w:uiPriority="50"/>
-    <w:lsdException w:name="List Table 6 Colorful Accent 1" w:uiPriority="51"/>
-    <w:lsdException w:name="List Table 7 Colorful Accent 1" w:uiPriority="52"/>
-    <w:lsdException w:name="List Table 1 Light Accent 2" w:uiPriority="46"/>
-    <w:lsdException w:name="List Table 2 Accent 2" w:uiPriority="47"/>
-    <w:lsdException w:name="List Table 3 Accent 2" w:uiPriority="48"/>
-    <w:lsdException w:name="List Table 4 Accent 2" w:uiPriority="49"/>
-    <w:lsdException w:name="List Table 5 Dark Accent 2" w:uiPriority="50"/>
-    <w:lsdException w:name="List Table 6 Colorful Accent 2" w:uiPriority="51"/>
-    <w:lsdException w:name="List Table 7 Colorful Accent 2" w:uiPriority="52"/>
-    <w:lsdException w:name="List Table 1 Light Accent 3" w:uiPriority="46"/>
-    <w:lsdException w:name="List Table 2 Accent 3" w:uiPriority="47"/>
-    <w:lsdException w:name="List Table 3 Accent 3" w:uiPriority="48"/>
-    <w:lsdException w:name="List Table 4 Accent 3" w:uiPriority="49"/>
-    <w:lsdException w:name="List Table 5 Dark Accent 3" w:uiPriority="50"/>
-    <w:lsdException w:name="List Table 6 Colorful Accent 3" w:uiPriority="51"/>
-    <w:lsdException w:name="List Table 7 Colorful Accent 3" w:uiPriority="52"/>
-    <w:lsdException w:name="List Table 1 Light Accent 4" w:uiPriority="46"/>
-    <w:lsdException w:name="List Table 2 Accent 4" w:uiPriority="47"/>
-    <w:lsdException w:name="List Table 3 Accent 4" w:uiPriority="48"/>
-    <w:lsdException w:name="List Table 4 Accent 4" w:uiPriority="49"/>
-    <w:lsdException w:name="List Table 5 Dark Accent 4" w:uiPriority="50"/>
-    <w:lsdException w:name="List Table 6 Colorful Accent 4" w:uiPriority="51"/>
-    <w:lsdException w:name="List Table 7 Colorful Accent 4" w:uiPriority="52"/>
-    <w:lsdException w:name="List Table 1 Light Accent 5" w:uiPriority="46"/>
-    <w:lsdException w:name="List Table 2 Accent 5" w:uiPriority="47"/>
-    <w:lsdException w:name="List Table 3 Accent 5" w:uiPriority="48"/>
-    <w:lsdException w:name="List Table 4 Accent 5" w:uiPriority="49"/>
-    <w:lsdException w:name="List Table 5 Dark Accent 5" w:uiPriority="50"/>
-    <w:lsdException w:name="List Table 6 Colorful Accent 5" w:uiPriority="51"/>
-    <w:lsdException w:name="List Table 7 Colorful Accent 5" w:uiPriority="52"/>
-    <w:lsdException w:name="List Table 1 Light Accent 6" w:uiPriority="46"/>
-    <w:lsdException w:name="List Table 2 Accent 6" w:uiPriority="47"/>
-    <w:lsdException w:name="List Table 3 Accent 6" w:uiPriority="48"/>
-    <w:lsdException w:name="List Table 4 Accent 6" w:uiPriority="49"/>
-    <w:lsdException w:name="List Table 5 Dark Accent 6" w:uiPriority="50"/>
-    <w:lsdException w:name="List Table 6 Colorful Accent 6" w:uiPriority="51"/>
-    <w:lsdException w:name="List Table 7 Colorful Accent 6" w:uiPriority="52"/>
+  <w:latentStyles w:defLockedState="0" w:defUIPriority="0" w:defSemiHidden="1" w:defUnhideWhenUsed="1" w:defQFormat="0" w:count="267">
+    <w:lsdException w:name="Normal" w:semiHidden="0" w:unhideWhenUsed="0" w:qFormat="1"/>
+    <w:lsdException w:name="heading 1" w:semiHidden="0" w:unhideWhenUsed="0" w:qFormat="1"/>
+    <w:lsdException w:name="heading 2" w:semiHidden="0" w:unhideWhenUsed="0" w:qFormat="1"/>
+    <w:lsdException w:name="heading 3" w:semiHidden="0" w:unhideWhenUsed="0" w:qFormat="1"/>
+    <w:lsdException w:name="heading 4" w:semiHidden="0" w:unhideWhenUsed="0" w:qFormat="1"/>
+    <w:lsdException w:name="heading 5" w:semiHidden="0" w:unhideWhenUsed="0" w:qFormat="1"/>
+    <w:lsdException w:name="heading 6" w:semiHidden="0" w:unhideWhenUsed="0" w:qFormat="1"/>
+    <w:lsdException w:name="heading 7" w:qFormat="1"/>
+    <w:lsdException w:name="heading 8" w:qFormat="1"/>
+    <w:lsdException w:name="heading 9" w:qFormat="1"/>
+    <w:lsdException w:name="index 7" w:locked="1"/>
+    <w:lsdException w:name="index 8" w:locked="1"/>
+    <w:lsdException w:name="index 9" w:locked="1"/>
+    <w:lsdException w:name="toc 1" w:uiPriority="39"/>
+    <w:lsdException w:name="toc 2" w:uiPriority="39"/>
+    <w:lsdException w:name="toc 3" w:uiPriority="39"/>
+    <w:lsdException w:name="Normal Indent" w:locked="1"/>
+    <w:lsdException w:name="footnote text" w:locked="1"/>
+    <w:lsdException w:name="annotation text" w:locked="1"/>
+    <w:lsdException w:name="header" w:uiPriority="99"/>
+    <w:lsdException w:name="footer" w:uiPriority="99"/>
+    <w:lsdException w:name="caption" w:qFormat="1"/>
+    <w:lsdException w:name="table of figures" w:locked="1" w:uiPriority="99"/>
+    <w:lsdException w:name="envelope address" w:locked="1"/>
+    <w:lsdException w:name="envelope return" w:locked="1"/>
+    <w:lsdException w:name="footnote reference" w:locked="1"/>
+    <w:lsdException w:name="annotation reference" w:locked="1"/>
+    <w:lsdException w:name="endnote reference" w:locked="1"/>
+    <w:lsdException w:name="endnote text" w:locked="1"/>
+    <w:lsdException w:name="table of authorities" w:locked="1"/>
+    <w:lsdException w:name="macro" w:locked="1"/>
+    <w:lsdException w:name="List" w:locked="1"/>
+    <w:lsdException w:name="List Number" w:semiHidden="0" w:unhideWhenUsed="0"/>
+    <w:lsdException w:name="List 2" w:locked="1"/>
+    <w:lsdException w:name="List 3" w:locked="1"/>
+    <w:lsdException w:name="List 4" w:locked="1" w:semiHidden="0" w:unhideWhenUsed="0"/>
+    <w:lsdException w:name="List 5" w:locked="1" w:semiHidden="0" w:unhideWhenUsed="0"/>
+    <w:lsdException w:name="List Bullet 2" w:locked="1"/>
+    <w:lsdException w:name="List Bullet 4" w:locked="1"/>
+    <w:lsdException w:name="List Bullet 5" w:locked="1"/>
+    <w:lsdException w:name="List Number 2" w:locked="1"/>
+    <w:lsdException w:name="List Number 3" w:locked="1"/>
+    <w:lsdException w:name="List Number 4" w:locked="1"/>
+    <w:lsdException w:name="List Number 5" w:locked="1"/>
+    <w:lsdException w:name="Title" w:semiHidden="0" w:unhideWhenUsed="0" w:qFormat="1"/>
+    <w:lsdException w:name="Closing" w:locked="1"/>
+    <w:lsdException w:name="Signature" w:locked="1"/>
+    <w:lsdException w:name="Body Text Indent" w:locked="1"/>
+    <w:lsdException w:name="List Continue" w:locked="1"/>
+    <w:lsdException w:name="List Continue 2" w:locked="1"/>
+    <w:lsdException w:name="List Continue 3" w:locked="1"/>
+    <w:lsdException w:name="List Continue 4" w:locked="1"/>
+    <w:lsdException w:name="List Continue 5" w:locked="1"/>
+    <w:lsdException w:name="Message Header" w:locked="1"/>
+    <w:lsdException w:name="Subtitle" w:locked="1" w:semiHidden="0" w:unhideWhenUsed="0" w:qFormat="1"/>
+    <w:lsdException w:name="Salutation" w:locked="1" w:semiHidden="0" w:unhideWhenUsed="0"/>
+    <w:lsdException w:name="Date" w:semiHidden="0" w:unhideWhenUsed="0"/>
+    <w:lsdException w:name="Body Text First Indent" w:locked="1" w:semiHidden="0" w:unhideWhenUsed="0"/>
+    <w:lsdException w:name="Body Text First Indent 2" w:locked="1"/>
+    <w:lsdException w:name="Note Heading" w:locked="1"/>
+    <w:lsdException w:name="Body Text 2" w:locked="1"/>
+    <w:lsdException w:name="Body Text 3" w:locked="1"/>
+    <w:lsdException w:name="Body Text Indent 2" w:locked="1"/>
+    <w:lsdException w:name="Body Text Indent 3" w:locked="1"/>
+    <w:lsdException w:name="Hyperlink" w:uiPriority="99"/>
+    <w:lsdException w:name="FollowedHyperlink" w:locked="1"/>
+    <w:lsdException w:name="Strong" w:locked="1" w:semiHidden="0" w:unhideWhenUsed="0" w:qFormat="1"/>
+    <w:lsdException w:name="Emphasis" w:locked="1" w:semiHidden="0" w:unhideWhenUsed="0" w:qFormat="1"/>
+    <w:lsdException w:name="Document Map" w:locked="1"/>
+    <w:lsdException w:name="E-mail Signature" w:locked="1"/>
+    <w:lsdException w:name="HTML Acronym" w:locked="1"/>
+    <w:lsdException w:name="HTML Cite" w:locked="1"/>
+    <w:lsdException w:name="HTML Code" w:locked="1"/>
+    <w:lsdException w:name="HTML Definition" w:locked="1"/>
+    <w:lsdException w:name="HTML Keyboard" w:locked="1"/>
+    <w:lsdException w:name="HTML Preformatted" w:locked="1"/>
+    <w:lsdException w:name="HTML Sample" w:locked="1"/>
+    <w:lsdException w:name="HTML Typewriter" w:locked="1"/>
+    <w:lsdException w:name="HTML Variable" w:locked="1"/>
+    <w:lsdException w:name="annotation subject" w:locked="1"/>
+    <w:lsdException w:name="Outline List 1" w:locked="1"/>
+    <w:lsdException w:name="Outline List 2" w:locked="1"/>
+    <w:lsdException w:name="Outline List 3" w:locked="1"/>
+    <w:lsdException w:name="Table Simple 1" w:locked="1"/>
+    <w:lsdException w:name="Table Simple 2" w:locked="1"/>
+    <w:lsdException w:name="Table Simple 3" w:locked="1"/>
+    <w:lsdException w:name="Table Classic 1" w:locked="1"/>
+    <w:lsdException w:name="Table Classic 2" w:locked="1"/>
+    <w:lsdException w:name="Table Classic 3" w:locked="1"/>
+    <w:lsdException w:name="Table Classic 4" w:locked="1"/>
+    <w:lsdException w:name="Table Colorful 1" w:locked="1"/>
+    <w:lsdException w:name="Table Colorful 2" w:locked="1"/>
+    <w:lsdException w:name="Table Colorful 3" w:locked="1"/>
+    <w:lsdException w:name="Table Columns 1" w:locked="1"/>
+    <w:lsdException w:name="Table Columns 2" w:locked="1"/>
+    <w:lsdException w:name="Table Columns 3" w:locked="1"/>
+    <w:lsdException w:name="Table Columns 4" w:locked="1"/>
+    <w:lsdException w:name="Table Columns 5" w:locked="1"/>
+    <w:lsdException w:name="Table Grid 1" w:locked="1"/>
+    <w:lsdException w:name="Table Grid 2" w:locked="1"/>
+    <w:lsdException w:name="Table Grid 3" w:locked="1"/>
+    <w:lsdException w:name="Table Grid 4" w:locked="1"/>
+    <w:lsdException w:name="Table Grid 5" w:locked="1"/>
+    <w:lsdException w:name="Table Grid 6" w:locked="1"/>
+    <w:lsdException w:name="Table Grid 7" w:locked="1"/>
+    <w:lsdException w:name="Table Grid 8" w:locked="1"/>
+    <w:lsdException w:name="Table List 1" w:locked="1"/>
+    <w:lsdException w:name="Table List 2" w:locked="1"/>
+    <w:lsdException w:name="Table List 3" w:locked="1"/>
+    <w:lsdException w:name="Table List 4" w:locked="1"/>
+    <w:lsdException w:name="Table List 5" w:locked="1"/>
+    <w:lsdException w:name="Table List 6" w:locked="1"/>
+    <w:lsdException w:name="Table List 7" w:locked="1"/>
+    <w:lsdException w:name="Table List 8" w:locked="1"/>
+    <w:lsdException w:name="Table 3D effects 1" w:locked="1"/>
+    <w:lsdException w:name="Table 3D effects 2" w:locked="1"/>
+    <w:lsdException w:name="Table 3D effects 3" w:locked="1"/>
+    <w:lsdException w:name="Table Contemporary" w:locked="1"/>
+    <w:lsdException w:name="Table Elegant" w:locked="1"/>
+    <w:lsdException w:name="Table Professional" w:locked="1"/>
+    <w:lsdException w:name="Table Subtle 1" w:locked="1"/>
+    <w:lsdException w:name="Table Subtle 2" w:locked="1"/>
+    <w:lsdException w:name="Table Web 1" w:locked="1"/>
+    <w:lsdException w:name="Table Web 2" w:locked="1"/>
+    <w:lsdException w:name="Table Web 3" w:locked="1"/>
+    <w:lsdException w:name="Table Grid" w:locked="1" w:semiHidden="0" w:uiPriority="59" w:unhideWhenUsed="0"/>
+    <w:lsdException w:name="Table Theme" w:locked="1"/>
+    <w:lsdException w:name="Placeholder Text" w:uiPriority="99" w:unhideWhenUsed="0"/>
+    <w:lsdException w:name="No Spacing" w:semiHidden="0" w:uiPriority="1" w:unhideWhenUsed="0" w:qFormat="1"/>
+    <w:lsdException w:name="Light Shading" w:semiHidden="0" w:uiPriority="60" w:unhideWhenUsed="0"/>
+    <w:lsdException w:name="Light List" w:semiHidden="0" w:uiPriority="61" w:unhideWhenUsed="0"/>
+    <w:lsdException w:name="Light Grid" w:semiHidden="0" w:uiPriority="62" w:unhideWhenUsed="0"/>
+    <w:lsdException w:name="Medium Shading 1" w:semiHidden="0" w:uiPriority="63" w:unhideWhenUsed="0"/>
+    <w:lsdException w:name="Medium Shading 2" w:semiHidden="0" w:uiPriority="64" w:unhideWhenUsed="0"/>
+    <w:lsdException w:name="Medium List 1" w:semiHidden="0" w:uiPriority="65" w:unhideWhenUsed="0"/>
+    <w:lsdException w:name="Medium List 2" w:semiHidden="0" w:uiPriority="66" w:unhideWhenUsed="0"/>
+    <w:lsdException w:name="Medium Grid 1" w:semiHidden="0" w:uiPriority="67" w:unhideWhenUsed="0"/>
+    <w:lsdException w:name="Medium Grid 2" w:semiHidden="0" w:uiPriority="68" w:unhideWhenUsed="0"/>
+    <w:lsdException w:name="Medium Grid 3" w:semiHidden="0" w:uiPriority="69" w:unhideWhenUsed="0"/>
+    <w:lsdException w:name="Dark List" w:semiHidden="0" w:uiPriority="70" w:unhideWhenUsed="0"/>
+    <w:lsdException w:name="Colorful Shading" w:semiHidden="0" w:uiPriority="71" w:unhideWhenUsed="0"/>
+    <w:lsdException w:name="Colorful List" w:semiHidden="0" w:uiPriority="72" w:unhideWhenUsed="0"/>
+    <w:lsdException w:name="Colorful Grid" w:semiHidden="0" w:uiPriority="73" w:unhideWhenUsed="0"/>
+    <w:lsdException w:name="Light Shading Accent 1" w:semiHidden="0" w:uiPriority="60" w:unhideWhenUsed="0"/>
+    <w:lsdException w:name="Light List Accent 1" w:semiHidden="0" w:uiPriority="61" w:unhideWhenUsed="0"/>
+    <w:lsdException w:name="Light Grid Accent 1" w:semiHidden="0" w:uiPriority="62" w:unhideWhenUsed="0"/>
+    <w:lsdException w:name="Medium Shading 1 Accent 1" w:semiHidden="0" w:uiPriority="63" w:unhideWhenUsed="0"/>
+    <w:lsdException w:name="Medium Shading 2 Accent 1" w:semiHidden="0" w:uiPriority="64" w:unhideWhenUsed="0"/>
+    <w:lsdException w:name="Medium List 1 Accent 1" w:semiHidden="0" w:uiPriority="65" w:unhideWhenUsed="0"/>
+    <w:lsdException w:name="Revision" w:uiPriority="99" w:unhideWhenUsed="0"/>
+    <w:lsdException w:name="List Paragraph" w:semiHidden="0" w:uiPriority="34" w:unhideWhenUsed="0" w:qFormat="1"/>
+    <w:lsdException w:name="Quote" w:semiHidden="0" w:uiPriority="29" w:unhideWhenUsed="0" w:qFormat="1"/>
+    <w:lsdException w:name="Intense Quote" w:semiHidden="0" w:uiPriority="30" w:unhideWhenUsed="0" w:qFormat="1"/>
+    <w:lsdException w:name="Medium List 2 Accent 1" w:semiHidden="0" w:uiPriority="66" w:unhideWhenUsed="0"/>
+    <w:lsdException w:name="Medium Grid 1 Accent 1" w:semiHidden="0" w:uiPriority="67" w:unhideWhenUsed="0"/>
+    <w:lsdException w:name="Medium Grid 2 Accent 1" w:semiHidden="0" w:uiPriority="68" w:unhideWhenUsed="0"/>
+    <w:lsdException w:name="Medium Grid 3 Accent 1" w:semiHidden="0" w:uiPriority="69" w:unhideWhenUsed="0"/>
+    <w:lsdException w:name="Dark List Accent 1" w:semiHidden="0" w:uiPriority="70" w:unhideWhenUsed="0"/>
+    <w:lsdException w:name="Colorful Shading Accent 1" w:semiHidden="0" w:uiPriority="71" w:unhideWhenUsed="0"/>
+    <w:lsdException w:name="Colorful List Accent 1" w:semiHidden="0" w:uiPriority="72" w:unhideWhenUsed="0"/>
+    <w:lsdException w:name="Colorful Grid Accent 1" w:semiHidden="0" w:uiPriority="73" w:unhideWhenUsed="0"/>
+    <w:lsdException w:name="Light Shading Accent 2" w:semiHidden="0" w:uiPriority="60" w:unhideWhenUsed="0"/>
+    <w:lsdException w:name="Light List Accent 2" w:semiHidden="0" w:uiPriority="61" w:unhideWhenUsed="0"/>
+    <w:lsdException w:name="Light Grid Accent 2" w:semiHidden="0" w:uiPriority="62" w:unhideWhenUsed="0"/>
+    <w:lsdException w:name="Medium Shading 1 Accent 2" w:semiHidden="0" w:uiPriority="63" w:unhideWhenUsed="0"/>
+    <w:lsdException w:name="Medium Shading 2 Accent 2" w:semiHidden="0" w:uiPriority="64" w:unhideWhenUsed="0"/>
+    <w:lsdException w:name="Medium List 1 Accent 2" w:semiHidden="0" w:uiPriority="65" w:unhideWhenUsed="0"/>
+    <w:lsdException w:name="Medium List 2 Accent 2" w:semiHidden="0" w:uiPriority="66" w:unhideWhenUsed="0"/>
+    <w:lsdException w:name="Medium Grid 1 Accent 2" w:semiHidden="0" w:uiPriority="67" w:unhideWhenUsed="0"/>
+    <w:lsdException w:name="Medium Grid 2 Accent 2" w:semiHidden="0" w:uiPriority="68" w:unhideWhenUsed="0"/>
+    <w:lsdException w:name="Medium Grid 3 Accent 2" w:semiHidden="0" w:uiPriority="69" w:unhideWhenUsed="0"/>
+    <w:lsdException w:name="Dark List Accent 2" w:semiHidden="0" w:uiPriority="70" w:unhideWhenUsed="0"/>
+    <w:lsdException w:name="Colorful Shading Accent 2" w:semiHidden="0" w:uiPriority="71" w:unhideWhenUsed="0"/>
+    <w:lsdException w:name="Colorful List Accent 2" w:semiHidden="0" w:uiPriority="72" w:unhideWhenUsed="0"/>
+    <w:lsdException w:name="Colorful Grid Accent 2" w:semiHidden="0" w:uiPriority="73" w:unhideWhenUsed="0"/>
+    <w:lsdException w:name="Light Shading Accent 3" w:semiHidden="0" w:uiPriority="60" w:unhideWhenUsed="0"/>
+    <w:lsdException w:name="Light List Accent 3" w:semiHidden="0" w:uiPriority="61" w:unhideWhenUsed="0"/>
+    <w:lsdException w:name="Light Grid Accent 3" w:semiHidden="0" w:uiPriority="62" w:unhideWhenUsed="0"/>
+    <w:lsdException w:name="Medium Shading 1 Accent 3" w:semiHidden="0" w:uiPriority="63" w:unhideWhenUsed="0"/>
+    <w:lsdException w:name="Medium Shading 2 Accent 3" w:semiHidden="0" w:uiPriority="64" w:unhideWhenUsed="0"/>
+    <w:lsdException w:name="Medium List 1 Accent 3" w:semiHidden="0" w:uiPriority="65" w:unhideWhenUsed="0"/>
+    <w:lsdException w:name="Medium List 2 Accent 3" w:semiHidden="0" w:uiPriority="66" w:unhideWhenUsed="0"/>
+    <w:lsdException w:name="Medium Grid 1 Accent 3" w:semiHidden="0" w:uiPriority="67" w:unhideWhenUsed="0"/>
+    <w:lsdException w:name="Medium Grid 2 Accent 3" w:semiHidden="0" w:uiPriority="68" w:unhideWhenUsed="0"/>
+    <w:lsdException w:name="Medium Grid 3 Accent 3" w:semiHidden="0" w:uiPriority="69" w:unhideWhenUsed="0"/>
+    <w:lsdException w:name="Dark List Accent 3" w:semiHidden="0" w:uiPriority="70" w:unhideWhenUsed="0"/>
+    <w:lsdException w:name="Colorful Shading Accent 3" w:semiHidden="0" w:uiPriority="71" w:unhideWhenUsed="0"/>
+    <w:lsdException w:name="Colorful List Accent 3" w:semiHidden="0" w:uiPriority="72" w:unhideWhenUsed="0"/>
+    <w:lsdException w:name="Colorful Grid Accent 3" w:semiHidden="0" w:uiPriority="73" w:unhideWhenUsed="0"/>
+    <w:lsdException w:name="Light Shading Accent 4" w:semiHidden="0" w:uiPriority="60" w:unhideWhenUsed="0"/>
+    <w:lsdException w:name="Light List Accent 4" w:semiHidden="0" w:uiPriority="61" w:unhideWhenUsed="0"/>
+    <w:lsdException w:name="Light Grid Accent 4" w:semiHidden="0" w:uiPriority="62" w:unhideWhenUsed="0"/>
+    <w:lsdException w:name="Medium Shading 1 Accent 4" w:semiHidden="0" w:uiPriority="63" w:unhideWhenUsed="0"/>
+    <w:lsdException w:name="Medium Shading 2 Accent 4" w:semiHidden="0" w:uiPriority="64" w:unhideWhenUsed="0"/>
+    <w:lsdException w:name="Medium List 1 Accent 4" w:semiHidden="0" w:uiPriority="65" w:unhideWhenUsed="0"/>
+    <w:lsdException w:name="Medium List 2 Accent 4" w:semiHidden="0" w:uiPriority="66" w:unhideWhenUsed="0"/>
+    <w:lsdException w:name="Medium Grid 1 Accent 4" w:semiHidden="0" w:uiPriority="67" w:unhideWhenUsed="0"/>
+    <w:lsdException w:name="Medium Grid 2 Accent 4" w:semiHidden="0" w:uiPriority="68" w:unhideWhenUsed="0"/>
+    <w:lsdException w:name="Medium Grid 3 Accent 4" w:semiHidden="0" w:uiPriority="69" w:unhideWhenUsed="0"/>
+    <w:lsdException w:name="Dark List Accent 4" w:semiHidden="0" w:uiPriority="70" w:unhideWhenUsed="0"/>
+    <w:lsdException w:name="Colorful Shading Accent 4" w:semiHidden="0" w:uiPriority="71" w:unhideWhenUsed="0"/>
+    <w:lsdException w:name="Colorful List Accent 4" w:semiHidden="0" w:uiPriority="72" w:unhideWhenUsed="0"/>
+    <w:lsdException w:name="Colorful Grid Accent 4" w:semiHidden="0" w:uiPriority="73" w:unhideWhenUsed="0"/>
+    <w:lsdException w:name="Light Shading Accent 5" w:semiHidden="0" w:uiPriority="60" w:unhideWhenUsed="0"/>
+    <w:lsdException w:name="Light List Accent 5" w:semiHidden="0" w:uiPriority="61" w:unhideWhenUsed="0"/>
+    <w:lsdException w:name="Light Grid Accent 5" w:semiHidden="0" w:uiPriority="62" w:unhideWhenUsed="0"/>
+    <w:lsdException w:name="Medium Shading 1 Accent 5" w:semiHidden="0" w:uiPriority="63" w:unhideWhenUsed="0"/>
+    <w:lsdException w:name="Medium Shading 2 Accent 5" w:semiHidden="0" w:uiPriority="64" w:unhideWhenUsed="0"/>
+    <w:lsdException w:name="Medium List 1 Accent 5" w:semiHidden="0" w:uiPriority="65" w:unhideWhenUsed="0"/>
+    <w:lsdException w:name="Medium List 2 Accent 5" w:semiHidden="0" w:uiPriority="66" w:unhideWhenUsed="0"/>
+    <w:lsdException w:name="Medium Grid 1 Accent 5" w:semiHidden="0" w:uiPriority="67" w:unhideWhenUsed="0"/>
+    <w:lsdException w:name="Medium Grid 2 Accent 5" w:semiHidden="0" w:uiPriority="68" w:unhideWhenUsed="0"/>
+    <w:lsdException w:name="Medium Grid 3 Accent 5" w:semiHidden="0" w:uiPriority="69" w:unhideWhenUsed="0"/>
+    <w:lsdException w:name="Dark List Accent 5" w:semiHidden="0" w:uiPriority="70" w:unhideWhenUsed="0"/>
+    <w:lsdException w:name="Colorful Shading Accent 5" w:semiHidden="0" w:uiPriority="71" w:unhideWhenUsed="0"/>
+    <w:lsdException w:name="Colorful List Accent 5" w:semiHidden="0" w:uiPriority="72" w:unhideWhenUsed="0"/>
+    <w:lsdException w:name="Colorful Grid Accent 5" w:semiHidden="0" w:uiPriority="73" w:unhideWhenUsed="0"/>
+    <w:lsdException w:name="Light Shading Accent 6" w:semiHidden="0" w:uiPriority="60" w:unhideWhenUsed="0"/>
+    <w:lsdException w:name="Light List Accent 6" w:semiHidden="0" w:uiPriority="61" w:unhideWhenUsed="0"/>
+    <w:lsdException w:name="Light Grid Accent 6" w:semiHidden="0" w:uiPriority="62" w:unhideWhenUsed="0"/>
+    <w:lsdException w:name="Medium Shading 1 Accent 6" w:semiHidden="0" w:uiPriority="63" w:unhideWhenUsed="0"/>
+    <w:lsdException w:name="Medium Shading 2 Accent 6" w:semiHidden="0" w:uiPriority="64" w:unhideWhenUsed="0"/>
+    <w:lsdException w:name="Medium List 1 Accent 6" w:semiHidden="0" w:uiPriority="65" w:unhideWhenUsed="0"/>
+    <w:lsdException w:name="Medium List 2 Accent 6" w:semiHidden="0" w:uiPriority="66" w:unhideWhenUsed="0"/>
+    <w:lsdException w:name="Medium Grid 1 Accent 6" w:semiHidden="0" w:uiPriority="67" w:unhideWhenUsed="0"/>
+    <w:lsdException w:name="Medium Grid 2 Accent 6" w:semiHidden="0" w:uiPriority="68" w:unhideWhenUsed="0"/>
+    <w:lsdException w:name="Medium Grid 3 Accent 6" w:semiHidden="0" w:uiPriority="69" w:unhideWhenUsed="0"/>
+    <w:lsdException w:name="Dark List Accent 6" w:semiHidden="0" w:uiPriority="70" w:unhideWhenUsed="0"/>
+    <w:lsdException w:name="Colorful Shading Accent 6" w:semiHidden="0" w:uiPriority="71" w:unhideWhenUsed="0"/>
+    <w:lsdException w:name="Colorful List Accent 6" w:semiHidden="0" w:uiPriority="72" w:unhideWhenUsed="0"/>
+    <w:lsdException w:name="Colorful Grid Accent 6" w:semiHidden="0" w:uiPriority="73" w:unhideWhenUsed="0"/>
+    <w:lsdException w:name="Subtle Emphasis" w:semiHidden="0" w:uiPriority="19" w:unhideWhenUsed="0" w:qFormat="1"/>
+    <w:lsdException w:name="Intense Emphasis" w:semiHidden="0" w:uiPriority="21" w:unhideWhenUsed="0" w:qFormat="1"/>
+    <w:lsdException w:name="Subtle Reference" w:semiHidden="0" w:uiPriority="31" w:unhideWhenUsed="0" w:qFormat="1"/>
+    <w:lsdException w:name="Intense Reference" w:semiHidden="0" w:uiPriority="32" w:unhideWhenUsed="0" w:qFormat="1"/>
+    <w:lsdException w:name="Book Title" w:semiHidden="0" w:uiPriority="33" w:unhideWhenUsed="0" w:qFormat="1"/>
+    <w:lsdException w:name="Bibliography" w:uiPriority="37"/>
+    <w:lsdException w:name="TOC Heading" w:uiPriority="39" w:qFormat="1"/>
+  </w:latentStyles>
+  <w:style w:type="paragraph" w:default="1" w:styleId="Normal">
+    <w:name w:val="Normal"/>
+    <w:qFormat/>
+    <w:rsid w:val="00D80F59"/>
+    <w:pPr>
+      <w:spacing w:line="360" w:lineRule="auto"/>
+    </w:pPr>
+    <w:rPr>
+      <w:rFonts w:ascii="Trebuchet MS" w:hAnsi="Trebuchet MS"/>
+      <w:sz w:val="22"/>
+      <w:szCs w:val="24"/>
+      <w:lang w:val="en-ZA"/>
+    </w:rPr>
+  </w:style>
+  <w:style w:type="paragraph" w:styleId="Heading1">
+    <w:name w:val="heading 1"/>
+    <w:next w:val="ParagraphText"/>
+    <w:qFormat/>
+    <w:rsid w:val="00520308"/>
+    <w:pPr>
+      <w:keepNext/>
+      <w:pageBreakBefore/>
+      <w:numPr>
+        <w:numId w:val="1"/>
+      </w:numPr>
+      <w:spacing w:after="360" w:line="360" w:lineRule="auto"/>
+      <w:ind w:left="0" w:firstLine="0"/>
+      <w:outlineLvl w:val="0"/>
+    </w:pPr>
+    <w:rPr>
+      <w:rFonts w:ascii="Arial" w:hAnsi="Arial" w:cs="Arial"/>
+      <w:b/>
+      <w:color w:val="F04E10"/>
+      <w:sz w:val="32"/>
+      <w:lang w:val="en-ZA"/>
+    </w:rPr>
+  </w:style>
+  <w:style w:type="paragraph" w:styleId="Heading2">
+    <w:name w:val="heading 2"/>
+    <w:basedOn w:val="Normal"/>
+    <w:next w:val="ParagraphText"/>
+    <w:qFormat/>
+    <w:rsid w:val="003603E4"/>
+    <w:pPr>
+      <w:keepNext/>
+      <w:numPr>
+        <w:ilvl w:val="1"/>
+        <w:numId w:val="1"/>
+      </w:numPr>
+      <w:spacing w:before="600" w:after="240"/>
+      <w:outlineLvl w:val="1"/>
+    </w:pPr>
+    <w:rPr>
+      <w:rFonts w:cs="Arial"/>
+      <w:b/>
+      <w:bCs/>
+      <w:iCs/>
+      <w:caps/>
+    </w:rPr>
+  </w:style>
+  <w:style w:type="paragraph" w:styleId="Heading3">
+    <w:name w:val="heading 3"/>
+    <w:basedOn w:val="Heading2"/>
+    <w:next w:val="ParagraphText"/>
+    <w:qFormat/>
+    <w:rsid w:val="00134C93"/>
+    <w:pPr>
+      <w:numPr>
+        <w:ilvl w:val="2"/>
+      </w:numPr>
+      <w:spacing w:before="120"/>
+      <w:outlineLvl w:val="2"/>
+    </w:pPr>
+    <w:rPr>
+      <w:bCs w:val="0"/>
+      <w:caps w:val="0"/>
+    </w:rPr>
+  </w:style>
+  <w:style w:type="paragraph" w:styleId="Heading4">
+    <w:name w:val="heading 4"/>
+    <w:basedOn w:val="Heading3"/>
+    <w:next w:val="ParagraphText"/>
+    <w:qFormat/>
+    <w:rsid w:val="00CC39B7"/>
+    <w:pPr>
+      <w:numPr>
+        <w:ilvl w:val="3"/>
+      </w:numPr>
+      <w:spacing w:before="240" w:after="60"/>
+      <w:outlineLvl w:val="3"/>
+    </w:pPr>
+    <w:rPr>
+      <w:rFonts w:ascii="Arial" w:hAnsi="Arial"/>
+      <w:b w:val="0"/>
+      <w:bCs/>
+      <w:szCs w:val="20"/>
+    </w:rPr>
+  </w:style>
+  <w:style w:type="paragraph" w:styleId="Heading5">
+    <w:name w:val="heading 5"/>
+    <w:basedOn w:val="Heading4"/>
+    <w:next w:val="ParagraphText"/>
+    <w:qFormat/>
+    <w:rsid w:val="00190044"/>
+    <w:pPr>
+      <w:numPr>
+        <w:ilvl w:val="4"/>
+      </w:numPr>
+      <w:outlineLvl w:val="4"/>
+    </w:pPr>
+    <w:rPr>
+      <w:bCs w:val="0"/>
+      <w:i/>
+      <w:iCs w:val="0"/>
+      <w:szCs w:val="26"/>
+    </w:rPr>
+  </w:style>
+  <w:style w:type="paragraph" w:styleId="Heading6">
+    <w:name w:val="heading 6"/>
+    <w:basedOn w:val="Heading5"/>
+    <w:next w:val="ParagraphText"/>
+    <w:qFormat/>
+    <w:rsid w:val="003F15FC"/>
+    <w:pPr>
+      <w:numPr>
+        <w:ilvl w:val="5"/>
+      </w:numPr>
+      <w:outlineLvl w:val="5"/>
+    </w:pPr>
+    <w:rPr>
+      <w:bCs/>
+      <w:i w:val="0"/>
+      <w:color w:val="C70540"/>
+      <w:szCs w:val="22"/>
+    </w:rPr>
+  </w:style>
+  <w:style w:type="paragraph" w:styleId="Heading7">
+    <w:name w:val="heading 7"/>
+    <w:basedOn w:val="Heading6"/>
+    <w:next w:val="Normal"/>
+    <w:qFormat/>
+    <w:rsid w:val="003F15FC"/>
+    <w:pPr>
+      <w:numPr>
+        <w:ilvl w:val="6"/>
+      </w:numPr>
+      <w:outlineLvl w:val="6"/>
+    </w:pPr>
+    <w:rPr>
+      <w:color w:val="808080"/>
+    </w:rPr>
+  </w:style>
+  <w:style w:type="paragraph" w:styleId="Heading8">
+    <w:name w:val="heading 8"/>
+    <w:basedOn w:val="Heading7"/>
+    <w:next w:val="ParagraphText"/>
+    <w:qFormat/>
+    <w:rsid w:val="003F15FC"/>
+    <w:pPr>
+      <w:numPr>
+        <w:ilvl w:val="7"/>
+      </w:numPr>
+      <w:outlineLvl w:val="7"/>
+    </w:pPr>
+    <w:rPr>
+      <w:i/>
+      <w:iCs/>
+    </w:rPr>
+  </w:style>
+  <w:style w:type="paragraph" w:styleId="Heading9">
+    <w:name w:val="heading 9"/>
+    <w:basedOn w:val="Heading8"/>
+    <w:next w:val="ParagraphText"/>
+    <w:qFormat/>
+    <w:locked/>
+    <w:rsid w:val="003F15FC"/>
+    <w:pPr>
+      <w:numPr>
+        <w:ilvl w:val="8"/>
+      </w:numPr>
+      <w:outlineLvl w:val="8"/>
+    </w:pPr>
+    <w:rPr>
+      <w:color w:val="auto"/>
+    </w:rPr>
+  </w:style>
+  <w:style w:type="character" w:default="1" w:styleId="DefaultParagraphFont">
+    <w:name w:val="Default Paragraph Font"/>
+    <w:uiPriority w:val="1"/>
+    <w:semiHidden/>
+    <w:unhideWhenUsed/>
+  </w:style>
+  <w:style w:type="table" w:default="1" w:styleId="TableNormal">
+    <w:name w:val="Normal Table"/>
+    <w:uiPriority w:val="99"/>
+    <w:semiHidden/>
+    <w:unhideWhenUsed/>
+    <w:tblPr>
+      <w:tblInd w:w="0" w:type="dxa"/>
+      <w:tblCellMar>
+        <w:top w:w="0" w:type="dxa"/>
+        <w:left w:w="108" w:type="dxa"/>
+        <w:bottom w:w="0" w:type="dxa"/>
+        <w:right w:w="108" w:type="dxa"/>
+      </w:tblCellMar>
+    </w:tblPr>
+  </w:style>
+  <w:style w:type="numbering" w:default="1" w:styleId="NoList">
+    <w:name w:val="No List"/>
+    <w:uiPriority w:val="99"/>
+    <w:semiHidden/>
+    <w:unhideWhenUsed/>
+  </w:style>
+  <w:style w:type="paragraph" w:customStyle="1" w:styleId="ParagraphText">
+    <w:name w:val="Paragraph Text"/>
+    <w:basedOn w:val="Normal"/>
+    <w:rsid w:val="00FD2C6A"/>
+    <w:rPr>
+      <w:rFonts w:ascii="Arial" w:hAnsi="Arial"/>
+      <w:szCs w:val="20"/>
+    </w:rPr>
+  </w:style>
+  <w:style w:type="paragraph" w:styleId="Footer">
+    <w:name w:val="footer"/>
+    <w:basedOn w:val="Normal"/>
+    <w:link w:val="FooterChar"/>
+    <w:uiPriority w:val="99"/>
+    <w:rsid w:val="00FE11E0"/>
+    <w:pPr>
+      <w:tabs>
+        <w:tab w:val="center" w:pos="4320"/>
+        <w:tab w:val="right" w:pos="8640"/>
+      </w:tabs>
+    </w:pPr>
+    <w:rPr>
+      <w:sz w:val="18"/>
+    </w:rPr>
+  </w:style>
+  <w:style w:type="character" w:styleId="Hyperlink">
+    <w:name w:val="Hyperlink"/>
+    <w:basedOn w:val="DefaultParagraphFont"/>
+    <w:uiPriority w:val="99"/>
+    <w:rsid w:val="00B83AA6"/>
+    <w:rPr>
+      <w:rFonts w:ascii="Arial" w:hAnsi="Arial"/>
+      <w:color w:val="0000FF"/>
+      <w:sz w:val="22"/>
+      <w:u w:val="single"/>
+    </w:rPr>
+  </w:style>
+  <w:style w:type="character" w:styleId="PageNumber">
+    <w:name w:val="page number"/>
+    <w:basedOn w:val="DefaultParagraphFont"/>
+    <w:rsid w:val="001868DF"/>
+    <w:rPr>
+      <w:rFonts w:ascii="Arial" w:hAnsi="Arial"/>
+      <w:sz w:val="18"/>
+    </w:rPr>
+  </w:style>
+  <w:style w:type="paragraph" w:customStyle="1" w:styleId="StyleCopyrightArialJustified">
+    <w:name w:val="Style Copyright + Arial Justified"/>
+    <w:basedOn w:val="Copyright"/>
+    <w:next w:val="Heading1"/>
+    <w:rsid w:val="002444F1"/>
+    <w:pPr>
+      <w:jc w:val="both"/>
+    </w:pPr>
+    <w:rPr>
+      <w:rFonts w:ascii="Arial" w:hAnsi="Arial"/>
+    </w:rPr>
+  </w:style>
+  <w:style w:type="paragraph" w:customStyle="1" w:styleId="Copyright">
+    <w:name w:val="Copyright"/>
+    <w:basedOn w:val="Normal"/>
+    <w:rPr>
+      <w:sz w:val="16"/>
+      <w:szCs w:val="20"/>
+    </w:rPr>
+  </w:style>
+  <w:style w:type="paragraph" w:customStyle="1" w:styleId="TOCBase">
+    <w:name w:val="TOC Base"/>
+    <w:basedOn w:val="TOC2"/>
+    <w:pPr>
+      <w:tabs>
+        <w:tab w:val="right" w:pos="3600"/>
+      </w:tabs>
+      <w:spacing w:before="240" w:line="320" w:lineRule="atLeast"/>
+      <w:ind w:left="0"/>
+    </w:pPr>
+    <w:rPr>
+      <w:rFonts w:ascii="Arial Black" w:hAnsi="Arial Black"/>
+      <w:b/>
+      <w:bCs/>
+      <w:sz w:val="15"/>
+      <w:lang w:val="en-GB"/>
+    </w:rPr>
+  </w:style>
+  <w:style w:type="paragraph" w:styleId="TOC2">
+    <w:name w:val="toc 2"/>
+    <w:basedOn w:val="TOC1"/>
+    <w:next w:val="Normal"/>
+    <w:uiPriority w:val="39"/>
+    <w:rsid w:val="00D80F59"/>
+    <w:pPr>
+      <w:spacing w:before="0" w:after="0"/>
+      <w:ind w:left="220"/>
+    </w:pPr>
+    <w:rPr>
+      <w:b w:val="0"/>
+      <w:bCs w:val="0"/>
+      <w:caps w:val="0"/>
+      <w:smallCaps/>
+    </w:rPr>
+  </w:style>
+  <w:style w:type="paragraph" w:customStyle="1" w:styleId="Letter">
+    <w:name w:val="Letter"/>
+    <w:basedOn w:val="Normal"/>
+    <w:locked/>
+    <w:rsid w:val="001868DF"/>
+    <w:pPr>
+      <w:tabs>
+        <w:tab w:val="left" w:pos="-720"/>
+        <w:tab w:val="left" w:pos="360"/>
+      </w:tabs>
+      <w:suppressAutoHyphens/>
+      <w:jc w:val="both"/>
+    </w:pPr>
+    <w:rPr>
+      <w:rFonts w:ascii="Arial" w:hAnsi="Arial"/>
+      <w:color w:val="000000"/>
+      <w:spacing w:val="-3"/>
+      <w:szCs w:val="20"/>
+    </w:rPr>
+  </w:style>
+  <w:style w:type="paragraph" w:customStyle="1" w:styleId="BoldTableText">
+    <w:name w:val="Bold TableText"/>
+    <w:basedOn w:val="Normal"/>
+    <w:rsid w:val="001868DF"/>
+    <w:pPr>
+      <w:spacing w:before="20" w:after="20"/>
+    </w:pPr>
+    <w:rPr>
+      <w:rFonts w:cs="Arial"/>
+      <w:b/>
+      <w:szCs w:val="20"/>
+      <w:lang w:val="en-US"/>
+    </w:rPr>
+  </w:style>
+  <w:style w:type="paragraph" w:customStyle="1" w:styleId="Link">
+    <w:name w:val="Link"/>
+    <w:basedOn w:val="Normal"/>
+    <w:rPr>
+      <w:sz w:val="18"/>
+      <w:szCs w:val="18"/>
+    </w:rPr>
+  </w:style>
+  <w:style w:type="paragraph" w:styleId="Header">
+    <w:name w:val="header"/>
+    <w:basedOn w:val="Normal"/>
+    <w:link w:val="HeaderChar"/>
+    <w:uiPriority w:val="99"/>
+    <w:rsid w:val="00FE11E0"/>
+    <w:pPr>
+      <w:tabs>
+        <w:tab w:val="center" w:pos="4320"/>
+        <w:tab w:val="right" w:pos="8640"/>
+      </w:tabs>
+    </w:pPr>
+    <w:rPr>
+      <w:sz w:val="18"/>
+    </w:rPr>
+  </w:style>
+  <w:style w:type="paragraph" w:styleId="BalloonText">
+    <w:name w:val="Balloon Text"/>
+    <w:basedOn w:val="Normal"/>
+    <w:semiHidden/>
+    <w:locked/>
+    <w:rPr>
+      <w:rFonts w:ascii="Tahoma" w:hAnsi="Tahoma" w:cs="Tahoma"/>
+      <w:sz w:val="16"/>
+      <w:szCs w:val="16"/>
+    </w:rPr>
+  </w:style>
+  <w:style w:type="paragraph" w:styleId="TOC1">
+    <w:name w:val="toc 1"/>
+    <w:basedOn w:val="Normal"/>
+    <w:next w:val="Normal"/>
+    <w:uiPriority w:val="39"/>
+    <w:rsid w:val="00D80F59"/>
+    <w:pPr>
+      <w:spacing w:before="120" w:after="120"/>
+    </w:pPr>
+    <w:rPr>
+      <w:rFonts w:asciiTheme="minorHAnsi" w:hAnsiTheme="minorHAnsi"/>
+      <w:b/>
+      <w:bCs/>
+      <w:caps/>
+      <w:sz w:val="20"/>
+      <w:szCs w:val="20"/>
+    </w:rPr>
+  </w:style>
+  <w:style w:type="paragraph" w:styleId="TOC3">
+    <w:name w:val="toc 3"/>
+    <w:basedOn w:val="TOC2"/>
+    <w:next w:val="Normal"/>
+    <w:uiPriority w:val="39"/>
+    <w:rsid w:val="00D80F59"/>
+    <w:pPr>
+      <w:ind w:left="440"/>
+    </w:pPr>
+    <w:rPr>
+      <w:i/>
+      <w:iCs/>
+      <w:smallCaps w:val="0"/>
+    </w:rPr>
+  </w:style>
+  <w:style w:type="paragraph" w:styleId="TOC4">
+    <w:name w:val="toc 4"/>
+    <w:basedOn w:val="Normal"/>
+    <w:next w:val="Normal"/>
+    <w:autoRedefine/>
+    <w:semiHidden/>
+    <w:pPr>
+      <w:ind w:left="660"/>
+    </w:pPr>
+    <w:rPr>
+      <w:rFonts w:asciiTheme="minorHAnsi" w:hAnsiTheme="minorHAnsi"/>
+      <w:sz w:val="18"/>
+      <w:szCs w:val="18"/>
+    </w:rPr>
+  </w:style>
+  <w:style w:type="paragraph" w:styleId="TOC5">
+    <w:name w:val="toc 5"/>
+    <w:basedOn w:val="Normal"/>
+    <w:next w:val="Normal"/>
+    <w:autoRedefine/>
+    <w:semiHidden/>
+    <w:pPr>
+      <w:ind w:left="880"/>
+    </w:pPr>
+    <w:rPr>
+      <w:rFonts w:asciiTheme="minorHAnsi" w:hAnsiTheme="minorHAnsi"/>
+      <w:sz w:val="18"/>
+      <w:szCs w:val="18"/>
+    </w:rPr>
+  </w:style>
+  <w:style w:type="paragraph" w:styleId="TOC6">
+    <w:name w:val="toc 6"/>
+    <w:basedOn w:val="Normal"/>
+    <w:next w:val="Normal"/>
+    <w:autoRedefine/>
+    <w:semiHidden/>
+    <w:pPr>
+      <w:ind w:left="1100"/>
+    </w:pPr>
+    <w:rPr>
+      <w:rFonts w:asciiTheme="minorHAnsi" w:hAnsiTheme="minorHAnsi"/>
+      <w:sz w:val="18"/>
+      <w:szCs w:val="18"/>
+    </w:rPr>
+  </w:style>
+  <w:style w:type="paragraph" w:styleId="TOC7">
+    <w:name w:val="toc 7"/>
+    <w:basedOn w:val="Normal"/>
+    <w:next w:val="Normal"/>
+    <w:autoRedefine/>
+    <w:semiHidden/>
+    <w:pPr>
+      <w:ind w:left="1320"/>
+    </w:pPr>
+    <w:rPr>
+      <w:rFonts w:asciiTheme="minorHAnsi" w:hAnsiTheme="minorHAnsi"/>
+      <w:sz w:val="18"/>
+      <w:szCs w:val="18"/>
+    </w:rPr>
+  </w:style>
+  <w:style w:type="paragraph" w:styleId="TOC8">
+    <w:name w:val="toc 8"/>
+    <w:basedOn w:val="Normal"/>
+    <w:next w:val="Normal"/>
+    <w:autoRedefine/>
+    <w:semiHidden/>
+    <w:pPr>
+      <w:ind w:left="1540"/>
+    </w:pPr>
+    <w:rPr>
+      <w:rFonts w:asciiTheme="minorHAnsi" w:hAnsiTheme="minorHAnsi"/>
+      <w:sz w:val="18"/>
+      <w:szCs w:val="18"/>
+    </w:rPr>
+  </w:style>
+  <w:style w:type="paragraph" w:styleId="TOC9">
+    <w:name w:val="toc 9"/>
+    <w:basedOn w:val="Normal"/>
+    <w:next w:val="Normal"/>
+    <w:autoRedefine/>
+    <w:semiHidden/>
+    <w:locked/>
+    <w:pPr>
+      <w:ind w:left="1760"/>
+    </w:pPr>
+    <w:rPr>
+      <w:rFonts w:asciiTheme="minorHAnsi" w:hAnsiTheme="minorHAnsi"/>
+      <w:sz w:val="18"/>
+      <w:szCs w:val="18"/>
+    </w:rPr>
+  </w:style>
+  <w:style w:type="paragraph" w:styleId="Caption">
+    <w:name w:val="caption"/>
+    <w:basedOn w:val="Normal"/>
+    <w:next w:val="Normal"/>
+    <w:qFormat/>
+    <w:locked/>
+    <w:rsid w:val="00913ADD"/>
+    <w:pPr>
+      <w:spacing w:before="120" w:after="120"/>
+    </w:pPr>
+    <w:rPr>
+      <w:bCs/>
+      <w:i/>
+      <w:sz w:val="20"/>
+      <w:szCs w:val="20"/>
+    </w:rPr>
+  </w:style>
+  <w:style w:type="paragraph" w:customStyle="1" w:styleId="NormalLeft063cm">
+    <w:name w:val="Normal + Left:  0.63 cm"/>
+    <w:basedOn w:val="Normal"/>
+  </w:style>
+  <w:style w:type="table" w:styleId="TableGrid">
+    <w:name w:val="Table Grid"/>
+    <w:basedOn w:val="TableNormal"/>
+    <w:uiPriority w:val="59"/>
+    <w:locked/>
+    <w:rsid w:val="00DC58F3"/>
+    <w:tblPr>
+      <w:tblBorders>
+        <w:top w:val="single" w:sz="4" w:space="0" w:color="auto"/>
+        <w:left w:val="single" w:sz="4" w:space="0" w:color="auto"/>
+        <w:bottom w:val="single" w:sz="4" w:space="0" w:color="auto"/>
+        <w:right w:val="single" w:sz="4" w:space="0" w:color="auto"/>
+        <w:insideH w:val="single" w:sz="4" w:space="0" w:color="auto"/>
+        <w:insideV w:val="single" w:sz="4" w:space="0" w:color="auto"/>
+      </w:tblBorders>
+    </w:tblPr>
+  </w:style>
+  <w:style w:type="character" w:customStyle="1" w:styleId="FooterChar">
+    <w:name w:val="Footer Char"/>
+    <w:basedOn w:val="DefaultParagraphFont"/>
+    <w:link w:val="Footer"/>
+    <w:uiPriority w:val="99"/>
+    <w:rsid w:val="001E16C3"/>
+    <w:rPr>
+      <w:rFonts w:ascii="Arial" w:hAnsi="Arial"/>
+      <w:sz w:val="18"/>
+      <w:szCs w:val="24"/>
+      <w:lang w:val="en-ZA" w:bidi="ar-SA"/>
+    </w:rPr>
+  </w:style>
+  <w:style w:type="character" w:customStyle="1" w:styleId="HeaderChar">
+    <w:name w:val="Header Char"/>
+    <w:basedOn w:val="DefaultParagraphFont"/>
+    <w:link w:val="Header"/>
+    <w:uiPriority w:val="99"/>
+    <w:rsid w:val="003C1918"/>
+    <w:rPr>
+      <w:rFonts w:ascii="Arial" w:hAnsi="Arial"/>
+      <w:sz w:val="18"/>
+      <w:szCs w:val="24"/>
+      <w:lang w:val="en-ZA"/>
+    </w:rPr>
+  </w:style>
+  <w:style w:type="paragraph" w:styleId="ListParagraph">
+    <w:name w:val="List Paragraph"/>
+    <w:basedOn w:val="Normal"/>
+    <w:uiPriority w:val="34"/>
+    <w:qFormat/>
+    <w:rsid w:val="00520308"/>
+    <w:pPr>
+      <w:ind w:left="720"/>
+      <w:contextualSpacing/>
+    </w:pPr>
+  </w:style>
+  <w:style w:type="character" w:customStyle="1" w:styleId="apple-converted-space">
+    <w:name w:val="apple-converted-space"/>
+    <w:basedOn w:val="DefaultParagraphFont"/>
+    <w:rsid w:val="007E0437"/>
+  </w:style>
+  <w:style w:type="paragraph" w:styleId="TableofFigures">
+    <w:name w:val="table of figures"/>
+    <w:basedOn w:val="Normal"/>
+    <w:next w:val="Normal"/>
+    <w:uiPriority w:val="99"/>
+    <w:locked/>
+    <w:rsid w:val="00E67105"/>
+    <w:pPr>
+      <w:ind w:left="440" w:hanging="440"/>
+    </w:pPr>
+    <w:rPr>
+      <w:rFonts w:asciiTheme="minorHAnsi" w:hAnsiTheme="minorHAnsi"/>
+      <w:smallCaps/>
+      <w:sz w:val="20"/>
+      <w:szCs w:val="20"/>
+    </w:rPr>
+  </w:style>
+  <w:style w:type="paragraph" w:styleId="BodyText">
+    <w:name w:val="Body Text"/>
+    <w:link w:val="BodyTextChar"/>
+    <w:rsid w:val="003603E4"/>
+    <w:pPr>
+      <w:spacing w:after="240"/>
+    </w:pPr>
+    <w:rPr>
+      <w:rFonts w:ascii="Arial" w:hAnsi="Arial"/>
+      <w:sz w:val="22"/>
+      <w:szCs w:val="24"/>
+    </w:rPr>
+  </w:style>
+  <w:style w:type="character" w:customStyle="1" w:styleId="BodyTextChar">
+    <w:name w:val="Body Text Char"/>
+    <w:basedOn w:val="DefaultParagraphFont"/>
+    <w:link w:val="BodyText"/>
+    <w:rsid w:val="003603E4"/>
+    <w:rPr>
+      <w:rFonts w:ascii="Arial" w:hAnsi="Arial"/>
+      <w:sz w:val="22"/>
+      <w:szCs w:val="24"/>
+    </w:rPr>
+  </w:style>
+  <w:style w:type="table" w:customStyle="1" w:styleId="TableGrid1">
+    <w:name w:val="Table Grid1"/>
+    <w:basedOn w:val="TableNormal"/>
+    <w:next w:val="TableGrid"/>
+    <w:uiPriority w:val="59"/>
+    <w:rsid w:val="009D7F77"/>
+    <w:rPr>
+      <w:rFonts w:ascii="Calibri" w:eastAsia="Calibri" w:hAnsi="Calibri"/>
+      <w:sz w:val="22"/>
+      <w:szCs w:val="22"/>
+    </w:rPr>
+    <w:tblPr>
+      <w:tblBorders>
+        <w:top w:val="single" w:sz="4" w:space="0" w:color="auto"/>
+        <w:left w:val="single" w:sz="4" w:space="0" w:color="auto"/>
+        <w:bottom w:val="single" w:sz="4" w:space="0" w:color="auto"/>
+        <w:right w:val="single" w:sz="4" w:space="0" w:color="auto"/>
+        <w:insideH w:val="single" w:sz="4" w:space="0" w:color="auto"/>
+        <w:insideV w:val="single" w:sz="4" w:space="0" w:color="auto"/>
+      </w:tblBorders>
+    </w:tblPr>
+  </w:style>
+  <w:style w:type="table" w:customStyle="1" w:styleId="TableGrid2">
+    <w:name w:val="Table Grid2"/>
+    <w:basedOn w:val="TableNormal"/>
+    <w:next w:val="TableGrid"/>
+    <w:uiPriority w:val="59"/>
+    <w:rsid w:val="00B365B2"/>
+    <w:rPr>
+      <w:rFonts w:ascii="Calibri" w:eastAsia="Calibri" w:hAnsi="Calibri"/>
+      <w:sz w:val="22"/>
+      <w:szCs w:val="22"/>
+    </w:rPr>
+    <w:tblPr>
+      <w:tblBorders>
+        <w:top w:val="single" w:sz="4" w:space="0" w:color="auto"/>
+        <w:left w:val="single" w:sz="4" w:space="0" w:color="auto"/>
+        <w:bottom w:val="single" w:sz="4" w:space="0" w:color="auto"/>
+        <w:right w:val="single" w:sz="4" w:space="0" w:color="auto"/>
+        <w:insideH w:val="single" w:sz="4" w:space="0" w:color="auto"/>
+        <w:insideV w:val="single" w:sz="4" w:space="0" w:color="auto"/>
+      </w:tblBorders>
+    </w:tblPr>
+  </w:style>
+  <w:style w:type="character" w:styleId="FollowedHyperlink">
+    <w:name w:val="FollowedHyperlink"/>
+    <w:basedOn w:val="DefaultParagraphFont"/>
+    <w:locked/>
+    <w:rsid w:val="00AE3295"/>
+    <w:rPr>
+      <w:color w:val="800080" w:themeColor="followedHyperlink"/>
+      <w:u w:val="single"/>
+    </w:rPr>
+  </w:style>
+</w:styles>
+</file>
+
+<file path=word/stylesWithEffects.xml><?xml version="1.0" encoding="utf-8"?>
+<w:styles xmlns:wpc="http://schemas.microsoft.com/office/word/2010/wordprocessingCanvas" xmlns:mc="http://schemas.openxmlformats.org/markup-compatibility/2006" xmlns:o="urn:schemas-microsoft-com:office:office" xmlns:r="http://schemas.openxmlformats.org/officeDocument/2006/relationships" xmlns:m="http://schemas.openxmlformats.org/officeDocument/2006/math" xmlns:v="urn:schemas-microsoft-com:vml" xmlns:wp14="http://schemas.microsoft.com/office/word/2010/wordprocessingDrawing" xmlns:wp="http://schemas.openxmlformats.org/drawingml/2006/wordprocessingDrawing" xmlns:w10="urn:schemas-microsoft-com:office:word" xmlns:w="http://schemas.openxmlformats.org/wordprocessingml/2006/main" xmlns:w14="http://schemas.microsoft.com/office/word/2010/wordml" xmlns:wpg="http://schemas.microsoft.com/office/word/2010/wordprocessingGroup" xmlns:wpi="http://schemas.microsoft.com/office/word/2010/wordprocessingInk" xmlns:wne="http://schemas.microsoft.com/office/word/2006/wordml" xmlns:wps="http://schemas.microsoft.com/office/word/2010/wordprocessingShape" mc:Ignorable="w14 wp14">
+  <w:docDefaults>
+    <w:rPrDefault>
+      <w:rPr>
+        <w:rFonts w:ascii="Times New Roman" w:eastAsia="Times New Roman" w:hAnsi="Times New Roman" w:cs="Times New Roman"/>
+        <w:lang w:val="en-US" w:eastAsia="en-US" w:bidi="ar-SA"/>
+      </w:rPr>
+    </w:rPrDefault>
+    <w:pPrDefault/>
+  </w:docDefaults>
+  <w:latentStyles w:defLockedState="0" w:defUIPriority="0" w:defSemiHidden="1" w:defUnhideWhenUsed="1" w:defQFormat="0" w:count="267">
+    <w:lsdException w:name="Normal" w:semiHidden="0" w:unhideWhenUsed="0" w:qFormat="1"/>
+    <w:lsdException w:name="heading 1" w:semiHidden="0" w:unhideWhenUsed="0" w:qFormat="1"/>
+    <w:lsdException w:name="heading 2" w:semiHidden="0" w:unhideWhenUsed="0" w:qFormat="1"/>
+    <w:lsdException w:name="heading 3" w:semiHidden="0" w:unhideWhenUsed="0" w:qFormat="1"/>
+    <w:lsdException w:name="heading 4" w:semiHidden="0" w:unhideWhenUsed="0" w:qFormat="1"/>
+    <w:lsdException w:name="heading 5" w:semiHidden="0" w:unhideWhenUsed="0" w:qFormat="1"/>
+    <w:lsdException w:name="heading 6" w:semiHidden="0" w:unhideWhenUsed="0" w:qFormat="1"/>
+    <w:lsdException w:name="heading 7" w:qFormat="1"/>
+    <w:lsdException w:name="heading 8" w:qFormat="1"/>
+    <w:lsdException w:name="heading 9" w:qFormat="1"/>
+    <w:lsdException w:name="index 7" w:locked="1"/>
+    <w:lsdException w:name="index 8" w:locked="1"/>
+    <w:lsdException w:name="index 9" w:locked="1"/>
+    <w:lsdException w:name="toc 1" w:uiPriority="39"/>
+    <w:lsdException w:name="toc 2" w:uiPriority="39"/>
+    <w:lsdException w:name="toc 3" w:uiPriority="39"/>
+    <w:lsdException w:name="Normal Indent" w:locked="1"/>
+    <w:lsdException w:name="footnote text" w:locked="1"/>
+    <w:lsdException w:name="annotation text" w:locked="1"/>
+    <w:lsdException w:name="header" w:uiPriority="99"/>
+    <w:lsdException w:name="footer" w:uiPriority="99"/>
+    <w:lsdException w:name="caption" w:qFormat="1"/>
+    <w:lsdException w:name="table of figures" w:locked="1" w:uiPriority="99"/>
+    <w:lsdException w:name="envelope address" w:locked="1"/>
+    <w:lsdException w:name="envelope return" w:locked="1"/>
+    <w:lsdException w:name="footnote reference" w:locked="1"/>
+    <w:lsdException w:name="annotation reference" w:locked="1"/>
+    <w:lsdException w:name="endnote reference" w:locked="1"/>
+    <w:lsdException w:name="endnote text" w:locked="1"/>
+    <w:lsdException w:name="table of authorities" w:locked="1"/>
+    <w:lsdException w:name="macro" w:locked="1"/>
+    <w:lsdException w:name="List" w:locked="1"/>
+    <w:lsdException w:name="List Number" w:semiHidden="0" w:unhideWhenUsed="0"/>
+    <w:lsdException w:name="List 2" w:locked="1"/>
+    <w:lsdException w:name="List 3" w:locked="1"/>
+    <w:lsdException w:name="List 4" w:locked="1" w:semiHidden="0" w:unhideWhenUsed="0"/>
+    <w:lsdException w:name="List 5" w:locked="1" w:semiHidden="0" w:unhideWhenUsed="0"/>
+    <w:lsdException w:name="List Bullet 2" w:locked="1"/>
+    <w:lsdException w:name="List Bullet 4" w:locked="1"/>
+    <w:lsdException w:name="List Bullet 5" w:locked="1"/>
+    <w:lsdException w:name="List Number 2" w:locked="1"/>
+    <w:lsdException w:name="List Number 3" w:locked="1"/>
+    <w:lsdException w:name="List Number 4" w:locked="1"/>
+    <w:lsdException w:name="List Number 5" w:locked="1"/>
+    <w:lsdException w:name="Title" w:semiHidden="0" w:unhideWhenUsed="0" w:qFormat="1"/>
+    <w:lsdException w:name="Closing" w:locked="1"/>
+    <w:lsdException w:name="Signature" w:locked="1"/>
+    <w:lsdException w:name="Body Text Indent" w:locked="1"/>
+    <w:lsdException w:name="List Continue" w:locked="1"/>
+    <w:lsdException w:name="List Continue 2" w:locked="1"/>
+    <w:lsdException w:name="List Continue 3" w:locked="1"/>
+    <w:lsdException w:name="List Continue 4" w:locked="1"/>
+    <w:lsdException w:name="List Continue 5" w:locked="1"/>
+    <w:lsdException w:name="Message Header" w:locked="1"/>
+    <w:lsdException w:name="Subtitle" w:locked="1" w:semiHidden="0" w:unhideWhenUsed="0" w:qFormat="1"/>
+    <w:lsdException w:name="Salutation" w:locked="1" w:semiHidden="0" w:unhideWhenUsed="0"/>
+    <w:lsdException w:name="Date" w:semiHidden="0" w:unhideWhenUsed="0"/>
+    <w:lsdException w:name="Body Text First Indent" w:locked="1" w:semiHidden="0" w:unhideWhenUsed="0"/>
+    <w:lsdException w:name="Body Text First Indent 2" w:locked="1"/>
+    <w:lsdException w:name="Note Heading" w:locked="1"/>
+    <w:lsdException w:name="Body Text 2" w:locked="1"/>
+    <w:lsdException w:name="Body Text 3" w:locked="1"/>
+    <w:lsdException w:name="Body Text Indent 2" w:locked="1"/>
+    <w:lsdException w:name="Body Text Indent 3" w:locked="1"/>
+    <w:lsdException w:name="Hyperlink" w:uiPriority="99"/>
+    <w:lsdException w:name="FollowedHyperlink" w:locked="1"/>
+    <w:lsdException w:name="Strong" w:locked="1" w:semiHidden="0" w:unhideWhenUsed="0" w:qFormat="1"/>
+    <w:lsdException w:name="Emphasis" w:locked="1" w:semiHidden="0" w:unhideWhenUsed="0" w:qFormat="1"/>
+    <w:lsdException w:name="Document Map" w:locked="1"/>
+    <w:lsdException w:name="E-mail Signature" w:locked="1"/>
+    <w:lsdException w:name="HTML Acronym" w:locked="1"/>
+    <w:lsdException w:name="HTML Cite" w:locked="1"/>
+    <w:lsdException w:name="HTML Code" w:locked="1"/>
+    <w:lsdException w:name="HTML Definition" w:locked="1"/>
+    <w:lsdException w:name="HTML Keyboard" w:locked="1"/>
+    <w:lsdException w:name="HTML Preformatted" w:locked="1"/>
+    <w:lsdException w:name="HTML Sample" w:locked="1"/>
+    <w:lsdException w:name="HTML Typewriter" w:locked="1"/>
+    <w:lsdException w:name="HTML Variable" w:locked="1"/>
+    <w:lsdException w:name="annotation subject" w:locked="1"/>
+    <w:lsdException w:name="Outline List 1" w:locked="1"/>
+    <w:lsdException w:name="Outline List 2" w:locked="1"/>
+    <w:lsdException w:name="Outline List 3" w:locked="1"/>
+    <w:lsdException w:name="Table Simple 1" w:locked="1"/>
+    <w:lsdException w:name="Table Simple 2" w:locked="1"/>
+    <w:lsdException w:name="Table Simple 3" w:locked="1"/>
+    <w:lsdException w:name="Table Classic 1" w:locked="1"/>
+    <w:lsdException w:name="Table Classic 2" w:locked="1"/>
+    <w:lsdException w:name="Table Classic 3" w:locked="1"/>
+    <w:lsdException w:name="Table Classic 4" w:locked="1"/>
+    <w:lsdException w:name="Table Colorful 1" w:locked="1"/>
+    <w:lsdException w:name="Table Colorful 2" w:locked="1"/>
+    <w:lsdException w:name="Table Colorful 3" w:locked="1"/>
+    <w:lsdException w:name="Table Columns 1" w:locked="1"/>
+    <w:lsdException w:name="Table Columns 2" w:locked="1"/>
+    <w:lsdException w:name="Table Columns 3" w:locked="1"/>
+    <w:lsdException w:name="Table Columns 4" w:locked="1"/>
+    <w:lsdException w:name="Table Columns 5" w:locked="1"/>
+    <w:lsdException w:name="Table Grid 1" w:locked="1"/>
+    <w:lsdException w:name="Table Grid 2" w:locked="1"/>
+    <w:lsdException w:name="Table Grid 3" w:locked="1"/>
+    <w:lsdException w:name="Table Grid 4" w:locked="1"/>
+    <w:lsdException w:name="Table Grid 5" w:locked="1"/>
+    <w:lsdException w:name="Table Grid 6" w:locked="1"/>
+    <w:lsdException w:name="Table Grid 7" w:locked="1"/>
+    <w:lsdException w:name="Table Grid 8" w:locked="1"/>
+    <w:lsdException w:name="Table List 1" w:locked="1"/>
+    <w:lsdException w:name="Table List 2" w:locked="1"/>
+    <w:lsdException w:name="Table List 3" w:locked="1"/>
+    <w:lsdException w:name="Table List 4" w:locked="1"/>
+    <w:lsdException w:name="Table List 5" w:locked="1"/>
+    <w:lsdException w:name="Table List 6" w:locked="1"/>
+    <w:lsdException w:name="Table List 7" w:locked="1"/>
+    <w:lsdException w:name="Table List 8" w:locked="1"/>
+    <w:lsdException w:name="Table 3D effects 1" w:locked="1"/>
+    <w:lsdException w:name="Table 3D effects 2" w:locked="1"/>
+    <w:lsdException w:name="Table 3D effects 3" w:locked="1"/>
+    <w:lsdException w:name="Table Contemporary" w:locked="1"/>
+    <w:lsdException w:name="Table Elegant" w:locked="1"/>
+    <w:lsdException w:name="Table Professional" w:locked="1"/>
+    <w:lsdException w:name="Table Subtle 1" w:locked="1"/>
+    <w:lsdException w:name="Table Subtle 2" w:locked="1"/>
+    <w:lsdException w:name="Table Web 1" w:locked="1"/>
+    <w:lsdException w:name="Table Web 2" w:locked="1"/>
+    <w:lsdException w:name="Table Web 3" w:locked="1"/>
+    <w:lsdException w:name="Table Grid" w:locked="1" w:semiHidden="0" w:uiPriority="59" w:unhideWhenUsed="0"/>
+    <w:lsdException w:name="Table Theme" w:locked="1"/>
+    <w:lsdException w:name="Placeholder Text" w:uiPriority="99" w:unhideWhenUsed="0"/>
+    <w:lsdException w:name="No Spacing" w:semiHidden="0" w:uiPriority="1" w:unhideWhenUsed="0" w:qFormat="1"/>
+    <w:lsdException w:name="Light Shading" w:semiHidden="0" w:uiPriority="60" w:unhideWhenUsed="0"/>
+    <w:lsdException w:name="Light List" w:semiHidden="0" w:uiPriority="61" w:unhideWhenUsed="0"/>
+    <w:lsdException w:name="Light Grid" w:semiHidden="0" w:uiPriority="62" w:unhideWhenUsed="0"/>
+    <w:lsdException w:name="Medium Shading 1" w:semiHidden="0" w:uiPriority="63" w:unhideWhenUsed="0"/>
+    <w:lsdException w:name="Medium Shading 2" w:semiHidden="0" w:uiPriority="64" w:unhideWhenUsed="0"/>
+    <w:lsdException w:name="Medium List 1" w:semiHidden="0" w:uiPriority="65" w:unhideWhenUsed="0"/>
+    <w:lsdException w:name="Medium List 2" w:semiHidden="0" w:uiPriority="66" w:unhideWhenUsed="0"/>
+    <w:lsdException w:name="Medium Grid 1" w:semiHidden="0" w:uiPriority="67" w:unhideWhenUsed="0"/>
+    <w:lsdException w:name="Medium Grid 2" w:semiHidden="0" w:uiPriority="68" w:unhideWhenUsed="0"/>
+    <w:lsdException w:name="Medium Grid 3" w:semiHidden="0" w:uiPriority="69" w:unhideWhenUsed="0"/>
+    <w:lsdException w:name="Dark List" w:semiHidden="0" w:uiPriority="70" w:unhideWhenUsed="0"/>
+    <w:lsdException w:name="Colorful Shading" w:semiHidden="0" w:uiPriority="71" w:unhideWhenUsed="0"/>
+    <w:lsdException w:name="Colorful List" w:semiHidden="0" w:uiPriority="72" w:unhideWhenUsed="0"/>
+    <w:lsdException w:name="Colorful Grid" w:semiHidden="0" w:uiPriority="73" w:unhideWhenUsed="0"/>
+    <w:lsdException w:name="Light Shading Accent 1" w:semiHidden="0" w:uiPriority="60" w:unhideWhenUsed="0"/>
+    <w:lsdException w:name="Light List Accent 1" w:semiHidden="0" w:uiPriority="61" w:unhideWhenUsed="0"/>
+    <w:lsdException w:name="Light Grid Accent 1" w:semiHidden="0" w:uiPriority="62" w:unhideWhenUsed="0"/>
+    <w:lsdException w:name="Medium Shading 1 Accent 1" w:semiHidden="0" w:uiPriority="63" w:unhideWhenUsed="0"/>
+    <w:lsdException w:name="Medium Shading 2 Accent 1" w:semiHidden="0" w:uiPriority="64" w:unhideWhenUsed="0"/>
+    <w:lsdException w:name="Medium List 1 Accent 1" w:semiHidden="0" w:uiPriority="65" w:unhideWhenUsed="0"/>
+    <w:lsdException w:name="Revision" w:uiPriority="99" w:unhideWhenUsed="0"/>
+    <w:lsdException w:name="List Paragraph" w:semiHidden="0" w:uiPriority="34" w:unhideWhenUsed="0" w:qFormat="1"/>
+    <w:lsdException w:name="Quote" w:semiHidden="0" w:uiPriority="29" w:unhideWhenUsed="0" w:qFormat="1"/>
+    <w:lsdException w:name="Intense Quote" w:semiHidden="0" w:uiPriority="30" w:unhideWhenUsed="0" w:qFormat="1"/>
+    <w:lsdException w:name="Medium List 2 Accent 1" w:semiHidden="0" w:uiPriority="66" w:unhideWhenUsed="0"/>
+    <w:lsdException w:name="Medium Grid 1 Accent 1" w:semiHidden="0" w:uiPriority="67" w:unhideWhenUsed="0"/>
+    <w:lsdException w:name="Medium Grid 2 Accent 1" w:semiHidden="0" w:uiPriority="68" w:unhideWhenUsed="0"/>
+    <w:lsdException w:name="Medium Grid 3 Accent 1" w:semiHidden="0" w:uiPriority="69" w:unhideWhenUsed="0"/>
+    <w:lsdException w:name="Dark List Accent 1" w:semiHidden="0" w:uiPriority="70" w:unhideWhenUsed="0"/>
+    <w:lsdException w:name="Colorful Shading Accent 1" w:semiHidden="0" w:uiPriority="71" w:unhideWhenUsed="0"/>
+    <w:lsdException w:name="Colorful List Accent 1" w:semiHidden="0" w:uiPriority="72" w:unhideWhenUsed="0"/>
+    <w:lsdException w:name="Colorful Grid Accent 1" w:semiHidden="0" w:uiPriority="73" w:unhideWhenUsed="0"/>
+    <w:lsdException w:name="Light Shading Accent 2" w:semiHidden="0" w:uiPriority="60" w:unhideWhenUsed="0"/>
+    <w:lsdException w:name="Light List Accent 2" w:semiHidden="0" w:uiPriority="61" w:unhideWhenUsed="0"/>
+    <w:lsdException w:name="Light Grid Accent 2" w:semiHidden="0" w:uiPriority="62" w:unhideWhenUsed="0"/>
+    <w:lsdException w:name="Medium Shading 1 Accent 2" w:semiHidden="0" w:uiPriority="63" w:unhideWhenUsed="0"/>
+    <w:lsdException w:name="Medium Shading 2 Accent 2" w:semiHidden="0" w:uiPriority="64" w:unhideWhenUsed="0"/>
+    <w:lsdException w:name="Medium List 1 Accent 2" w:semiHidden="0" w:uiPriority="65" w:unhideWhenUsed="0"/>
+    <w:lsdException w:name="Medium List 2 Accent 2" w:semiHidden="0" w:uiPriority="66" w:unhideWhenUsed="0"/>
+    <w:lsdException w:name="Medium Grid 1 Accent 2" w:semiHidden="0" w:uiPriority="67" w:unhideWhenUsed="0"/>
+    <w:lsdException w:name="Medium Grid 2 Accent 2" w:semiHidden="0" w:uiPriority="68" w:unhideWhenUsed="0"/>
+    <w:lsdException w:name="Medium Grid 3 Accent 2" w:semiHidden="0" w:uiPriority="69" w:unhideWhenUsed="0"/>
+    <w:lsdException w:name="Dark List Accent 2" w:semiHidden="0" w:uiPriority="70" w:unhideWhenUsed="0"/>
+    <w:lsdException w:name="Colorful Shading Accent 2" w:semiHidden="0" w:uiPriority="71" w:unhideWhenUsed="0"/>
+    <w:lsdException w:name="Colorful List Accent 2" w:semiHidden="0" w:uiPriority="72" w:unhideWhenUsed="0"/>
+    <w:lsdException w:name="Colorful Grid Accent 2" w:semiHidden="0" w:uiPriority="73" w:unhideWhenUsed="0"/>
+    <w:lsdException w:name="Light Shading Accent 3" w:semiHidden="0" w:uiPriority="60" w:unhideWhenUsed="0"/>
+    <w:lsdException w:name="Light List Accent 3" w:semiHidden="0" w:uiPriority="61" w:unhideWhenUsed="0"/>
+    <w:lsdException w:name="Light Grid Accent 3" w:semiHidden="0" w:uiPriority="62" w:unhideWhenUsed="0"/>
+    <w:lsdException w:name="Medium Shading 1 Accent 3" w:semiHidden="0" w:uiPriority="63" w:unhideWhenUsed="0"/>
+    <w:lsdException w:name="Medium Shading 2 Accent 3" w:semiHidden="0" w:uiPriority="64" w:unhideWhenUsed="0"/>
+    <w:lsdException w:name="Medium List 1 Accent 3" w:semiHidden="0" w:uiPriority="65" w:unhideWhenUsed="0"/>
+    <w:lsdException w:name="Medium List 2 Accent 3" w:semiHidden="0" w:uiPriority="66" w:unhideWhenUsed="0"/>
+    <w:lsdException w:name="Medium Grid 1 Accent 3" w:semiHidden="0" w:uiPriority="67" w:unhideWhenUsed="0"/>
+    <w:lsdException w:name="Medium Grid 2 Accent 3" w:semiHidden="0" w:uiPriority="68" w:unhideWhenUsed="0"/>
+    <w:lsdException w:name="Medium Grid 3 Accent 3" w:semiHidden="0" w:uiPriority="69" w:unhideWhenUsed="0"/>
+    <w:lsdException w:name="Dark List Accent 3" w:semiHidden="0" w:uiPriority="70" w:unhideWhenUsed="0"/>
+    <w:lsdException w:name="Colorful Shading Accent 3" w:semiHidden="0" w:uiPriority="71" w:unhideWhenUsed="0"/>
+    <w:lsdException w:name="Colorful List Accent 3" w:semiHidden="0" w:uiPriority="72" w:unhideWhenUsed="0"/>
+    <w:lsdException w:name="Colorful Grid Accent 3" w:semiHidden="0" w:uiPriority="73" w:unhideWhenUsed="0"/>
+    <w:lsdException w:name="Light Shading Accent 4" w:semiHidden="0" w:uiPriority="60" w:unhideWhenUsed="0"/>
+    <w:lsdException w:name="Light List Accent 4" w:semiHidden="0" w:uiPriority="61" w:unhideWhenUsed="0"/>
+    <w:lsdException w:name="Light Grid Accent 4" w:semiHidden="0" w:uiPriority="62" w:unhideWhenUsed="0"/>
+    <w:lsdException w:name="Medium Shading 1 Accent 4" w:semiHidden="0" w:uiPriority="63" w:unhideWhenUsed="0"/>
+    <w:lsdException w:name="Medium Shading 2 Accent 4" w:semiHidden="0" w:uiPriority="64" w:unhideWhenUsed="0"/>
+    <w:lsdException w:name="Medium List 1 Accent 4" w:semiHidden="0" w:uiPriority="65" w:unhideWhenUsed="0"/>
+    <w:lsdException w:name="Medium List 2 Accent 4" w:semiHidden="0" w:uiPriority="66" w:unhideWhenUsed="0"/>
+    <w:lsdException w:name="Medium Grid 1 Accent 4" w:semiHidden="0" w:uiPriority="67" w:unhideWhenUsed="0"/>
+    <w:lsdException w:name="Medium Grid 2 Accent 4" w:semiHidden="0" w:uiPriority="68" w:unhideWhenUsed="0"/>
+    <w:lsdException w:name="Medium Grid 3 Accent 4" w:semiHidden="0" w:uiPriority="69" w:unhideWhenUsed="0"/>
+    <w:lsdException w:name="Dark List Accent 4" w:semiHidden="0" w:uiPriority="70" w:unhideWhenUsed="0"/>
+    <w:lsdException w:name="Colorful Shading Accent 4" w:semiHidden="0" w:uiPriority="71" w:unhideWhenUsed="0"/>
+    <w:lsdException w:name="Colorful List Accent 4" w:semiHidden="0" w:uiPriority="72" w:unhideWhenUsed="0"/>
+    <w:lsdException w:name="Colorful Grid Accent 4" w:semiHidden="0" w:uiPriority="73" w:unhideWhenUsed="0"/>
+    <w:lsdException w:name="Light Shading Accent 5" w:semiHidden="0" w:uiPriority="60" w:unhideWhenUsed="0"/>
+    <w:lsdException w:name="Light List Accent 5" w:semiHidden="0" w:uiPriority="61" w:unhideWhenUsed="0"/>
+    <w:lsdException w:name="Light Grid Accent 5" w:semiHidden="0" w:uiPriority="62" w:unhideWhenUsed="0"/>
+    <w:lsdException w:name="Medium Shading 1 Accent 5" w:semiHidden="0" w:uiPriority="63" w:unhideWhenUsed="0"/>
+    <w:lsdException w:name="Medium Shading 2 Accent 5" w:semiHidden="0" w:uiPriority="64" w:unhideWhenUsed="0"/>
+    <w:lsdException w:name="Medium List 1 Accent 5" w:semiHidden="0" w:uiPriority="65" w:unhideWhenUsed="0"/>
+    <w:lsdException w:name="Medium List 2 Accent 5" w:semiHidden="0" w:uiPriority="66" w:unhideWhenUsed="0"/>
+    <w:lsdException w:name="Medium Grid 1 Accent 5" w:semiHidden="0" w:uiPriority="67" w:unhideWhenUsed="0"/>
+    <w:lsdException w:name="Medium Grid 2 Accent 5" w:semiHidden="0" w:uiPriority="68" w:unhideWhenUsed="0"/>
+    <w:lsdException w:name="Medium Grid 3 Accent 5" w:semiHidden="0" w:uiPriority="69" w:unhideWhenUsed="0"/>
+    <w:lsdException w:name="Dark List Accent 5" w:semiHidden="0" w:uiPriority="70" w:unhideWhenUsed="0"/>
+    <w:lsdException w:name="Colorful Shading Accent 5" w:semiHidden="0" w:uiPriority="71" w:unhideWhenUsed="0"/>
+    <w:lsdException w:name="Colorful List Accent 5" w:semiHidden="0" w:uiPriority="72" w:unhideWhenUsed="0"/>
+    <w:lsdException w:name="Colorful Grid Accent 5" w:semiHidden="0" w:uiPriority="73" w:unhideWhenUsed="0"/>
+    <w:lsdException w:name="Light Shading Accent 6" w:semiHidden="0" w:uiPriority="60" w:unhideWhenUsed="0"/>
+    <w:lsdException w:name="Light List Accent 6" w:semiHidden="0" w:uiPriority="61" w:unhideWhenUsed="0"/>
+    <w:lsdException w:name="Light Grid Accent 6" w:semiHidden="0" w:uiPriority="62" w:unhideWhenUsed="0"/>
+    <w:lsdException w:name="Medium Shading 1 Accent 6" w:semiHidden="0" w:uiPriority="63" w:unhideWhenUsed="0"/>
+    <w:lsdException w:name="Medium Shading 2 Accent 6" w:semiHidden="0" w:uiPriority="64" w:unhideWhenUsed="0"/>
+    <w:lsdException w:name="Medium List 1 Accent 6" w:semiHidden="0" w:uiPriority="65" w:unhideWhenUsed="0"/>
+    <w:lsdException w:name="Medium List 2 Accent 6" w:semiHidden="0" w:uiPriority="66" w:unhideWhenUsed="0"/>
+    <w:lsdException w:name="Medium Grid 1 Accent 6" w:semiHidden="0" w:uiPriority="67" w:unhideWhenUsed="0"/>
+    <w:lsdException w:name="Medium Grid 2 Accent 6" w:semiHidden="0" w:uiPriority="68" w:unhideWhenUsed="0"/>
+    <w:lsdException w:name="Medium Grid 3 Accent 6" w:semiHidden="0" w:uiPriority="69" w:unhideWhenUsed="0"/>
+    <w:lsdException w:name="Dark List Accent 6" w:semiHidden="0" w:uiPriority="70" w:unhideWhenUsed="0"/>
+    <w:lsdException w:name="Colorful Shading Accent 6" w:semiHidden="0" w:uiPriority="71" w:unhideWhenUsed="0"/>
+    <w:lsdException w:name="Colorful List Accent 6" w:semiHidden="0" w:uiPriority="72" w:unhideWhenUsed="0"/>
+    <w:lsdException w:name="Colorful Grid Accent 6" w:semiHidden="0" w:uiPriority="73" w:unhideWhenUsed="0"/>
+    <w:lsdException w:name="Subtle Emphasis" w:semiHidden="0" w:uiPriority="19" w:unhideWhenUsed="0" w:qFormat="1"/>
+    <w:lsdException w:name="Intense Emphasis" w:semiHidden="0" w:uiPriority="21" w:unhideWhenUsed="0" w:qFormat="1"/>
+    <w:lsdException w:name="Subtle Reference" w:semiHidden="0" w:uiPriority="31" w:unhideWhenUsed="0" w:qFormat="1"/>
+    <w:lsdException w:name="Intense Reference" w:semiHidden="0" w:uiPriority="32" w:unhideWhenUsed="0" w:qFormat="1"/>
+    <w:lsdException w:name="Book Title" w:semiHidden="0" w:uiPriority="33" w:unhideWhenUsed="0" w:qFormat="1"/>
+    <w:lsdException w:name="Bibliography" w:uiPriority="37"/>
+    <w:lsdException w:name="TOC Heading" w:uiPriority="39" w:qFormat="1"/>
   </w:latentStyles>
   <w:style w:type="paragraph" w:default="1" w:styleId="Normal">
     <w:name w:val="Normal"/>
@@ -23687,7 +24798,7 @@
 </file>
 
 <file path=customXml/itemProps1.xml><?xml version="1.0" encoding="utf-8"?>
-<ds:datastoreItem xmlns:ds="http://schemas.openxmlformats.org/officeDocument/2006/customXml" ds:itemID="{104042CD-4F50-4E16-8E9D-2CDF7BD1A807}">
+<ds:datastoreItem xmlns:ds="http://schemas.openxmlformats.org/officeDocument/2006/customXml" ds:itemID="{4674AFD5-C84A-4841-8D90-34278C924E34}">
   <ds:schemaRefs>
     <ds:schemaRef ds:uri="http://schemas.openxmlformats.org/officeDocument/2006/bibliography"/>
   </ds:schemaRefs>

</xml_diff>

<commit_message>
yusuf: undo temp changes
</commit_message>
<xml_diff>
--- a/Artifacts/Syntell POS System Bill-Fine Payments Requirements.docx
+++ b/Artifacts/Syntell POS System Bill-Fine Payments Requirements.docx
@@ -5416,12 +5416,6 @@
               </w:rPr>
               <w:t>Vendor is a partner which sells any of the Syntell products using the Wintec terminal.</w:t>
             </w:r>
-            <w:r>
-              <w:rPr>
-                <w:sz w:val="20"/>
-              </w:rPr>
-              <w:t xml:space="preserve"> bhgfh</w:t>
-            </w:r>
             <w:bookmarkStart w:id="3" w:name="_GoBack"/>
             <w:bookmarkEnd w:id="3"/>
           </w:p>
@@ -5767,7 +5761,7 @@
           <v:shape id="_x0000_i1025" type="#_x0000_t75" style="width:404.15pt;height:243.85pt" o:ole="">
             <v:imagedata r:id="rId17" o:title=""/>
           </v:shape>
-          <o:OLEObject Type="Embed" ProgID="Visio.Drawing.15" ShapeID="_x0000_i1025" DrawAspect="Content" ObjectID="_1478941104" r:id="rId18"/>
+          <o:OLEObject Type="Embed" ProgID="Visio.Drawing.15" ShapeID="_x0000_i1025" DrawAspect="Content" ObjectID="_1478941252" r:id="rId18"/>
         </w:object>
       </w:r>
     </w:p>
@@ -5874,7 +5868,7 @@
           <v:shape id="_x0000_i1026" type="#_x0000_t75" style="width:404.15pt;height:273.5pt" o:ole="">
             <v:imagedata r:id="rId19" o:title=""/>
           </v:shape>
-          <o:OLEObject Type="Embed" ProgID="Visio.Drawing.15" ShapeID="_x0000_i1026" DrawAspect="Content" ObjectID="_1478941105" r:id="rId20"/>
+          <o:OLEObject Type="Embed" ProgID="Visio.Drawing.15" ShapeID="_x0000_i1026" DrawAspect="Content" ObjectID="_1478941253" r:id="rId20"/>
         </w:object>
       </w:r>
     </w:p>
@@ -6308,7 +6302,7 @@
           <v:shape id="_x0000_i1027" type="#_x0000_t75" style="width:409.6pt;height:347.3pt" o:ole="">
             <v:imagedata r:id="rId21" o:title=""/>
           </v:shape>
-          <o:OLEObject Type="Embed" ProgID="Visio.Drawing.15" ShapeID="_x0000_i1027" DrawAspect="Content" ObjectID="_1478941106" r:id="rId22"/>
+          <o:OLEObject Type="Embed" ProgID="Visio.Drawing.15" ShapeID="_x0000_i1027" DrawAspect="Content" ObjectID="_1478941254" r:id="rId22"/>
         </w:object>
       </w:r>
     </w:p>
@@ -6450,7 +6444,7 @@
           <v:shape id="_x0000_i1028" type="#_x0000_t75" style="width:409.6pt;height:347.3pt" o:ole="">
             <v:imagedata r:id="rId23" o:title=""/>
           </v:shape>
-          <o:OLEObject Type="Embed" ProgID="Visio.Drawing.15" ShapeID="_x0000_i1028" DrawAspect="Content" ObjectID="_1478941107" r:id="rId24"/>
+          <o:OLEObject Type="Embed" ProgID="Visio.Drawing.15" ShapeID="_x0000_i1028" DrawAspect="Content" ObjectID="_1478941255" r:id="rId24"/>
         </w:object>
       </w:r>
     </w:p>
@@ -6645,7 +6639,7 @@
           <v:shape id="_x0000_i1029" type="#_x0000_t75" style="width:409.6pt;height:347.3pt" o:ole="">
             <v:imagedata r:id="rId25" o:title=""/>
           </v:shape>
-          <o:OLEObject Type="Embed" ProgID="Visio.Drawing.15" ShapeID="_x0000_i1029" DrawAspect="Content" ObjectID="_1478941108" r:id="rId26"/>
+          <o:OLEObject Type="Embed" ProgID="Visio.Drawing.15" ShapeID="_x0000_i1029" DrawAspect="Content" ObjectID="_1478941256" r:id="rId26"/>
         </w:object>
       </w:r>
     </w:p>
@@ -6785,7 +6779,7 @@
           <v:shape id="_x0000_i1030" type="#_x0000_t75" style="width:409.6pt;height:347.3pt" o:ole="">
             <v:imagedata r:id="rId27" o:title=""/>
           </v:shape>
-          <o:OLEObject Type="Embed" ProgID="Visio.Drawing.15" ShapeID="_x0000_i1030" DrawAspect="Content" ObjectID="_1478941109" r:id="rId28"/>
+          <o:OLEObject Type="Embed" ProgID="Visio.Drawing.15" ShapeID="_x0000_i1030" DrawAspect="Content" ObjectID="_1478941257" r:id="rId28"/>
         </w:object>
       </w:r>
     </w:p>
@@ -24474,7 +24468,7 @@
 </file>
 
 <file path=customXml/itemProps1.xml><?xml version="1.0" encoding="utf-8"?>
-<ds:datastoreItem xmlns:ds="http://schemas.openxmlformats.org/officeDocument/2006/customXml" ds:itemID="{A3A41580-4A37-4035-9131-14DA1C0F8955}">
+<ds:datastoreItem xmlns:ds="http://schemas.openxmlformats.org/officeDocument/2006/customXml" ds:itemID="{6B6E63E1-53DC-4DC2-8677-8BE4FD6464CC}">
   <ds:schemaRefs>
     <ds:schemaRef ds:uri="http://schemas.openxmlformats.org/officeDocument/2006/bibliography"/>
   </ds:schemaRefs>

</xml_diff>

<commit_message>
Shukri: - Removed  Authority field in Fine payments figure 4-6. - Added display "Busy processing" whenever POS is waiting for a response from the server information on Bill Payments & Fine Payments sections - Added further detail that optimistic payments only possible if recon file submitted daily to ensure that the server processes any fine payments that failed originally at the server but were still receipted at the POS. - Added more detail in Ancillary Require 2.6.3 - PIN entered when requesting transactional token must be the PIN of the logged in user etc
</commit_message>
<xml_diff>
--- a/Artifacts/Syntell POS System Bill-Fine Payments Requirements.docx
+++ b/Artifacts/Syntell POS System Bill-Fine Payments Requirements.docx
@@ -1,6 +1,6 @@
 
 <file path=word/document.xml><?xml version="1.0" encoding="utf-8"?>
-<w:document xmlns:wpc="http://schemas.microsoft.com/office/word/2010/wordprocessingCanvas" xmlns:mc="http://schemas.openxmlformats.org/markup-compatibility/2006" xmlns:o="urn:schemas-microsoft-com:office:office" xmlns:r="http://schemas.openxmlformats.org/officeDocument/2006/relationships" xmlns:m="http://schemas.openxmlformats.org/officeDocument/2006/math" xmlns:v="urn:schemas-microsoft-com:vml" xmlns:wp14="http://schemas.microsoft.com/office/word/2010/wordprocessingDrawing" xmlns:wp="http://schemas.openxmlformats.org/drawingml/2006/wordprocessingDrawing" xmlns:w10="urn:schemas-microsoft-com:office:word" xmlns:w="http://schemas.openxmlformats.org/wordprocessingml/2006/main" xmlns:w14="http://schemas.microsoft.com/office/word/2010/wordml" xmlns:wpg="http://schemas.microsoft.com/office/word/2010/wordprocessingGroup" xmlns:wpi="http://schemas.microsoft.com/office/word/2010/wordprocessingInk" xmlns:wne="http://schemas.microsoft.com/office/word/2006/wordml" xmlns:wps="http://schemas.microsoft.com/office/word/2010/wordprocessingShape" mc:Ignorable="w14 wp14">
+<w:document xmlns:wpc="http://schemas.microsoft.com/office/word/2010/wordprocessingCanvas" xmlns:mc="http://schemas.openxmlformats.org/markup-compatibility/2006" xmlns:o="urn:schemas-microsoft-com:office:office" xmlns:r="http://schemas.openxmlformats.org/officeDocument/2006/relationships" xmlns:m="http://schemas.openxmlformats.org/officeDocument/2006/math" xmlns:v="urn:schemas-microsoft-com:vml" xmlns:wp14="http://schemas.microsoft.com/office/word/2010/wordprocessingDrawing" xmlns:wp="http://schemas.openxmlformats.org/drawingml/2006/wordprocessingDrawing" xmlns:w10="urn:schemas-microsoft-com:office:word" xmlns:w="http://schemas.openxmlformats.org/wordprocessingml/2006/main" xmlns:w14="http://schemas.microsoft.com/office/word/2010/wordml" xmlns:w15="http://schemas.microsoft.com/office/word/2012/wordml" xmlns:wpg="http://schemas.microsoft.com/office/word/2010/wordprocessingGroup" xmlns:wpi="http://schemas.microsoft.com/office/word/2010/wordprocessingInk" xmlns:wne="http://schemas.microsoft.com/office/word/2006/wordml" xmlns:wps="http://schemas.microsoft.com/office/word/2010/wordprocessingShape" mc:Ignorable="w14 w15 wp14">
   <w:body>
     <w:tbl>
       <w:tblPr>
@@ -32,7 +32,7 @@
             <w:r>
               <w:rPr>
                 <w:noProof/>
-                <w:lang w:val="en-US"/>
+                <w:lang w:val="en-GB" w:eastAsia="en-GB"/>
               </w:rPr>
               <w:drawing>
                 <wp:inline distT="0" distB="0" distL="0" distR="0" wp14:anchorId="55AF823D" wp14:editId="49244782">
@@ -52,7 +52,7 @@
                           </pic:cNvPicPr>
                         </pic:nvPicPr>
                         <pic:blipFill>
-                          <a:blip r:embed="rId9">
+                          <a:blip r:embed="rId8">
                             <a:extLst>
                               <a:ext uri="{28A0092B-C50C-407E-A947-70E740481C1C}">
                                 <a14:useLocalDpi xmlns:a14="http://schemas.microsoft.com/office/drawing/2010/main" val="0"/>
@@ -100,6 +100,7 @@
                 <w:szCs w:val="18"/>
               </w:rPr>
             </w:pPr>
+            <w:proofErr w:type="spellStart"/>
             <w:r>
               <w:rPr>
                 <w:b/>
@@ -107,7 +108,17 @@
                 <w:sz w:val="18"/>
                 <w:szCs w:val="18"/>
               </w:rPr>
-              <w:t>Syntell (Pty) Ltd</w:t>
+              <w:t>Syntell</w:t>
+            </w:r>
+            <w:proofErr w:type="spellEnd"/>
+            <w:r>
+              <w:rPr>
+                <w:b/>
+                <w:color w:val="595959"/>
+                <w:sz w:val="18"/>
+                <w:szCs w:val="18"/>
+              </w:rPr>
+              <w:t xml:space="preserve"> (Pty) Ltd</w:t>
             </w:r>
           </w:p>
           <w:p>
@@ -242,7 +253,7 @@
                       <w:color w:val="595959"/>
                       <w:sz w:val="18"/>
                       <w:szCs w:val="18"/>
-                      <w:lang w:val="en-US"/>
+                      <w:lang w:val="en-GB" w:eastAsia="en-GB"/>
                     </w:rPr>
                     <w:drawing>
                       <wp:inline distT="0" distB="0" distL="0" distR="0" wp14:anchorId="0FD82EE8" wp14:editId="738C243D">
@@ -262,7 +273,7 @@
                                 </pic:cNvPicPr>
                               </pic:nvPicPr>
                               <pic:blipFill>
-                                <a:blip r:embed="rId10">
+                                <a:blip r:embed="rId9">
                                   <a:extLst>
                                     <a:ext uri="{28A0092B-C50C-407E-A947-70E740481C1C}">
                                       <a14:useLocalDpi xmlns:a14="http://schemas.microsoft.com/office/drawing/2010/main" val="0"/>
@@ -341,7 +352,7 @@
                       <w:color w:val="595959"/>
                       <w:sz w:val="18"/>
                       <w:szCs w:val="18"/>
-                      <w:lang w:val="en-US"/>
+                      <w:lang w:val="en-GB" w:eastAsia="en-GB"/>
                     </w:rPr>
                     <w:drawing>
                       <wp:inline distT="0" distB="0" distL="0" distR="0" wp14:anchorId="62572D92" wp14:editId="457C2C28">
@@ -361,7 +372,7 @@
                                 </pic:cNvPicPr>
                               </pic:nvPicPr>
                               <pic:blipFill>
-                                <a:blip r:embed="rId10">
+                                <a:blip r:embed="rId9">
                                   <a:extLst>
                                     <a:ext uri="{28A0092B-C50C-407E-A947-70E740481C1C}">
                                       <a14:useLocalDpi xmlns:a14="http://schemas.microsoft.com/office/drawing/2010/main" val="0"/>
@@ -440,7 +451,7 @@
                       <w:color w:val="595959"/>
                       <w:sz w:val="18"/>
                       <w:szCs w:val="18"/>
-                      <w:lang w:val="en-US"/>
+                      <w:lang w:val="en-GB" w:eastAsia="en-GB"/>
                     </w:rPr>
                     <w:drawing>
                       <wp:inline distT="0" distB="0" distL="0" distR="0" wp14:anchorId="47B6C682" wp14:editId="49EA4A1C">
@@ -460,7 +471,7 @@
                                 </pic:cNvPicPr>
                               </pic:nvPicPr>
                               <pic:blipFill>
-                                <a:blip r:embed="rId11">
+                                <a:blip r:embed="rId10">
                                   <a:extLst>
                                     <a:ext uri="{28A0092B-C50C-407E-A947-70E740481C1C}">
                                       <a14:useLocalDpi xmlns:a14="http://schemas.microsoft.com/office/drawing/2010/main" val="0"/>
@@ -507,7 +518,7 @@
                       <w:szCs w:val="18"/>
                     </w:rPr>
                   </w:pPr>
-                  <w:hyperlink r:id="rId12" w:history="1">
+                  <w:hyperlink r:id="rId11" w:history="1">
                     <w:r>
                       <w:rPr>
                         <w:rStyle w:val="Hyperlink"/>
@@ -737,11 +748,19 @@
                 <w:color w:val="595959"/>
               </w:rPr>
             </w:pPr>
+            <w:proofErr w:type="spellStart"/>
             <w:r>
               <w:rPr>
                 <w:color w:val="595959"/>
               </w:rPr>
-              <w:t>Syntell (Pty) Ltd</w:t>
+              <w:t>Syntell</w:t>
+            </w:r>
+            <w:proofErr w:type="spellEnd"/>
+            <w:r>
+              <w:rPr>
+                <w:color w:val="595959"/>
+              </w:rPr>
+              <w:t xml:space="preserve"> (Pty) Ltd</w:t>
             </w:r>
           </w:p>
           <w:p>
@@ -841,8 +860,16 @@
               <w:rPr>
                 <w:color w:val="595959"/>
               </w:rPr>
-              <w:t>Y Groenewald</w:t>
+              <w:t xml:space="preserve">Y </w:t>
             </w:r>
+            <w:proofErr w:type="spellStart"/>
+            <w:r>
+              <w:rPr>
+                <w:color w:val="595959"/>
+              </w:rPr>
+              <w:t>Groenewald</w:t>
+            </w:r>
+            <w:proofErr w:type="spellEnd"/>
           </w:p>
           <w:p>
             <w:pPr>
@@ -1223,13 +1250,23 @@
               </w:rPr>
               <w:fldChar w:fldCharType="separate"/>
             </w:r>
+            <w:proofErr w:type="spellStart"/>
             <w:r>
               <w:rPr>
                 <w:rFonts w:ascii="Trebuchet MS" w:hAnsi="Trebuchet MS" w:cs="Arial"/>
                 <w:color w:val="404040"/>
                 <w:sz w:val="20"/>
               </w:rPr>
-              <w:t>Wintec POS System</w:t>
+              <w:t>Wintec</w:t>
+            </w:r>
+            <w:proofErr w:type="spellEnd"/>
+            <w:r>
+              <w:rPr>
+                <w:rFonts w:ascii="Trebuchet MS" w:hAnsi="Trebuchet MS" w:cs="Arial"/>
+                <w:color w:val="404040"/>
+                <w:sz w:val="20"/>
+              </w:rPr>
+              <w:t xml:space="preserve"> POS System</w:t>
             </w:r>
             <w:r>
               <w:rPr>
@@ -1404,8 +1441,19 @@
                 <w:color w:val="404040"/>
                 <w:sz w:val="20"/>
               </w:rPr>
-              <w:t>, Y Groenewald</w:t>
+              <w:t xml:space="preserve">, Y </w:t>
             </w:r>
+            <w:proofErr w:type="spellStart"/>
+            <w:r>
+              <w:rPr>
+                <w:rFonts w:ascii="Trebuchet MS" w:hAnsi="Trebuchet MS" w:cs="Arial"/>
+                <w:bCs/>
+                <w:color w:val="404040"/>
+                <w:sz w:val="20"/>
+              </w:rPr>
+              <w:t>Groenewald</w:t>
+            </w:r>
+            <w:proofErr w:type="spellEnd"/>
           </w:p>
         </w:tc>
       </w:tr>
@@ -1453,13 +1501,23 @@
                 <w:sz w:val="20"/>
               </w:rPr>
             </w:pPr>
+            <w:proofErr w:type="spellStart"/>
             <w:r>
               <w:rPr>
                 <w:rFonts w:ascii="Trebuchet MS" w:hAnsi="Trebuchet MS" w:cs="Arial"/>
                 <w:color w:val="404040"/>
                 <w:sz w:val="20"/>
               </w:rPr>
-              <w:t>Syntell (Pty) Ltd</w:t>
+              <w:t>Syntell</w:t>
+            </w:r>
+            <w:proofErr w:type="spellEnd"/>
+            <w:r>
+              <w:rPr>
+                <w:rFonts w:ascii="Trebuchet MS" w:hAnsi="Trebuchet MS" w:cs="Arial"/>
+                <w:color w:val="404040"/>
+                <w:sz w:val="20"/>
+              </w:rPr>
+              <w:t xml:space="preserve"> (Pty) Ltd</w:t>
             </w:r>
           </w:p>
         </w:tc>
@@ -1649,7 +1707,7 @@
                 <w:color w:val="404040"/>
                 <w:sz w:val="20"/>
               </w:rPr>
-              <w:t>26 November 2014</w:t>
+              <w:t>1 December 2014</w:t>
             </w:r>
             <w:r>
               <w:rPr>
@@ -2237,13 +2295,23 @@
                 <w:sz w:val="20"/>
               </w:rPr>
             </w:pPr>
+            <w:proofErr w:type="spellStart"/>
             <w:r>
               <w:rPr>
                 <w:rFonts w:ascii="Trebuchet MS" w:hAnsi="Trebuchet MS" w:cs="Arial"/>
                 <w:color w:val="404040"/>
                 <w:sz w:val="20"/>
               </w:rPr>
-              <w:t>Syntell (Pty) Ltd</w:t>
+              <w:t>Syntell</w:t>
+            </w:r>
+            <w:proofErr w:type="spellEnd"/>
+            <w:r>
+              <w:rPr>
+                <w:rFonts w:ascii="Trebuchet MS" w:hAnsi="Trebuchet MS" w:cs="Arial"/>
+                <w:color w:val="404040"/>
+                <w:sz w:val="20"/>
+              </w:rPr>
+              <w:t xml:space="preserve"> (Pty) Ltd</w:t>
             </w:r>
           </w:p>
         </w:tc>
@@ -2290,6 +2358,7 @@
                 <w:sz w:val="20"/>
               </w:rPr>
             </w:pPr>
+            <w:proofErr w:type="spellStart"/>
             <w:r>
               <w:rPr>
                 <w:rFonts w:ascii="Trebuchet MS" w:hAnsi="Trebuchet MS" w:cs="Arial"/>
@@ -2298,13 +2367,32 @@
               </w:rPr>
               <w:t>Softlite</w:t>
             </w:r>
+            <w:proofErr w:type="spellEnd"/>
             <w:r>
               <w:rPr>
                 <w:rFonts w:ascii="Trebuchet MS" w:hAnsi="Trebuchet MS" w:cs="Arial"/>
                 <w:color w:val="404040"/>
                 <w:sz w:val="20"/>
               </w:rPr>
-              <w:t>, Whitecloud Solutions</w:t>
+              <w:t xml:space="preserve">, </w:t>
+            </w:r>
+            <w:proofErr w:type="spellStart"/>
+            <w:r>
+              <w:rPr>
+                <w:rFonts w:ascii="Trebuchet MS" w:hAnsi="Trebuchet MS" w:cs="Arial"/>
+                <w:color w:val="404040"/>
+                <w:sz w:val="20"/>
+              </w:rPr>
+              <w:t>Whitecloud</w:t>
+            </w:r>
+            <w:proofErr w:type="spellEnd"/>
+            <w:r>
+              <w:rPr>
+                <w:rFonts w:ascii="Trebuchet MS" w:hAnsi="Trebuchet MS" w:cs="Arial"/>
+                <w:color w:val="404040"/>
+                <w:sz w:val="20"/>
+              </w:rPr>
+              <w:t xml:space="preserve"> Solutions</w:t>
             </w:r>
           </w:p>
         </w:tc>
@@ -2441,12 +2529,21 @@
         </w:rPr>
         <w:t xml:space="preserve"> </w:t>
       </w:r>
+      <w:proofErr w:type="spellStart"/>
       <w:r>
         <w:rPr>
           <w:rFonts w:ascii="Trebuchet MS" w:hAnsi="Trebuchet MS" w:cs="Arial"/>
           <w:color w:val="595959"/>
         </w:rPr>
-        <w:t>Syntell (Pty) Ltd</w:t>
+        <w:t>Syntell</w:t>
+      </w:r>
+      <w:proofErr w:type="spellEnd"/>
+      <w:r>
+        <w:rPr>
+          <w:rFonts w:ascii="Trebuchet MS" w:hAnsi="Trebuchet MS" w:cs="Arial"/>
+          <w:color w:val="595959"/>
+        </w:rPr>
+        <w:t xml:space="preserve"> (Pty) Ltd</w:t>
       </w:r>
       <w:r>
         <w:rPr>
@@ -2532,6 +2629,7 @@
         </w:rPr>
         <w:t xml:space="preserve">All rights reserved. This document or any part thereof may not, without the written consent of </w:t>
       </w:r>
+      <w:proofErr w:type="spellStart"/>
       <w:r>
         <w:rPr>
           <w:rFonts w:ascii="Trebuchet MS" w:hAnsi="Trebuchet MS" w:cs="Arial"/>
@@ -2539,13 +2637,31 @@
         </w:rPr>
         <w:t>Syntell</w:t>
       </w:r>
+      <w:proofErr w:type="spellEnd"/>
       <w:r>
         <w:rPr>
           <w:rFonts w:ascii="Trebuchet MS" w:hAnsi="Trebuchet MS" w:cs="Arial"/>
           <w:color w:val="595959"/>
         </w:rPr>
-        <w:t xml:space="preserve">, be copied, reprinted or reproduced in any material form including but not limited to photocopying, transcribing, transmitting or storing it in any medium or translating it into any language, in any form or by any means, be it electronic, mechanical, zero graphic, optical, magnetic or otherwise. Unless otherwise indicated, information contained in this document is proprietary and confidential and all copyright, trade marks, trade names, patents and other intellectual property rights in the documentation are the exclusive property of </w:t>
-      </w:r>
+        <w:t xml:space="preserve">, be copied, reprinted or reproduced in any material form including but not limited to photocopying, transcribing, transmitting or storing it in any medium or translating it into any language, in any form or by any means, be it electronic, mechanical, zero graphic, optical, magnetic or otherwise. Unless otherwise indicated, information contained in this document is proprietary and confidential and all copyright, </w:t>
+      </w:r>
+      <w:proofErr w:type="spellStart"/>
+      <w:r>
+        <w:rPr>
+          <w:rFonts w:ascii="Trebuchet MS" w:hAnsi="Trebuchet MS" w:cs="Arial"/>
+          <w:color w:val="595959"/>
+        </w:rPr>
+        <w:t>trade marks</w:t>
+      </w:r>
+      <w:proofErr w:type="spellEnd"/>
+      <w:r>
+        <w:rPr>
+          <w:rFonts w:ascii="Trebuchet MS" w:hAnsi="Trebuchet MS" w:cs="Arial"/>
+          <w:color w:val="595959"/>
+        </w:rPr>
+        <w:t xml:space="preserve">, trade names, patents and other intellectual property rights in the documentation are the exclusive property of </w:t>
+      </w:r>
+      <w:proofErr w:type="spellStart"/>
       <w:r>
         <w:rPr>
           <w:rFonts w:ascii="Trebuchet MS" w:hAnsi="Trebuchet MS" w:cs="Arial"/>
@@ -2553,6 +2669,7 @@
         </w:rPr>
         <w:t>Syntell</w:t>
       </w:r>
+      <w:proofErr w:type="spellEnd"/>
       <w:r>
         <w:rPr>
           <w:rFonts w:ascii="Trebuchet MS" w:hAnsi="Trebuchet MS" w:cs="Arial"/>
@@ -2567,6 +2684,7 @@
         </w:rPr>
         <w:t xml:space="preserve">unless otherwise specified. The information including but not limited to data, drawings, specification, documentation, software listings, source or object code shall not at any time be disclosed directly or indirectly to any third party without </w:t>
       </w:r>
+      <w:proofErr w:type="spellStart"/>
       <w:r>
         <w:rPr>
           <w:rFonts w:ascii="Trebuchet MS" w:hAnsi="Trebuchet MS" w:cs="Arial"/>
@@ -2579,7 +2697,15 @@
           <w:rFonts w:ascii="Trebuchet MS" w:hAnsi="Trebuchet MS" w:cs="Arial"/>
           <w:color w:val="595959"/>
         </w:rPr>
-        <w:t xml:space="preserve">’s </w:t>
+        <w:t>’s</w:t>
+      </w:r>
+      <w:proofErr w:type="spellEnd"/>
+      <w:r>
+        <w:rPr>
+          <w:rFonts w:ascii="Trebuchet MS" w:hAnsi="Trebuchet MS" w:cs="Arial"/>
+          <w:color w:val="595959"/>
+        </w:rPr>
+        <w:t xml:space="preserve"> </w:t>
       </w:r>
       <w:r>
         <w:rPr>
@@ -2588,6 +2714,7 @@
         </w:rPr>
         <w:t xml:space="preserve">prior written consent. The information contained herein is believed to be accurate and reliable. </w:t>
       </w:r>
+      <w:proofErr w:type="spellStart"/>
       <w:r>
         <w:rPr>
           <w:rFonts w:ascii="Trebuchet MS" w:hAnsi="Trebuchet MS" w:cs="Arial"/>
@@ -2595,6 +2722,7 @@
         </w:rPr>
         <w:t>Syntell</w:t>
       </w:r>
+      <w:proofErr w:type="spellEnd"/>
       <w:r>
         <w:rPr>
           <w:rFonts w:ascii="Trebuchet MS" w:hAnsi="Trebuchet MS" w:cs="Arial"/>
@@ -2609,6 +2737,7 @@
         </w:rPr>
         <w:t xml:space="preserve">accepts no responsibility for its use by any means or in any way whatsoever. </w:t>
       </w:r>
+      <w:proofErr w:type="spellStart"/>
       <w:r>
         <w:rPr>
           <w:rFonts w:ascii="Trebuchet MS" w:hAnsi="Trebuchet MS" w:cs="Arial"/>
@@ -2616,6 +2745,7 @@
         </w:rPr>
         <w:t>Syntell</w:t>
       </w:r>
+      <w:proofErr w:type="spellEnd"/>
       <w:r>
         <w:rPr>
           <w:rFonts w:ascii="Trebuchet MS" w:hAnsi="Trebuchet MS" w:cs="Arial"/>
@@ -4421,9 +4551,9 @@
           <w:color w:val="595959"/>
         </w:rPr>
         <w:sectPr>
-          <w:headerReference w:type="even" r:id="rId13"/>
-          <w:headerReference w:type="default" r:id="rId14"/>
-          <w:footerReference w:type="default" r:id="rId15"/>
+          <w:headerReference w:type="even" r:id="rId12"/>
+          <w:headerReference w:type="default" r:id="rId13"/>
+          <w:footerReference w:type="default" r:id="rId14"/>
           <w:pgSz w:w="11909" w:h="16834" w:code="9"/>
           <w:pgMar w:top="1152" w:right="1152" w:bottom="1152" w:left="1152" w:header="1304" w:footer="0" w:gutter="0"/>
           <w:pgNumType w:start="0"/>
@@ -4487,7 +4617,7 @@
       <w:r>
         <w:fldChar w:fldCharType="separate"/>
       </w:r>
-      <w:hyperlink w:anchor="_Toc404791014" w:history="1">
+      <w:hyperlink w:anchor="_Toc405205169" w:history="1">
         <w:r>
           <w:rPr>
             <w:rStyle w:val="Hyperlink"/>
@@ -4514,7 +4644,7 @@
             <w:noProof/>
             <w:webHidden/>
           </w:rPr>
-          <w:instrText xml:space="preserve"> PAGEREF _Toc404791014 \h </w:instrText>
+          <w:instrText xml:space="preserve"> PAGEREF _Toc405205169 \h </w:instrText>
         </w:r>
         <w:r>
           <w:rPr>
@@ -4560,7 +4690,7 @@
           <w:lang w:val="en-GB" w:eastAsia="en-GB"/>
         </w:rPr>
       </w:pPr>
-      <w:hyperlink w:anchor="_Toc404791015" w:history="1">
+      <w:hyperlink w:anchor="_Toc405205170" w:history="1">
         <w:r>
           <w:rPr>
             <w:rStyle w:val="Hyperlink"/>
@@ -4587,7 +4717,7 @@
             <w:noProof/>
             <w:webHidden/>
           </w:rPr>
-          <w:instrText xml:space="preserve"> PAGEREF _Toc404791015 \h </w:instrText>
+          <w:instrText xml:space="preserve"> PAGEREF _Toc405205170 \h </w:instrText>
         </w:r>
         <w:r>
           <w:rPr>
@@ -4633,7 +4763,7 @@
           <w:lang w:val="en-GB" w:eastAsia="en-GB"/>
         </w:rPr>
       </w:pPr>
-      <w:hyperlink w:anchor="_Toc404791016" w:history="1">
+      <w:hyperlink w:anchor="_Toc405205171" w:history="1">
         <w:r>
           <w:rPr>
             <w:rStyle w:val="Hyperlink"/>
@@ -4660,7 +4790,7 @@
             <w:noProof/>
             <w:webHidden/>
           </w:rPr>
-          <w:instrText xml:space="preserve"> PAGEREF _Toc404791016 \h </w:instrText>
+          <w:instrText xml:space="preserve"> PAGEREF _Toc405205171 \h </w:instrText>
         </w:r>
         <w:r>
           <w:rPr>
@@ -4680,7 +4810,7 @@
             <w:noProof/>
             <w:webHidden/>
           </w:rPr>
-          <w:t>5</w:t>
+          <w:t>6</w:t>
         </w:r>
         <w:r>
           <w:rPr>
@@ -4706,7 +4836,7 @@
           <w:lang w:val="en-GB" w:eastAsia="en-GB"/>
         </w:rPr>
       </w:pPr>
-      <w:hyperlink w:anchor="_Toc404791017" w:history="1">
+      <w:hyperlink w:anchor="_Toc405205172" w:history="1">
         <w:r>
           <w:rPr>
             <w:rStyle w:val="Hyperlink"/>
@@ -4733,7 +4863,7 @@
             <w:noProof/>
             <w:webHidden/>
           </w:rPr>
-          <w:instrText xml:space="preserve"> PAGEREF _Toc404791017 \h </w:instrText>
+          <w:instrText xml:space="preserve"> PAGEREF _Toc405205172 \h </w:instrText>
         </w:r>
         <w:r>
           <w:rPr>
@@ -4753,7 +4883,7 @@
             <w:noProof/>
             <w:webHidden/>
           </w:rPr>
-          <w:t>6</w:t>
+          <w:t>7</w:t>
         </w:r>
         <w:r>
           <w:rPr>
@@ -4779,7 +4909,7 @@
           <w:lang w:val="en-GB" w:eastAsia="en-GB"/>
         </w:rPr>
       </w:pPr>
-      <w:hyperlink w:anchor="_Toc404791018" w:history="1">
+      <w:hyperlink w:anchor="_Toc405205173" w:history="1">
         <w:r>
           <w:rPr>
             <w:rStyle w:val="Hyperlink"/>
@@ -4806,7 +4936,7 @@
             <w:noProof/>
             <w:webHidden/>
           </w:rPr>
-          <w:instrText xml:space="preserve"> PAGEREF _Toc404791018 \h </w:instrText>
+          <w:instrText xml:space="preserve"> PAGEREF _Toc405205173 \h </w:instrText>
         </w:r>
         <w:r>
           <w:rPr>
@@ -4826,7 +4956,7 @@
             <w:noProof/>
             <w:webHidden/>
           </w:rPr>
-          <w:t>7</w:t>
+          <w:t>8</w:t>
         </w:r>
         <w:r>
           <w:rPr>
@@ -4852,7 +4982,7 @@
           <w:lang w:val="en-GB" w:eastAsia="en-GB"/>
         </w:rPr>
       </w:pPr>
-      <w:hyperlink w:anchor="_Toc404791019" w:history="1">
+      <w:hyperlink w:anchor="_Toc405205174" w:history="1">
         <w:r>
           <w:rPr>
             <w:rStyle w:val="Hyperlink"/>
@@ -4879,7 +5009,7 @@
             <w:noProof/>
             <w:webHidden/>
           </w:rPr>
-          <w:instrText xml:space="preserve"> PAGEREF _Toc404791019 \h </w:instrText>
+          <w:instrText xml:space="preserve"> PAGEREF _Toc405205174 \h </w:instrText>
         </w:r>
         <w:r>
           <w:rPr>
@@ -4899,7 +5029,7 @@
             <w:noProof/>
             <w:webHidden/>
           </w:rPr>
-          <w:t>8</w:t>
+          <w:t>9</w:t>
         </w:r>
         <w:r>
           <w:rPr>
@@ -4945,7 +5075,7 @@
           <w:noProof/>
           <w:sz w:val="22"/>
           <w:szCs w:val="22"/>
-          <w:lang w:val="en-US"/>
+          <w:lang w:val="en-GB" w:eastAsia="en-GB"/>
         </w:rPr>
       </w:pPr>
       <w:r>
@@ -4957,7 +5087,7 @@
       <w:r>
         <w:fldChar w:fldCharType="separate"/>
       </w:r>
-      <w:hyperlink w:anchor="_Toc404754698" w:history="1">
+      <w:hyperlink w:anchor="_Toc405205179" w:history="1">
         <w:r>
           <w:rPr>
             <w:rStyle w:val="Hyperlink"/>
@@ -4984,7 +5114,7 @@
             <w:noProof/>
             <w:webHidden/>
           </w:rPr>
-          <w:instrText xml:space="preserve"> PAGEREF _Toc404754698 \h </w:instrText>
+          <w:instrText xml:space="preserve"> PAGEREF _Toc405205179 \h </w:instrText>
         </w:r>
         <w:r>
           <w:rPr>
@@ -5004,7 +5134,7 @@
             <w:noProof/>
             <w:webHidden/>
           </w:rPr>
-          <w:t>9</w:t>
+          <w:t>10</w:t>
         </w:r>
         <w:r>
           <w:rPr>
@@ -5027,10 +5157,10 @@
           <w:noProof/>
           <w:sz w:val="22"/>
           <w:szCs w:val="22"/>
-          <w:lang w:val="en-US"/>
+          <w:lang w:val="en-GB" w:eastAsia="en-GB"/>
         </w:rPr>
       </w:pPr>
-      <w:hyperlink w:anchor="_Toc404754699" w:history="1">
+      <w:hyperlink w:anchor="_Toc405205180" w:history="1">
         <w:r>
           <w:rPr>
             <w:rStyle w:val="Hyperlink"/>
@@ -5057,7 +5187,7 @@
             <w:noProof/>
             <w:webHidden/>
           </w:rPr>
-          <w:instrText xml:space="preserve"> PAGEREF _Toc404754699 \h </w:instrText>
+          <w:instrText xml:space="preserve"> PAGEREF _Toc405205180 \h </w:instrText>
         </w:r>
         <w:r>
           <w:rPr>
@@ -5077,7 +5207,7 @@
             <w:noProof/>
             <w:webHidden/>
           </w:rPr>
-          <w:t>13</w:t>
+          <w:t>14</w:t>
         </w:r>
         <w:r>
           <w:rPr>
@@ -5414,10 +5544,36 @@
               <w:rPr>
                 <w:sz w:val="20"/>
               </w:rPr>
-              <w:t>Vendor is a partner which sells any of the Syntell products using the Wintec terminal.</w:t>
+              <w:t xml:space="preserve">Vendor is a partner which sells any of the </w:t>
             </w:r>
-            <w:bookmarkStart w:id="3" w:name="_GoBack"/>
-            <w:bookmarkEnd w:id="3"/>
+            <w:proofErr w:type="spellStart"/>
+            <w:r>
+              <w:rPr>
+                <w:sz w:val="20"/>
+              </w:rPr>
+              <w:t>Syntell</w:t>
+            </w:r>
+            <w:proofErr w:type="spellEnd"/>
+            <w:r>
+              <w:rPr>
+                <w:sz w:val="20"/>
+              </w:rPr>
+              <w:t xml:space="preserve"> products using the </w:t>
+            </w:r>
+            <w:proofErr w:type="spellStart"/>
+            <w:r>
+              <w:rPr>
+                <w:sz w:val="20"/>
+              </w:rPr>
+              <w:t>Wintec</w:t>
+            </w:r>
+            <w:proofErr w:type="spellEnd"/>
+            <w:r>
+              <w:rPr>
+                <w:sz w:val="20"/>
+              </w:rPr>
+              <w:t xml:space="preserve"> terminal.</w:t>
+            </w:r>
           </w:p>
         </w:tc>
       </w:tr>
@@ -5430,44 +5586,76 @@
           <w:color w:val="auto"/>
         </w:rPr>
       </w:pPr>
-      <w:bookmarkStart w:id="4" w:name="_Toc404789717"/>
+      <w:bookmarkStart w:id="3" w:name="_Toc404789717"/>
       <w:r>
         <w:lastRenderedPageBreak/>
         <w:t>Introduction</w:t>
+      </w:r>
+      <w:bookmarkEnd w:id="3"/>
+    </w:p>
+    <w:p>
+      <w:pPr>
+        <w:pStyle w:val="Heading2"/>
+      </w:pPr>
+      <w:bookmarkStart w:id="4" w:name="_Toc404789718"/>
+      <w:r>
+        <w:t>Purpose</w:t>
       </w:r>
       <w:bookmarkEnd w:id="4"/>
     </w:p>
     <w:p>
+      <w:r>
+        <w:t xml:space="preserve">This document details the project process for the development of the ‘Bill Payments’ and ‘Fine Payments’ functionality on the </w:t>
+      </w:r>
+      <w:proofErr w:type="spellStart"/>
+      <w:r>
+        <w:t>Wintec</w:t>
+      </w:r>
+      <w:proofErr w:type="spellEnd"/>
+      <w:r>
+        <w:t xml:space="preserve"> terminals. The intended audience for this document is all </w:t>
+      </w:r>
+      <w:proofErr w:type="spellStart"/>
+      <w:r>
+        <w:t>Syntell</w:t>
+      </w:r>
+      <w:proofErr w:type="spellEnd"/>
+      <w:r>
+        <w:t xml:space="preserve"> and </w:t>
+      </w:r>
+      <w:proofErr w:type="spellStart"/>
+      <w:r>
+        <w:t>Softlite</w:t>
+      </w:r>
+      <w:proofErr w:type="spellEnd"/>
+      <w:r>
+        <w:t xml:space="preserve"> stakeholders (inclusive of development, implementation and support teams).</w:t>
+      </w:r>
+    </w:p>
+    <w:p>
       <w:pPr>
         <w:pStyle w:val="Heading2"/>
       </w:pPr>
-      <w:bookmarkStart w:id="5" w:name="_Toc404789718"/>
-      <w:r>
-        <w:t>Purpose</w:t>
+      <w:bookmarkStart w:id="5" w:name="_Toc404789719"/>
+      <w:r>
+        <w:t>Scope</w:t>
       </w:r>
       <w:bookmarkEnd w:id="5"/>
     </w:p>
     <w:p>
-      <w:r>
-        <w:t>This document details the project process for the development of the ‘Bill Payments’ and ‘Fine Payments’ functionality on the Wintec terminals. The intended audience for this document is all Syntell and Softlite stakeholders (inclusive of development, implementation and support teams).</w:t>
-      </w:r>
-    </w:p>
-    <w:p>
-      <w:pPr>
-        <w:pStyle w:val="Heading2"/>
-      </w:pPr>
-      <w:bookmarkStart w:id="6" w:name="_Toc404789719"/>
-      <w:r>
-        <w:t>Scope</w:t>
-      </w:r>
-      <w:bookmarkEnd w:id="6"/>
-    </w:p>
-    <w:p>
       <w:pPr>
         <w:jc w:val="both"/>
       </w:pPr>
       <w:r>
-        <w:t>The developed product incorporates the ‘Bill Payments’ and ‘Fine Payments’ functions on the Wintec terminals. These products will allow fo</w:t>
+        <w:t xml:space="preserve">The developed product incorporates the ‘Bill Payments’ and ‘Fine Payments’ functions on the </w:t>
+      </w:r>
+      <w:proofErr w:type="spellStart"/>
+      <w:r>
+        <w:t>Wintec</w:t>
+      </w:r>
+      <w:proofErr w:type="spellEnd"/>
+      <w:r>
+        <w:t xml:space="preserve"> terminals. These products will allow fo</w:t>
       </w:r>
       <w:r>
         <w:t>r fu</w:t>
@@ -5499,7 +5687,15 @@
         <w:jc w:val="both"/>
       </w:pPr>
       <w:r>
-        <w:t>The current Wintec terminal only allows for the sale of prepaid electricity. The terminal is being enhanced to provide the added payment functionality of Local Authority Bill payments and Traffic Fines.</w:t>
+        <w:t xml:space="preserve">The current </w:t>
+      </w:r>
+      <w:proofErr w:type="spellStart"/>
+      <w:r>
+        <w:t>Wintec</w:t>
+      </w:r>
+      <w:proofErr w:type="spellEnd"/>
+      <w:r>
+        <w:t xml:space="preserve"> terminal only allows for the sale of prepaid electricity. The terminal is being enhanced to provide the added payment functionality of Local Authority Bill payments and Traffic Fines.</w:t>
       </w:r>
     </w:p>
     <w:p/>
@@ -5527,9 +5723,11 @@
       <w:r>
         <w:t xml:space="preserve">The fully functional </w:t>
       </w:r>
+      <w:proofErr w:type="spellStart"/>
       <w:r>
         <w:t>Syntell</w:t>
       </w:r>
+      <w:proofErr w:type="spellEnd"/>
       <w:r>
         <w:t xml:space="preserve"> POS </w:t>
       </w:r>
@@ -5553,12 +5751,12 @@
           <w:color w:val="auto"/>
         </w:rPr>
       </w:pPr>
-      <w:bookmarkStart w:id="7" w:name="_Toc404789720"/>
+      <w:bookmarkStart w:id="6" w:name="_Toc404789720"/>
       <w:r>
         <w:lastRenderedPageBreak/>
         <w:t>Functional Requirements</w:t>
       </w:r>
-      <w:bookmarkEnd w:id="7"/>
+      <w:bookmarkEnd w:id="6"/>
     </w:p>
     <w:p>
       <w:pPr>
@@ -5575,7 +5773,23 @@
           <w:rFonts w:ascii="Trebuchet MS" w:hAnsi="Trebuchet MS" w:cs="Arial"/>
           <w:szCs w:val="22"/>
         </w:rPr>
-        <w:t xml:space="preserve">The current Wintec terminal only allows for the sale of prepaid electricity. The terminal is being enhanced to provide the added payment functionality of Local </w:t>
+        <w:t xml:space="preserve">The current </w:t>
+      </w:r>
+      <w:proofErr w:type="spellStart"/>
+      <w:r>
+        <w:rPr>
+          <w:rFonts w:ascii="Trebuchet MS" w:hAnsi="Trebuchet MS" w:cs="Arial"/>
+          <w:szCs w:val="22"/>
+        </w:rPr>
+        <w:t>Wintec</w:t>
+      </w:r>
+      <w:proofErr w:type="spellEnd"/>
+      <w:r>
+        <w:rPr>
+          <w:rFonts w:ascii="Trebuchet MS" w:hAnsi="Trebuchet MS" w:cs="Arial"/>
+          <w:szCs w:val="22"/>
+        </w:rPr>
+        <w:t xml:space="preserve"> terminal only allows for the sale of prepaid electricity. The terminal is being enhanced to provide the added payment functionality of Local </w:t>
       </w:r>
       <w:r>
         <w:rPr>
@@ -5607,9 +5821,25 @@
           <w:rFonts w:ascii="Trebuchet MS" w:hAnsi="Trebuchet MS" w:cs="Arial"/>
           <w:szCs w:val="22"/>
         </w:rPr>
-        <w:t>The implementation of new icons may be part of the enhancement. Refer to payCity website (</w:t>
-      </w:r>
-      <w:hyperlink r:id="rId16" w:history="1">
+        <w:t xml:space="preserve">The implementation of new icons may be part of the enhancement. Refer to </w:t>
+      </w:r>
+      <w:proofErr w:type="spellStart"/>
+      <w:r>
+        <w:rPr>
+          <w:rFonts w:ascii="Trebuchet MS" w:hAnsi="Trebuchet MS" w:cs="Arial"/>
+          <w:szCs w:val="22"/>
+        </w:rPr>
+        <w:t>payCity</w:t>
+      </w:r>
+      <w:proofErr w:type="spellEnd"/>
+      <w:r>
+        <w:rPr>
+          <w:rFonts w:ascii="Trebuchet MS" w:hAnsi="Trebuchet MS" w:cs="Arial"/>
+          <w:szCs w:val="22"/>
+        </w:rPr>
+        <w:t xml:space="preserve"> website (</w:t>
+      </w:r>
+      <w:hyperlink r:id="rId15" w:history="1">
         <w:r>
           <w:rPr>
             <w:rStyle w:val="Hyperlink"/>
@@ -5646,11 +5876,11 @@
       <w:pPr>
         <w:pStyle w:val="Heading2"/>
       </w:pPr>
-      <w:bookmarkStart w:id="8" w:name="_Toc404789721"/>
+      <w:bookmarkStart w:id="7" w:name="_Toc404789721"/>
       <w:r>
         <w:t>Menu Change</w:t>
       </w:r>
-      <w:bookmarkEnd w:id="8"/>
+      <w:bookmarkEnd w:id="7"/>
     </w:p>
     <w:p>
       <w:pPr>
@@ -5758,10 +5988,10 @@
             <v:path o:extrusionok="f" gradientshapeok="t" o:connecttype="rect"/>
             <o:lock v:ext="edit" aspectratio="t"/>
           </v:shapetype>
-          <v:shape id="_x0000_i1025" type="#_x0000_t75" style="width:404.15pt;height:243.85pt" o:ole="">
-            <v:imagedata r:id="rId17" o:title=""/>
+          <v:shape id="_x0000_i1025" type="#_x0000_t75" style="width:404.25pt;height:243.75pt" o:ole="">
+            <v:imagedata r:id="rId16" o:title=""/>
           </v:shape>
-          <o:OLEObject Type="Embed" ProgID="Visio.Drawing.15" ShapeID="_x0000_i1025" DrawAspect="Content" ObjectID="_1478941252" r:id="rId18"/>
+          <o:OLEObject Type="Embed" ProgID="Visio.Drawing.15" ShapeID="_x0000_i1025" DrawAspect="Content" ObjectID="_1478947180" r:id="rId17"/>
         </w:object>
       </w:r>
     </w:p>
@@ -5770,8 +6000,8 @@
         <w:pStyle w:val="Caption"/>
         <w:jc w:val="right"/>
       </w:pPr>
-      <w:bookmarkStart w:id="9" w:name="_Ref404544046"/>
-      <w:bookmarkStart w:id="10" w:name="_Toc404791014"/>
+      <w:bookmarkStart w:id="8" w:name="_Ref404544046"/>
+      <w:bookmarkStart w:id="9" w:name="_Toc405205169"/>
       <w:r>
         <w:t xml:space="preserve">Figure </w:t>
       </w:r>
@@ -5796,8 +6026,8 @@
       <w:r>
         <w:t xml:space="preserve"> Cashier Operator Menu</w:t>
       </w:r>
+      <w:bookmarkEnd w:id="8"/>
       <w:bookmarkEnd w:id="9"/>
-      <w:bookmarkEnd w:id="10"/>
     </w:p>
     <w:p>
       <w:pPr>
@@ -5865,10 +6095,10 @@
       </w:pPr>
       <w:r>
         <w:object w:dxaOrig="8086" w:dyaOrig="5475">
-          <v:shape id="_x0000_i1026" type="#_x0000_t75" style="width:404.15pt;height:273.5pt" o:ole="">
-            <v:imagedata r:id="rId19" o:title=""/>
+          <v:shape id="_x0000_i1026" type="#_x0000_t75" style="width:404.25pt;height:273.75pt" o:ole="">
+            <v:imagedata r:id="rId18" o:title=""/>
           </v:shape>
-          <o:OLEObject Type="Embed" ProgID="Visio.Drawing.15" ShapeID="_x0000_i1026" DrawAspect="Content" ObjectID="_1478941253" r:id="rId20"/>
+          <o:OLEObject Type="Embed" ProgID="Visio.Drawing.15" ShapeID="_x0000_i1026" DrawAspect="Content" ObjectID="_1478947181" r:id="rId19"/>
         </w:object>
       </w:r>
     </w:p>
@@ -5880,8 +6110,8 @@
           <w:color w:val="595959"/>
         </w:rPr>
       </w:pPr>
-      <w:bookmarkStart w:id="11" w:name="_Ref404544152"/>
-      <w:bookmarkStart w:id="12" w:name="_Toc404791015"/>
+      <w:bookmarkStart w:id="10" w:name="_Ref404544152"/>
+      <w:bookmarkStart w:id="11" w:name="_Toc405205170"/>
       <w:r>
         <w:t xml:space="preserve">Figure </w:t>
       </w:r>
@@ -5906,18 +6136,18 @@
       <w:r>
         <w:t xml:space="preserve"> Manager Operator Menu</w:t>
       </w:r>
+      <w:bookmarkEnd w:id="10"/>
       <w:bookmarkEnd w:id="11"/>
-      <w:bookmarkEnd w:id="12"/>
     </w:p>
     <w:p>
       <w:pPr>
         <w:pStyle w:val="Heading2"/>
       </w:pPr>
-      <w:bookmarkStart w:id="13" w:name="_Toc404789722"/>
+      <w:bookmarkStart w:id="12" w:name="_Toc404789722"/>
       <w:r>
         <w:t>Bill Payments</w:t>
       </w:r>
-      <w:bookmarkEnd w:id="13"/>
+      <w:bookmarkEnd w:id="12"/>
     </w:p>
     <w:p>
       <w:pPr>
@@ -6076,13 +6306,43 @@
         <w:t>r will click the “Confirm</w:t>
       </w:r>
       <w:r>
-        <w:t xml:space="preserve">” button. A request will be sent to the Syntell POS Service </w:t>
+        <w:t xml:space="preserve">” button. A request will be sent to the </w:t>
+      </w:r>
+      <w:proofErr w:type="spellStart"/>
+      <w:r>
+        <w:t>Syntell</w:t>
+      </w:r>
+      <w:proofErr w:type="spellEnd"/>
+      <w:r>
+        <w:t xml:space="preserve"> POS Service </w:t>
       </w:r>
       <w:r>
         <w:t>to allocate payment against referenced account number</w:t>
       </w:r>
       <w:r>
         <w:t xml:space="preserve">. </w:t>
+      </w:r>
+      <w:r>
+        <w:t xml:space="preserve">Whilst the request is being processed by the </w:t>
+      </w:r>
+      <w:proofErr w:type="spellStart"/>
+      <w:r>
+        <w:t>Syntell</w:t>
+      </w:r>
+      <w:proofErr w:type="spellEnd"/>
+      <w:r>
+        <w:t xml:space="preserve"> POS Service, a </w:t>
+      </w:r>
+      <w:r>
+        <w:t xml:space="preserve">“Busy Processing” message will be displayed on the </w:t>
+      </w:r>
+      <w:proofErr w:type="spellStart"/>
+      <w:r>
+        <w:t>Wintec</w:t>
+      </w:r>
+      <w:proofErr w:type="spellEnd"/>
+      <w:r>
+        <w:t xml:space="preserve"> terminal.</w:t>
       </w:r>
     </w:p>
     <w:p>
@@ -6299,10 +6559,10 @@
       </w:pPr>
       <w:r>
         <w:object w:dxaOrig="8190" w:dyaOrig="6945">
-          <v:shape id="_x0000_i1027" type="#_x0000_t75" style="width:409.6pt;height:347.3pt" o:ole="">
-            <v:imagedata r:id="rId21" o:title=""/>
+          <v:shape id="_x0000_i1027" type="#_x0000_t75" style="width:409.5pt;height:347.25pt" o:ole="">
+            <v:imagedata r:id="rId20" o:title=""/>
           </v:shape>
-          <o:OLEObject Type="Embed" ProgID="Visio.Drawing.15" ShapeID="_x0000_i1027" DrawAspect="Content" ObjectID="_1478941254" r:id="rId22"/>
+          <o:OLEObject Type="Embed" ProgID="Visio.Drawing.15" ShapeID="_x0000_i1027" DrawAspect="Content" ObjectID="_1478947182" r:id="rId21"/>
         </w:object>
       </w:r>
     </w:p>
@@ -6312,8 +6572,8 @@
         <w:spacing w:before="0" w:line="240" w:lineRule="auto"/>
         <w:jc w:val="right"/>
       </w:pPr>
-      <w:bookmarkStart w:id="14" w:name="_Ref404544193"/>
-      <w:bookmarkStart w:id="15" w:name="_Toc404791016"/>
+      <w:bookmarkStart w:id="13" w:name="_Ref404544193"/>
+      <w:bookmarkStart w:id="14" w:name="_Toc405205171"/>
       <w:r>
         <w:t xml:space="preserve">Figure </w:t>
       </w:r>
@@ -6338,8 +6598,8 @@
       <w:r>
         <w:t xml:space="preserve"> Bill Payments Screen</w:t>
       </w:r>
+      <w:bookmarkEnd w:id="13"/>
       <w:bookmarkEnd w:id="14"/>
-      <w:bookmarkEnd w:id="15"/>
     </w:p>
     <w:p>
       <w:pPr>
@@ -6355,11 +6615,11 @@
       <w:pPr>
         <w:pStyle w:val="Heading2"/>
       </w:pPr>
-      <w:bookmarkStart w:id="16" w:name="_Toc404789723"/>
+      <w:bookmarkStart w:id="15" w:name="_Toc404789723"/>
       <w:r>
         <w:t>Fine Payments</w:t>
       </w:r>
-      <w:bookmarkEnd w:id="16"/>
+      <w:bookmarkEnd w:id="15"/>
     </w:p>
     <w:p>
       <w:pPr>
@@ -6408,7 +6668,10 @@
         <w:jc w:val="both"/>
       </w:pPr>
       <w:r>
-        <w:t>The operator will select the local authority from a list, enter the customer’s not</w:t>
+        <w:t xml:space="preserve">The operator will </w:t>
+      </w:r>
+      <w:r>
+        <w:t>enter the customer’s not</w:t>
       </w:r>
       <w:r>
         <w:t>ice number and click the “Confirm</w:t>
@@ -6441,10 +6704,10 @@
       </w:r>
       <w:r>
         <w:object w:dxaOrig="8190" w:dyaOrig="6945">
-          <v:shape id="_x0000_i1028" type="#_x0000_t75" style="width:409.6pt;height:347.3pt" o:ole="">
-            <v:imagedata r:id="rId23" o:title=""/>
+          <v:shape id="_x0000_i1028" type="#_x0000_t75" style="width:409.5pt;height:347.25pt" o:ole="">
+            <v:imagedata r:id="rId22" o:title=""/>
           </v:shape>
-          <o:OLEObject Type="Embed" ProgID="Visio.Drawing.15" ShapeID="_x0000_i1028" DrawAspect="Content" ObjectID="_1478941255" r:id="rId24"/>
+          <o:OLEObject Type="Embed" ProgID="Visio.Drawing.15" ShapeID="_x0000_i1028" DrawAspect="Content" ObjectID="_1478947183" r:id="rId23"/>
         </w:object>
       </w:r>
     </w:p>
@@ -6453,7 +6716,7 @@
         <w:pStyle w:val="Caption"/>
         <w:jc w:val="right"/>
       </w:pPr>
-      <w:bookmarkStart w:id="17" w:name="_Toc404791017"/>
+      <w:bookmarkStart w:id="16" w:name="_Toc405205172"/>
       <w:r>
         <w:t xml:space="preserve">Figure </w:t>
       </w:r>
@@ -6487,7 +6750,7 @@
       <w:r>
         <w:t>)</w:t>
       </w:r>
-      <w:bookmarkEnd w:id="17"/>
+      <w:bookmarkEnd w:id="16"/>
     </w:p>
     <w:p>
       <w:pPr>
@@ -6499,10 +6762,45 @@
         <w:jc w:val="both"/>
       </w:pPr>
       <w:r>
-        <w:t xml:space="preserve">If a valid notice number is entered, a request will be sent to the Syntell POS Service </w:t>
-      </w:r>
-      <w:r>
-        <w:t xml:space="preserve">to verify the customer’s notice details. The </w:t>
+        <w:t xml:space="preserve">If a valid notice number is entered, a request will be sent to the </w:t>
+      </w:r>
+      <w:proofErr w:type="spellStart"/>
+      <w:r>
+        <w:t>Syntell</w:t>
+      </w:r>
+      <w:proofErr w:type="spellEnd"/>
+      <w:r>
+        <w:t xml:space="preserve"> POS Service </w:t>
+      </w:r>
+      <w:r>
+        <w:t xml:space="preserve">to verify the customer’s notice details. </w:t>
+      </w:r>
+      <w:r>
+        <w:t xml:space="preserve">Whilst the request is being processed by the </w:t>
+      </w:r>
+      <w:proofErr w:type="spellStart"/>
+      <w:r>
+        <w:t>Syntell</w:t>
+      </w:r>
+      <w:proofErr w:type="spellEnd"/>
+      <w:r>
+        <w:t xml:space="preserve"> POS Service, a “Busy Processing” message will be displayed on the </w:t>
+      </w:r>
+      <w:proofErr w:type="spellStart"/>
+      <w:r>
+        <w:t>Wintec</w:t>
+      </w:r>
+      <w:proofErr w:type="spellEnd"/>
+      <w:r>
+        <w:t xml:space="preserve"> terminal.</w:t>
+      </w:r>
+    </w:p>
+    <w:p>
+      <w:pPr>
+        <w:jc w:val="both"/>
+      </w:pPr>
+      <w:r>
+        <w:t xml:space="preserve">The </w:t>
       </w:r>
       <w:r>
         <w:t xml:space="preserve">response to this </w:t>
@@ -6636,10 +6934,10 @@
       </w:pPr>
       <w:r>
         <w:object w:dxaOrig="8190" w:dyaOrig="6945">
-          <v:shape id="_x0000_i1029" type="#_x0000_t75" style="width:409.6pt;height:347.3pt" o:ole="">
-            <v:imagedata r:id="rId25" o:title=""/>
+          <v:shape id="_x0000_i1029" type="#_x0000_t75" style="width:409.5pt;height:347.25pt" o:ole="">
+            <v:imagedata r:id="rId24" o:title=""/>
           </v:shape>
-          <o:OLEObject Type="Embed" ProgID="Visio.Drawing.15" ShapeID="_x0000_i1029" DrawAspect="Content" ObjectID="_1478941256" r:id="rId26"/>
+          <o:OLEObject Type="Embed" ProgID="Visio.Drawing.15" ShapeID="_x0000_i1029" DrawAspect="Content" ObjectID="_1478947184" r:id="rId25"/>
         </w:object>
       </w:r>
     </w:p>
@@ -6648,8 +6946,8 @@
         <w:pStyle w:val="Caption"/>
         <w:jc w:val="right"/>
       </w:pPr>
-      <w:bookmarkStart w:id="18" w:name="_Toc404791018"/>
-      <w:bookmarkStart w:id="19" w:name="_Ref404799679"/>
+      <w:bookmarkStart w:id="17" w:name="_Ref404799679"/>
+      <w:bookmarkStart w:id="18" w:name="_Toc405205173"/>
       <w:r>
         <w:t xml:space="preserve">Figure </w:t>
       </w:r>
@@ -6680,8 +6978,8 @@
       <w:r>
         <w:t>Client Confirmation</w:t>
       </w:r>
+      <w:bookmarkEnd w:id="17"/>
       <w:bookmarkEnd w:id="18"/>
-      <w:bookmarkEnd w:id="19"/>
     </w:p>
     <w:p>
       <w:pPr>
@@ -6747,13 +7045,43 @@
         <w:t xml:space="preserve"> to complete the transaction</w:t>
       </w:r>
       <w:r>
-        <w:t>. A request will be sent to the Syntell POS Service to allocate pa</w:t>
+        <w:t xml:space="preserve">. A request will be sent to the </w:t>
+      </w:r>
+      <w:proofErr w:type="spellStart"/>
+      <w:r>
+        <w:t>Syntell</w:t>
+      </w:r>
+      <w:proofErr w:type="spellEnd"/>
+      <w:r>
+        <w:t xml:space="preserve"> POS Service to allocate pa</w:t>
       </w:r>
       <w:r>
         <w:t>yment against referenced notice</w:t>
       </w:r>
       <w:r>
         <w:t xml:space="preserve"> number.</w:t>
+      </w:r>
+      <w:r>
+        <w:t xml:space="preserve"> </w:t>
+      </w:r>
+      <w:r>
+        <w:t xml:space="preserve">Whilst the request is being processed by the </w:t>
+      </w:r>
+      <w:proofErr w:type="spellStart"/>
+      <w:r>
+        <w:t>Syntell</w:t>
+      </w:r>
+      <w:proofErr w:type="spellEnd"/>
+      <w:r>
+        <w:t xml:space="preserve"> POS Service, a “Busy Processing” message will be displayed on the </w:t>
+      </w:r>
+      <w:proofErr w:type="spellStart"/>
+      <w:r>
+        <w:t>Wintec</w:t>
+      </w:r>
+      <w:proofErr w:type="spellEnd"/>
+      <w:r>
+        <w:t xml:space="preserve"> terminal.</w:t>
       </w:r>
     </w:p>
     <w:p>
@@ -6776,10 +7104,10 @@
       </w:pPr>
       <w:r>
         <w:object w:dxaOrig="8190" w:dyaOrig="6945">
-          <v:shape id="_x0000_i1030" type="#_x0000_t75" style="width:409.6pt;height:347.3pt" o:ole="">
-            <v:imagedata r:id="rId27" o:title=""/>
+          <v:shape id="_x0000_i1030" type="#_x0000_t75" style="width:409.5pt;height:347.25pt" o:ole="">
+            <v:imagedata r:id="rId26" o:title=""/>
           </v:shape>
-          <o:OLEObject Type="Embed" ProgID="Visio.Drawing.15" ShapeID="_x0000_i1030" DrawAspect="Content" ObjectID="_1478941257" r:id="rId28"/>
+          <o:OLEObject Type="Embed" ProgID="Visio.Drawing.15" ShapeID="_x0000_i1030" DrawAspect="Content" ObjectID="_1478947185" r:id="rId27"/>
         </w:object>
       </w:r>
     </w:p>
@@ -6788,8 +7116,8 @@
         <w:pStyle w:val="Caption"/>
         <w:jc w:val="right"/>
       </w:pPr>
-      <w:bookmarkStart w:id="20" w:name="_Toc404791019"/>
-      <w:bookmarkStart w:id="21" w:name="_Ref404799695"/>
+      <w:bookmarkStart w:id="19" w:name="_Ref404799695"/>
+      <w:bookmarkStart w:id="20" w:name="_Toc405205174"/>
       <w:r>
         <w:t xml:space="preserve">Figure </w:t>
       </w:r>
@@ -6823,8 +7151,8 @@
       <w:r>
         <w:t>Confirm Payment</w:t>
       </w:r>
+      <w:bookmarkEnd w:id="19"/>
       <w:bookmarkEnd w:id="20"/>
-      <w:bookmarkEnd w:id="21"/>
     </w:p>
     <w:p>
       <w:pPr>
@@ -6925,22 +7253,46 @@
       <w:r>
         <w:t>are received back from the POS Service, the vendor terminals (based on vendor permissions configured at server level) should allow optimistic payment processing and print a receipt.</w:t>
       </w:r>
+      <w:r>
+        <w:t xml:space="preserve"> </w:t>
+      </w:r>
     </w:p>
     <w:p/>
     <w:p>
       <w:r>
-        <w:t>As a further security and audit feature, a Daily Sales Reconciliation file extract (in CSV format from MySQL database) should be uploaded via FTP to a specified location (to be determined).</w:t>
+        <w:t xml:space="preserve">It should be noted that “optimistic payments” are only possible on the vendor terminal if </w:t>
+      </w:r>
+      <w:r>
+        <w:t xml:space="preserve">a Daily Sales Reconciliation file </w:t>
+      </w:r>
+      <w:r>
+        <w:t xml:space="preserve">is </w:t>
+      </w:r>
+      <w:r>
+        <w:t>submitted daily to ensure that the server processes any fine payments that failed originally at the server but were still receipted at the POS</w:t>
+      </w:r>
+      <w:r>
+        <w:t xml:space="preserve"> terminal. This Daily Sales Reconciliation file extract </w:t>
+      </w:r>
+      <w:r>
+        <w:t xml:space="preserve">(in </w:t>
+      </w:r>
+      <w:r>
+        <w:t>CSV format from MySQL database) must be uploaded daily</w:t>
+      </w:r>
+      <w:r>
+        <w:t xml:space="preserve"> via FTP to a specified location (to be determined).</w:t>
       </w:r>
     </w:p>
     <w:p>
       <w:pPr>
         <w:pStyle w:val="Heading2"/>
       </w:pPr>
-      <w:bookmarkStart w:id="22" w:name="_Toc404789724"/>
+      <w:bookmarkStart w:id="21" w:name="_Toc404789724"/>
       <w:r>
         <w:t>Shift Report</w:t>
       </w:r>
-      <w:bookmarkEnd w:id="22"/>
+      <w:bookmarkEnd w:id="21"/>
     </w:p>
     <w:p>
       <w:pPr>
@@ -7050,8 +7402,8 @@
         <w:keepNext/>
         <w:ind w:left="720" w:firstLine="720"/>
       </w:pPr>
-      <w:bookmarkStart w:id="23" w:name="_Ref404544302"/>
-      <w:bookmarkStart w:id="24" w:name="_Toc404754698"/>
+      <w:bookmarkStart w:id="22" w:name="_Ref404544302"/>
+      <w:bookmarkStart w:id="23" w:name="_Toc405205179"/>
       <w:r>
         <w:t xml:space="preserve">Table </w:t>
       </w:r>
@@ -7082,8 +7434,8 @@
         </w:rPr>
         <w:t>Old &amp; New Reports</w:t>
       </w:r>
+      <w:bookmarkEnd w:id="22"/>
       <w:bookmarkEnd w:id="23"/>
-      <w:bookmarkEnd w:id="24"/>
     </w:p>
     <w:tbl>
       <w:tblPr>
@@ -7259,8 +7611,18 @@
                       <w:sz w:val="16"/>
                       <w:szCs w:val="22"/>
                     </w:rPr>
-                    <w:t>Operator:                Jannie</w:t>
-                  </w:r>
+                    <w:t xml:space="preserve">Operator:                </w:t>
+                  </w:r>
+                  <w:proofErr w:type="spellStart"/>
+                  <w:r>
+                    <w:rPr>
+                      <w:rFonts w:ascii="Calibri" w:hAnsi="Calibri"/>
+                      <w:sz w:val="16"/>
+                      <w:szCs w:val="22"/>
+                    </w:rPr>
+                    <w:t>Jannie</w:t>
+                  </w:r>
+                  <w:proofErr w:type="spellEnd"/>
                 </w:p>
                 <w:p>
                   <w:pPr>
@@ -7330,6 +7692,7 @@
                       <w:sz w:val="16"/>
                       <w:szCs w:val="22"/>
                     </w:rPr>
+                    <w:lastRenderedPageBreak/>
                     <w:t>Shift for : AED</w:t>
                   </w:r>
                 </w:p>
@@ -7384,7 +7747,6 @@
                       <w:sz w:val="16"/>
                       <w:szCs w:val="22"/>
                     </w:rPr>
-                    <w:lastRenderedPageBreak/>
                     <w:t>Cash                  N 300.00</w:t>
                   </w:r>
                 </w:p>
@@ -7568,7 +7930,25 @@
                       <w:sz w:val="16"/>
                       <w:szCs w:val="22"/>
                     </w:rPr>
-                    <w:t>Service Charg       N 0</w:t>
+                    <w:t xml:space="preserve">Service </w:t>
+                  </w:r>
+                  <w:proofErr w:type="spellStart"/>
+                  <w:r>
+                    <w:rPr>
+                      <w:rFonts w:ascii="Calibri" w:hAnsi="Calibri"/>
+                      <w:sz w:val="16"/>
+                      <w:szCs w:val="22"/>
+                    </w:rPr>
+                    <w:t>Charg</w:t>
+                  </w:r>
+                  <w:proofErr w:type="spellEnd"/>
+                  <w:r>
+                    <w:rPr>
+                      <w:rFonts w:ascii="Calibri" w:hAnsi="Calibri"/>
+                      <w:sz w:val="16"/>
+                      <w:szCs w:val="22"/>
+                    </w:rPr>
+                    <w:t xml:space="preserve">       N 0</w:t>
                   </w:r>
                 </w:p>
                 <w:p>
@@ -7953,7 +8333,25 @@
                       <w:sz w:val="16"/>
                       <w:szCs w:val="22"/>
                     </w:rPr>
-                    <w:t>Service Charg       N 0</w:t>
+                    <w:t xml:space="preserve">Service </w:t>
+                  </w:r>
+                  <w:proofErr w:type="spellStart"/>
+                  <w:r>
+                    <w:rPr>
+                      <w:rFonts w:ascii="Calibri" w:hAnsi="Calibri"/>
+                      <w:sz w:val="16"/>
+                      <w:szCs w:val="22"/>
+                    </w:rPr>
+                    <w:t>Charg</w:t>
+                  </w:r>
+                  <w:proofErr w:type="spellEnd"/>
+                  <w:r>
+                    <w:rPr>
+                      <w:rFonts w:ascii="Calibri" w:hAnsi="Calibri"/>
+                      <w:sz w:val="16"/>
+                      <w:szCs w:val="22"/>
+                    </w:rPr>
+                    <w:t xml:space="preserve">       N 0</w:t>
                   </w:r>
                 </w:p>
                 <w:p>
@@ -8067,7 +8465,6 @@
                       <w:sz w:val="16"/>
                       <w:szCs w:val="22"/>
                     </w:rPr>
-                    <w:lastRenderedPageBreak/>
                     <w:t>Total Units                     4297</w:t>
                   </w:r>
                 </w:p>
@@ -8120,7 +8517,43 @@
                       <w:sz w:val="16"/>
                       <w:szCs w:val="22"/>
                     </w:rPr>
-                    <w:t>Total Srv Charg                    0</w:t>
+                    <w:t xml:space="preserve">Total </w:t>
+                  </w:r>
+                  <w:proofErr w:type="spellStart"/>
+                  <w:r>
+                    <w:rPr>
+                      <w:rFonts w:ascii="Calibri" w:hAnsi="Calibri"/>
+                      <w:sz w:val="16"/>
+                      <w:szCs w:val="22"/>
+                    </w:rPr>
+                    <w:t>Srv</w:t>
+                  </w:r>
+                  <w:proofErr w:type="spellEnd"/>
+                  <w:r>
+                    <w:rPr>
+                      <w:rFonts w:ascii="Calibri" w:hAnsi="Calibri"/>
+                      <w:sz w:val="16"/>
+                      <w:szCs w:val="22"/>
+                    </w:rPr>
+                    <w:t xml:space="preserve"> </w:t>
+                  </w:r>
+                  <w:proofErr w:type="spellStart"/>
+                  <w:r>
+                    <w:rPr>
+                      <w:rFonts w:ascii="Calibri" w:hAnsi="Calibri"/>
+                      <w:sz w:val="16"/>
+                      <w:szCs w:val="22"/>
+                    </w:rPr>
+                    <w:t>Charg</w:t>
+                  </w:r>
+                  <w:proofErr w:type="spellEnd"/>
+                  <w:r>
+                    <w:rPr>
+                      <w:rFonts w:ascii="Calibri" w:hAnsi="Calibri"/>
+                      <w:sz w:val="16"/>
+                      <w:szCs w:val="22"/>
+                    </w:rPr>
+                    <w:t xml:space="preserve">                    0</w:t>
                   </w:r>
                 </w:p>
                 <w:p>
@@ -8181,8 +8614,18 @@
                       <w:sz w:val="16"/>
                       <w:szCs w:val="22"/>
                     </w:rPr>
-                    <w:t>Powered by Syntell</w:t>
-                  </w:r>
+                    <w:t xml:space="preserve">Powered by </w:t>
+                  </w:r>
+                  <w:proofErr w:type="spellStart"/>
+                  <w:r>
+                    <w:rPr>
+                      <w:rFonts w:ascii="Calibri" w:hAnsi="Calibri"/>
+                      <w:sz w:val="16"/>
+                      <w:szCs w:val="22"/>
+                    </w:rPr>
+                    <w:t>Syntell</w:t>
+                  </w:r>
+                  <w:proofErr w:type="spellEnd"/>
                 </w:p>
                 <w:p>
                   <w:pPr>
@@ -8373,6 +8816,7 @@
                       <w:szCs w:val="16"/>
                     </w:rPr>
                   </w:pPr>
+                  <w:proofErr w:type="spellStart"/>
                   <w:r>
                     <w:rPr>
                       <w:rFonts w:ascii="Calibri" w:eastAsia="Calibri" w:hAnsi="Calibri"/>
@@ -8381,6 +8825,7 @@
                     </w:rPr>
                     <w:t>jannie</w:t>
                   </w:r>
+                  <w:proofErr w:type="spellEnd"/>
                 </w:p>
               </w:tc>
             </w:tr>
@@ -8496,6 +8941,7 @@
                       <w:sz w:val="18"/>
                       <w:szCs w:val="22"/>
                     </w:rPr>
+                    <w:lastRenderedPageBreak/>
                     <w:t xml:space="preserve">Shift for : </w:t>
                   </w:r>
                 </w:p>
@@ -8625,7 +9071,6 @@
                       <w:sz w:val="18"/>
                       <w:szCs w:val="22"/>
                     </w:rPr>
-                    <w:lastRenderedPageBreak/>
                     <w:t>End Date:</w:t>
                   </w:r>
                 </w:p>
@@ -10263,6 +10708,7 @@
                       <w:sz w:val="18"/>
                       <w:szCs w:val="16"/>
                     </w:rPr>
+                    <w:lastRenderedPageBreak/>
                     <w:t>Free Units</w:t>
                   </w:r>
                 </w:p>
@@ -10398,7 +10844,6 @@
                       <w:sz w:val="18"/>
                       <w:szCs w:val="22"/>
                     </w:rPr>
-                    <w:lastRenderedPageBreak/>
                     <w:t>Service Charg</w:t>
                   </w:r>
                   <w:r>
@@ -10920,7 +11365,25 @@
                       <w:sz w:val="18"/>
                       <w:szCs w:val="16"/>
                     </w:rPr>
-                    <w:t>Total Srv Charg</w:t>
+                    <w:t xml:space="preserve">Total </w:t>
+                  </w:r>
+                  <w:proofErr w:type="spellStart"/>
+                  <w:r>
+                    <w:rPr>
+                      <w:rFonts w:ascii="Calibri" w:eastAsia="Calibri" w:hAnsi="Calibri"/>
+                      <w:sz w:val="18"/>
+                      <w:szCs w:val="16"/>
+                    </w:rPr>
+                    <w:t>Srv</w:t>
+                  </w:r>
+                  <w:proofErr w:type="spellEnd"/>
+                  <w:r>
+                    <w:rPr>
+                      <w:rFonts w:ascii="Calibri" w:eastAsia="Calibri" w:hAnsi="Calibri"/>
+                      <w:sz w:val="18"/>
+                      <w:szCs w:val="16"/>
+                    </w:rPr>
+                    <w:t xml:space="preserve"> Charg</w:t>
                   </w:r>
                   <w:r>
                     <w:rPr>
@@ -10960,6 +11423,9 @@
               <w:tc>
                 <w:tcPr>
                   <w:tcW w:w="1518" w:type="dxa"/>
+                  <w:tcBorders>
+                    <w:bottom w:val="nil"/>
+                  </w:tcBorders>
                 </w:tcPr>
                 <w:p>
                   <w:pPr>
@@ -10982,6 +11448,9 @@
               <w:tc>
                 <w:tcPr>
                   <w:tcW w:w="2257" w:type="dxa"/>
+                  <w:tcBorders>
+                    <w:bottom w:val="nil"/>
+                  </w:tcBorders>
                 </w:tcPr>
                 <w:p>
                   <w:pPr>
@@ -11007,6 +11476,10 @@
               <w:tc>
                 <w:tcPr>
                   <w:tcW w:w="1518" w:type="dxa"/>
+                  <w:tcBorders>
+                    <w:top w:val="nil"/>
+                    <w:bottom w:val="single" w:sz="4" w:space="0" w:color="auto"/>
+                  </w:tcBorders>
                 </w:tcPr>
                 <w:p>
                   <w:pPr>
@@ -11021,6 +11494,10 @@
               <w:tc>
                 <w:tcPr>
                   <w:tcW w:w="2257" w:type="dxa"/>
+                  <w:tcBorders>
+                    <w:top w:val="nil"/>
+                    <w:bottom w:val="single" w:sz="4" w:space="0" w:color="auto"/>
+                  </w:tcBorders>
                 </w:tcPr>
                 <w:p>
                   <w:pPr>
@@ -11037,6 +11514,43 @@
             <w:tr>
               <w:tc>
                 <w:tcPr>
+                  <w:tcW w:w="1518" w:type="dxa"/>
+                  <w:tcBorders>
+                    <w:top w:val="single" w:sz="4" w:space="0" w:color="auto"/>
+                  </w:tcBorders>
+                </w:tcPr>
+                <w:p>
+                  <w:pPr>
+                    <w:rPr>
+                      <w:rFonts w:ascii="Calibri" w:eastAsia="Calibri" w:hAnsi="Calibri"/>
+                      <w:sz w:val="18"/>
+                      <w:szCs w:val="16"/>
+                    </w:rPr>
+                  </w:pPr>
+                </w:p>
+              </w:tc>
+              <w:tc>
+                <w:tcPr>
+                  <w:tcW w:w="2257" w:type="dxa"/>
+                  <w:tcBorders>
+                    <w:top w:val="single" w:sz="4" w:space="0" w:color="auto"/>
+                  </w:tcBorders>
+                </w:tcPr>
+                <w:p>
+                  <w:pPr>
+                    <w:jc w:val="right"/>
+                    <w:rPr>
+                      <w:rFonts w:ascii="Calibri" w:eastAsia="Calibri" w:hAnsi="Calibri"/>
+                      <w:sz w:val="18"/>
+                      <w:szCs w:val="16"/>
+                    </w:rPr>
+                  </w:pPr>
+                </w:p>
+              </w:tc>
+            </w:tr>
+            <w:tr>
+              <w:tc>
+                <w:tcPr>
                   <w:tcW w:w="3775" w:type="dxa"/>
                   <w:gridSpan w:val="2"/>
                 </w:tcPr>
@@ -11688,6 +12202,9 @@
               <w:tc>
                 <w:tcPr>
                   <w:tcW w:w="1518" w:type="dxa"/>
+                  <w:tcBorders>
+                    <w:bottom w:val="nil"/>
+                  </w:tcBorders>
                 </w:tcPr>
                 <w:p>
                   <w:pPr>
@@ -11712,6 +12229,9 @@
               <w:tc>
                 <w:tcPr>
                   <w:tcW w:w="2257" w:type="dxa"/>
+                  <w:tcBorders>
+                    <w:bottom w:val="nil"/>
+                  </w:tcBorders>
                 </w:tcPr>
                 <w:p>
                   <w:pPr>
@@ -11739,6 +12259,10 @@
               <w:tc>
                 <w:tcPr>
                   <w:tcW w:w="1518" w:type="dxa"/>
+                  <w:tcBorders>
+                    <w:top w:val="nil"/>
+                    <w:bottom w:val="single" w:sz="4" w:space="0" w:color="auto"/>
+                  </w:tcBorders>
                 </w:tcPr>
                 <w:p>
                   <w:pPr>
@@ -11753,6 +12277,47 @@
               <w:tc>
                 <w:tcPr>
                   <w:tcW w:w="2257" w:type="dxa"/>
+                  <w:tcBorders>
+                    <w:top w:val="nil"/>
+                    <w:bottom w:val="single" w:sz="4" w:space="0" w:color="auto"/>
+                  </w:tcBorders>
+                </w:tcPr>
+                <w:p>
+                  <w:pPr>
+                    <w:jc w:val="right"/>
+                    <w:rPr>
+                      <w:rFonts w:ascii="Calibri" w:eastAsia="Calibri" w:hAnsi="Calibri"/>
+                      <w:sz w:val="18"/>
+                      <w:szCs w:val="16"/>
+                    </w:rPr>
+                  </w:pPr>
+                </w:p>
+              </w:tc>
+            </w:tr>
+            <w:tr>
+              <w:tc>
+                <w:tcPr>
+                  <w:tcW w:w="1518" w:type="dxa"/>
+                  <w:tcBorders>
+                    <w:top w:val="single" w:sz="4" w:space="0" w:color="auto"/>
+                  </w:tcBorders>
+                </w:tcPr>
+                <w:p>
+                  <w:pPr>
+                    <w:rPr>
+                      <w:rFonts w:ascii="Calibri" w:eastAsia="Calibri" w:hAnsi="Calibri"/>
+                      <w:sz w:val="18"/>
+                      <w:szCs w:val="16"/>
+                    </w:rPr>
+                  </w:pPr>
+                </w:p>
+              </w:tc>
+              <w:tc>
+                <w:tcPr>
+                  <w:tcW w:w="2257" w:type="dxa"/>
+                  <w:tcBorders>
+                    <w:top w:val="single" w:sz="4" w:space="0" w:color="auto"/>
+                  </w:tcBorders>
                 </w:tcPr>
                 <w:p>
                   <w:pPr>
@@ -13082,8 +13647,18 @@
                       <w:sz w:val="18"/>
                       <w:szCs w:val="22"/>
                     </w:rPr>
-                    <w:t>Powered by Syntell</w:t>
-                  </w:r>
+                    <w:t xml:space="preserve">Powered by </w:t>
+                  </w:r>
+                  <w:proofErr w:type="spellStart"/>
+                  <w:r>
+                    <w:rPr>
+                      <w:rFonts w:ascii="Calibri" w:eastAsia="Calibri" w:hAnsi="Calibri"/>
+                      <w:sz w:val="18"/>
+                      <w:szCs w:val="22"/>
+                    </w:rPr>
+                    <w:t>Syntell</w:t>
+                  </w:r>
+                  <w:proofErr w:type="spellEnd"/>
                 </w:p>
               </w:tc>
             </w:tr>
@@ -13101,11 +13676,11 @@
       <w:pPr>
         <w:pStyle w:val="Heading2"/>
       </w:pPr>
-      <w:bookmarkStart w:id="25" w:name="_Toc404789725"/>
+      <w:bookmarkStart w:id="24" w:name="_Toc404789725"/>
       <w:r>
         <w:t>Bank Report</w:t>
       </w:r>
-      <w:bookmarkEnd w:id="25"/>
+      <w:bookmarkEnd w:id="24"/>
     </w:p>
     <w:p>
       <w:pPr>
@@ -13163,6 +13738,7 @@
         <w:jc w:val="both"/>
       </w:pPr>
       <w:r>
+        <w:lastRenderedPageBreak/>
         <w:t>The proposed Bank Report (</w:t>
       </w:r>
       <w:r>
@@ -13212,8 +13788,8 @@
         <w:keepNext/>
         <w:ind w:firstLine="720"/>
       </w:pPr>
-      <w:bookmarkStart w:id="26" w:name="_Ref404544384"/>
-      <w:bookmarkStart w:id="27" w:name="_Toc404754699"/>
+      <w:bookmarkStart w:id="25" w:name="_Ref404544384"/>
+      <w:bookmarkStart w:id="26" w:name="_Toc405205180"/>
       <w:r>
         <w:t xml:space="preserve">Table </w:t>
       </w:r>
@@ -13238,8 +13814,8 @@
       <w:r>
         <w:t xml:space="preserve"> Bank Report Old &amp; New Reports</w:t>
       </w:r>
+      <w:bookmarkEnd w:id="25"/>
       <w:bookmarkEnd w:id="26"/>
-      <w:bookmarkEnd w:id="27"/>
     </w:p>
     <w:tbl>
       <w:tblPr>
@@ -13387,8 +13963,16 @@
                     <w:rPr>
                       <w:sz w:val="16"/>
                     </w:rPr>
-                    <w:t>Manager:            Jannie</w:t>
-                  </w:r>
+                    <w:t xml:space="preserve">Manager:            </w:t>
+                  </w:r>
+                  <w:proofErr w:type="spellStart"/>
+                  <w:r>
+                    <w:rPr>
+                      <w:sz w:val="16"/>
+                    </w:rPr>
+                    <w:t>Jannie</w:t>
+                  </w:r>
+                  <w:proofErr w:type="spellEnd"/>
                 </w:p>
                 <w:p>
                   <w:pPr>
@@ -13658,7 +14242,21 @@
                     <w:rPr>
                       <w:sz w:val="16"/>
                     </w:rPr>
-                    <w:t>Service Charg       N 0</w:t>
+                    <w:t xml:space="preserve">Service </w:t>
+                  </w:r>
+                  <w:proofErr w:type="spellStart"/>
+                  <w:r>
+                    <w:rPr>
+                      <w:sz w:val="16"/>
+                    </w:rPr>
+                    <w:t>Charg</w:t>
+                  </w:r>
+                  <w:proofErr w:type="spellEnd"/>
+                  <w:r>
+                    <w:rPr>
+                      <w:sz w:val="16"/>
+                    </w:rPr>
+                    <w:t xml:space="preserve">       N 0</w:t>
                   </w:r>
                 </w:p>
                 <w:p>
@@ -13721,6 +14319,7 @@
                     <w:rPr>
                       <w:sz w:val="16"/>
                     </w:rPr>
+                    <w:lastRenderedPageBreak/>
                     <w:t>Start Date:            2014-Nov-13 06:09:35</w:t>
                   </w:r>
                 </w:p>
@@ -13776,7 +14375,6 @@
                     <w:rPr>
                       <w:sz w:val="16"/>
                     </w:rPr>
-                    <w:lastRenderedPageBreak/>
                     <w:t>Bank Batch No:        222</w:t>
                   </w:r>
                 </w:p>
@@ -13951,7 +14549,21 @@
                     <w:rPr>
                       <w:sz w:val="16"/>
                     </w:rPr>
-                    <w:t>Service Charg       N 0</w:t>
+                    <w:t xml:space="preserve">Service </w:t>
+                  </w:r>
+                  <w:proofErr w:type="spellStart"/>
+                  <w:r>
+                    <w:rPr>
+                      <w:sz w:val="16"/>
+                    </w:rPr>
+                    <w:t>Charg</w:t>
+                  </w:r>
+                  <w:proofErr w:type="spellEnd"/>
+                  <w:r>
+                    <w:rPr>
+                      <w:sz w:val="16"/>
+                    </w:rPr>
+                    <w:t xml:space="preserve">       N 0</w:t>
                   </w:r>
                 </w:p>
                 <w:p>
@@ -14072,7 +14684,35 @@
                     <w:rPr>
                       <w:sz w:val="16"/>
                     </w:rPr>
-                    <w:t>Total Srv Charg                    0</w:t>
+                    <w:t xml:space="preserve">Total </w:t>
+                  </w:r>
+                  <w:proofErr w:type="spellStart"/>
+                  <w:r>
+                    <w:rPr>
+                      <w:sz w:val="16"/>
+                    </w:rPr>
+                    <w:t>Srv</w:t>
+                  </w:r>
+                  <w:proofErr w:type="spellEnd"/>
+                  <w:r>
+                    <w:rPr>
+                      <w:sz w:val="16"/>
+                    </w:rPr>
+                    <w:t xml:space="preserve"> </w:t>
+                  </w:r>
+                  <w:proofErr w:type="spellStart"/>
+                  <w:r>
+                    <w:rPr>
+                      <w:sz w:val="16"/>
+                    </w:rPr>
+                    <w:t>Charg</w:t>
+                  </w:r>
+                  <w:proofErr w:type="spellEnd"/>
+                  <w:r>
+                    <w:rPr>
+                      <w:sz w:val="16"/>
+                    </w:rPr>
+                    <w:t xml:space="preserve">                    0</w:t>
                   </w:r>
                 </w:p>
                 <w:p>
@@ -14110,8 +14750,16 @@
                     <w:rPr>
                       <w:sz w:val="16"/>
                     </w:rPr>
-                    <w:t>Powered by Syntell</w:t>
-                  </w:r>
+                    <w:t xml:space="preserve">Powered by </w:t>
+                  </w:r>
+                  <w:proofErr w:type="spellStart"/>
+                  <w:r>
+                    <w:rPr>
+                      <w:sz w:val="16"/>
+                    </w:rPr>
+                    <w:t>Syntell</w:t>
+                  </w:r>
+                  <w:proofErr w:type="spellEnd"/>
                 </w:p>
               </w:tc>
             </w:tr>
@@ -14300,6 +14948,7 @@
                       <w:szCs w:val="16"/>
                     </w:rPr>
                   </w:pPr>
+                  <w:proofErr w:type="spellStart"/>
                   <w:r>
                     <w:rPr>
                       <w:rFonts w:ascii="Calibri" w:hAnsi="Calibri"/>
@@ -14308,6 +14957,7 @@
                     </w:rPr>
                     <w:t>jannie</w:t>
                   </w:r>
+                  <w:proofErr w:type="spellEnd"/>
                 </w:p>
               </w:tc>
             </w:tr>
@@ -15419,6 +16069,7 @@
                       <w:sz w:val="18"/>
                       <w:szCs w:val="22"/>
                     </w:rPr>
+                    <w:lastRenderedPageBreak/>
                     <w:t>Service Charg</w:t>
                   </w:r>
                   <w:r>
@@ -17251,7 +17902,26 @@
                       <w:sz w:val="18"/>
                       <w:szCs w:val="16"/>
                     </w:rPr>
-                    <w:t>Total Srv Charg</w:t>
+                    <w:lastRenderedPageBreak/>
+                    <w:t xml:space="preserve">Total </w:t>
+                  </w:r>
+                  <w:proofErr w:type="spellStart"/>
+                  <w:r>
+                    <w:rPr>
+                      <w:rFonts w:ascii="Calibri" w:hAnsi="Calibri"/>
+                      <w:sz w:val="18"/>
+                      <w:szCs w:val="16"/>
+                    </w:rPr>
+                    <w:t>Srv</w:t>
+                  </w:r>
+                  <w:proofErr w:type="spellEnd"/>
+                  <w:r>
+                    <w:rPr>
+                      <w:rFonts w:ascii="Calibri" w:hAnsi="Calibri"/>
+                      <w:sz w:val="18"/>
+                      <w:szCs w:val="16"/>
+                    </w:rPr>
+                    <w:t xml:space="preserve"> Charg</w:t>
                   </w:r>
                   <w:r>
                     <w:rPr>
@@ -18995,6 +19665,7 @@
                       <w:sz w:val="18"/>
                       <w:szCs w:val="16"/>
                     </w:rPr>
+                    <w:lastRenderedPageBreak/>
                     <w:t>Sub Total</w:t>
                   </w:r>
                 </w:p>
@@ -19223,7 +19894,6 @@
                       <w:sz w:val="18"/>
                       <w:szCs w:val="22"/>
                     </w:rPr>
-                    <w:lastRenderedPageBreak/>
                     <w:t>End Date:</w:t>
                   </w:r>
                 </w:p>
@@ -19952,8 +20622,18 @@
                       <w:sz w:val="18"/>
                       <w:szCs w:val="22"/>
                     </w:rPr>
-                    <w:t>Powered by Syntell</w:t>
-                  </w:r>
+                    <w:t xml:space="preserve">Powered by </w:t>
+                  </w:r>
+                  <w:proofErr w:type="spellStart"/>
+                  <w:r>
+                    <w:rPr>
+                      <w:rFonts w:ascii="Calibri" w:hAnsi="Calibri"/>
+                      <w:sz w:val="18"/>
+                      <w:szCs w:val="22"/>
+                    </w:rPr>
+                    <w:t>Syntell</w:t>
+                  </w:r>
+                  <w:proofErr w:type="spellEnd"/>
                 </w:p>
               </w:tc>
             </w:tr>
@@ -19971,60 +20651,97 @@
       <w:pPr>
         <w:pStyle w:val="Heading2"/>
       </w:pPr>
-      <w:bookmarkStart w:id="28" w:name="_Toc404789726"/>
+      <w:bookmarkStart w:id="27" w:name="_Toc404789726"/>
       <w:r>
         <w:t>Ancillary Requirements</w:t>
+      </w:r>
+      <w:bookmarkEnd w:id="27"/>
+    </w:p>
+    <w:p>
+      <w:pPr>
+        <w:pStyle w:val="Heading3"/>
+      </w:pPr>
+      <w:bookmarkStart w:id="28" w:name="_Toc404789727"/>
+      <w:r>
+        <w:t>Keyboard Change</w:t>
       </w:r>
       <w:bookmarkEnd w:id="28"/>
     </w:p>
     <w:p>
       <w:pPr>
-        <w:pStyle w:val="Heading3"/>
-      </w:pPr>
-      <w:bookmarkStart w:id="29" w:name="_Toc404789727"/>
-      <w:r>
-        <w:t>Keyboard Change</w:t>
-      </w:r>
+        <w:pStyle w:val="ParagraphText"/>
+        <w:ind w:left="720"/>
+        <w:jc w:val="both"/>
+      </w:pPr>
+      <w:r>
+        <w:t xml:space="preserve">On relevant screens, remove </w:t>
+      </w:r>
+      <w:r>
+        <w:t xml:space="preserve">the </w:t>
+      </w:r>
+      <w:r>
+        <w:t xml:space="preserve">keyboard </w:t>
+      </w:r>
+      <w:r>
+        <w:t xml:space="preserve">icon </w:t>
+      </w:r>
+      <w:r>
+        <w:t xml:space="preserve">and replace with </w:t>
+      </w:r>
+      <w:r>
+        <w:t xml:space="preserve">an </w:t>
+      </w:r>
+      <w:r>
+        <w:t xml:space="preserve">readily available </w:t>
+      </w:r>
+      <w:r>
+        <w:t>keyboard incorporating alpha-numeric inclusive of slash (\), backslash (/)</w:t>
+      </w:r>
+      <w:r>
+        <w:t xml:space="preserve"> and hyphen (-) (See figure 3). </w:t>
+      </w:r>
+      <w:r>
+        <w:t>Where necessary, do this for all features included in this scope</w:t>
+      </w:r>
+      <w:r>
+        <w:t xml:space="preserve"> as a proof of concept</w:t>
+      </w:r>
+      <w:r>
+        <w:t>.</w:t>
+      </w:r>
+    </w:p>
+    <w:p>
+      <w:pPr>
+        <w:pStyle w:val="ParagraphText"/>
+        <w:ind w:left="720"/>
+      </w:pPr>
+      <w:bookmarkStart w:id="29" w:name="_GoBack"/>
       <w:bookmarkEnd w:id="29"/>
     </w:p>
     <w:p>
       <w:pPr>
+        <w:pStyle w:val="Heading3"/>
+      </w:pPr>
+      <w:bookmarkStart w:id="30" w:name="_Toc404789728"/>
+      <w:r>
+        <w:t>PIN Authentication</w:t>
+      </w:r>
+      <w:bookmarkEnd w:id="30"/>
+    </w:p>
+    <w:p>
+      <w:pPr>
         <w:pStyle w:val="ParagraphText"/>
         <w:ind w:left="720"/>
         <w:jc w:val="both"/>
       </w:pPr>
       <w:r>
-        <w:t xml:space="preserve">On relevant screens, remove </w:t>
-      </w:r>
-      <w:r>
-        <w:t xml:space="preserve">the </w:t>
-      </w:r>
-      <w:r>
-        <w:t xml:space="preserve">keyboard </w:t>
-      </w:r>
-      <w:r>
-        <w:t xml:space="preserve">icon </w:t>
-      </w:r>
-      <w:r>
-        <w:t xml:space="preserve">and replace with </w:t>
-      </w:r>
-      <w:r>
-        <w:t xml:space="preserve">an </w:t>
-      </w:r>
-      <w:r>
-        <w:t xml:space="preserve">readily available </w:t>
-      </w:r>
-      <w:r>
-        <w:t xml:space="preserve">keyboard incorporating alpha-numeric inclusive of slash (\), backslash (/) and hyphen (-). </w:t>
-      </w:r>
-      <w:r>
-        <w:t>Where necessary, do this for all features included in this scope</w:t>
-      </w:r>
-      <w:r>
-        <w:t xml:space="preserve"> as a proof of concept</w:t>
-      </w:r>
-      <w:r>
-        <w:t>.</w:t>
+        <w:t xml:space="preserve">Consider replacing the current “username-password” authentication </w:t>
+      </w:r>
+      <w:r>
+        <w:t>with</w:t>
+      </w:r>
+      <w:r>
+        <w:t xml:space="preserve"> a 5-digit PIN-based authentication.</w:t>
       </w:r>
     </w:p>
     <w:p>
@@ -20037,11 +20754,12 @@
       <w:pPr>
         <w:pStyle w:val="Heading3"/>
       </w:pPr>
-      <w:bookmarkStart w:id="30" w:name="_Toc404789728"/>
-      <w:r>
-        <w:t>PIN Authentication</w:t>
-      </w:r>
-      <w:bookmarkEnd w:id="30"/>
+      <w:bookmarkStart w:id="31" w:name="_Toc404789729"/>
+      <w:r>
+        <w:lastRenderedPageBreak/>
+        <w:t>User Token Request Audit</w:t>
+      </w:r>
+      <w:bookmarkEnd w:id="31"/>
     </w:p>
     <w:p>
       <w:pPr>
@@ -20050,39 +20768,13 @@
         <w:jc w:val="both"/>
       </w:pPr>
       <w:r>
-        <w:t xml:space="preserve">Consider replacing the current “username-password” authentication </w:t>
-      </w:r>
-      <w:r>
-        <w:t>with</w:t>
-      </w:r>
-      <w:r>
-        <w:t xml:space="preserve"> a 5-digit PIN-based authentication.</w:t>
-      </w:r>
-    </w:p>
-    <w:p>
-      <w:pPr>
-        <w:pStyle w:val="ParagraphText"/>
-        <w:ind w:left="720"/>
-      </w:pPr>
-    </w:p>
-    <w:p>
-      <w:pPr>
-        <w:pStyle w:val="Heading3"/>
-      </w:pPr>
-      <w:bookmarkStart w:id="31" w:name="_Toc404789729"/>
-      <w:r>
-        <w:t>User Token Request Audit</w:t>
-      </w:r>
-      <w:bookmarkEnd w:id="31"/>
-    </w:p>
-    <w:p>
-      <w:pPr>
-        <w:pStyle w:val="ParagraphText"/>
-        <w:ind w:left="720"/>
-        <w:jc w:val="both"/>
-      </w:pPr>
-      <w:r>
-        <w:t>Include an option where the user must enter a PIN when requesting a token (</w:t>
+        <w:t>Include an option where the user must enter a PIN when requesting a token</w:t>
+      </w:r>
+      <w:r>
+        <w:t xml:space="preserve"> for all transactional services i.e. electricity, bills and fines</w:t>
+      </w:r>
+      <w:r>
+        <w:t xml:space="preserve"> (</w:t>
       </w:r>
       <w:r>
         <w:rPr>
@@ -20133,20 +20825,7 @@
         <w:t xml:space="preserve"> – see 2.6.2</w:t>
       </w:r>
       <w:r>
-        <w:t xml:space="preserve">). In addition to the operator being linked to a Shift the system will now link the </w:t>
-      </w:r>
-      <w:r>
-        <w:lastRenderedPageBreak/>
-        <w:t xml:space="preserve">operator who did the actual request for verifying the customer’s details (where necessary) </w:t>
-      </w:r>
-      <w:r>
-        <w:t>to the actual transaction as well as linked the operator who did the request for the token and accepted cash payment</w:t>
-      </w:r>
-      <w:r>
-        <w:t xml:space="preserve"> to the actual transaction</w:t>
-      </w:r>
-      <w:r>
-        <w:t>. These could be two separate individuals.</w:t>
+        <w:t xml:space="preserve">). </w:t>
       </w:r>
     </w:p>
     <w:p>
@@ -20156,16 +20835,34 @@
         <w:jc w:val="both"/>
       </w:pPr>
       <w:r>
-        <w:t xml:space="preserve">NB: </w:t>
-      </w:r>
-      <w:r>
-        <w:t xml:space="preserve">This is a value-add to the partner to </w:t>
-      </w:r>
-      <w:r>
-        <w:t xml:space="preserve">combat </w:t>
-      </w:r>
-      <w:r>
-        <w:t>any fraudulent activity around accepting cash payment from a customer.</w:t>
+        <w:t>In addition to the operator being linked to a Shift</w:t>
+      </w:r>
+      <w:r>
+        <w:t>;</w:t>
+      </w:r>
+      <w:r>
+        <w:t xml:space="preserve"> the system will now link the operator who did the actual request for verifying the customer’s details (where necessary) </w:t>
+      </w:r>
+      <w:r>
+        <w:t>to the act</w:t>
+      </w:r>
+      <w:r>
+        <w:t>ual transaction as well as link</w:t>
+      </w:r>
+      <w:r>
+        <w:t xml:space="preserve"> the operator who did the request for the token and accepted cash payment</w:t>
+      </w:r>
+      <w:r>
+        <w:t xml:space="preserve"> to the actual transaction</w:t>
+      </w:r>
+      <w:r>
+        <w:t>. These cannot</w:t>
+      </w:r>
+      <w:r>
+        <w:t xml:space="preserve"> be two separate individuals.</w:t>
+      </w:r>
+      <w:r>
+        <w:t xml:space="preserve"> </w:t>
       </w:r>
     </w:p>
     <w:p>
@@ -20175,6 +20872,49 @@
         <w:jc w:val="both"/>
       </w:pPr>
       <w:r>
+        <w:t>This means that the PIN entered for the token request must match the PIN for the logged in user.</w:t>
+      </w:r>
+    </w:p>
+    <w:p>
+      <w:pPr>
+        <w:pStyle w:val="ParagraphText"/>
+        <w:ind w:left="720"/>
+        <w:jc w:val="both"/>
+      </w:pPr>
+    </w:p>
+    <w:p>
+      <w:pPr>
+        <w:pStyle w:val="ParagraphText"/>
+        <w:ind w:left="720"/>
+        <w:jc w:val="both"/>
+      </w:pPr>
+      <w:r>
+        <w:t xml:space="preserve">NB: </w:t>
+      </w:r>
+      <w:r>
+        <w:t xml:space="preserve">This is a value-add to the partner to </w:t>
+      </w:r>
+      <w:r>
+        <w:t xml:space="preserve">combat </w:t>
+      </w:r>
+      <w:r>
+        <w:t>any fraudulent activity around accepting cash payment from a customer.</w:t>
+      </w:r>
+    </w:p>
+    <w:p>
+      <w:pPr>
+        <w:pStyle w:val="ParagraphText"/>
+        <w:ind w:left="720"/>
+        <w:jc w:val="both"/>
+      </w:pPr>
+    </w:p>
+    <w:p>
+      <w:pPr>
+        <w:pStyle w:val="ParagraphText"/>
+        <w:ind w:left="720"/>
+        <w:jc w:val="both"/>
+      </w:pPr>
+      <w:r>
         <w:t>This should be configurable per partner on the server-side.</w:t>
       </w:r>
     </w:p>
@@ -20294,10 +21034,10 @@
       </w:pPr>
     </w:p>
     <w:sectPr>
-      <w:headerReference w:type="default" r:id="rId29"/>
-      <w:footerReference w:type="default" r:id="rId30"/>
-      <w:headerReference w:type="first" r:id="rId31"/>
-      <w:footerReference w:type="first" r:id="rId32"/>
+      <w:headerReference w:type="default" r:id="rId28"/>
+      <w:footerReference w:type="default" r:id="rId29"/>
+      <w:headerReference w:type="first" r:id="rId30"/>
+      <w:footerReference w:type="first" r:id="rId31"/>
       <w:pgSz w:w="11909" w:h="16834" w:code="9"/>
       <w:pgMar w:top="1152" w:right="1152" w:bottom="1152" w:left="1152" w:header="1304" w:footer="0" w:gutter="0"/>
       <w:pgNumType w:start="1"/>
@@ -20309,7 +21049,7 @@
 </file>
 
 <file path=word/endnotes.xml><?xml version="1.0" encoding="utf-8"?>
-<w:endnotes xmlns:wpc="http://schemas.microsoft.com/office/word/2010/wordprocessingCanvas" xmlns:mc="http://schemas.openxmlformats.org/markup-compatibility/2006" xmlns:o="urn:schemas-microsoft-com:office:office" xmlns:r="http://schemas.openxmlformats.org/officeDocument/2006/relationships" xmlns:m="http://schemas.openxmlformats.org/officeDocument/2006/math" xmlns:v="urn:schemas-microsoft-com:vml" xmlns:wp14="http://schemas.microsoft.com/office/word/2010/wordprocessingDrawing" xmlns:wp="http://schemas.openxmlformats.org/drawingml/2006/wordprocessingDrawing" xmlns:w10="urn:schemas-microsoft-com:office:word" xmlns:w="http://schemas.openxmlformats.org/wordprocessingml/2006/main" xmlns:w14="http://schemas.microsoft.com/office/word/2010/wordml" xmlns:wpg="http://schemas.microsoft.com/office/word/2010/wordprocessingGroup" xmlns:wpi="http://schemas.microsoft.com/office/word/2010/wordprocessingInk" xmlns:wne="http://schemas.microsoft.com/office/word/2006/wordml" xmlns:wps="http://schemas.microsoft.com/office/word/2010/wordprocessingShape" mc:Ignorable="w14 wp14">
+<w:endnotes xmlns:wpc="http://schemas.microsoft.com/office/word/2010/wordprocessingCanvas" xmlns:mc="http://schemas.openxmlformats.org/markup-compatibility/2006" xmlns:o="urn:schemas-microsoft-com:office:office" xmlns:r="http://schemas.openxmlformats.org/officeDocument/2006/relationships" xmlns:m="http://schemas.openxmlformats.org/officeDocument/2006/math" xmlns:v="urn:schemas-microsoft-com:vml" xmlns:wp14="http://schemas.microsoft.com/office/word/2010/wordprocessingDrawing" xmlns:wp="http://schemas.openxmlformats.org/drawingml/2006/wordprocessingDrawing" xmlns:w10="urn:schemas-microsoft-com:office:word" xmlns:w="http://schemas.openxmlformats.org/wordprocessingml/2006/main" xmlns:w14="http://schemas.microsoft.com/office/word/2010/wordml" xmlns:w15="http://schemas.microsoft.com/office/word/2012/wordml" xmlns:wpg="http://schemas.microsoft.com/office/word/2010/wordprocessingGroup" xmlns:wpi="http://schemas.microsoft.com/office/word/2010/wordprocessingInk" xmlns:wne="http://schemas.microsoft.com/office/word/2006/wordml" xmlns:wps="http://schemas.microsoft.com/office/word/2010/wordprocessingShape" mc:Ignorable="w14 w15 wp14">
   <w:endnote w:type="separator" w:id="-1">
     <w:p>
       <w:r>
@@ -20328,7 +21068,7 @@
 </file>
 
 <file path=word/footer1.xml><?xml version="1.0" encoding="utf-8"?>
-<w:ftr xmlns:wpc="http://schemas.microsoft.com/office/word/2010/wordprocessingCanvas" xmlns:mc="http://schemas.openxmlformats.org/markup-compatibility/2006" xmlns:o="urn:schemas-microsoft-com:office:office" xmlns:r="http://schemas.openxmlformats.org/officeDocument/2006/relationships" xmlns:m="http://schemas.openxmlformats.org/officeDocument/2006/math" xmlns:v="urn:schemas-microsoft-com:vml" xmlns:wp14="http://schemas.microsoft.com/office/word/2010/wordprocessingDrawing" xmlns:wp="http://schemas.openxmlformats.org/drawingml/2006/wordprocessingDrawing" xmlns:w10="urn:schemas-microsoft-com:office:word" xmlns:w="http://schemas.openxmlformats.org/wordprocessingml/2006/main" xmlns:w14="http://schemas.microsoft.com/office/word/2010/wordml" xmlns:wpg="http://schemas.microsoft.com/office/word/2010/wordprocessingGroup" xmlns:wpi="http://schemas.microsoft.com/office/word/2010/wordprocessingInk" xmlns:wne="http://schemas.microsoft.com/office/word/2006/wordml" xmlns:wps="http://schemas.microsoft.com/office/word/2010/wordprocessingShape" mc:Ignorable="w14 wp14">
+<w:ftr xmlns:wpc="http://schemas.microsoft.com/office/word/2010/wordprocessingCanvas" xmlns:mc="http://schemas.openxmlformats.org/markup-compatibility/2006" xmlns:o="urn:schemas-microsoft-com:office:office" xmlns:r="http://schemas.openxmlformats.org/officeDocument/2006/relationships" xmlns:m="http://schemas.openxmlformats.org/officeDocument/2006/math" xmlns:v="urn:schemas-microsoft-com:vml" xmlns:wp14="http://schemas.microsoft.com/office/word/2010/wordprocessingDrawing" xmlns:wp="http://schemas.openxmlformats.org/drawingml/2006/wordprocessingDrawing" xmlns:w10="urn:schemas-microsoft-com:office:word" xmlns:w="http://schemas.openxmlformats.org/wordprocessingml/2006/main" xmlns:w14="http://schemas.microsoft.com/office/word/2010/wordml" xmlns:w15="http://schemas.microsoft.com/office/word/2012/wordml" xmlns:wpg="http://schemas.microsoft.com/office/word/2010/wordprocessingGroup" xmlns:wpi="http://schemas.microsoft.com/office/word/2010/wordprocessingInk" xmlns:wne="http://schemas.microsoft.com/office/word/2006/wordml" xmlns:wps="http://schemas.microsoft.com/office/word/2010/wordprocessingShape" mc:Ignorable="w14 w15 wp14">
   <w:tbl>
     <w:tblPr>
       <w:tblW w:w="5000" w:type="pct"/>
@@ -20363,12 +21103,37 @@
               <w:sz w:val="14"/>
             </w:rPr>
           </w:pPr>
+          <w:proofErr w:type="spellStart"/>
           <w:r>
             <w:rPr>
               <w:color w:val="808080"/>
               <w:sz w:val="16"/>
             </w:rPr>
-            <w:t>Syntell Wintec POS System Specification</w:t>
+            <w:t>Syntell</w:t>
+          </w:r>
+          <w:proofErr w:type="spellEnd"/>
+          <w:r>
+            <w:rPr>
+              <w:color w:val="808080"/>
+              <w:sz w:val="16"/>
+            </w:rPr>
+            <w:t xml:space="preserve"> </w:t>
+          </w:r>
+          <w:proofErr w:type="spellStart"/>
+          <w:r>
+            <w:rPr>
+              <w:color w:val="808080"/>
+              <w:sz w:val="16"/>
+            </w:rPr>
+            <w:t>Wintec</w:t>
+          </w:r>
+          <w:proofErr w:type="spellEnd"/>
+          <w:r>
+            <w:rPr>
+              <w:color w:val="808080"/>
+              <w:sz w:val="16"/>
+            </w:rPr>
+            <w:t xml:space="preserve"> POS System Specification</w:t>
           </w:r>
         </w:p>
       </w:tc>
@@ -20510,7 +21275,7 @@
 </file>
 
 <file path=word/footer2.xml><?xml version="1.0" encoding="utf-8"?>
-<w:ftr xmlns:wpc="http://schemas.microsoft.com/office/word/2010/wordprocessingCanvas" xmlns:mc="http://schemas.openxmlformats.org/markup-compatibility/2006" xmlns:o="urn:schemas-microsoft-com:office:office" xmlns:r="http://schemas.openxmlformats.org/officeDocument/2006/relationships" xmlns:m="http://schemas.openxmlformats.org/officeDocument/2006/math" xmlns:v="urn:schemas-microsoft-com:vml" xmlns:wp14="http://schemas.microsoft.com/office/word/2010/wordprocessingDrawing" xmlns:wp="http://schemas.openxmlformats.org/drawingml/2006/wordprocessingDrawing" xmlns:w10="urn:schemas-microsoft-com:office:word" xmlns:w="http://schemas.openxmlformats.org/wordprocessingml/2006/main" xmlns:w14="http://schemas.microsoft.com/office/word/2010/wordml" xmlns:wpg="http://schemas.microsoft.com/office/word/2010/wordprocessingGroup" xmlns:wpi="http://schemas.microsoft.com/office/word/2010/wordprocessingInk" xmlns:wne="http://schemas.microsoft.com/office/word/2006/wordml" xmlns:wps="http://schemas.microsoft.com/office/word/2010/wordprocessingShape" mc:Ignorable="w14 wp14">
+<w:ftr xmlns:wpc="http://schemas.microsoft.com/office/word/2010/wordprocessingCanvas" xmlns:mc="http://schemas.openxmlformats.org/markup-compatibility/2006" xmlns:o="urn:schemas-microsoft-com:office:office" xmlns:r="http://schemas.openxmlformats.org/officeDocument/2006/relationships" xmlns:m="http://schemas.openxmlformats.org/officeDocument/2006/math" xmlns:v="urn:schemas-microsoft-com:vml" xmlns:wp14="http://schemas.microsoft.com/office/word/2010/wordprocessingDrawing" xmlns:wp="http://schemas.openxmlformats.org/drawingml/2006/wordprocessingDrawing" xmlns:w10="urn:schemas-microsoft-com:office:word" xmlns:w="http://schemas.openxmlformats.org/wordprocessingml/2006/main" xmlns:w14="http://schemas.microsoft.com/office/word/2010/wordml" xmlns:w15="http://schemas.microsoft.com/office/word/2012/wordml" xmlns:wpg="http://schemas.microsoft.com/office/word/2010/wordprocessingGroup" xmlns:wpi="http://schemas.microsoft.com/office/word/2010/wordprocessingInk" xmlns:wne="http://schemas.microsoft.com/office/word/2006/wordml" xmlns:wps="http://schemas.microsoft.com/office/word/2010/wordprocessingShape" mc:Ignorable="w14 w15 wp14">
   <w:tbl>
     <w:tblPr>
       <w:tblW w:w="5000" w:type="pct"/>
@@ -20545,6 +21310,7 @@
               <w:sz w:val="14"/>
             </w:rPr>
           </w:pPr>
+          <w:proofErr w:type="spellStart"/>
           <w:r>
             <w:rPr>
               <w:color w:val="808080"/>
@@ -20557,7 +21323,15 @@
               <w:color w:val="808080"/>
               <w:sz w:val="16"/>
             </w:rPr>
-            <w:t xml:space="preserve">yntell </w:t>
+            <w:t>yntell</w:t>
+          </w:r>
+          <w:proofErr w:type="spellEnd"/>
+          <w:r>
+            <w:rPr>
+              <w:color w:val="808080"/>
+              <w:sz w:val="16"/>
+            </w:rPr>
+            <w:t xml:space="preserve"> </w:t>
           </w:r>
           <w:r>
             <w:rPr>
@@ -20630,7 +21404,7 @@
               <w:sz w:val="48"/>
               <w:szCs w:val="64"/>
             </w:rPr>
-            <w:t>1</w:t>
+            <w:t>18</w:t>
           </w:r>
           <w:r>
             <w:rPr>
@@ -20721,7 +21495,7 @@
 </file>
 
 <file path=word/footer3.xml><?xml version="1.0" encoding="utf-8"?>
-<w:ftr xmlns:wpc="http://schemas.microsoft.com/office/word/2010/wordprocessingCanvas" xmlns:mc="http://schemas.openxmlformats.org/markup-compatibility/2006" xmlns:o="urn:schemas-microsoft-com:office:office" xmlns:r="http://schemas.openxmlformats.org/officeDocument/2006/relationships" xmlns:m="http://schemas.openxmlformats.org/officeDocument/2006/math" xmlns:v="urn:schemas-microsoft-com:vml" xmlns:wp14="http://schemas.microsoft.com/office/word/2010/wordprocessingDrawing" xmlns:wp="http://schemas.openxmlformats.org/drawingml/2006/wordprocessingDrawing" xmlns:w10="urn:schemas-microsoft-com:office:word" xmlns:w="http://schemas.openxmlformats.org/wordprocessingml/2006/main" xmlns:w14="http://schemas.microsoft.com/office/word/2010/wordml" xmlns:wpg="http://schemas.microsoft.com/office/word/2010/wordprocessingGroup" xmlns:wpi="http://schemas.microsoft.com/office/word/2010/wordprocessingInk" xmlns:wne="http://schemas.microsoft.com/office/word/2006/wordml" xmlns:wps="http://schemas.microsoft.com/office/word/2010/wordprocessingShape" mc:Ignorable="w14 wp14">
+<w:ftr xmlns:wpc="http://schemas.microsoft.com/office/word/2010/wordprocessingCanvas" xmlns:mc="http://schemas.openxmlformats.org/markup-compatibility/2006" xmlns:o="urn:schemas-microsoft-com:office:office" xmlns:r="http://schemas.openxmlformats.org/officeDocument/2006/relationships" xmlns:m="http://schemas.openxmlformats.org/officeDocument/2006/math" xmlns:v="urn:schemas-microsoft-com:vml" xmlns:wp14="http://schemas.microsoft.com/office/word/2010/wordprocessingDrawing" xmlns:wp="http://schemas.openxmlformats.org/drawingml/2006/wordprocessingDrawing" xmlns:w10="urn:schemas-microsoft-com:office:word" xmlns:w="http://schemas.openxmlformats.org/wordprocessingml/2006/main" xmlns:w14="http://schemas.microsoft.com/office/word/2010/wordml" xmlns:w15="http://schemas.microsoft.com/office/word/2012/wordml" xmlns:wpg="http://schemas.microsoft.com/office/word/2010/wordprocessingGroup" xmlns:wpi="http://schemas.microsoft.com/office/word/2010/wordprocessingInk" xmlns:wne="http://schemas.microsoft.com/office/word/2006/wordml" xmlns:wps="http://schemas.microsoft.com/office/word/2010/wordprocessingShape" mc:Ignorable="w14 w15 wp14">
   <w:p>
     <w:pPr>
       <w:pStyle w:val="Footer"/>
@@ -20731,7 +21505,7 @@
 </file>
 
 <file path=word/footnotes.xml><?xml version="1.0" encoding="utf-8"?>
-<w:footnotes xmlns:wpc="http://schemas.microsoft.com/office/word/2010/wordprocessingCanvas" xmlns:mc="http://schemas.openxmlformats.org/markup-compatibility/2006" xmlns:o="urn:schemas-microsoft-com:office:office" xmlns:r="http://schemas.openxmlformats.org/officeDocument/2006/relationships" xmlns:m="http://schemas.openxmlformats.org/officeDocument/2006/math" xmlns:v="urn:schemas-microsoft-com:vml" xmlns:wp14="http://schemas.microsoft.com/office/word/2010/wordprocessingDrawing" xmlns:wp="http://schemas.openxmlformats.org/drawingml/2006/wordprocessingDrawing" xmlns:w10="urn:schemas-microsoft-com:office:word" xmlns:w="http://schemas.openxmlformats.org/wordprocessingml/2006/main" xmlns:w14="http://schemas.microsoft.com/office/word/2010/wordml" xmlns:wpg="http://schemas.microsoft.com/office/word/2010/wordprocessingGroup" xmlns:wpi="http://schemas.microsoft.com/office/word/2010/wordprocessingInk" xmlns:wne="http://schemas.microsoft.com/office/word/2006/wordml" xmlns:wps="http://schemas.microsoft.com/office/word/2010/wordprocessingShape" mc:Ignorable="w14 wp14">
+<w:footnotes xmlns:wpc="http://schemas.microsoft.com/office/word/2010/wordprocessingCanvas" xmlns:mc="http://schemas.openxmlformats.org/markup-compatibility/2006" xmlns:o="urn:schemas-microsoft-com:office:office" xmlns:r="http://schemas.openxmlformats.org/officeDocument/2006/relationships" xmlns:m="http://schemas.openxmlformats.org/officeDocument/2006/math" xmlns:v="urn:schemas-microsoft-com:vml" xmlns:wp14="http://schemas.microsoft.com/office/word/2010/wordprocessingDrawing" xmlns:wp="http://schemas.openxmlformats.org/drawingml/2006/wordprocessingDrawing" xmlns:w10="urn:schemas-microsoft-com:office:word" xmlns:w="http://schemas.openxmlformats.org/wordprocessingml/2006/main" xmlns:w14="http://schemas.microsoft.com/office/word/2010/wordml" xmlns:w15="http://schemas.microsoft.com/office/word/2012/wordml" xmlns:wpg="http://schemas.microsoft.com/office/word/2010/wordprocessingGroup" xmlns:wpi="http://schemas.microsoft.com/office/word/2010/wordprocessingInk" xmlns:wne="http://schemas.microsoft.com/office/word/2006/wordml" xmlns:wps="http://schemas.microsoft.com/office/word/2010/wordprocessingShape" mc:Ignorable="w14 w15 wp14">
   <w:footnote w:type="separator" w:id="-1">
     <w:p>
       <w:r>
@@ -20750,13 +21524,13 @@
 </file>
 
 <file path=word/header1.xml><?xml version="1.0" encoding="utf-8"?>
-<w:hdr xmlns:wpc="http://schemas.microsoft.com/office/word/2010/wordprocessingCanvas" xmlns:mc="http://schemas.openxmlformats.org/markup-compatibility/2006" xmlns:o="urn:schemas-microsoft-com:office:office" xmlns:r="http://schemas.openxmlformats.org/officeDocument/2006/relationships" xmlns:m="http://schemas.openxmlformats.org/officeDocument/2006/math" xmlns:v="urn:schemas-microsoft-com:vml" xmlns:wp14="http://schemas.microsoft.com/office/word/2010/wordprocessingDrawing" xmlns:wp="http://schemas.openxmlformats.org/drawingml/2006/wordprocessingDrawing" xmlns:w10="urn:schemas-microsoft-com:office:word" xmlns:w="http://schemas.openxmlformats.org/wordprocessingml/2006/main" xmlns:w14="http://schemas.microsoft.com/office/word/2010/wordml" xmlns:wpg="http://schemas.microsoft.com/office/word/2010/wordprocessingGroup" xmlns:wpi="http://schemas.microsoft.com/office/word/2010/wordprocessingInk" xmlns:wne="http://schemas.microsoft.com/office/word/2006/wordml" xmlns:wps="http://schemas.microsoft.com/office/word/2010/wordprocessingShape" mc:Ignorable="w14 wp14">
+<w:hdr xmlns:wpc="http://schemas.microsoft.com/office/word/2010/wordprocessingCanvas" xmlns:mc="http://schemas.openxmlformats.org/markup-compatibility/2006" xmlns:o="urn:schemas-microsoft-com:office:office" xmlns:r="http://schemas.openxmlformats.org/officeDocument/2006/relationships" xmlns:m="http://schemas.openxmlformats.org/officeDocument/2006/math" xmlns:v="urn:schemas-microsoft-com:vml" xmlns:wp14="http://schemas.microsoft.com/office/word/2010/wordprocessingDrawing" xmlns:wp="http://schemas.openxmlformats.org/drawingml/2006/wordprocessingDrawing" xmlns:w10="urn:schemas-microsoft-com:office:word" xmlns:w="http://schemas.openxmlformats.org/wordprocessingml/2006/main" xmlns:w14="http://schemas.microsoft.com/office/word/2010/wordml" xmlns:w15="http://schemas.microsoft.com/office/word/2012/wordml" xmlns:wpg="http://schemas.microsoft.com/office/word/2010/wordprocessingGroup" xmlns:wpi="http://schemas.microsoft.com/office/word/2010/wordprocessingInk" xmlns:wne="http://schemas.microsoft.com/office/word/2006/wordml" xmlns:wps="http://schemas.microsoft.com/office/word/2010/wordprocessingShape" mc:Ignorable="w14 w15 wp14">
   <w:p/>
 </w:hdr>
 </file>
 
 <file path=word/header2.xml><?xml version="1.0" encoding="utf-8"?>
-<w:hdr xmlns:wpc="http://schemas.microsoft.com/office/word/2010/wordprocessingCanvas" xmlns:mc="http://schemas.openxmlformats.org/markup-compatibility/2006" xmlns:o="urn:schemas-microsoft-com:office:office" xmlns:r="http://schemas.openxmlformats.org/officeDocument/2006/relationships" xmlns:m="http://schemas.openxmlformats.org/officeDocument/2006/math" xmlns:v="urn:schemas-microsoft-com:vml" xmlns:wp14="http://schemas.microsoft.com/office/word/2010/wordprocessingDrawing" xmlns:wp="http://schemas.openxmlformats.org/drawingml/2006/wordprocessingDrawing" xmlns:w10="urn:schemas-microsoft-com:office:word" xmlns:w="http://schemas.openxmlformats.org/wordprocessingml/2006/main" xmlns:w14="http://schemas.microsoft.com/office/word/2010/wordml" xmlns:wpg="http://schemas.microsoft.com/office/word/2010/wordprocessingGroup" xmlns:wpi="http://schemas.microsoft.com/office/word/2010/wordprocessingInk" xmlns:wne="http://schemas.microsoft.com/office/word/2006/wordml" xmlns:wps="http://schemas.microsoft.com/office/word/2010/wordprocessingShape" mc:Ignorable="w14 wp14">
+<w:hdr xmlns:wpc="http://schemas.microsoft.com/office/word/2010/wordprocessingCanvas" xmlns:mc="http://schemas.openxmlformats.org/markup-compatibility/2006" xmlns:o="urn:schemas-microsoft-com:office:office" xmlns:r="http://schemas.openxmlformats.org/officeDocument/2006/relationships" xmlns:m="http://schemas.openxmlformats.org/officeDocument/2006/math" xmlns:v="urn:schemas-microsoft-com:vml" xmlns:wp14="http://schemas.microsoft.com/office/word/2010/wordprocessingDrawing" xmlns:wp="http://schemas.openxmlformats.org/drawingml/2006/wordprocessingDrawing" xmlns:w10="urn:schemas-microsoft-com:office:word" xmlns:w="http://schemas.openxmlformats.org/wordprocessingml/2006/main" xmlns:w14="http://schemas.microsoft.com/office/word/2010/wordml" xmlns:w15="http://schemas.microsoft.com/office/word/2012/wordml" xmlns:wpg="http://schemas.microsoft.com/office/word/2010/wordprocessingGroup" xmlns:wpi="http://schemas.microsoft.com/office/word/2010/wordprocessingInk" xmlns:wne="http://schemas.microsoft.com/office/word/2006/wordml" xmlns:wps="http://schemas.microsoft.com/office/word/2010/wordprocessingShape" mc:Ignorable="w14 w15 wp14">
   <w:p>
     <w:pPr>
       <w:pStyle w:val="Header"/>
@@ -20766,7 +21540,7 @@
 </file>
 
 <file path=word/header3.xml><?xml version="1.0" encoding="utf-8"?>
-<w:hdr xmlns:wpc="http://schemas.microsoft.com/office/word/2010/wordprocessingCanvas" xmlns:mc="http://schemas.openxmlformats.org/markup-compatibility/2006" xmlns:o="urn:schemas-microsoft-com:office:office" xmlns:r="http://schemas.openxmlformats.org/officeDocument/2006/relationships" xmlns:m="http://schemas.openxmlformats.org/officeDocument/2006/math" xmlns:v="urn:schemas-microsoft-com:vml" xmlns:wp14="http://schemas.microsoft.com/office/word/2010/wordprocessingDrawing" xmlns:wp="http://schemas.openxmlformats.org/drawingml/2006/wordprocessingDrawing" xmlns:w10="urn:schemas-microsoft-com:office:word" xmlns:w="http://schemas.openxmlformats.org/wordprocessingml/2006/main" xmlns:w14="http://schemas.microsoft.com/office/word/2010/wordml" xmlns:wpg="http://schemas.microsoft.com/office/word/2010/wordprocessingGroup" xmlns:wpi="http://schemas.microsoft.com/office/word/2010/wordprocessingInk" xmlns:wne="http://schemas.microsoft.com/office/word/2006/wordml" xmlns:wps="http://schemas.microsoft.com/office/word/2010/wordprocessingShape" mc:Ignorable="w14 wp14">
+<w:hdr xmlns:wpc="http://schemas.microsoft.com/office/word/2010/wordprocessingCanvas" xmlns:mc="http://schemas.openxmlformats.org/markup-compatibility/2006" xmlns:o="urn:schemas-microsoft-com:office:office" xmlns:r="http://schemas.openxmlformats.org/officeDocument/2006/relationships" xmlns:m="http://schemas.openxmlformats.org/officeDocument/2006/math" xmlns:v="urn:schemas-microsoft-com:vml" xmlns:wp14="http://schemas.microsoft.com/office/word/2010/wordprocessingDrawing" xmlns:wp="http://schemas.openxmlformats.org/drawingml/2006/wordprocessingDrawing" xmlns:w10="urn:schemas-microsoft-com:office:word" xmlns:w="http://schemas.openxmlformats.org/wordprocessingml/2006/main" xmlns:w14="http://schemas.microsoft.com/office/word/2010/wordml" xmlns:w15="http://schemas.microsoft.com/office/word/2012/wordml" xmlns:wpg="http://schemas.microsoft.com/office/word/2010/wordprocessingGroup" xmlns:wpi="http://schemas.microsoft.com/office/word/2010/wordprocessingInk" xmlns:wne="http://schemas.microsoft.com/office/word/2006/wordml" xmlns:wps="http://schemas.microsoft.com/office/word/2010/wordprocessingShape" mc:Ignorable="w14 w15 wp14">
   <w:p>
     <w:pPr>
       <w:pStyle w:val="Header"/>
@@ -20776,7 +21550,7 @@
 </file>
 
 <file path=word/header4.xml><?xml version="1.0" encoding="utf-8"?>
-<w:hdr xmlns:wpc="http://schemas.microsoft.com/office/word/2010/wordprocessingCanvas" xmlns:mc="http://schemas.openxmlformats.org/markup-compatibility/2006" xmlns:o="urn:schemas-microsoft-com:office:office" xmlns:r="http://schemas.openxmlformats.org/officeDocument/2006/relationships" xmlns:m="http://schemas.openxmlformats.org/officeDocument/2006/math" xmlns:v="urn:schemas-microsoft-com:vml" xmlns:wp14="http://schemas.microsoft.com/office/word/2010/wordprocessingDrawing" xmlns:wp="http://schemas.openxmlformats.org/drawingml/2006/wordprocessingDrawing" xmlns:w10="urn:schemas-microsoft-com:office:word" xmlns:w="http://schemas.openxmlformats.org/wordprocessingml/2006/main" xmlns:w14="http://schemas.microsoft.com/office/word/2010/wordml" xmlns:wpg="http://schemas.microsoft.com/office/word/2010/wordprocessingGroup" xmlns:wpi="http://schemas.microsoft.com/office/word/2010/wordprocessingInk" xmlns:wne="http://schemas.microsoft.com/office/word/2006/wordml" xmlns:wps="http://schemas.microsoft.com/office/word/2010/wordprocessingShape" mc:Ignorable="w14 wp14">
+<w:hdr xmlns:wpc="http://schemas.microsoft.com/office/word/2010/wordprocessingCanvas" xmlns:mc="http://schemas.openxmlformats.org/markup-compatibility/2006" xmlns:o="urn:schemas-microsoft-com:office:office" xmlns:r="http://schemas.openxmlformats.org/officeDocument/2006/relationships" xmlns:m="http://schemas.openxmlformats.org/officeDocument/2006/math" xmlns:v="urn:schemas-microsoft-com:vml" xmlns:wp14="http://schemas.microsoft.com/office/word/2010/wordprocessingDrawing" xmlns:wp="http://schemas.openxmlformats.org/drawingml/2006/wordprocessingDrawing" xmlns:w10="urn:schemas-microsoft-com:office:word" xmlns:w="http://schemas.openxmlformats.org/wordprocessingml/2006/main" xmlns:w14="http://schemas.microsoft.com/office/word/2010/wordml" xmlns:w15="http://schemas.microsoft.com/office/word/2012/wordml" xmlns:wpg="http://schemas.microsoft.com/office/word/2010/wordprocessingGroup" xmlns:wpi="http://schemas.microsoft.com/office/word/2010/wordprocessingInk" xmlns:wne="http://schemas.microsoft.com/office/word/2006/wordml" xmlns:wps="http://schemas.microsoft.com/office/word/2010/wordprocessingShape" mc:Ignorable="w14 w15 wp14">
   <w:p>
     <w:pPr>
       <w:pStyle w:val="Header"/>
@@ -20786,7 +21560,7 @@
 </file>
 
 <file path=word/numbering.xml><?xml version="1.0" encoding="utf-8"?>
-<w:numbering xmlns:wpc="http://schemas.microsoft.com/office/word/2010/wordprocessingCanvas" xmlns:mc="http://schemas.openxmlformats.org/markup-compatibility/2006" xmlns:o="urn:schemas-microsoft-com:office:office" xmlns:r="http://schemas.openxmlformats.org/officeDocument/2006/relationships" xmlns:m="http://schemas.openxmlformats.org/officeDocument/2006/math" xmlns:v="urn:schemas-microsoft-com:vml" xmlns:wp14="http://schemas.microsoft.com/office/word/2010/wordprocessingDrawing" xmlns:wp="http://schemas.openxmlformats.org/drawingml/2006/wordprocessingDrawing" xmlns:w10="urn:schemas-microsoft-com:office:word" xmlns:w="http://schemas.openxmlformats.org/wordprocessingml/2006/main" xmlns:w14="http://schemas.microsoft.com/office/word/2010/wordml" xmlns:wpg="http://schemas.microsoft.com/office/word/2010/wordprocessingGroup" xmlns:wpi="http://schemas.microsoft.com/office/word/2010/wordprocessingInk" xmlns:wne="http://schemas.microsoft.com/office/word/2006/wordml" xmlns:wps="http://schemas.microsoft.com/office/word/2010/wordprocessingShape" mc:Ignorable="w14 wp14">
+<w:numbering xmlns:wpc="http://schemas.microsoft.com/office/word/2010/wordprocessingCanvas" xmlns:mc="http://schemas.openxmlformats.org/markup-compatibility/2006" xmlns:o="urn:schemas-microsoft-com:office:office" xmlns:r="http://schemas.openxmlformats.org/officeDocument/2006/relationships" xmlns:m="http://schemas.openxmlformats.org/officeDocument/2006/math" xmlns:v="urn:schemas-microsoft-com:vml" xmlns:wp14="http://schemas.microsoft.com/office/word/2010/wordprocessingDrawing" xmlns:wp="http://schemas.openxmlformats.org/drawingml/2006/wordprocessingDrawing" xmlns:w10="urn:schemas-microsoft-com:office:word" xmlns:w="http://schemas.openxmlformats.org/wordprocessingml/2006/main" xmlns:w14="http://schemas.microsoft.com/office/word/2010/wordml" xmlns:w15="http://schemas.microsoft.com/office/word/2012/wordml" xmlns:wpg="http://schemas.microsoft.com/office/word/2010/wordprocessingGroup" xmlns:wpi="http://schemas.microsoft.com/office/word/2010/wordprocessingInk" xmlns:wne="http://schemas.microsoft.com/office/word/2006/wordml" xmlns:wps="http://schemas.microsoft.com/office/word/2010/wordprocessingShape" mc:Ignorable="w14 w15 wp14">
   <w:abstractNum w:abstractNumId="0">
     <w:nsid w:val="03B2769A"/>
     <w:multiLevelType w:val="hybridMultilevel"/>
@@ -22307,7 +23081,7 @@
 </file>
 
 <file path=word/styles.xml><?xml version="1.0" encoding="utf-8"?>
-<w:styles xmlns:mc="http://schemas.openxmlformats.org/markup-compatibility/2006" xmlns:r="http://schemas.openxmlformats.org/officeDocument/2006/relationships" xmlns:w="http://schemas.openxmlformats.org/wordprocessingml/2006/main" xmlns:w14="http://schemas.microsoft.com/office/word/2010/wordml" mc:Ignorable="w14">
+<w:styles xmlns:mc="http://schemas.openxmlformats.org/markup-compatibility/2006" xmlns:r="http://schemas.openxmlformats.org/officeDocument/2006/relationships" xmlns:w="http://schemas.openxmlformats.org/wordprocessingml/2006/main" xmlns:w14="http://schemas.microsoft.com/office/word/2010/wordml" xmlns:w15="http://schemas.microsoft.com/office/word/2012/wordml" mc:Ignorable="w14 w15">
   <w:docDefaults>
     <w:rPrDefault>
       <w:rPr>
@@ -22317,245 +23091,376 @@
     </w:rPrDefault>
     <w:pPrDefault/>
   </w:docDefaults>
-  <w:latentStyles w:defLockedState="0" w:defUIPriority="0" w:defSemiHidden="1" w:defUnhideWhenUsed="1" w:defQFormat="0" w:count="267">
-    <w:lsdException w:name="Normal" w:semiHidden="0" w:unhideWhenUsed="0" w:qFormat="1"/>
-    <w:lsdException w:name="heading 1" w:semiHidden="0" w:unhideWhenUsed="0" w:qFormat="1"/>
-    <w:lsdException w:name="heading 2" w:semiHidden="0" w:unhideWhenUsed="0" w:qFormat="1"/>
-    <w:lsdException w:name="heading 3" w:semiHidden="0" w:unhideWhenUsed="0" w:qFormat="1"/>
-    <w:lsdException w:name="heading 4" w:semiHidden="0" w:unhideWhenUsed="0" w:qFormat="1"/>
-    <w:lsdException w:name="heading 5" w:semiHidden="0" w:unhideWhenUsed="0" w:qFormat="1"/>
-    <w:lsdException w:name="heading 6" w:semiHidden="0" w:unhideWhenUsed="0" w:qFormat="1"/>
-    <w:lsdException w:name="heading 7" w:qFormat="1"/>
-    <w:lsdException w:name="heading 8" w:qFormat="1"/>
-    <w:lsdException w:name="heading 9" w:qFormat="1"/>
-    <w:lsdException w:name="index 7" w:locked="1"/>
-    <w:lsdException w:name="index 8" w:locked="1"/>
-    <w:lsdException w:name="index 9" w:locked="1"/>
-    <w:lsdException w:name="toc 1" w:uiPriority="39"/>
-    <w:lsdException w:name="toc 2" w:uiPriority="39"/>
-    <w:lsdException w:name="toc 3" w:uiPriority="39"/>
-    <w:lsdException w:name="Normal Indent" w:locked="1"/>
-    <w:lsdException w:name="footnote text" w:locked="1"/>
-    <w:lsdException w:name="annotation text" w:locked="1"/>
-    <w:lsdException w:name="header" w:uiPriority="99"/>
-    <w:lsdException w:name="footer" w:uiPriority="99"/>
-    <w:lsdException w:name="caption" w:qFormat="1"/>
-    <w:lsdException w:name="table of figures" w:locked="1" w:uiPriority="99"/>
-    <w:lsdException w:name="envelope address" w:locked="1"/>
-    <w:lsdException w:name="envelope return" w:locked="1"/>
-    <w:lsdException w:name="footnote reference" w:locked="1"/>
-    <w:lsdException w:name="annotation reference" w:locked="1"/>
-    <w:lsdException w:name="endnote reference" w:locked="1"/>
-    <w:lsdException w:name="endnote text" w:locked="1"/>
-    <w:lsdException w:name="table of authorities" w:locked="1"/>
-    <w:lsdException w:name="macro" w:locked="1"/>
-    <w:lsdException w:name="List" w:locked="1"/>
-    <w:lsdException w:name="List Number" w:semiHidden="0" w:unhideWhenUsed="0"/>
-    <w:lsdException w:name="List 2" w:locked="1"/>
-    <w:lsdException w:name="List 3" w:locked="1"/>
-    <w:lsdException w:name="List 4" w:locked="1" w:semiHidden="0" w:unhideWhenUsed="0"/>
-    <w:lsdException w:name="List 5" w:locked="1" w:semiHidden="0" w:unhideWhenUsed="0"/>
-    <w:lsdException w:name="List Bullet 2" w:locked="1"/>
-    <w:lsdException w:name="List Bullet 4" w:locked="1"/>
-    <w:lsdException w:name="List Bullet 5" w:locked="1"/>
-    <w:lsdException w:name="List Number 2" w:locked="1"/>
-    <w:lsdException w:name="List Number 3" w:locked="1"/>
-    <w:lsdException w:name="List Number 4" w:locked="1"/>
-    <w:lsdException w:name="List Number 5" w:locked="1"/>
-    <w:lsdException w:name="Title" w:semiHidden="0" w:unhideWhenUsed="0" w:qFormat="1"/>
-    <w:lsdException w:name="Closing" w:locked="1"/>
-    <w:lsdException w:name="Signature" w:locked="1"/>
-    <w:lsdException w:name="Body Text Indent" w:locked="1"/>
-    <w:lsdException w:name="List Continue" w:locked="1"/>
-    <w:lsdException w:name="List Continue 2" w:locked="1"/>
-    <w:lsdException w:name="List Continue 3" w:locked="1"/>
-    <w:lsdException w:name="List Continue 4" w:locked="1"/>
-    <w:lsdException w:name="List Continue 5" w:locked="1"/>
-    <w:lsdException w:name="Message Header" w:locked="1"/>
-    <w:lsdException w:name="Subtitle" w:locked="1" w:semiHidden="0" w:unhideWhenUsed="0" w:qFormat="1"/>
-    <w:lsdException w:name="Salutation" w:locked="1" w:semiHidden="0" w:unhideWhenUsed="0"/>
-    <w:lsdException w:name="Date" w:semiHidden="0" w:unhideWhenUsed="0"/>
-    <w:lsdException w:name="Body Text First Indent" w:locked="1" w:semiHidden="0" w:unhideWhenUsed="0"/>
-    <w:lsdException w:name="Body Text First Indent 2" w:locked="1"/>
-    <w:lsdException w:name="Note Heading" w:locked="1"/>
-    <w:lsdException w:name="Body Text 2" w:locked="1"/>
-    <w:lsdException w:name="Body Text 3" w:locked="1"/>
-    <w:lsdException w:name="Body Text Indent 2" w:locked="1"/>
-    <w:lsdException w:name="Body Text Indent 3" w:locked="1"/>
-    <w:lsdException w:name="Hyperlink" w:uiPriority="99"/>
-    <w:lsdException w:name="FollowedHyperlink" w:locked="1"/>
-    <w:lsdException w:name="Strong" w:locked="1" w:semiHidden="0" w:unhideWhenUsed="0" w:qFormat="1"/>
-    <w:lsdException w:name="Emphasis" w:locked="1" w:semiHidden="0" w:unhideWhenUsed="0" w:qFormat="1"/>
-    <w:lsdException w:name="Document Map" w:locked="1"/>
-    <w:lsdException w:name="E-mail Signature" w:locked="1"/>
-    <w:lsdException w:name="HTML Acronym" w:locked="1"/>
-    <w:lsdException w:name="HTML Cite" w:locked="1"/>
-    <w:lsdException w:name="HTML Code" w:locked="1"/>
-    <w:lsdException w:name="HTML Definition" w:locked="1"/>
-    <w:lsdException w:name="HTML Keyboard" w:locked="1"/>
-    <w:lsdException w:name="HTML Preformatted" w:locked="1"/>
-    <w:lsdException w:name="HTML Sample" w:locked="1"/>
-    <w:lsdException w:name="HTML Typewriter" w:locked="1"/>
-    <w:lsdException w:name="HTML Variable" w:locked="1"/>
-    <w:lsdException w:name="annotation subject" w:locked="1"/>
-    <w:lsdException w:name="Outline List 1" w:locked="1"/>
-    <w:lsdException w:name="Outline List 2" w:locked="1"/>
-    <w:lsdException w:name="Outline List 3" w:locked="1"/>
-    <w:lsdException w:name="Table Simple 1" w:locked="1"/>
-    <w:lsdException w:name="Table Simple 2" w:locked="1"/>
-    <w:lsdException w:name="Table Simple 3" w:locked="1"/>
-    <w:lsdException w:name="Table Classic 1" w:locked="1"/>
-    <w:lsdException w:name="Table Classic 2" w:locked="1"/>
-    <w:lsdException w:name="Table Classic 3" w:locked="1"/>
-    <w:lsdException w:name="Table Classic 4" w:locked="1"/>
-    <w:lsdException w:name="Table Colorful 1" w:locked="1"/>
-    <w:lsdException w:name="Table Colorful 2" w:locked="1"/>
-    <w:lsdException w:name="Table Colorful 3" w:locked="1"/>
-    <w:lsdException w:name="Table Columns 1" w:locked="1"/>
-    <w:lsdException w:name="Table Columns 2" w:locked="1"/>
-    <w:lsdException w:name="Table Columns 3" w:locked="1"/>
-    <w:lsdException w:name="Table Columns 4" w:locked="1"/>
-    <w:lsdException w:name="Table Columns 5" w:locked="1"/>
-    <w:lsdException w:name="Table Grid 1" w:locked="1"/>
-    <w:lsdException w:name="Table Grid 2" w:locked="1"/>
-    <w:lsdException w:name="Table Grid 3" w:locked="1"/>
-    <w:lsdException w:name="Table Grid 4" w:locked="1"/>
-    <w:lsdException w:name="Table Grid 5" w:locked="1"/>
-    <w:lsdException w:name="Table Grid 6" w:locked="1"/>
-    <w:lsdException w:name="Table Grid 7" w:locked="1"/>
-    <w:lsdException w:name="Table Grid 8" w:locked="1"/>
-    <w:lsdException w:name="Table List 1" w:locked="1"/>
-    <w:lsdException w:name="Table List 2" w:locked="1"/>
-    <w:lsdException w:name="Table List 3" w:locked="1"/>
-    <w:lsdException w:name="Table List 4" w:locked="1"/>
-    <w:lsdException w:name="Table List 5" w:locked="1"/>
-    <w:lsdException w:name="Table List 6" w:locked="1"/>
-    <w:lsdException w:name="Table List 7" w:locked="1"/>
-    <w:lsdException w:name="Table List 8" w:locked="1"/>
-    <w:lsdException w:name="Table 3D effects 1" w:locked="1"/>
-    <w:lsdException w:name="Table 3D effects 2" w:locked="1"/>
-    <w:lsdException w:name="Table 3D effects 3" w:locked="1"/>
-    <w:lsdException w:name="Table Contemporary" w:locked="1"/>
-    <w:lsdException w:name="Table Elegant" w:locked="1"/>
-    <w:lsdException w:name="Table Professional" w:locked="1"/>
-    <w:lsdException w:name="Table Subtle 1" w:locked="1"/>
-    <w:lsdException w:name="Table Subtle 2" w:locked="1"/>
-    <w:lsdException w:name="Table Web 1" w:locked="1"/>
-    <w:lsdException w:name="Table Web 2" w:locked="1"/>
-    <w:lsdException w:name="Table Web 3" w:locked="1"/>
-    <w:lsdException w:name="Table Grid" w:locked="1" w:semiHidden="0" w:uiPriority="59" w:unhideWhenUsed="0"/>
-    <w:lsdException w:name="Table Theme" w:locked="1"/>
-    <w:lsdException w:name="Placeholder Text" w:uiPriority="99" w:unhideWhenUsed="0"/>
-    <w:lsdException w:name="No Spacing" w:semiHidden="0" w:uiPriority="1" w:unhideWhenUsed="0" w:qFormat="1"/>
-    <w:lsdException w:name="Light Shading" w:semiHidden="0" w:uiPriority="60" w:unhideWhenUsed="0"/>
-    <w:lsdException w:name="Light List" w:semiHidden="0" w:uiPriority="61" w:unhideWhenUsed="0"/>
-    <w:lsdException w:name="Light Grid" w:semiHidden="0" w:uiPriority="62" w:unhideWhenUsed="0"/>
-    <w:lsdException w:name="Medium Shading 1" w:semiHidden="0" w:uiPriority="63" w:unhideWhenUsed="0"/>
-    <w:lsdException w:name="Medium Shading 2" w:semiHidden="0" w:uiPriority="64" w:unhideWhenUsed="0"/>
-    <w:lsdException w:name="Medium List 1" w:semiHidden="0" w:uiPriority="65" w:unhideWhenUsed="0"/>
-    <w:lsdException w:name="Medium List 2" w:semiHidden="0" w:uiPriority="66" w:unhideWhenUsed="0"/>
-    <w:lsdException w:name="Medium Grid 1" w:semiHidden="0" w:uiPriority="67" w:unhideWhenUsed="0"/>
-    <w:lsdException w:name="Medium Grid 2" w:semiHidden="0" w:uiPriority="68" w:unhideWhenUsed="0"/>
-    <w:lsdException w:name="Medium Grid 3" w:semiHidden="0" w:uiPriority="69" w:unhideWhenUsed="0"/>
-    <w:lsdException w:name="Dark List" w:semiHidden="0" w:uiPriority="70" w:unhideWhenUsed="0"/>
-    <w:lsdException w:name="Colorful Shading" w:semiHidden="0" w:uiPriority="71" w:unhideWhenUsed="0"/>
-    <w:lsdException w:name="Colorful List" w:semiHidden="0" w:uiPriority="72" w:unhideWhenUsed="0"/>
-    <w:lsdException w:name="Colorful Grid" w:semiHidden="0" w:uiPriority="73" w:unhideWhenUsed="0"/>
-    <w:lsdException w:name="Light Shading Accent 1" w:semiHidden="0" w:uiPriority="60" w:unhideWhenUsed="0"/>
-    <w:lsdException w:name="Light List Accent 1" w:semiHidden="0" w:uiPriority="61" w:unhideWhenUsed="0"/>
-    <w:lsdException w:name="Light Grid Accent 1" w:semiHidden="0" w:uiPriority="62" w:unhideWhenUsed="0"/>
-    <w:lsdException w:name="Medium Shading 1 Accent 1" w:semiHidden="0" w:uiPriority="63" w:unhideWhenUsed="0"/>
-    <w:lsdException w:name="Medium Shading 2 Accent 1" w:semiHidden="0" w:uiPriority="64" w:unhideWhenUsed="0"/>
-    <w:lsdException w:name="Medium List 1 Accent 1" w:semiHidden="0" w:uiPriority="65" w:unhideWhenUsed="0"/>
-    <w:lsdException w:name="Revision" w:uiPriority="99" w:unhideWhenUsed="0"/>
-    <w:lsdException w:name="List Paragraph" w:semiHidden="0" w:uiPriority="34" w:unhideWhenUsed="0" w:qFormat="1"/>
-    <w:lsdException w:name="Quote" w:semiHidden="0" w:uiPriority="29" w:unhideWhenUsed="0" w:qFormat="1"/>
-    <w:lsdException w:name="Intense Quote" w:semiHidden="0" w:uiPriority="30" w:unhideWhenUsed="0" w:qFormat="1"/>
-    <w:lsdException w:name="Medium List 2 Accent 1" w:semiHidden="0" w:uiPriority="66" w:unhideWhenUsed="0"/>
-    <w:lsdException w:name="Medium Grid 1 Accent 1" w:semiHidden="0" w:uiPriority="67" w:unhideWhenUsed="0"/>
-    <w:lsdException w:name="Medium Grid 2 Accent 1" w:semiHidden="0" w:uiPriority="68" w:unhideWhenUsed="0"/>
-    <w:lsdException w:name="Medium Grid 3 Accent 1" w:semiHidden="0" w:uiPriority="69" w:unhideWhenUsed="0"/>
-    <w:lsdException w:name="Dark List Accent 1" w:semiHidden="0" w:uiPriority="70" w:unhideWhenUsed="0"/>
-    <w:lsdException w:name="Colorful Shading Accent 1" w:semiHidden="0" w:uiPriority="71" w:unhideWhenUsed="0"/>
-    <w:lsdException w:name="Colorful List Accent 1" w:semiHidden="0" w:uiPriority="72" w:unhideWhenUsed="0"/>
-    <w:lsdException w:name="Colorful Grid Accent 1" w:semiHidden="0" w:uiPriority="73" w:unhideWhenUsed="0"/>
-    <w:lsdException w:name="Light Shading Accent 2" w:semiHidden="0" w:uiPriority="60" w:unhideWhenUsed="0"/>
-    <w:lsdException w:name="Light List Accent 2" w:semiHidden="0" w:uiPriority="61" w:unhideWhenUsed="0"/>
-    <w:lsdException w:name="Light Grid Accent 2" w:semiHidden="0" w:uiPriority="62" w:unhideWhenUsed="0"/>
-    <w:lsdException w:name="Medium Shading 1 Accent 2" w:semiHidden="0" w:uiPriority="63" w:unhideWhenUsed="0"/>
-    <w:lsdException w:name="Medium Shading 2 Accent 2" w:semiHidden="0" w:uiPriority="64" w:unhideWhenUsed="0"/>
-    <w:lsdException w:name="Medium List 1 Accent 2" w:semiHidden="0" w:uiPriority="65" w:unhideWhenUsed="0"/>
-    <w:lsdException w:name="Medium List 2 Accent 2" w:semiHidden="0" w:uiPriority="66" w:unhideWhenUsed="0"/>
-    <w:lsdException w:name="Medium Grid 1 Accent 2" w:semiHidden="0" w:uiPriority="67" w:unhideWhenUsed="0"/>
-    <w:lsdException w:name="Medium Grid 2 Accent 2" w:semiHidden="0" w:uiPriority="68" w:unhideWhenUsed="0"/>
-    <w:lsdException w:name="Medium Grid 3 Accent 2" w:semiHidden="0" w:uiPriority="69" w:unhideWhenUsed="0"/>
-    <w:lsdException w:name="Dark List Accent 2" w:semiHidden="0" w:uiPriority="70" w:unhideWhenUsed="0"/>
-    <w:lsdException w:name="Colorful Shading Accent 2" w:semiHidden="0" w:uiPriority="71" w:unhideWhenUsed="0"/>
-    <w:lsdException w:name="Colorful List Accent 2" w:semiHidden="0" w:uiPriority="72" w:unhideWhenUsed="0"/>
-    <w:lsdException w:name="Colorful Grid Accent 2" w:semiHidden="0" w:uiPriority="73" w:unhideWhenUsed="0"/>
-    <w:lsdException w:name="Light Shading Accent 3" w:semiHidden="0" w:uiPriority="60" w:unhideWhenUsed="0"/>
-    <w:lsdException w:name="Light List Accent 3" w:semiHidden="0" w:uiPriority="61" w:unhideWhenUsed="0"/>
-    <w:lsdException w:name="Light Grid Accent 3" w:semiHidden="0" w:uiPriority="62" w:unhideWhenUsed="0"/>
-    <w:lsdException w:name="Medium Shading 1 Accent 3" w:semiHidden="0" w:uiPriority="63" w:unhideWhenUsed="0"/>
-    <w:lsdException w:name="Medium Shading 2 Accent 3" w:semiHidden="0" w:uiPriority="64" w:unhideWhenUsed="0"/>
-    <w:lsdException w:name="Medium List 1 Accent 3" w:semiHidden="0" w:uiPriority="65" w:unhideWhenUsed="0"/>
-    <w:lsdException w:name="Medium List 2 Accent 3" w:semiHidden="0" w:uiPriority="66" w:unhideWhenUsed="0"/>
-    <w:lsdException w:name="Medium Grid 1 Accent 3" w:semiHidden="0" w:uiPriority="67" w:unhideWhenUsed="0"/>
-    <w:lsdException w:name="Medium Grid 2 Accent 3" w:semiHidden="0" w:uiPriority="68" w:unhideWhenUsed="0"/>
-    <w:lsdException w:name="Medium Grid 3 Accent 3" w:semiHidden="0" w:uiPriority="69" w:unhideWhenUsed="0"/>
-    <w:lsdException w:name="Dark List Accent 3" w:semiHidden="0" w:uiPriority="70" w:unhideWhenUsed="0"/>
-    <w:lsdException w:name="Colorful Shading Accent 3" w:semiHidden="0" w:uiPriority="71" w:unhideWhenUsed="0"/>
-    <w:lsdException w:name="Colorful List Accent 3" w:semiHidden="0" w:uiPriority="72" w:unhideWhenUsed="0"/>
-    <w:lsdException w:name="Colorful Grid Accent 3" w:semiHidden="0" w:uiPriority="73" w:unhideWhenUsed="0"/>
-    <w:lsdException w:name="Light Shading Accent 4" w:semiHidden="0" w:uiPriority="60" w:unhideWhenUsed="0"/>
-    <w:lsdException w:name="Light List Accent 4" w:semiHidden="0" w:uiPriority="61" w:unhideWhenUsed="0"/>
-    <w:lsdException w:name="Light Grid Accent 4" w:semiHidden="0" w:uiPriority="62" w:unhideWhenUsed="0"/>
-    <w:lsdException w:name="Medium Shading 1 Accent 4" w:semiHidden="0" w:uiPriority="63" w:unhideWhenUsed="0"/>
-    <w:lsdException w:name="Medium Shading 2 Accent 4" w:semiHidden="0" w:uiPriority="64" w:unhideWhenUsed="0"/>
-    <w:lsdException w:name="Medium List 1 Accent 4" w:semiHidden="0" w:uiPriority="65" w:unhideWhenUsed="0"/>
-    <w:lsdException w:name="Medium List 2 Accent 4" w:semiHidden="0" w:uiPriority="66" w:unhideWhenUsed="0"/>
-    <w:lsdException w:name="Medium Grid 1 Accent 4" w:semiHidden="0" w:uiPriority="67" w:unhideWhenUsed="0"/>
-    <w:lsdException w:name="Medium Grid 2 Accent 4" w:semiHidden="0" w:uiPriority="68" w:unhideWhenUsed="0"/>
-    <w:lsdException w:name="Medium Grid 3 Accent 4" w:semiHidden="0" w:uiPriority="69" w:unhideWhenUsed="0"/>
-    <w:lsdException w:name="Dark List Accent 4" w:semiHidden="0" w:uiPriority="70" w:unhideWhenUsed="0"/>
-    <w:lsdException w:name="Colorful Shading Accent 4" w:semiHidden="0" w:uiPriority="71" w:unhideWhenUsed="0"/>
-    <w:lsdException w:name="Colorful List Accent 4" w:semiHidden="0" w:uiPriority="72" w:unhideWhenUsed="0"/>
-    <w:lsdException w:name="Colorful Grid Accent 4" w:semiHidden="0" w:uiPriority="73" w:unhideWhenUsed="0"/>
-    <w:lsdException w:name="Light Shading Accent 5" w:semiHidden="0" w:uiPriority="60" w:unhideWhenUsed="0"/>
-    <w:lsdException w:name="Light List Accent 5" w:semiHidden="0" w:uiPriority="61" w:unhideWhenUsed="0"/>
-    <w:lsdException w:name="Light Grid Accent 5" w:semiHidden="0" w:uiPriority="62" w:unhideWhenUsed="0"/>
-    <w:lsdException w:name="Medium Shading 1 Accent 5" w:semiHidden="0" w:uiPriority="63" w:unhideWhenUsed="0"/>
-    <w:lsdException w:name="Medium Shading 2 Accent 5" w:semiHidden="0" w:uiPriority="64" w:unhideWhenUsed="0"/>
-    <w:lsdException w:name="Medium List 1 Accent 5" w:semiHidden="0" w:uiPriority="65" w:unhideWhenUsed="0"/>
-    <w:lsdException w:name="Medium List 2 Accent 5" w:semiHidden="0" w:uiPriority="66" w:unhideWhenUsed="0"/>
-    <w:lsdException w:name="Medium Grid 1 Accent 5" w:semiHidden="0" w:uiPriority="67" w:unhideWhenUsed="0"/>
-    <w:lsdException w:name="Medium Grid 2 Accent 5" w:semiHidden="0" w:uiPriority="68" w:unhideWhenUsed="0"/>
-    <w:lsdException w:name="Medium Grid 3 Accent 5" w:semiHidden="0" w:uiPriority="69" w:unhideWhenUsed="0"/>
-    <w:lsdException w:name="Dark List Accent 5" w:semiHidden="0" w:uiPriority="70" w:unhideWhenUsed="0"/>
-    <w:lsdException w:name="Colorful Shading Accent 5" w:semiHidden="0" w:uiPriority="71" w:unhideWhenUsed="0"/>
-    <w:lsdException w:name="Colorful List Accent 5" w:semiHidden="0" w:uiPriority="72" w:unhideWhenUsed="0"/>
-    <w:lsdException w:name="Colorful Grid Accent 5" w:semiHidden="0" w:uiPriority="73" w:unhideWhenUsed="0"/>
-    <w:lsdException w:name="Light Shading Accent 6" w:semiHidden="0" w:uiPriority="60" w:unhideWhenUsed="0"/>
-    <w:lsdException w:name="Light List Accent 6" w:semiHidden="0" w:uiPriority="61" w:unhideWhenUsed="0"/>
-    <w:lsdException w:name="Light Grid Accent 6" w:semiHidden="0" w:uiPriority="62" w:unhideWhenUsed="0"/>
-    <w:lsdException w:name="Medium Shading 1 Accent 6" w:semiHidden="0" w:uiPriority="63" w:unhideWhenUsed="0"/>
-    <w:lsdException w:name="Medium Shading 2 Accent 6" w:semiHidden="0" w:uiPriority="64" w:unhideWhenUsed="0"/>
-    <w:lsdException w:name="Medium List 1 Accent 6" w:semiHidden="0" w:uiPriority="65" w:unhideWhenUsed="0"/>
-    <w:lsdException w:name="Medium List 2 Accent 6" w:semiHidden="0" w:uiPriority="66" w:unhideWhenUsed="0"/>
-    <w:lsdException w:name="Medium Grid 1 Accent 6" w:semiHidden="0" w:uiPriority="67" w:unhideWhenUsed="0"/>
-    <w:lsdException w:name="Medium Grid 2 Accent 6" w:semiHidden="0" w:uiPriority="68" w:unhideWhenUsed="0"/>
-    <w:lsdException w:name="Medium Grid 3 Accent 6" w:semiHidden="0" w:uiPriority="69" w:unhideWhenUsed="0"/>
-    <w:lsdException w:name="Dark List Accent 6" w:semiHidden="0" w:uiPriority="70" w:unhideWhenUsed="0"/>
-    <w:lsdException w:name="Colorful Shading Accent 6" w:semiHidden="0" w:uiPriority="71" w:unhideWhenUsed="0"/>
-    <w:lsdException w:name="Colorful List Accent 6" w:semiHidden="0" w:uiPriority="72" w:unhideWhenUsed="0"/>
-    <w:lsdException w:name="Colorful Grid Accent 6" w:semiHidden="0" w:uiPriority="73" w:unhideWhenUsed="0"/>
-    <w:lsdException w:name="Subtle Emphasis" w:semiHidden="0" w:uiPriority="19" w:unhideWhenUsed="0" w:qFormat="1"/>
-    <w:lsdException w:name="Intense Emphasis" w:semiHidden="0" w:uiPriority="21" w:unhideWhenUsed="0" w:qFormat="1"/>
-    <w:lsdException w:name="Subtle Reference" w:semiHidden="0" w:uiPriority="31" w:unhideWhenUsed="0" w:qFormat="1"/>
-    <w:lsdException w:name="Intense Reference" w:semiHidden="0" w:uiPriority="32" w:unhideWhenUsed="0" w:qFormat="1"/>
-    <w:lsdException w:name="Book Title" w:semiHidden="0" w:uiPriority="33" w:unhideWhenUsed="0" w:qFormat="1"/>
-    <w:lsdException w:name="Bibliography" w:uiPriority="37"/>
-    <w:lsdException w:name="TOC Heading" w:uiPriority="39" w:qFormat="1"/>
+  <w:latentStyles w:defLockedState="0" w:defUIPriority="0" w:defSemiHidden="0" w:defUnhideWhenUsed="0" w:defQFormat="0" w:count="371">
+    <w:lsdException w:name="Normal" w:qFormat="1"/>
+    <w:lsdException w:name="heading 1" w:qFormat="1"/>
+    <w:lsdException w:name="heading 2" w:qFormat="1"/>
+    <w:lsdException w:name="heading 3" w:qFormat="1"/>
+    <w:lsdException w:name="heading 4" w:qFormat="1"/>
+    <w:lsdException w:name="heading 5" w:qFormat="1"/>
+    <w:lsdException w:name="heading 6" w:qFormat="1"/>
+    <w:lsdException w:name="heading 7" w:semiHidden="1" w:unhideWhenUsed="1" w:qFormat="1"/>
+    <w:lsdException w:name="heading 8" w:semiHidden="1" w:unhideWhenUsed="1" w:qFormat="1"/>
+    <w:lsdException w:name="heading 9" w:semiHidden="1" w:unhideWhenUsed="1" w:qFormat="1"/>
+    <w:lsdException w:name="index 1" w:semiHidden="1" w:unhideWhenUsed="1"/>
+    <w:lsdException w:name="index 2" w:semiHidden="1" w:unhideWhenUsed="1"/>
+    <w:lsdException w:name="index 3" w:semiHidden="1" w:unhideWhenUsed="1"/>
+    <w:lsdException w:name="index 4" w:semiHidden="1" w:unhideWhenUsed="1"/>
+    <w:lsdException w:name="index 5" w:semiHidden="1" w:unhideWhenUsed="1"/>
+    <w:lsdException w:name="index 6" w:semiHidden="1" w:unhideWhenUsed="1"/>
+    <w:lsdException w:name="index 7" w:locked="1" w:semiHidden="1" w:unhideWhenUsed="1"/>
+    <w:lsdException w:name="index 8" w:locked="1" w:semiHidden="1" w:unhideWhenUsed="1"/>
+    <w:lsdException w:name="index 9" w:locked="1" w:semiHidden="1" w:unhideWhenUsed="1"/>
+    <w:lsdException w:name="toc 1" w:semiHidden="1" w:uiPriority="39" w:unhideWhenUsed="1"/>
+    <w:lsdException w:name="toc 2" w:semiHidden="1" w:uiPriority="39" w:unhideWhenUsed="1"/>
+    <w:lsdException w:name="toc 3" w:semiHidden="1" w:uiPriority="39" w:unhideWhenUsed="1"/>
+    <w:lsdException w:name="toc 4" w:semiHidden="1" w:unhideWhenUsed="1"/>
+    <w:lsdException w:name="toc 5" w:semiHidden="1" w:unhideWhenUsed="1"/>
+    <w:lsdException w:name="toc 6" w:semiHidden="1" w:unhideWhenUsed="1"/>
+    <w:lsdException w:name="toc 7" w:semiHidden="1" w:unhideWhenUsed="1"/>
+    <w:lsdException w:name="toc 8" w:semiHidden="1" w:unhideWhenUsed="1"/>
+    <w:lsdException w:name="toc 9" w:semiHidden="1" w:unhideWhenUsed="1"/>
+    <w:lsdException w:name="Normal Indent" w:locked="1" w:semiHidden="1" w:unhideWhenUsed="1"/>
+    <w:lsdException w:name="footnote text" w:locked="1" w:semiHidden="1" w:unhideWhenUsed="1"/>
+    <w:lsdException w:name="annotation text" w:locked="1" w:semiHidden="1" w:unhideWhenUsed="1"/>
+    <w:lsdException w:name="header" w:semiHidden="1" w:uiPriority="99" w:unhideWhenUsed="1"/>
+    <w:lsdException w:name="footer" w:semiHidden="1" w:uiPriority="99" w:unhideWhenUsed="1"/>
+    <w:lsdException w:name="index heading" w:semiHidden="1" w:unhideWhenUsed="1"/>
+    <w:lsdException w:name="caption" w:semiHidden="1" w:unhideWhenUsed="1" w:qFormat="1"/>
+    <w:lsdException w:name="table of figures" w:locked="1" w:semiHidden="1" w:uiPriority="99" w:unhideWhenUsed="1"/>
+    <w:lsdException w:name="envelope address" w:locked="1" w:semiHidden="1" w:unhideWhenUsed="1"/>
+    <w:lsdException w:name="envelope return" w:locked="1" w:semiHidden="1" w:unhideWhenUsed="1"/>
+    <w:lsdException w:name="footnote reference" w:locked="1" w:semiHidden="1" w:unhideWhenUsed="1"/>
+    <w:lsdException w:name="annotation reference" w:locked="1" w:semiHidden="1" w:unhideWhenUsed="1"/>
+    <w:lsdException w:name="line number" w:semiHidden="1" w:unhideWhenUsed="1"/>
+    <w:lsdException w:name="page number" w:semiHidden="1" w:unhideWhenUsed="1"/>
+    <w:lsdException w:name="endnote reference" w:locked="1" w:semiHidden="1" w:unhideWhenUsed="1"/>
+    <w:lsdException w:name="endnote text" w:locked="1" w:semiHidden="1" w:unhideWhenUsed="1"/>
+    <w:lsdException w:name="table of authorities" w:locked="1" w:semiHidden="1" w:unhideWhenUsed="1"/>
+    <w:lsdException w:name="macro" w:locked="1" w:semiHidden="1" w:unhideWhenUsed="1"/>
+    <w:lsdException w:name="toa heading" w:semiHidden="1" w:unhideWhenUsed="1"/>
+    <w:lsdException w:name="List" w:locked="1" w:semiHidden="1" w:unhideWhenUsed="1"/>
+    <w:lsdException w:name="List Bullet" w:semiHidden="1" w:unhideWhenUsed="1"/>
+    <w:lsdException w:name="List 2" w:locked="1" w:semiHidden="1" w:unhideWhenUsed="1"/>
+    <w:lsdException w:name="List 3" w:locked="1" w:semiHidden="1" w:unhideWhenUsed="1"/>
+    <w:lsdException w:name="List 4" w:locked="1"/>
+    <w:lsdException w:name="List 5" w:locked="1"/>
+    <w:lsdException w:name="List Bullet 2" w:locked="1" w:semiHidden="1" w:unhideWhenUsed="1"/>
+    <w:lsdException w:name="List Bullet 3" w:semiHidden="1" w:unhideWhenUsed="1"/>
+    <w:lsdException w:name="List Bullet 4" w:locked="1" w:semiHidden="1" w:unhideWhenUsed="1"/>
+    <w:lsdException w:name="List Bullet 5" w:locked="1" w:semiHidden="1" w:unhideWhenUsed="1"/>
+    <w:lsdException w:name="List Number 2" w:locked="1" w:semiHidden="1" w:unhideWhenUsed="1"/>
+    <w:lsdException w:name="List Number 3" w:locked="1" w:semiHidden="1" w:unhideWhenUsed="1"/>
+    <w:lsdException w:name="List Number 4" w:locked="1" w:semiHidden="1" w:unhideWhenUsed="1"/>
+    <w:lsdException w:name="List Number 5" w:locked="1" w:semiHidden="1" w:unhideWhenUsed="1"/>
+    <w:lsdException w:name="Title" w:qFormat="1"/>
+    <w:lsdException w:name="Closing" w:locked="1" w:semiHidden="1" w:unhideWhenUsed="1"/>
+    <w:lsdException w:name="Signature" w:locked="1" w:semiHidden="1" w:unhideWhenUsed="1"/>
+    <w:lsdException w:name="Default Paragraph Font" w:semiHidden="1" w:unhideWhenUsed="1"/>
+    <w:lsdException w:name="Body Text" w:semiHidden="1" w:unhideWhenUsed="1"/>
+    <w:lsdException w:name="Body Text Indent" w:locked="1" w:semiHidden="1" w:unhideWhenUsed="1"/>
+    <w:lsdException w:name="List Continue" w:locked="1" w:semiHidden="1" w:unhideWhenUsed="1"/>
+    <w:lsdException w:name="List Continue 2" w:locked="1" w:semiHidden="1" w:unhideWhenUsed="1"/>
+    <w:lsdException w:name="List Continue 3" w:locked="1" w:semiHidden="1" w:unhideWhenUsed="1"/>
+    <w:lsdException w:name="List Continue 4" w:locked="1" w:semiHidden="1" w:unhideWhenUsed="1"/>
+    <w:lsdException w:name="List Continue 5" w:locked="1" w:semiHidden="1" w:unhideWhenUsed="1"/>
+    <w:lsdException w:name="Message Header" w:locked="1" w:semiHidden="1" w:unhideWhenUsed="1"/>
+    <w:lsdException w:name="Subtitle" w:locked="1" w:qFormat="1"/>
+    <w:lsdException w:name="Salutation" w:locked="1"/>
+    <w:lsdException w:name="Body Text First Indent" w:locked="1"/>
+    <w:lsdException w:name="Body Text First Indent 2" w:locked="1" w:semiHidden="1" w:unhideWhenUsed="1"/>
+    <w:lsdException w:name="Note Heading" w:locked="1" w:semiHidden="1" w:unhideWhenUsed="1"/>
+    <w:lsdException w:name="Body Text 2" w:locked="1" w:semiHidden="1" w:unhideWhenUsed="1"/>
+    <w:lsdException w:name="Body Text 3" w:locked="1" w:semiHidden="1" w:unhideWhenUsed="1"/>
+    <w:lsdException w:name="Body Text Indent 2" w:locked="1" w:semiHidden="1" w:unhideWhenUsed="1"/>
+    <w:lsdException w:name="Body Text Indent 3" w:locked="1" w:semiHidden="1" w:unhideWhenUsed="1"/>
+    <w:lsdException w:name="Block Text" w:semiHidden="1" w:unhideWhenUsed="1"/>
+    <w:lsdException w:name="Hyperlink" w:semiHidden="1" w:uiPriority="99" w:unhideWhenUsed="1"/>
+    <w:lsdException w:name="FollowedHyperlink" w:locked="1" w:semiHidden="1" w:unhideWhenUsed="1"/>
+    <w:lsdException w:name="Strong" w:locked="1" w:qFormat="1"/>
+    <w:lsdException w:name="Emphasis" w:locked="1" w:qFormat="1"/>
+    <w:lsdException w:name="Document Map" w:locked="1" w:semiHidden="1" w:unhideWhenUsed="1"/>
+    <w:lsdException w:name="Plain Text" w:semiHidden="1" w:unhideWhenUsed="1"/>
+    <w:lsdException w:name="E-mail Signature" w:locked="1" w:semiHidden="1" w:unhideWhenUsed="1"/>
+    <w:lsdException w:name="HTML Top of Form" w:semiHidden="1" w:unhideWhenUsed="1"/>
+    <w:lsdException w:name="HTML Bottom of Form" w:semiHidden="1" w:unhideWhenUsed="1"/>
+    <w:lsdException w:name="Normal (Web)" w:semiHidden="1" w:unhideWhenUsed="1"/>
+    <w:lsdException w:name="HTML Acronym" w:locked="1" w:semiHidden="1" w:unhideWhenUsed="1"/>
+    <w:lsdException w:name="HTML Address" w:semiHidden="1" w:unhideWhenUsed="1"/>
+    <w:lsdException w:name="HTML Cite" w:locked="1" w:semiHidden="1" w:unhideWhenUsed="1"/>
+    <w:lsdException w:name="HTML Code" w:locked="1" w:semiHidden="1" w:unhideWhenUsed="1"/>
+    <w:lsdException w:name="HTML Definition" w:locked="1" w:semiHidden="1" w:unhideWhenUsed="1"/>
+    <w:lsdException w:name="HTML Keyboard" w:locked="1" w:semiHidden="1" w:unhideWhenUsed="1"/>
+    <w:lsdException w:name="HTML Preformatted" w:locked="1" w:semiHidden="1" w:unhideWhenUsed="1"/>
+    <w:lsdException w:name="HTML Sample" w:locked="1" w:semiHidden="1" w:unhideWhenUsed="1"/>
+    <w:lsdException w:name="HTML Typewriter" w:locked="1" w:semiHidden="1" w:unhideWhenUsed="1"/>
+    <w:lsdException w:name="HTML Variable" w:locked="1" w:semiHidden="1" w:unhideWhenUsed="1"/>
+    <w:lsdException w:name="Normal Table" w:semiHidden="1" w:unhideWhenUsed="1"/>
+    <w:lsdException w:name="annotation subject" w:locked="1" w:semiHidden="1" w:unhideWhenUsed="1"/>
+    <w:lsdException w:name="No List" w:semiHidden="1" w:unhideWhenUsed="1"/>
+    <w:lsdException w:name="Outline List 1" w:locked="1" w:semiHidden="1" w:unhideWhenUsed="1"/>
+    <w:lsdException w:name="Outline List 2" w:locked="1" w:semiHidden="1" w:unhideWhenUsed="1"/>
+    <w:lsdException w:name="Outline List 3" w:locked="1" w:semiHidden="1" w:unhideWhenUsed="1"/>
+    <w:lsdException w:name="Table Simple 1" w:locked="1" w:semiHidden="1" w:unhideWhenUsed="1"/>
+    <w:lsdException w:name="Table Simple 2" w:locked="1" w:semiHidden="1" w:unhideWhenUsed="1"/>
+    <w:lsdException w:name="Table Simple 3" w:locked="1" w:semiHidden="1" w:unhideWhenUsed="1"/>
+    <w:lsdException w:name="Table Classic 1" w:locked="1" w:semiHidden="1" w:unhideWhenUsed="1"/>
+    <w:lsdException w:name="Table Classic 2" w:locked="1" w:semiHidden="1" w:unhideWhenUsed="1"/>
+    <w:lsdException w:name="Table Classic 3" w:locked="1" w:semiHidden="1" w:unhideWhenUsed="1"/>
+    <w:lsdException w:name="Table Classic 4" w:locked="1" w:semiHidden="1" w:unhideWhenUsed="1"/>
+    <w:lsdException w:name="Table Colorful 1" w:locked="1" w:semiHidden="1" w:unhideWhenUsed="1"/>
+    <w:lsdException w:name="Table Colorful 2" w:locked="1" w:semiHidden="1" w:unhideWhenUsed="1"/>
+    <w:lsdException w:name="Table Colorful 3" w:locked="1" w:semiHidden="1" w:unhideWhenUsed="1"/>
+    <w:lsdException w:name="Table Columns 1" w:locked="1" w:semiHidden="1" w:unhideWhenUsed="1"/>
+    <w:lsdException w:name="Table Columns 2" w:locked="1" w:semiHidden="1" w:unhideWhenUsed="1"/>
+    <w:lsdException w:name="Table Columns 3" w:locked="1" w:semiHidden="1" w:unhideWhenUsed="1"/>
+    <w:lsdException w:name="Table Columns 4" w:locked="1" w:semiHidden="1" w:unhideWhenUsed="1"/>
+    <w:lsdException w:name="Table Columns 5" w:locked="1" w:semiHidden="1" w:unhideWhenUsed="1"/>
+    <w:lsdException w:name="Table Grid 1" w:locked="1" w:semiHidden="1" w:unhideWhenUsed="1"/>
+    <w:lsdException w:name="Table Grid 2" w:locked="1" w:semiHidden="1" w:unhideWhenUsed="1"/>
+    <w:lsdException w:name="Table Grid 3" w:locked="1" w:semiHidden="1" w:unhideWhenUsed="1"/>
+    <w:lsdException w:name="Table Grid 4" w:locked="1" w:semiHidden="1" w:unhideWhenUsed="1"/>
+    <w:lsdException w:name="Table Grid 5" w:locked="1" w:semiHidden="1" w:unhideWhenUsed="1"/>
+    <w:lsdException w:name="Table Grid 6" w:locked="1" w:semiHidden="1" w:unhideWhenUsed="1"/>
+    <w:lsdException w:name="Table Grid 7" w:locked="1" w:semiHidden="1" w:unhideWhenUsed="1"/>
+    <w:lsdException w:name="Table Grid 8" w:locked="1" w:semiHidden="1" w:unhideWhenUsed="1"/>
+    <w:lsdException w:name="Table List 1" w:locked="1" w:semiHidden="1" w:unhideWhenUsed="1"/>
+    <w:lsdException w:name="Table List 2" w:locked="1" w:semiHidden="1" w:unhideWhenUsed="1"/>
+    <w:lsdException w:name="Table List 3" w:locked="1" w:semiHidden="1" w:unhideWhenUsed="1"/>
+    <w:lsdException w:name="Table List 4" w:locked="1" w:semiHidden="1" w:unhideWhenUsed="1"/>
+    <w:lsdException w:name="Table List 5" w:locked="1" w:semiHidden="1" w:unhideWhenUsed="1"/>
+    <w:lsdException w:name="Table List 6" w:locked="1" w:semiHidden="1" w:unhideWhenUsed="1"/>
+    <w:lsdException w:name="Table List 7" w:locked="1" w:semiHidden="1" w:unhideWhenUsed="1"/>
+    <w:lsdException w:name="Table List 8" w:locked="1" w:semiHidden="1" w:unhideWhenUsed="1"/>
+    <w:lsdException w:name="Table 3D effects 1" w:locked="1" w:semiHidden="1" w:unhideWhenUsed="1"/>
+    <w:lsdException w:name="Table 3D effects 2" w:locked="1" w:semiHidden="1" w:unhideWhenUsed="1"/>
+    <w:lsdException w:name="Table 3D effects 3" w:locked="1" w:semiHidden="1" w:unhideWhenUsed="1"/>
+    <w:lsdException w:name="Table Contemporary" w:locked="1" w:semiHidden="1" w:unhideWhenUsed="1"/>
+    <w:lsdException w:name="Table Elegant" w:locked="1" w:semiHidden="1" w:unhideWhenUsed="1"/>
+    <w:lsdException w:name="Table Professional" w:locked="1" w:semiHidden="1" w:unhideWhenUsed="1"/>
+    <w:lsdException w:name="Table Subtle 1" w:locked="1" w:semiHidden="1" w:unhideWhenUsed="1"/>
+    <w:lsdException w:name="Table Subtle 2" w:locked="1" w:semiHidden="1" w:unhideWhenUsed="1"/>
+    <w:lsdException w:name="Table Web 1" w:locked="1" w:semiHidden="1" w:unhideWhenUsed="1"/>
+    <w:lsdException w:name="Table Web 2" w:locked="1" w:semiHidden="1" w:unhideWhenUsed="1"/>
+    <w:lsdException w:name="Table Web 3" w:locked="1" w:semiHidden="1" w:unhideWhenUsed="1"/>
+    <w:lsdException w:name="Balloon Text" w:semiHidden="1" w:unhideWhenUsed="1"/>
+    <w:lsdException w:name="Table Grid" w:locked="1" w:uiPriority="59"/>
+    <w:lsdException w:name="Table Theme" w:locked="1" w:semiHidden="1" w:unhideWhenUsed="1"/>
+    <w:lsdException w:name="Placeholder Text" w:semiHidden="1" w:uiPriority="99"/>
+    <w:lsdException w:name="No Spacing" w:uiPriority="1" w:qFormat="1"/>
+    <w:lsdException w:name="Light Shading" w:uiPriority="60"/>
+    <w:lsdException w:name="Light List" w:uiPriority="61"/>
+    <w:lsdException w:name="Light Grid" w:uiPriority="62"/>
+    <w:lsdException w:name="Medium Shading 1" w:uiPriority="63"/>
+    <w:lsdException w:name="Medium Shading 2" w:uiPriority="64"/>
+    <w:lsdException w:name="Medium List 1" w:uiPriority="65"/>
+    <w:lsdException w:name="Medium List 2" w:uiPriority="66"/>
+    <w:lsdException w:name="Medium Grid 1" w:uiPriority="67"/>
+    <w:lsdException w:name="Medium Grid 2" w:uiPriority="68"/>
+    <w:lsdException w:name="Medium Grid 3" w:uiPriority="69"/>
+    <w:lsdException w:name="Dark List" w:uiPriority="70"/>
+    <w:lsdException w:name="Colorful Shading" w:uiPriority="71"/>
+    <w:lsdException w:name="Colorful List" w:uiPriority="72"/>
+    <w:lsdException w:name="Colorful Grid" w:uiPriority="73"/>
+    <w:lsdException w:name="Light Shading Accent 1" w:uiPriority="60"/>
+    <w:lsdException w:name="Light List Accent 1" w:uiPriority="61"/>
+    <w:lsdException w:name="Light Grid Accent 1" w:uiPriority="62"/>
+    <w:lsdException w:name="Medium Shading 1 Accent 1" w:uiPriority="63"/>
+    <w:lsdException w:name="Medium Shading 2 Accent 1" w:uiPriority="64"/>
+    <w:lsdException w:name="Medium List 1 Accent 1" w:uiPriority="65"/>
+    <w:lsdException w:name="Revision" w:semiHidden="1" w:uiPriority="99"/>
+    <w:lsdException w:name="List Paragraph" w:uiPriority="34" w:qFormat="1"/>
+    <w:lsdException w:name="Quote" w:uiPriority="29" w:qFormat="1"/>
+    <w:lsdException w:name="Intense Quote" w:uiPriority="30" w:qFormat="1"/>
+    <w:lsdException w:name="Medium List 2 Accent 1" w:uiPriority="66"/>
+    <w:lsdException w:name="Medium Grid 1 Accent 1" w:uiPriority="67"/>
+    <w:lsdException w:name="Medium Grid 2 Accent 1" w:uiPriority="68"/>
+    <w:lsdException w:name="Medium Grid 3 Accent 1" w:uiPriority="69"/>
+    <w:lsdException w:name="Dark List Accent 1" w:uiPriority="70"/>
+    <w:lsdException w:name="Colorful Shading Accent 1" w:uiPriority="71"/>
+    <w:lsdException w:name="Colorful List Accent 1" w:uiPriority="72"/>
+    <w:lsdException w:name="Colorful Grid Accent 1" w:uiPriority="73"/>
+    <w:lsdException w:name="Light Shading Accent 2" w:uiPriority="60"/>
+    <w:lsdException w:name="Light List Accent 2" w:uiPriority="61"/>
+    <w:lsdException w:name="Light Grid Accent 2" w:uiPriority="62"/>
+    <w:lsdException w:name="Medium Shading 1 Accent 2" w:uiPriority="63"/>
+    <w:lsdException w:name="Medium Shading 2 Accent 2" w:uiPriority="64"/>
+    <w:lsdException w:name="Medium List 1 Accent 2" w:uiPriority="65"/>
+    <w:lsdException w:name="Medium List 2 Accent 2" w:uiPriority="66"/>
+    <w:lsdException w:name="Medium Grid 1 Accent 2" w:uiPriority="67"/>
+    <w:lsdException w:name="Medium Grid 2 Accent 2" w:uiPriority="68"/>
+    <w:lsdException w:name="Medium Grid 3 Accent 2" w:uiPriority="69"/>
+    <w:lsdException w:name="Dark List Accent 2" w:uiPriority="70"/>
+    <w:lsdException w:name="Colorful Shading Accent 2" w:uiPriority="71"/>
+    <w:lsdException w:name="Colorful List Accent 2" w:uiPriority="72"/>
+    <w:lsdException w:name="Colorful Grid Accent 2" w:uiPriority="73"/>
+    <w:lsdException w:name="Light Shading Accent 3" w:uiPriority="60"/>
+    <w:lsdException w:name="Light List Accent 3" w:uiPriority="61"/>
+    <w:lsdException w:name="Light Grid Accent 3" w:uiPriority="62"/>
+    <w:lsdException w:name="Medium Shading 1 Accent 3" w:uiPriority="63"/>
+    <w:lsdException w:name="Medium Shading 2 Accent 3" w:uiPriority="64"/>
+    <w:lsdException w:name="Medium List 1 Accent 3" w:uiPriority="65"/>
+    <w:lsdException w:name="Medium List 2 Accent 3" w:uiPriority="66"/>
+    <w:lsdException w:name="Medium Grid 1 Accent 3" w:uiPriority="67"/>
+    <w:lsdException w:name="Medium Grid 2 Accent 3" w:uiPriority="68"/>
+    <w:lsdException w:name="Medium Grid 3 Accent 3" w:uiPriority="69"/>
+    <w:lsdException w:name="Dark List Accent 3" w:uiPriority="70"/>
+    <w:lsdException w:name="Colorful Shading Accent 3" w:uiPriority="71"/>
+    <w:lsdException w:name="Colorful List Accent 3" w:uiPriority="72"/>
+    <w:lsdException w:name="Colorful Grid Accent 3" w:uiPriority="73"/>
+    <w:lsdException w:name="Light Shading Accent 4" w:uiPriority="60"/>
+    <w:lsdException w:name="Light List Accent 4" w:uiPriority="61"/>
+    <w:lsdException w:name="Light Grid Accent 4" w:uiPriority="62"/>
+    <w:lsdException w:name="Medium Shading 1 Accent 4" w:uiPriority="63"/>
+    <w:lsdException w:name="Medium Shading 2 Accent 4" w:uiPriority="64"/>
+    <w:lsdException w:name="Medium List 1 Accent 4" w:uiPriority="65"/>
+    <w:lsdException w:name="Medium List 2 Accent 4" w:uiPriority="66"/>
+    <w:lsdException w:name="Medium Grid 1 Accent 4" w:uiPriority="67"/>
+    <w:lsdException w:name="Medium Grid 2 Accent 4" w:uiPriority="68"/>
+    <w:lsdException w:name="Medium Grid 3 Accent 4" w:uiPriority="69"/>
+    <w:lsdException w:name="Dark List Accent 4" w:uiPriority="70"/>
+    <w:lsdException w:name="Colorful Shading Accent 4" w:uiPriority="71"/>
+    <w:lsdException w:name="Colorful List Accent 4" w:uiPriority="72"/>
+    <w:lsdException w:name="Colorful Grid Accent 4" w:uiPriority="73"/>
+    <w:lsdException w:name="Light Shading Accent 5" w:uiPriority="60"/>
+    <w:lsdException w:name="Light List Accent 5" w:uiPriority="61"/>
+    <w:lsdException w:name="Light Grid Accent 5" w:uiPriority="62"/>
+    <w:lsdException w:name="Medium Shading 1 Accent 5" w:uiPriority="63"/>
+    <w:lsdException w:name="Medium Shading 2 Accent 5" w:uiPriority="64"/>
+    <w:lsdException w:name="Medium List 1 Accent 5" w:uiPriority="65"/>
+    <w:lsdException w:name="Medium List 2 Accent 5" w:uiPriority="66"/>
+    <w:lsdException w:name="Medium Grid 1 Accent 5" w:uiPriority="67"/>
+    <w:lsdException w:name="Medium Grid 2 Accent 5" w:uiPriority="68"/>
+    <w:lsdException w:name="Medium Grid 3 Accent 5" w:uiPriority="69"/>
+    <w:lsdException w:name="Dark List Accent 5" w:uiPriority="70"/>
+    <w:lsdException w:name="Colorful Shading Accent 5" w:uiPriority="71"/>
+    <w:lsdException w:name="Colorful List Accent 5" w:uiPriority="72"/>
+    <w:lsdException w:name="Colorful Grid Accent 5" w:uiPriority="73"/>
+    <w:lsdException w:name="Light Shading Accent 6" w:uiPriority="60"/>
+    <w:lsdException w:name="Light List Accent 6" w:uiPriority="61"/>
+    <w:lsdException w:name="Light Grid Accent 6" w:uiPriority="62"/>
+    <w:lsdException w:name="Medium Shading 1 Accent 6" w:uiPriority="63"/>
+    <w:lsdException w:name="Medium Shading 2 Accent 6" w:uiPriority="64"/>
+    <w:lsdException w:name="Medium List 1 Accent 6" w:uiPriority="65"/>
+    <w:lsdException w:name="Medium List 2 Accent 6" w:uiPriority="66"/>
+    <w:lsdException w:name="Medium Grid 1 Accent 6" w:uiPriority="67"/>
+    <w:lsdException w:name="Medium Grid 2 Accent 6" w:uiPriority="68"/>
+    <w:lsdException w:name="Medium Grid 3 Accent 6" w:uiPriority="69"/>
+    <w:lsdException w:name="Dark List Accent 6" w:uiPriority="70"/>
+    <w:lsdException w:name="Colorful Shading Accent 6" w:uiPriority="71"/>
+    <w:lsdException w:name="Colorful List Accent 6" w:uiPriority="72"/>
+    <w:lsdException w:name="Colorful Grid Accent 6" w:uiPriority="73"/>
+    <w:lsdException w:name="Subtle Emphasis" w:uiPriority="19" w:qFormat="1"/>
+    <w:lsdException w:name="Intense Emphasis" w:uiPriority="21" w:qFormat="1"/>
+    <w:lsdException w:name="Subtle Reference" w:uiPriority="31" w:qFormat="1"/>
+    <w:lsdException w:name="Intense Reference" w:uiPriority="32" w:qFormat="1"/>
+    <w:lsdException w:name="Book Title" w:uiPriority="33" w:qFormat="1"/>
+    <w:lsdException w:name="Bibliography" w:semiHidden="1" w:uiPriority="37" w:unhideWhenUsed="1"/>
+    <w:lsdException w:name="TOC Heading" w:semiHidden="1" w:uiPriority="39" w:unhideWhenUsed="1" w:qFormat="1"/>
+    <w:lsdException w:name="Plain Table 1" w:uiPriority="41"/>
+    <w:lsdException w:name="Plain Table 2" w:uiPriority="42"/>
+    <w:lsdException w:name="Plain Table 3" w:uiPriority="43"/>
+    <w:lsdException w:name="Plain Table 4" w:uiPriority="44"/>
+    <w:lsdException w:name="Plain Table 5" w:uiPriority="45"/>
+    <w:lsdException w:name="Grid Table Light" w:uiPriority="40"/>
+    <w:lsdException w:name="Grid Table 1 Light" w:uiPriority="46"/>
+    <w:lsdException w:name="Grid Table 2" w:uiPriority="47"/>
+    <w:lsdException w:name="Grid Table 3" w:uiPriority="48"/>
+    <w:lsdException w:name="Grid Table 4" w:uiPriority="49"/>
+    <w:lsdException w:name="Grid Table 5 Dark" w:uiPriority="50"/>
+    <w:lsdException w:name="Grid Table 6 Colorful" w:uiPriority="51"/>
+    <w:lsdException w:name="Grid Table 7 Colorful" w:uiPriority="52"/>
+    <w:lsdException w:name="Grid Table 1 Light Accent 1" w:uiPriority="46"/>
+    <w:lsdException w:name="Grid Table 2 Accent 1" w:uiPriority="47"/>
+    <w:lsdException w:name="Grid Table 3 Accent 1" w:uiPriority="48"/>
+    <w:lsdException w:name="Grid Table 4 Accent 1" w:uiPriority="49"/>
+    <w:lsdException w:name="Grid Table 5 Dark Accent 1" w:uiPriority="50"/>
+    <w:lsdException w:name="Grid Table 6 Colorful Accent 1" w:uiPriority="51"/>
+    <w:lsdException w:name="Grid Table 7 Colorful Accent 1" w:uiPriority="52"/>
+    <w:lsdException w:name="Grid Table 1 Light Accent 2" w:uiPriority="46"/>
+    <w:lsdException w:name="Grid Table 2 Accent 2" w:uiPriority="47"/>
+    <w:lsdException w:name="Grid Table 3 Accent 2" w:uiPriority="48"/>
+    <w:lsdException w:name="Grid Table 4 Accent 2" w:uiPriority="49"/>
+    <w:lsdException w:name="Grid Table 5 Dark Accent 2" w:uiPriority="50"/>
+    <w:lsdException w:name="Grid Table 6 Colorful Accent 2" w:uiPriority="51"/>
+    <w:lsdException w:name="Grid Table 7 Colorful Accent 2" w:uiPriority="52"/>
+    <w:lsdException w:name="Grid Table 1 Light Accent 3" w:uiPriority="46"/>
+    <w:lsdException w:name="Grid Table 2 Accent 3" w:uiPriority="47"/>
+    <w:lsdException w:name="Grid Table 3 Accent 3" w:uiPriority="48"/>
+    <w:lsdException w:name="Grid Table 4 Accent 3" w:uiPriority="49"/>
+    <w:lsdException w:name="Grid Table 5 Dark Accent 3" w:uiPriority="50"/>
+    <w:lsdException w:name="Grid Table 6 Colorful Accent 3" w:uiPriority="51"/>
+    <w:lsdException w:name="Grid Table 7 Colorful Accent 3" w:uiPriority="52"/>
+    <w:lsdException w:name="Grid Table 1 Light Accent 4" w:uiPriority="46"/>
+    <w:lsdException w:name="Grid Table 2 Accent 4" w:uiPriority="47"/>
+    <w:lsdException w:name="Grid Table 3 Accent 4" w:uiPriority="48"/>
+    <w:lsdException w:name="Grid Table 4 Accent 4" w:uiPriority="49"/>
+    <w:lsdException w:name="Grid Table 5 Dark Accent 4" w:uiPriority="50"/>
+    <w:lsdException w:name="Grid Table 6 Colorful Accent 4" w:uiPriority="51"/>
+    <w:lsdException w:name="Grid Table 7 Colorful Accent 4" w:uiPriority="52"/>
+    <w:lsdException w:name="Grid Table 1 Light Accent 5" w:uiPriority="46"/>
+    <w:lsdException w:name="Grid Table 2 Accent 5" w:uiPriority="47"/>
+    <w:lsdException w:name="Grid Table 3 Accent 5" w:uiPriority="48"/>
+    <w:lsdException w:name="Grid Table 4 Accent 5" w:uiPriority="49"/>
+    <w:lsdException w:name="Grid Table 5 Dark Accent 5" w:uiPriority="50"/>
+    <w:lsdException w:name="Grid Table 6 Colorful Accent 5" w:uiPriority="51"/>
+    <w:lsdException w:name="Grid Table 7 Colorful Accent 5" w:uiPriority="52"/>
+    <w:lsdException w:name="Grid Table 1 Light Accent 6" w:uiPriority="46"/>
+    <w:lsdException w:name="Grid Table 2 Accent 6" w:uiPriority="47"/>
+    <w:lsdException w:name="Grid Table 3 Accent 6" w:uiPriority="48"/>
+    <w:lsdException w:name="Grid Table 4 Accent 6" w:uiPriority="49"/>
+    <w:lsdException w:name="Grid Table 5 Dark Accent 6" w:uiPriority="50"/>
+    <w:lsdException w:name="Grid Table 6 Colorful Accent 6" w:uiPriority="51"/>
+    <w:lsdException w:name="Grid Table 7 Colorful Accent 6" w:uiPriority="52"/>
+    <w:lsdException w:name="List Table 1 Light" w:uiPriority="46"/>
+    <w:lsdException w:name="List Table 2" w:uiPriority="47"/>
+    <w:lsdException w:name="List Table 3" w:uiPriority="48"/>
+    <w:lsdException w:name="List Table 4" w:uiPriority="49"/>
+    <w:lsdException w:name="List Table 5 Dark" w:uiPriority="50"/>
+    <w:lsdException w:name="List Table 6 Colorful" w:uiPriority="51"/>
+    <w:lsdException w:name="List Table 7 Colorful" w:uiPriority="52"/>
+    <w:lsdException w:name="List Table 1 Light Accent 1" w:uiPriority="46"/>
+    <w:lsdException w:name="List Table 2 Accent 1" w:uiPriority="47"/>
+    <w:lsdException w:name="List Table 3 Accent 1" w:uiPriority="48"/>
+    <w:lsdException w:name="List Table 4 Accent 1" w:uiPriority="49"/>
+    <w:lsdException w:name="List Table 5 Dark Accent 1" w:uiPriority="50"/>
+    <w:lsdException w:name="List Table 6 Colorful Accent 1" w:uiPriority="51"/>
+    <w:lsdException w:name="List Table 7 Colorful Accent 1" w:uiPriority="52"/>
+    <w:lsdException w:name="List Table 1 Light Accent 2" w:uiPriority="46"/>
+    <w:lsdException w:name="List Table 2 Accent 2" w:uiPriority="47"/>
+    <w:lsdException w:name="List Table 3 Accent 2" w:uiPriority="48"/>
+    <w:lsdException w:name="List Table 4 Accent 2" w:uiPriority="49"/>
+    <w:lsdException w:name="List Table 5 Dark Accent 2" w:uiPriority="50"/>
+    <w:lsdException w:name="List Table 6 Colorful Accent 2" w:uiPriority="51"/>
+    <w:lsdException w:name="List Table 7 Colorful Accent 2" w:uiPriority="52"/>
+    <w:lsdException w:name="List Table 1 Light Accent 3" w:uiPriority="46"/>
+    <w:lsdException w:name="List Table 2 Accent 3" w:uiPriority="47"/>
+    <w:lsdException w:name="List Table 3 Accent 3" w:uiPriority="48"/>
+    <w:lsdException w:name="List Table 4 Accent 3" w:uiPriority="49"/>
+    <w:lsdException w:name="List Table 5 Dark Accent 3" w:uiPriority="50"/>
+    <w:lsdException w:name="List Table 6 Colorful Accent 3" w:uiPriority="51"/>
+    <w:lsdException w:name="List Table 7 Colorful Accent 3" w:uiPriority="52"/>
+    <w:lsdException w:name="List Table 1 Light Accent 4" w:uiPriority="46"/>
+    <w:lsdException w:name="List Table 2 Accent 4" w:uiPriority="47"/>
+    <w:lsdException w:name="List Table 3 Accent 4" w:uiPriority="48"/>
+    <w:lsdException w:name="List Table 4 Accent 4" w:uiPriority="49"/>
+    <w:lsdException w:name="List Table 5 Dark Accent 4" w:uiPriority="50"/>
+    <w:lsdException w:name="List Table 6 Colorful Accent 4" w:uiPriority="51"/>
+    <w:lsdException w:name="List Table 7 Colorful Accent 4" w:uiPriority="52"/>
+    <w:lsdException w:name="List Table 1 Light Accent 5" w:uiPriority="46"/>
+    <w:lsdException w:name="List Table 2 Accent 5" w:uiPriority="47"/>
+    <w:lsdException w:name="List Table 3 Accent 5" w:uiPriority="48"/>
+    <w:lsdException w:name="List Table 4 Accent 5" w:uiPriority="49"/>
+    <w:lsdException w:name="List Table 5 Dark Accent 5" w:uiPriority="50"/>
+    <w:lsdException w:name="List Table 6 Colorful Accent 5" w:uiPriority="51"/>
+    <w:lsdException w:name="List Table 7 Colorful Accent 5" w:uiPriority="52"/>
+    <w:lsdException w:name="List Table 1 Light Accent 6" w:uiPriority="46"/>
+    <w:lsdException w:name="List Table 2 Accent 6" w:uiPriority="47"/>
+    <w:lsdException w:name="List Table 3 Accent 6" w:uiPriority="48"/>
+    <w:lsdException w:name="List Table 4 Accent 6" w:uiPriority="49"/>
+    <w:lsdException w:name="List Table 5 Dark Accent 6" w:uiPriority="50"/>
+    <w:lsdException w:name="List Table 6 Colorful Accent 6" w:uiPriority="51"/>
+    <w:lsdException w:name="List Table 7 Colorful Accent 6" w:uiPriority="52"/>
   </w:latentStyles>
   <w:style w:type="paragraph" w:default="1" w:styleId="Normal">
     <w:name w:val="Normal"/>
@@ -22746,943 +23651,6 @@
   <w:style w:type="character" w:default="1" w:styleId="DefaultParagraphFont">
     <w:name w:val="Default Paragraph Font"/>
     <w:uiPriority w:val="1"/>
-    <w:semiHidden/>
-    <w:unhideWhenUsed/>
-  </w:style>
-  <w:style w:type="table" w:default="1" w:styleId="TableNormal">
-    <w:name w:val="Normal Table"/>
-    <w:uiPriority w:val="99"/>
-    <w:semiHidden/>
-    <w:unhideWhenUsed/>
-    <w:tblPr>
-      <w:tblInd w:w="0" w:type="dxa"/>
-      <w:tblCellMar>
-        <w:top w:w="0" w:type="dxa"/>
-        <w:left w:w="108" w:type="dxa"/>
-        <w:bottom w:w="0" w:type="dxa"/>
-        <w:right w:w="108" w:type="dxa"/>
-      </w:tblCellMar>
-    </w:tblPr>
-  </w:style>
-  <w:style w:type="numbering" w:default="1" w:styleId="NoList">
-    <w:name w:val="No List"/>
-    <w:uiPriority w:val="99"/>
-    <w:semiHidden/>
-    <w:unhideWhenUsed/>
-  </w:style>
-  <w:style w:type="paragraph" w:customStyle="1" w:styleId="ParagraphText">
-    <w:name w:val="Paragraph Text"/>
-    <w:basedOn w:val="Normal"/>
-    <w:rsid w:val="00FD2C6A"/>
-    <w:rPr>
-      <w:rFonts w:ascii="Arial" w:hAnsi="Arial"/>
-      <w:szCs w:val="20"/>
-    </w:rPr>
-  </w:style>
-  <w:style w:type="paragraph" w:styleId="Footer">
-    <w:name w:val="footer"/>
-    <w:basedOn w:val="Normal"/>
-    <w:link w:val="FooterChar"/>
-    <w:uiPriority w:val="99"/>
-    <w:rsid w:val="00FE11E0"/>
-    <w:pPr>
-      <w:tabs>
-        <w:tab w:val="center" w:pos="4320"/>
-        <w:tab w:val="right" w:pos="8640"/>
-      </w:tabs>
-    </w:pPr>
-    <w:rPr>
-      <w:sz w:val="18"/>
-    </w:rPr>
-  </w:style>
-  <w:style w:type="character" w:styleId="Hyperlink">
-    <w:name w:val="Hyperlink"/>
-    <w:basedOn w:val="DefaultParagraphFont"/>
-    <w:uiPriority w:val="99"/>
-    <w:rsid w:val="00B83AA6"/>
-    <w:rPr>
-      <w:rFonts w:ascii="Arial" w:hAnsi="Arial"/>
-      <w:color w:val="0000FF"/>
-      <w:sz w:val="22"/>
-      <w:u w:val="single"/>
-    </w:rPr>
-  </w:style>
-  <w:style w:type="character" w:styleId="PageNumber">
-    <w:name w:val="page number"/>
-    <w:basedOn w:val="DefaultParagraphFont"/>
-    <w:rsid w:val="001868DF"/>
-    <w:rPr>
-      <w:rFonts w:ascii="Arial" w:hAnsi="Arial"/>
-      <w:sz w:val="18"/>
-    </w:rPr>
-  </w:style>
-  <w:style w:type="paragraph" w:customStyle="1" w:styleId="StyleCopyrightArialJustified">
-    <w:name w:val="Style Copyright + Arial Justified"/>
-    <w:basedOn w:val="Copyright"/>
-    <w:next w:val="Heading1"/>
-    <w:rsid w:val="002444F1"/>
-    <w:pPr>
-      <w:jc w:val="both"/>
-    </w:pPr>
-    <w:rPr>
-      <w:rFonts w:ascii="Arial" w:hAnsi="Arial"/>
-    </w:rPr>
-  </w:style>
-  <w:style w:type="paragraph" w:customStyle="1" w:styleId="Copyright">
-    <w:name w:val="Copyright"/>
-    <w:basedOn w:val="Normal"/>
-    <w:rPr>
-      <w:sz w:val="16"/>
-      <w:szCs w:val="20"/>
-    </w:rPr>
-  </w:style>
-  <w:style w:type="paragraph" w:customStyle="1" w:styleId="TOCBase">
-    <w:name w:val="TOC Base"/>
-    <w:basedOn w:val="TOC2"/>
-    <w:pPr>
-      <w:tabs>
-        <w:tab w:val="right" w:pos="3600"/>
-      </w:tabs>
-      <w:spacing w:before="240" w:line="320" w:lineRule="atLeast"/>
-      <w:ind w:left="0"/>
-    </w:pPr>
-    <w:rPr>
-      <w:rFonts w:ascii="Arial Black" w:hAnsi="Arial Black"/>
-      <w:b/>
-      <w:bCs/>
-      <w:sz w:val="15"/>
-      <w:lang w:val="en-GB"/>
-    </w:rPr>
-  </w:style>
-  <w:style w:type="paragraph" w:styleId="TOC2">
-    <w:name w:val="toc 2"/>
-    <w:basedOn w:val="TOC1"/>
-    <w:next w:val="Normal"/>
-    <w:uiPriority w:val="39"/>
-    <w:rsid w:val="00D80F59"/>
-    <w:pPr>
-      <w:spacing w:before="0" w:after="0"/>
-      <w:ind w:left="220"/>
-    </w:pPr>
-    <w:rPr>
-      <w:b w:val="0"/>
-      <w:bCs w:val="0"/>
-      <w:caps w:val="0"/>
-      <w:smallCaps/>
-    </w:rPr>
-  </w:style>
-  <w:style w:type="paragraph" w:customStyle="1" w:styleId="Letter">
-    <w:name w:val="Letter"/>
-    <w:basedOn w:val="Normal"/>
-    <w:locked/>
-    <w:rsid w:val="001868DF"/>
-    <w:pPr>
-      <w:tabs>
-        <w:tab w:val="left" w:pos="-720"/>
-        <w:tab w:val="left" w:pos="360"/>
-      </w:tabs>
-      <w:suppressAutoHyphens/>
-      <w:jc w:val="both"/>
-    </w:pPr>
-    <w:rPr>
-      <w:rFonts w:ascii="Arial" w:hAnsi="Arial"/>
-      <w:color w:val="000000"/>
-      <w:spacing w:val="-3"/>
-      <w:szCs w:val="20"/>
-    </w:rPr>
-  </w:style>
-  <w:style w:type="paragraph" w:customStyle="1" w:styleId="BoldTableText">
-    <w:name w:val="Bold TableText"/>
-    <w:basedOn w:val="Normal"/>
-    <w:rsid w:val="001868DF"/>
-    <w:pPr>
-      <w:spacing w:before="20" w:after="20"/>
-    </w:pPr>
-    <w:rPr>
-      <w:rFonts w:cs="Arial"/>
-      <w:b/>
-      <w:szCs w:val="20"/>
-      <w:lang w:val="en-US"/>
-    </w:rPr>
-  </w:style>
-  <w:style w:type="paragraph" w:customStyle="1" w:styleId="Link">
-    <w:name w:val="Link"/>
-    <w:basedOn w:val="Normal"/>
-    <w:rPr>
-      <w:sz w:val="18"/>
-      <w:szCs w:val="18"/>
-    </w:rPr>
-  </w:style>
-  <w:style w:type="paragraph" w:styleId="Header">
-    <w:name w:val="header"/>
-    <w:basedOn w:val="Normal"/>
-    <w:link w:val="HeaderChar"/>
-    <w:uiPriority w:val="99"/>
-    <w:rsid w:val="00FE11E0"/>
-    <w:pPr>
-      <w:tabs>
-        <w:tab w:val="center" w:pos="4320"/>
-        <w:tab w:val="right" w:pos="8640"/>
-      </w:tabs>
-    </w:pPr>
-    <w:rPr>
-      <w:sz w:val="18"/>
-    </w:rPr>
-  </w:style>
-  <w:style w:type="paragraph" w:styleId="BalloonText">
-    <w:name w:val="Balloon Text"/>
-    <w:basedOn w:val="Normal"/>
-    <w:semiHidden/>
-    <w:locked/>
-    <w:rPr>
-      <w:rFonts w:ascii="Tahoma" w:hAnsi="Tahoma" w:cs="Tahoma"/>
-      <w:sz w:val="16"/>
-      <w:szCs w:val="16"/>
-    </w:rPr>
-  </w:style>
-  <w:style w:type="paragraph" w:styleId="TOC1">
-    <w:name w:val="toc 1"/>
-    <w:basedOn w:val="Normal"/>
-    <w:next w:val="Normal"/>
-    <w:uiPriority w:val="39"/>
-    <w:rsid w:val="00D80F59"/>
-    <w:pPr>
-      <w:spacing w:before="120" w:after="120"/>
-    </w:pPr>
-    <w:rPr>
-      <w:rFonts w:asciiTheme="minorHAnsi" w:hAnsiTheme="minorHAnsi"/>
-      <w:b/>
-      <w:bCs/>
-      <w:caps/>
-      <w:sz w:val="20"/>
-      <w:szCs w:val="20"/>
-    </w:rPr>
-  </w:style>
-  <w:style w:type="paragraph" w:styleId="TOC3">
-    <w:name w:val="toc 3"/>
-    <w:basedOn w:val="TOC2"/>
-    <w:next w:val="Normal"/>
-    <w:uiPriority w:val="39"/>
-    <w:rsid w:val="00D80F59"/>
-    <w:pPr>
-      <w:ind w:left="440"/>
-    </w:pPr>
-    <w:rPr>
-      <w:i/>
-      <w:iCs/>
-      <w:smallCaps w:val="0"/>
-    </w:rPr>
-  </w:style>
-  <w:style w:type="paragraph" w:styleId="TOC4">
-    <w:name w:val="toc 4"/>
-    <w:basedOn w:val="Normal"/>
-    <w:next w:val="Normal"/>
-    <w:autoRedefine/>
-    <w:semiHidden/>
-    <w:pPr>
-      <w:ind w:left="660"/>
-    </w:pPr>
-    <w:rPr>
-      <w:rFonts w:asciiTheme="minorHAnsi" w:hAnsiTheme="minorHAnsi"/>
-      <w:sz w:val="18"/>
-      <w:szCs w:val="18"/>
-    </w:rPr>
-  </w:style>
-  <w:style w:type="paragraph" w:styleId="TOC5">
-    <w:name w:val="toc 5"/>
-    <w:basedOn w:val="Normal"/>
-    <w:next w:val="Normal"/>
-    <w:autoRedefine/>
-    <w:semiHidden/>
-    <w:pPr>
-      <w:ind w:left="880"/>
-    </w:pPr>
-    <w:rPr>
-      <w:rFonts w:asciiTheme="minorHAnsi" w:hAnsiTheme="minorHAnsi"/>
-      <w:sz w:val="18"/>
-      <w:szCs w:val="18"/>
-    </w:rPr>
-  </w:style>
-  <w:style w:type="paragraph" w:styleId="TOC6">
-    <w:name w:val="toc 6"/>
-    <w:basedOn w:val="Normal"/>
-    <w:next w:val="Normal"/>
-    <w:autoRedefine/>
-    <w:semiHidden/>
-    <w:pPr>
-      <w:ind w:left="1100"/>
-    </w:pPr>
-    <w:rPr>
-      <w:rFonts w:asciiTheme="minorHAnsi" w:hAnsiTheme="minorHAnsi"/>
-      <w:sz w:val="18"/>
-      <w:szCs w:val="18"/>
-    </w:rPr>
-  </w:style>
-  <w:style w:type="paragraph" w:styleId="TOC7">
-    <w:name w:val="toc 7"/>
-    <w:basedOn w:val="Normal"/>
-    <w:next w:val="Normal"/>
-    <w:autoRedefine/>
-    <w:semiHidden/>
-    <w:pPr>
-      <w:ind w:left="1320"/>
-    </w:pPr>
-    <w:rPr>
-      <w:rFonts w:asciiTheme="minorHAnsi" w:hAnsiTheme="minorHAnsi"/>
-      <w:sz w:val="18"/>
-      <w:szCs w:val="18"/>
-    </w:rPr>
-  </w:style>
-  <w:style w:type="paragraph" w:styleId="TOC8">
-    <w:name w:val="toc 8"/>
-    <w:basedOn w:val="Normal"/>
-    <w:next w:val="Normal"/>
-    <w:autoRedefine/>
-    <w:semiHidden/>
-    <w:pPr>
-      <w:ind w:left="1540"/>
-    </w:pPr>
-    <w:rPr>
-      <w:rFonts w:asciiTheme="minorHAnsi" w:hAnsiTheme="minorHAnsi"/>
-      <w:sz w:val="18"/>
-      <w:szCs w:val="18"/>
-    </w:rPr>
-  </w:style>
-  <w:style w:type="paragraph" w:styleId="TOC9">
-    <w:name w:val="toc 9"/>
-    <w:basedOn w:val="Normal"/>
-    <w:next w:val="Normal"/>
-    <w:autoRedefine/>
-    <w:semiHidden/>
-    <w:locked/>
-    <w:pPr>
-      <w:ind w:left="1760"/>
-    </w:pPr>
-    <w:rPr>
-      <w:rFonts w:asciiTheme="minorHAnsi" w:hAnsiTheme="minorHAnsi"/>
-      <w:sz w:val="18"/>
-      <w:szCs w:val="18"/>
-    </w:rPr>
-  </w:style>
-  <w:style w:type="paragraph" w:styleId="Caption">
-    <w:name w:val="caption"/>
-    <w:basedOn w:val="Normal"/>
-    <w:next w:val="Normal"/>
-    <w:qFormat/>
-    <w:locked/>
-    <w:rsid w:val="00913ADD"/>
-    <w:pPr>
-      <w:spacing w:before="120" w:after="120"/>
-    </w:pPr>
-    <w:rPr>
-      <w:bCs/>
-      <w:i/>
-      <w:sz w:val="20"/>
-      <w:szCs w:val="20"/>
-    </w:rPr>
-  </w:style>
-  <w:style w:type="paragraph" w:customStyle="1" w:styleId="NormalLeft063cm">
-    <w:name w:val="Normal + Left:  0.63 cm"/>
-    <w:basedOn w:val="Normal"/>
-  </w:style>
-  <w:style w:type="table" w:styleId="TableGrid">
-    <w:name w:val="Table Grid"/>
-    <w:basedOn w:val="TableNormal"/>
-    <w:uiPriority w:val="59"/>
-    <w:locked/>
-    <w:rsid w:val="00DC58F3"/>
-    <w:tblPr>
-      <w:tblBorders>
-        <w:top w:val="single" w:sz="4" w:space="0" w:color="auto"/>
-        <w:left w:val="single" w:sz="4" w:space="0" w:color="auto"/>
-        <w:bottom w:val="single" w:sz="4" w:space="0" w:color="auto"/>
-        <w:right w:val="single" w:sz="4" w:space="0" w:color="auto"/>
-        <w:insideH w:val="single" w:sz="4" w:space="0" w:color="auto"/>
-        <w:insideV w:val="single" w:sz="4" w:space="0" w:color="auto"/>
-      </w:tblBorders>
-    </w:tblPr>
-  </w:style>
-  <w:style w:type="character" w:customStyle="1" w:styleId="FooterChar">
-    <w:name w:val="Footer Char"/>
-    <w:basedOn w:val="DefaultParagraphFont"/>
-    <w:link w:val="Footer"/>
-    <w:uiPriority w:val="99"/>
-    <w:rsid w:val="001E16C3"/>
-    <w:rPr>
-      <w:rFonts w:ascii="Arial" w:hAnsi="Arial"/>
-      <w:sz w:val="18"/>
-      <w:szCs w:val="24"/>
-      <w:lang w:val="en-ZA" w:bidi="ar-SA"/>
-    </w:rPr>
-  </w:style>
-  <w:style w:type="character" w:customStyle="1" w:styleId="HeaderChar">
-    <w:name w:val="Header Char"/>
-    <w:basedOn w:val="DefaultParagraphFont"/>
-    <w:link w:val="Header"/>
-    <w:uiPriority w:val="99"/>
-    <w:rsid w:val="003C1918"/>
-    <w:rPr>
-      <w:rFonts w:ascii="Arial" w:hAnsi="Arial"/>
-      <w:sz w:val="18"/>
-      <w:szCs w:val="24"/>
-      <w:lang w:val="en-ZA"/>
-    </w:rPr>
-  </w:style>
-  <w:style w:type="paragraph" w:styleId="ListParagraph">
-    <w:name w:val="List Paragraph"/>
-    <w:basedOn w:val="Normal"/>
-    <w:uiPriority w:val="34"/>
-    <w:qFormat/>
-    <w:rsid w:val="00520308"/>
-    <w:pPr>
-      <w:ind w:left="720"/>
-      <w:contextualSpacing/>
-    </w:pPr>
-  </w:style>
-  <w:style w:type="character" w:customStyle="1" w:styleId="apple-converted-space">
-    <w:name w:val="apple-converted-space"/>
-    <w:basedOn w:val="DefaultParagraphFont"/>
-    <w:rsid w:val="007E0437"/>
-  </w:style>
-  <w:style w:type="paragraph" w:styleId="TableofFigures">
-    <w:name w:val="table of figures"/>
-    <w:basedOn w:val="Normal"/>
-    <w:next w:val="Normal"/>
-    <w:uiPriority w:val="99"/>
-    <w:locked/>
-    <w:rsid w:val="00E67105"/>
-    <w:pPr>
-      <w:ind w:left="440" w:hanging="440"/>
-    </w:pPr>
-    <w:rPr>
-      <w:rFonts w:asciiTheme="minorHAnsi" w:hAnsiTheme="minorHAnsi"/>
-      <w:smallCaps/>
-      <w:sz w:val="20"/>
-      <w:szCs w:val="20"/>
-    </w:rPr>
-  </w:style>
-  <w:style w:type="paragraph" w:styleId="BodyText">
-    <w:name w:val="Body Text"/>
-    <w:link w:val="BodyTextChar"/>
-    <w:rsid w:val="003603E4"/>
-    <w:pPr>
-      <w:spacing w:after="240"/>
-    </w:pPr>
-    <w:rPr>
-      <w:rFonts w:ascii="Arial" w:hAnsi="Arial"/>
-      <w:sz w:val="22"/>
-      <w:szCs w:val="24"/>
-    </w:rPr>
-  </w:style>
-  <w:style w:type="character" w:customStyle="1" w:styleId="BodyTextChar">
-    <w:name w:val="Body Text Char"/>
-    <w:basedOn w:val="DefaultParagraphFont"/>
-    <w:link w:val="BodyText"/>
-    <w:rsid w:val="003603E4"/>
-    <w:rPr>
-      <w:rFonts w:ascii="Arial" w:hAnsi="Arial"/>
-      <w:sz w:val="22"/>
-      <w:szCs w:val="24"/>
-    </w:rPr>
-  </w:style>
-  <w:style w:type="table" w:customStyle="1" w:styleId="TableGrid1">
-    <w:name w:val="Table Grid1"/>
-    <w:basedOn w:val="TableNormal"/>
-    <w:next w:val="TableGrid"/>
-    <w:uiPriority w:val="59"/>
-    <w:rsid w:val="009D7F77"/>
-    <w:rPr>
-      <w:rFonts w:ascii="Calibri" w:eastAsia="Calibri" w:hAnsi="Calibri"/>
-      <w:sz w:val="22"/>
-      <w:szCs w:val="22"/>
-    </w:rPr>
-    <w:tblPr>
-      <w:tblBorders>
-        <w:top w:val="single" w:sz="4" w:space="0" w:color="auto"/>
-        <w:left w:val="single" w:sz="4" w:space="0" w:color="auto"/>
-        <w:bottom w:val="single" w:sz="4" w:space="0" w:color="auto"/>
-        <w:right w:val="single" w:sz="4" w:space="0" w:color="auto"/>
-        <w:insideH w:val="single" w:sz="4" w:space="0" w:color="auto"/>
-        <w:insideV w:val="single" w:sz="4" w:space="0" w:color="auto"/>
-      </w:tblBorders>
-    </w:tblPr>
-  </w:style>
-  <w:style w:type="table" w:customStyle="1" w:styleId="TableGrid2">
-    <w:name w:val="Table Grid2"/>
-    <w:basedOn w:val="TableNormal"/>
-    <w:next w:val="TableGrid"/>
-    <w:uiPriority w:val="59"/>
-    <w:rsid w:val="00B365B2"/>
-    <w:rPr>
-      <w:rFonts w:ascii="Calibri" w:eastAsia="Calibri" w:hAnsi="Calibri"/>
-      <w:sz w:val="22"/>
-      <w:szCs w:val="22"/>
-    </w:rPr>
-    <w:tblPr>
-      <w:tblBorders>
-        <w:top w:val="single" w:sz="4" w:space="0" w:color="auto"/>
-        <w:left w:val="single" w:sz="4" w:space="0" w:color="auto"/>
-        <w:bottom w:val="single" w:sz="4" w:space="0" w:color="auto"/>
-        <w:right w:val="single" w:sz="4" w:space="0" w:color="auto"/>
-        <w:insideH w:val="single" w:sz="4" w:space="0" w:color="auto"/>
-        <w:insideV w:val="single" w:sz="4" w:space="0" w:color="auto"/>
-      </w:tblBorders>
-    </w:tblPr>
-  </w:style>
-  <w:style w:type="character" w:styleId="FollowedHyperlink">
-    <w:name w:val="FollowedHyperlink"/>
-    <w:basedOn w:val="DefaultParagraphFont"/>
-    <w:locked/>
-    <w:rsid w:val="00AE3295"/>
-    <w:rPr>
-      <w:color w:val="800080" w:themeColor="followedHyperlink"/>
-      <w:u w:val="single"/>
-    </w:rPr>
-  </w:style>
-</w:styles>
-</file>
-
-<file path=word/stylesWithEffects.xml><?xml version="1.0" encoding="utf-8"?>
-<w:styles xmlns:wpc="http://schemas.microsoft.com/office/word/2010/wordprocessingCanvas" xmlns:mc="http://schemas.openxmlformats.org/markup-compatibility/2006" xmlns:o="urn:schemas-microsoft-com:office:office" xmlns:r="http://schemas.openxmlformats.org/officeDocument/2006/relationships" xmlns:m="http://schemas.openxmlformats.org/officeDocument/2006/math" xmlns:v="urn:schemas-microsoft-com:vml" xmlns:wp14="http://schemas.microsoft.com/office/word/2010/wordprocessingDrawing" xmlns:wp="http://schemas.openxmlformats.org/drawingml/2006/wordprocessingDrawing" xmlns:w10="urn:schemas-microsoft-com:office:word" xmlns:w="http://schemas.openxmlformats.org/wordprocessingml/2006/main" xmlns:w14="http://schemas.microsoft.com/office/word/2010/wordml" xmlns:wpg="http://schemas.microsoft.com/office/word/2010/wordprocessingGroup" xmlns:wpi="http://schemas.microsoft.com/office/word/2010/wordprocessingInk" xmlns:wne="http://schemas.microsoft.com/office/word/2006/wordml" xmlns:wps="http://schemas.microsoft.com/office/word/2010/wordprocessingShape" mc:Ignorable="w14 wp14">
-  <w:docDefaults>
-    <w:rPrDefault>
-      <w:rPr>
-        <w:rFonts w:ascii="Times New Roman" w:eastAsia="Times New Roman" w:hAnsi="Times New Roman" w:cs="Times New Roman"/>
-        <w:lang w:val="en-US" w:eastAsia="en-US" w:bidi="ar-SA"/>
-      </w:rPr>
-    </w:rPrDefault>
-    <w:pPrDefault/>
-  </w:docDefaults>
-  <w:latentStyles w:defLockedState="0" w:defUIPriority="0" w:defSemiHidden="1" w:defUnhideWhenUsed="1" w:defQFormat="0" w:count="267">
-    <w:lsdException w:name="Normal" w:semiHidden="0" w:unhideWhenUsed="0" w:qFormat="1"/>
-    <w:lsdException w:name="heading 1" w:semiHidden="0" w:unhideWhenUsed="0" w:qFormat="1"/>
-    <w:lsdException w:name="heading 2" w:semiHidden="0" w:unhideWhenUsed="0" w:qFormat="1"/>
-    <w:lsdException w:name="heading 3" w:semiHidden="0" w:unhideWhenUsed="0" w:qFormat="1"/>
-    <w:lsdException w:name="heading 4" w:semiHidden="0" w:unhideWhenUsed="0" w:qFormat="1"/>
-    <w:lsdException w:name="heading 5" w:semiHidden="0" w:unhideWhenUsed="0" w:qFormat="1"/>
-    <w:lsdException w:name="heading 6" w:semiHidden="0" w:unhideWhenUsed="0" w:qFormat="1"/>
-    <w:lsdException w:name="heading 7" w:qFormat="1"/>
-    <w:lsdException w:name="heading 8" w:qFormat="1"/>
-    <w:lsdException w:name="heading 9" w:qFormat="1"/>
-    <w:lsdException w:name="index 7" w:locked="1"/>
-    <w:lsdException w:name="index 8" w:locked="1"/>
-    <w:lsdException w:name="index 9" w:locked="1"/>
-    <w:lsdException w:name="toc 1" w:uiPriority="39"/>
-    <w:lsdException w:name="toc 2" w:uiPriority="39"/>
-    <w:lsdException w:name="toc 3" w:uiPriority="39"/>
-    <w:lsdException w:name="Normal Indent" w:locked="1"/>
-    <w:lsdException w:name="footnote text" w:locked="1"/>
-    <w:lsdException w:name="annotation text" w:locked="1"/>
-    <w:lsdException w:name="header" w:uiPriority="99"/>
-    <w:lsdException w:name="footer" w:uiPriority="99"/>
-    <w:lsdException w:name="caption" w:qFormat="1"/>
-    <w:lsdException w:name="table of figures" w:locked="1" w:uiPriority="99"/>
-    <w:lsdException w:name="envelope address" w:locked="1"/>
-    <w:lsdException w:name="envelope return" w:locked="1"/>
-    <w:lsdException w:name="footnote reference" w:locked="1"/>
-    <w:lsdException w:name="annotation reference" w:locked="1"/>
-    <w:lsdException w:name="endnote reference" w:locked="1"/>
-    <w:lsdException w:name="endnote text" w:locked="1"/>
-    <w:lsdException w:name="table of authorities" w:locked="1"/>
-    <w:lsdException w:name="macro" w:locked="1"/>
-    <w:lsdException w:name="List" w:locked="1"/>
-    <w:lsdException w:name="List Number" w:semiHidden="0" w:unhideWhenUsed="0"/>
-    <w:lsdException w:name="List 2" w:locked="1"/>
-    <w:lsdException w:name="List 3" w:locked="1"/>
-    <w:lsdException w:name="List 4" w:locked="1" w:semiHidden="0" w:unhideWhenUsed="0"/>
-    <w:lsdException w:name="List 5" w:locked="1" w:semiHidden="0" w:unhideWhenUsed="0"/>
-    <w:lsdException w:name="List Bullet 2" w:locked="1"/>
-    <w:lsdException w:name="List Bullet 4" w:locked="1"/>
-    <w:lsdException w:name="List Bullet 5" w:locked="1"/>
-    <w:lsdException w:name="List Number 2" w:locked="1"/>
-    <w:lsdException w:name="List Number 3" w:locked="1"/>
-    <w:lsdException w:name="List Number 4" w:locked="1"/>
-    <w:lsdException w:name="List Number 5" w:locked="1"/>
-    <w:lsdException w:name="Title" w:semiHidden="0" w:unhideWhenUsed="0" w:qFormat="1"/>
-    <w:lsdException w:name="Closing" w:locked="1"/>
-    <w:lsdException w:name="Signature" w:locked="1"/>
-    <w:lsdException w:name="Body Text Indent" w:locked="1"/>
-    <w:lsdException w:name="List Continue" w:locked="1"/>
-    <w:lsdException w:name="List Continue 2" w:locked="1"/>
-    <w:lsdException w:name="List Continue 3" w:locked="1"/>
-    <w:lsdException w:name="List Continue 4" w:locked="1"/>
-    <w:lsdException w:name="List Continue 5" w:locked="1"/>
-    <w:lsdException w:name="Message Header" w:locked="1"/>
-    <w:lsdException w:name="Subtitle" w:locked="1" w:semiHidden="0" w:unhideWhenUsed="0" w:qFormat="1"/>
-    <w:lsdException w:name="Salutation" w:locked="1" w:semiHidden="0" w:unhideWhenUsed="0"/>
-    <w:lsdException w:name="Date" w:semiHidden="0" w:unhideWhenUsed="0"/>
-    <w:lsdException w:name="Body Text First Indent" w:locked="1" w:semiHidden="0" w:unhideWhenUsed="0"/>
-    <w:lsdException w:name="Body Text First Indent 2" w:locked="1"/>
-    <w:lsdException w:name="Note Heading" w:locked="1"/>
-    <w:lsdException w:name="Body Text 2" w:locked="1"/>
-    <w:lsdException w:name="Body Text 3" w:locked="1"/>
-    <w:lsdException w:name="Body Text Indent 2" w:locked="1"/>
-    <w:lsdException w:name="Body Text Indent 3" w:locked="1"/>
-    <w:lsdException w:name="Hyperlink" w:uiPriority="99"/>
-    <w:lsdException w:name="FollowedHyperlink" w:locked="1"/>
-    <w:lsdException w:name="Strong" w:locked="1" w:semiHidden="0" w:unhideWhenUsed="0" w:qFormat="1"/>
-    <w:lsdException w:name="Emphasis" w:locked="1" w:semiHidden="0" w:unhideWhenUsed="0" w:qFormat="1"/>
-    <w:lsdException w:name="Document Map" w:locked="1"/>
-    <w:lsdException w:name="E-mail Signature" w:locked="1"/>
-    <w:lsdException w:name="HTML Acronym" w:locked="1"/>
-    <w:lsdException w:name="HTML Cite" w:locked="1"/>
-    <w:lsdException w:name="HTML Code" w:locked="1"/>
-    <w:lsdException w:name="HTML Definition" w:locked="1"/>
-    <w:lsdException w:name="HTML Keyboard" w:locked="1"/>
-    <w:lsdException w:name="HTML Preformatted" w:locked="1"/>
-    <w:lsdException w:name="HTML Sample" w:locked="1"/>
-    <w:lsdException w:name="HTML Typewriter" w:locked="1"/>
-    <w:lsdException w:name="HTML Variable" w:locked="1"/>
-    <w:lsdException w:name="annotation subject" w:locked="1"/>
-    <w:lsdException w:name="Outline List 1" w:locked="1"/>
-    <w:lsdException w:name="Outline List 2" w:locked="1"/>
-    <w:lsdException w:name="Outline List 3" w:locked="1"/>
-    <w:lsdException w:name="Table Simple 1" w:locked="1"/>
-    <w:lsdException w:name="Table Simple 2" w:locked="1"/>
-    <w:lsdException w:name="Table Simple 3" w:locked="1"/>
-    <w:lsdException w:name="Table Classic 1" w:locked="1"/>
-    <w:lsdException w:name="Table Classic 2" w:locked="1"/>
-    <w:lsdException w:name="Table Classic 3" w:locked="1"/>
-    <w:lsdException w:name="Table Classic 4" w:locked="1"/>
-    <w:lsdException w:name="Table Colorful 1" w:locked="1"/>
-    <w:lsdException w:name="Table Colorful 2" w:locked="1"/>
-    <w:lsdException w:name="Table Colorful 3" w:locked="1"/>
-    <w:lsdException w:name="Table Columns 1" w:locked="1"/>
-    <w:lsdException w:name="Table Columns 2" w:locked="1"/>
-    <w:lsdException w:name="Table Columns 3" w:locked="1"/>
-    <w:lsdException w:name="Table Columns 4" w:locked="1"/>
-    <w:lsdException w:name="Table Columns 5" w:locked="1"/>
-    <w:lsdException w:name="Table Grid 1" w:locked="1"/>
-    <w:lsdException w:name="Table Grid 2" w:locked="1"/>
-    <w:lsdException w:name="Table Grid 3" w:locked="1"/>
-    <w:lsdException w:name="Table Grid 4" w:locked="1"/>
-    <w:lsdException w:name="Table Grid 5" w:locked="1"/>
-    <w:lsdException w:name="Table Grid 6" w:locked="1"/>
-    <w:lsdException w:name="Table Grid 7" w:locked="1"/>
-    <w:lsdException w:name="Table Grid 8" w:locked="1"/>
-    <w:lsdException w:name="Table List 1" w:locked="1"/>
-    <w:lsdException w:name="Table List 2" w:locked="1"/>
-    <w:lsdException w:name="Table List 3" w:locked="1"/>
-    <w:lsdException w:name="Table List 4" w:locked="1"/>
-    <w:lsdException w:name="Table List 5" w:locked="1"/>
-    <w:lsdException w:name="Table List 6" w:locked="1"/>
-    <w:lsdException w:name="Table List 7" w:locked="1"/>
-    <w:lsdException w:name="Table List 8" w:locked="1"/>
-    <w:lsdException w:name="Table 3D effects 1" w:locked="1"/>
-    <w:lsdException w:name="Table 3D effects 2" w:locked="1"/>
-    <w:lsdException w:name="Table 3D effects 3" w:locked="1"/>
-    <w:lsdException w:name="Table Contemporary" w:locked="1"/>
-    <w:lsdException w:name="Table Elegant" w:locked="1"/>
-    <w:lsdException w:name="Table Professional" w:locked="1"/>
-    <w:lsdException w:name="Table Subtle 1" w:locked="1"/>
-    <w:lsdException w:name="Table Subtle 2" w:locked="1"/>
-    <w:lsdException w:name="Table Web 1" w:locked="1"/>
-    <w:lsdException w:name="Table Web 2" w:locked="1"/>
-    <w:lsdException w:name="Table Web 3" w:locked="1"/>
-    <w:lsdException w:name="Table Grid" w:locked="1" w:semiHidden="0" w:uiPriority="59" w:unhideWhenUsed="0"/>
-    <w:lsdException w:name="Table Theme" w:locked="1"/>
-    <w:lsdException w:name="Placeholder Text" w:uiPriority="99" w:unhideWhenUsed="0"/>
-    <w:lsdException w:name="No Spacing" w:semiHidden="0" w:uiPriority="1" w:unhideWhenUsed="0" w:qFormat="1"/>
-    <w:lsdException w:name="Light Shading" w:semiHidden="0" w:uiPriority="60" w:unhideWhenUsed="0"/>
-    <w:lsdException w:name="Light List" w:semiHidden="0" w:uiPriority="61" w:unhideWhenUsed="0"/>
-    <w:lsdException w:name="Light Grid" w:semiHidden="0" w:uiPriority="62" w:unhideWhenUsed="0"/>
-    <w:lsdException w:name="Medium Shading 1" w:semiHidden="0" w:uiPriority="63" w:unhideWhenUsed="0"/>
-    <w:lsdException w:name="Medium Shading 2" w:semiHidden="0" w:uiPriority="64" w:unhideWhenUsed="0"/>
-    <w:lsdException w:name="Medium List 1" w:semiHidden="0" w:uiPriority="65" w:unhideWhenUsed="0"/>
-    <w:lsdException w:name="Medium List 2" w:semiHidden="0" w:uiPriority="66" w:unhideWhenUsed="0"/>
-    <w:lsdException w:name="Medium Grid 1" w:semiHidden="0" w:uiPriority="67" w:unhideWhenUsed="0"/>
-    <w:lsdException w:name="Medium Grid 2" w:semiHidden="0" w:uiPriority="68" w:unhideWhenUsed="0"/>
-    <w:lsdException w:name="Medium Grid 3" w:semiHidden="0" w:uiPriority="69" w:unhideWhenUsed="0"/>
-    <w:lsdException w:name="Dark List" w:semiHidden="0" w:uiPriority="70" w:unhideWhenUsed="0"/>
-    <w:lsdException w:name="Colorful Shading" w:semiHidden="0" w:uiPriority="71" w:unhideWhenUsed="0"/>
-    <w:lsdException w:name="Colorful List" w:semiHidden="0" w:uiPriority="72" w:unhideWhenUsed="0"/>
-    <w:lsdException w:name="Colorful Grid" w:semiHidden="0" w:uiPriority="73" w:unhideWhenUsed="0"/>
-    <w:lsdException w:name="Light Shading Accent 1" w:semiHidden="0" w:uiPriority="60" w:unhideWhenUsed="0"/>
-    <w:lsdException w:name="Light List Accent 1" w:semiHidden="0" w:uiPriority="61" w:unhideWhenUsed="0"/>
-    <w:lsdException w:name="Light Grid Accent 1" w:semiHidden="0" w:uiPriority="62" w:unhideWhenUsed="0"/>
-    <w:lsdException w:name="Medium Shading 1 Accent 1" w:semiHidden="0" w:uiPriority="63" w:unhideWhenUsed="0"/>
-    <w:lsdException w:name="Medium Shading 2 Accent 1" w:semiHidden="0" w:uiPriority="64" w:unhideWhenUsed="0"/>
-    <w:lsdException w:name="Medium List 1 Accent 1" w:semiHidden="0" w:uiPriority="65" w:unhideWhenUsed="0"/>
-    <w:lsdException w:name="Revision" w:uiPriority="99" w:unhideWhenUsed="0"/>
-    <w:lsdException w:name="List Paragraph" w:semiHidden="0" w:uiPriority="34" w:unhideWhenUsed="0" w:qFormat="1"/>
-    <w:lsdException w:name="Quote" w:semiHidden="0" w:uiPriority="29" w:unhideWhenUsed="0" w:qFormat="1"/>
-    <w:lsdException w:name="Intense Quote" w:semiHidden="0" w:uiPriority="30" w:unhideWhenUsed="0" w:qFormat="1"/>
-    <w:lsdException w:name="Medium List 2 Accent 1" w:semiHidden="0" w:uiPriority="66" w:unhideWhenUsed="0"/>
-    <w:lsdException w:name="Medium Grid 1 Accent 1" w:semiHidden="0" w:uiPriority="67" w:unhideWhenUsed="0"/>
-    <w:lsdException w:name="Medium Grid 2 Accent 1" w:semiHidden="0" w:uiPriority="68" w:unhideWhenUsed="0"/>
-    <w:lsdException w:name="Medium Grid 3 Accent 1" w:semiHidden="0" w:uiPriority="69" w:unhideWhenUsed="0"/>
-    <w:lsdException w:name="Dark List Accent 1" w:semiHidden="0" w:uiPriority="70" w:unhideWhenUsed="0"/>
-    <w:lsdException w:name="Colorful Shading Accent 1" w:semiHidden="0" w:uiPriority="71" w:unhideWhenUsed="0"/>
-    <w:lsdException w:name="Colorful List Accent 1" w:semiHidden="0" w:uiPriority="72" w:unhideWhenUsed="0"/>
-    <w:lsdException w:name="Colorful Grid Accent 1" w:semiHidden="0" w:uiPriority="73" w:unhideWhenUsed="0"/>
-    <w:lsdException w:name="Light Shading Accent 2" w:semiHidden="0" w:uiPriority="60" w:unhideWhenUsed="0"/>
-    <w:lsdException w:name="Light List Accent 2" w:semiHidden="0" w:uiPriority="61" w:unhideWhenUsed="0"/>
-    <w:lsdException w:name="Light Grid Accent 2" w:semiHidden="0" w:uiPriority="62" w:unhideWhenUsed="0"/>
-    <w:lsdException w:name="Medium Shading 1 Accent 2" w:semiHidden="0" w:uiPriority="63" w:unhideWhenUsed="0"/>
-    <w:lsdException w:name="Medium Shading 2 Accent 2" w:semiHidden="0" w:uiPriority="64" w:unhideWhenUsed="0"/>
-    <w:lsdException w:name="Medium List 1 Accent 2" w:semiHidden="0" w:uiPriority="65" w:unhideWhenUsed="0"/>
-    <w:lsdException w:name="Medium List 2 Accent 2" w:semiHidden="0" w:uiPriority="66" w:unhideWhenUsed="0"/>
-    <w:lsdException w:name="Medium Grid 1 Accent 2" w:semiHidden="0" w:uiPriority="67" w:unhideWhenUsed="0"/>
-    <w:lsdException w:name="Medium Grid 2 Accent 2" w:semiHidden="0" w:uiPriority="68" w:unhideWhenUsed="0"/>
-    <w:lsdException w:name="Medium Grid 3 Accent 2" w:semiHidden="0" w:uiPriority="69" w:unhideWhenUsed="0"/>
-    <w:lsdException w:name="Dark List Accent 2" w:semiHidden="0" w:uiPriority="70" w:unhideWhenUsed="0"/>
-    <w:lsdException w:name="Colorful Shading Accent 2" w:semiHidden="0" w:uiPriority="71" w:unhideWhenUsed="0"/>
-    <w:lsdException w:name="Colorful List Accent 2" w:semiHidden="0" w:uiPriority="72" w:unhideWhenUsed="0"/>
-    <w:lsdException w:name="Colorful Grid Accent 2" w:semiHidden="0" w:uiPriority="73" w:unhideWhenUsed="0"/>
-    <w:lsdException w:name="Light Shading Accent 3" w:semiHidden="0" w:uiPriority="60" w:unhideWhenUsed="0"/>
-    <w:lsdException w:name="Light List Accent 3" w:semiHidden="0" w:uiPriority="61" w:unhideWhenUsed="0"/>
-    <w:lsdException w:name="Light Grid Accent 3" w:semiHidden="0" w:uiPriority="62" w:unhideWhenUsed="0"/>
-    <w:lsdException w:name="Medium Shading 1 Accent 3" w:semiHidden="0" w:uiPriority="63" w:unhideWhenUsed="0"/>
-    <w:lsdException w:name="Medium Shading 2 Accent 3" w:semiHidden="0" w:uiPriority="64" w:unhideWhenUsed="0"/>
-    <w:lsdException w:name="Medium List 1 Accent 3" w:semiHidden="0" w:uiPriority="65" w:unhideWhenUsed="0"/>
-    <w:lsdException w:name="Medium List 2 Accent 3" w:semiHidden="0" w:uiPriority="66" w:unhideWhenUsed="0"/>
-    <w:lsdException w:name="Medium Grid 1 Accent 3" w:semiHidden="0" w:uiPriority="67" w:unhideWhenUsed="0"/>
-    <w:lsdException w:name="Medium Grid 2 Accent 3" w:semiHidden="0" w:uiPriority="68" w:unhideWhenUsed="0"/>
-    <w:lsdException w:name="Medium Grid 3 Accent 3" w:semiHidden="0" w:uiPriority="69" w:unhideWhenUsed="0"/>
-    <w:lsdException w:name="Dark List Accent 3" w:semiHidden="0" w:uiPriority="70" w:unhideWhenUsed="0"/>
-    <w:lsdException w:name="Colorful Shading Accent 3" w:semiHidden="0" w:uiPriority="71" w:unhideWhenUsed="0"/>
-    <w:lsdException w:name="Colorful List Accent 3" w:semiHidden="0" w:uiPriority="72" w:unhideWhenUsed="0"/>
-    <w:lsdException w:name="Colorful Grid Accent 3" w:semiHidden="0" w:uiPriority="73" w:unhideWhenUsed="0"/>
-    <w:lsdException w:name="Light Shading Accent 4" w:semiHidden="0" w:uiPriority="60" w:unhideWhenUsed="0"/>
-    <w:lsdException w:name="Light List Accent 4" w:semiHidden="0" w:uiPriority="61" w:unhideWhenUsed="0"/>
-    <w:lsdException w:name="Light Grid Accent 4" w:semiHidden="0" w:uiPriority="62" w:unhideWhenUsed="0"/>
-    <w:lsdException w:name="Medium Shading 1 Accent 4" w:semiHidden="0" w:uiPriority="63" w:unhideWhenUsed="0"/>
-    <w:lsdException w:name="Medium Shading 2 Accent 4" w:semiHidden="0" w:uiPriority="64" w:unhideWhenUsed="0"/>
-    <w:lsdException w:name="Medium List 1 Accent 4" w:semiHidden="0" w:uiPriority="65" w:unhideWhenUsed="0"/>
-    <w:lsdException w:name="Medium List 2 Accent 4" w:semiHidden="0" w:uiPriority="66" w:unhideWhenUsed="0"/>
-    <w:lsdException w:name="Medium Grid 1 Accent 4" w:semiHidden="0" w:uiPriority="67" w:unhideWhenUsed="0"/>
-    <w:lsdException w:name="Medium Grid 2 Accent 4" w:semiHidden="0" w:uiPriority="68" w:unhideWhenUsed="0"/>
-    <w:lsdException w:name="Medium Grid 3 Accent 4" w:semiHidden="0" w:uiPriority="69" w:unhideWhenUsed="0"/>
-    <w:lsdException w:name="Dark List Accent 4" w:semiHidden="0" w:uiPriority="70" w:unhideWhenUsed="0"/>
-    <w:lsdException w:name="Colorful Shading Accent 4" w:semiHidden="0" w:uiPriority="71" w:unhideWhenUsed="0"/>
-    <w:lsdException w:name="Colorful List Accent 4" w:semiHidden="0" w:uiPriority="72" w:unhideWhenUsed="0"/>
-    <w:lsdException w:name="Colorful Grid Accent 4" w:semiHidden="0" w:uiPriority="73" w:unhideWhenUsed="0"/>
-    <w:lsdException w:name="Light Shading Accent 5" w:semiHidden="0" w:uiPriority="60" w:unhideWhenUsed="0"/>
-    <w:lsdException w:name="Light List Accent 5" w:semiHidden="0" w:uiPriority="61" w:unhideWhenUsed="0"/>
-    <w:lsdException w:name="Light Grid Accent 5" w:semiHidden="0" w:uiPriority="62" w:unhideWhenUsed="0"/>
-    <w:lsdException w:name="Medium Shading 1 Accent 5" w:semiHidden="0" w:uiPriority="63" w:unhideWhenUsed="0"/>
-    <w:lsdException w:name="Medium Shading 2 Accent 5" w:semiHidden="0" w:uiPriority="64" w:unhideWhenUsed="0"/>
-    <w:lsdException w:name="Medium List 1 Accent 5" w:semiHidden="0" w:uiPriority="65" w:unhideWhenUsed="0"/>
-    <w:lsdException w:name="Medium List 2 Accent 5" w:semiHidden="0" w:uiPriority="66" w:unhideWhenUsed="0"/>
-    <w:lsdException w:name="Medium Grid 1 Accent 5" w:semiHidden="0" w:uiPriority="67" w:unhideWhenUsed="0"/>
-    <w:lsdException w:name="Medium Grid 2 Accent 5" w:semiHidden="0" w:uiPriority="68" w:unhideWhenUsed="0"/>
-    <w:lsdException w:name="Medium Grid 3 Accent 5" w:semiHidden="0" w:uiPriority="69" w:unhideWhenUsed="0"/>
-    <w:lsdException w:name="Dark List Accent 5" w:semiHidden="0" w:uiPriority="70" w:unhideWhenUsed="0"/>
-    <w:lsdException w:name="Colorful Shading Accent 5" w:semiHidden="0" w:uiPriority="71" w:unhideWhenUsed="0"/>
-    <w:lsdException w:name="Colorful List Accent 5" w:semiHidden="0" w:uiPriority="72" w:unhideWhenUsed="0"/>
-    <w:lsdException w:name="Colorful Grid Accent 5" w:semiHidden="0" w:uiPriority="73" w:unhideWhenUsed="0"/>
-    <w:lsdException w:name="Light Shading Accent 6" w:semiHidden="0" w:uiPriority="60" w:unhideWhenUsed="0"/>
-    <w:lsdException w:name="Light List Accent 6" w:semiHidden="0" w:uiPriority="61" w:unhideWhenUsed="0"/>
-    <w:lsdException w:name="Light Grid Accent 6" w:semiHidden="0" w:uiPriority="62" w:unhideWhenUsed="0"/>
-    <w:lsdException w:name="Medium Shading 1 Accent 6" w:semiHidden="0" w:uiPriority="63" w:unhideWhenUsed="0"/>
-    <w:lsdException w:name="Medium Shading 2 Accent 6" w:semiHidden="0" w:uiPriority="64" w:unhideWhenUsed="0"/>
-    <w:lsdException w:name="Medium List 1 Accent 6" w:semiHidden="0" w:uiPriority="65" w:unhideWhenUsed="0"/>
-    <w:lsdException w:name="Medium List 2 Accent 6" w:semiHidden="0" w:uiPriority="66" w:unhideWhenUsed="0"/>
-    <w:lsdException w:name="Medium Grid 1 Accent 6" w:semiHidden="0" w:uiPriority="67" w:unhideWhenUsed="0"/>
-    <w:lsdException w:name="Medium Grid 2 Accent 6" w:semiHidden="0" w:uiPriority="68" w:unhideWhenUsed="0"/>
-    <w:lsdException w:name="Medium Grid 3 Accent 6" w:semiHidden="0" w:uiPriority="69" w:unhideWhenUsed="0"/>
-    <w:lsdException w:name="Dark List Accent 6" w:semiHidden="0" w:uiPriority="70" w:unhideWhenUsed="0"/>
-    <w:lsdException w:name="Colorful Shading Accent 6" w:semiHidden="0" w:uiPriority="71" w:unhideWhenUsed="0"/>
-    <w:lsdException w:name="Colorful List Accent 6" w:semiHidden="0" w:uiPriority="72" w:unhideWhenUsed="0"/>
-    <w:lsdException w:name="Colorful Grid Accent 6" w:semiHidden="0" w:uiPriority="73" w:unhideWhenUsed="0"/>
-    <w:lsdException w:name="Subtle Emphasis" w:semiHidden="0" w:uiPriority="19" w:unhideWhenUsed="0" w:qFormat="1"/>
-    <w:lsdException w:name="Intense Emphasis" w:semiHidden="0" w:uiPriority="21" w:unhideWhenUsed="0" w:qFormat="1"/>
-    <w:lsdException w:name="Subtle Reference" w:semiHidden="0" w:uiPriority="31" w:unhideWhenUsed="0" w:qFormat="1"/>
-    <w:lsdException w:name="Intense Reference" w:semiHidden="0" w:uiPriority="32" w:unhideWhenUsed="0" w:qFormat="1"/>
-    <w:lsdException w:name="Book Title" w:semiHidden="0" w:uiPriority="33" w:unhideWhenUsed="0" w:qFormat="1"/>
-    <w:lsdException w:name="Bibliography" w:uiPriority="37"/>
-    <w:lsdException w:name="TOC Heading" w:uiPriority="39" w:qFormat="1"/>
-  </w:latentStyles>
-  <w:style w:type="paragraph" w:default="1" w:styleId="Normal">
-    <w:name w:val="Normal"/>
-    <w:qFormat/>
-    <w:rsid w:val="00D80F59"/>
-    <w:pPr>
-      <w:spacing w:line="360" w:lineRule="auto"/>
-    </w:pPr>
-    <w:rPr>
-      <w:rFonts w:ascii="Trebuchet MS" w:hAnsi="Trebuchet MS"/>
-      <w:sz w:val="22"/>
-      <w:szCs w:val="24"/>
-      <w:lang w:val="en-ZA"/>
-    </w:rPr>
-  </w:style>
-  <w:style w:type="paragraph" w:styleId="Heading1">
-    <w:name w:val="heading 1"/>
-    <w:next w:val="ParagraphText"/>
-    <w:qFormat/>
-    <w:rsid w:val="00520308"/>
-    <w:pPr>
-      <w:keepNext/>
-      <w:pageBreakBefore/>
-      <w:numPr>
-        <w:numId w:val="1"/>
-      </w:numPr>
-      <w:spacing w:after="360" w:line="360" w:lineRule="auto"/>
-      <w:ind w:left="0" w:firstLine="0"/>
-      <w:outlineLvl w:val="0"/>
-    </w:pPr>
-    <w:rPr>
-      <w:rFonts w:ascii="Arial" w:hAnsi="Arial" w:cs="Arial"/>
-      <w:b/>
-      <w:color w:val="F04E10"/>
-      <w:sz w:val="32"/>
-      <w:lang w:val="en-ZA"/>
-    </w:rPr>
-  </w:style>
-  <w:style w:type="paragraph" w:styleId="Heading2">
-    <w:name w:val="heading 2"/>
-    <w:basedOn w:val="Normal"/>
-    <w:next w:val="ParagraphText"/>
-    <w:qFormat/>
-    <w:rsid w:val="003603E4"/>
-    <w:pPr>
-      <w:keepNext/>
-      <w:numPr>
-        <w:ilvl w:val="1"/>
-        <w:numId w:val="1"/>
-      </w:numPr>
-      <w:spacing w:before="600" w:after="240"/>
-      <w:outlineLvl w:val="1"/>
-    </w:pPr>
-    <w:rPr>
-      <w:rFonts w:cs="Arial"/>
-      <w:b/>
-      <w:bCs/>
-      <w:iCs/>
-      <w:caps/>
-    </w:rPr>
-  </w:style>
-  <w:style w:type="paragraph" w:styleId="Heading3">
-    <w:name w:val="heading 3"/>
-    <w:basedOn w:val="Heading2"/>
-    <w:next w:val="ParagraphText"/>
-    <w:qFormat/>
-    <w:rsid w:val="00134C93"/>
-    <w:pPr>
-      <w:numPr>
-        <w:ilvl w:val="2"/>
-      </w:numPr>
-      <w:spacing w:before="120"/>
-      <w:outlineLvl w:val="2"/>
-    </w:pPr>
-    <w:rPr>
-      <w:bCs w:val="0"/>
-      <w:caps w:val="0"/>
-    </w:rPr>
-  </w:style>
-  <w:style w:type="paragraph" w:styleId="Heading4">
-    <w:name w:val="heading 4"/>
-    <w:basedOn w:val="Heading3"/>
-    <w:next w:val="ParagraphText"/>
-    <w:qFormat/>
-    <w:rsid w:val="00CC39B7"/>
-    <w:pPr>
-      <w:numPr>
-        <w:ilvl w:val="3"/>
-      </w:numPr>
-      <w:spacing w:before="240" w:after="60"/>
-      <w:outlineLvl w:val="3"/>
-    </w:pPr>
-    <w:rPr>
-      <w:rFonts w:ascii="Arial" w:hAnsi="Arial"/>
-      <w:b w:val="0"/>
-      <w:bCs/>
-      <w:szCs w:val="20"/>
-    </w:rPr>
-  </w:style>
-  <w:style w:type="paragraph" w:styleId="Heading5">
-    <w:name w:val="heading 5"/>
-    <w:basedOn w:val="Heading4"/>
-    <w:next w:val="ParagraphText"/>
-    <w:qFormat/>
-    <w:rsid w:val="00190044"/>
-    <w:pPr>
-      <w:numPr>
-        <w:ilvl w:val="4"/>
-      </w:numPr>
-      <w:outlineLvl w:val="4"/>
-    </w:pPr>
-    <w:rPr>
-      <w:bCs w:val="0"/>
-      <w:i/>
-      <w:iCs w:val="0"/>
-      <w:szCs w:val="26"/>
-    </w:rPr>
-  </w:style>
-  <w:style w:type="paragraph" w:styleId="Heading6">
-    <w:name w:val="heading 6"/>
-    <w:basedOn w:val="Heading5"/>
-    <w:next w:val="ParagraphText"/>
-    <w:qFormat/>
-    <w:rsid w:val="003F15FC"/>
-    <w:pPr>
-      <w:numPr>
-        <w:ilvl w:val="5"/>
-      </w:numPr>
-      <w:outlineLvl w:val="5"/>
-    </w:pPr>
-    <w:rPr>
-      <w:bCs/>
-      <w:i w:val="0"/>
-      <w:color w:val="C70540"/>
-      <w:szCs w:val="22"/>
-    </w:rPr>
-  </w:style>
-  <w:style w:type="paragraph" w:styleId="Heading7">
-    <w:name w:val="heading 7"/>
-    <w:basedOn w:val="Heading6"/>
-    <w:next w:val="Normal"/>
-    <w:qFormat/>
-    <w:rsid w:val="003F15FC"/>
-    <w:pPr>
-      <w:numPr>
-        <w:ilvl w:val="6"/>
-      </w:numPr>
-      <w:outlineLvl w:val="6"/>
-    </w:pPr>
-    <w:rPr>
-      <w:color w:val="808080"/>
-    </w:rPr>
-  </w:style>
-  <w:style w:type="paragraph" w:styleId="Heading8">
-    <w:name w:val="heading 8"/>
-    <w:basedOn w:val="Heading7"/>
-    <w:next w:val="ParagraphText"/>
-    <w:qFormat/>
-    <w:rsid w:val="003F15FC"/>
-    <w:pPr>
-      <w:numPr>
-        <w:ilvl w:val="7"/>
-      </w:numPr>
-      <w:outlineLvl w:val="7"/>
-    </w:pPr>
-    <w:rPr>
-      <w:i/>
-      <w:iCs/>
-    </w:rPr>
-  </w:style>
-  <w:style w:type="paragraph" w:styleId="Heading9">
-    <w:name w:val="heading 9"/>
-    <w:basedOn w:val="Heading8"/>
-    <w:next w:val="ParagraphText"/>
-    <w:qFormat/>
-    <w:locked/>
-    <w:rsid w:val="003F15FC"/>
-    <w:pPr>
-      <w:numPr>
-        <w:ilvl w:val="8"/>
-      </w:numPr>
-      <w:outlineLvl w:val="8"/>
-    </w:pPr>
-    <w:rPr>
-      <w:color w:val="auto"/>
-    </w:rPr>
-  </w:style>
-  <w:style w:type="character" w:default="1" w:styleId="DefaultParagraphFont">
-    <w:name w:val="Default Paragraph Font"/>
-    <w:uiPriority w:val="1"/>
-    <w:semiHidden/>
     <w:unhideWhenUsed/>
   </w:style>
   <w:style w:type="table" w:default="1" w:styleId="TableNormal">
@@ -24468,7 +24436,7 @@
 </file>
 
 <file path=customXml/itemProps1.xml><?xml version="1.0" encoding="utf-8"?>
-<ds:datastoreItem xmlns:ds="http://schemas.openxmlformats.org/officeDocument/2006/customXml" ds:itemID="{6B6E63E1-53DC-4DC2-8677-8BE4FD6464CC}">
+<ds:datastoreItem xmlns:ds="http://schemas.openxmlformats.org/officeDocument/2006/customXml" ds:itemID="{571366D0-71E7-4F9F-A74A-D959217B5033}">
   <ds:schemaRefs>
     <ds:schemaRef ds:uri="http://schemas.openxmlformats.org/officeDocument/2006/bibliography"/>
   </ds:schemaRefs>

</xml_diff>

<commit_message>
Shukri: retry on amended doc upload due to errors
</commit_message>
<xml_diff>
--- a/Artifacts/Syntell POS System Bill-Fine Payments Requirements.docx
+++ b/Artifacts/Syntell POS System Bill-Fine Payments Requirements.docx
@@ -100,7 +100,6 @@
                 <w:szCs w:val="18"/>
               </w:rPr>
             </w:pPr>
-            <w:proofErr w:type="spellStart"/>
             <w:r>
               <w:rPr>
                 <w:b/>
@@ -108,17 +107,7 @@
                 <w:sz w:val="18"/>
                 <w:szCs w:val="18"/>
               </w:rPr>
-              <w:t>Syntell</w:t>
-            </w:r>
-            <w:proofErr w:type="spellEnd"/>
-            <w:r>
-              <w:rPr>
-                <w:b/>
-                <w:color w:val="595959"/>
-                <w:sz w:val="18"/>
-                <w:szCs w:val="18"/>
-              </w:rPr>
-              <w:t xml:space="preserve"> (Pty) Ltd</w:t>
+              <w:t>Syntell (Pty) Ltd</w:t>
             </w:r>
           </w:p>
           <w:p>
@@ -748,19 +737,11 @@
                 <w:color w:val="595959"/>
               </w:rPr>
             </w:pPr>
-            <w:proofErr w:type="spellStart"/>
             <w:r>
               <w:rPr>
                 <w:color w:val="595959"/>
               </w:rPr>
-              <w:t>Syntell</w:t>
-            </w:r>
-            <w:proofErr w:type="spellEnd"/>
-            <w:r>
-              <w:rPr>
-                <w:color w:val="595959"/>
-              </w:rPr>
-              <w:t xml:space="preserve"> (Pty) Ltd</w:t>
+              <w:t>Syntell (Pty) Ltd</w:t>
             </w:r>
           </w:p>
           <w:p>
@@ -860,16 +841,8 @@
               <w:rPr>
                 <w:color w:val="595959"/>
               </w:rPr>
-              <w:t xml:space="preserve">Y </w:t>
+              <w:t>Y Groenewald</w:t>
             </w:r>
-            <w:proofErr w:type="spellStart"/>
-            <w:r>
-              <w:rPr>
-                <w:color w:val="595959"/>
-              </w:rPr>
-              <w:t>Groenewald</w:t>
-            </w:r>
-            <w:proofErr w:type="spellEnd"/>
           </w:p>
           <w:p>
             <w:pPr>
@@ -1250,23 +1223,13 @@
               </w:rPr>
               <w:fldChar w:fldCharType="separate"/>
             </w:r>
-            <w:proofErr w:type="spellStart"/>
             <w:r>
               <w:rPr>
                 <w:rFonts w:ascii="Trebuchet MS" w:hAnsi="Trebuchet MS" w:cs="Arial"/>
                 <w:color w:val="404040"/>
                 <w:sz w:val="20"/>
               </w:rPr>
-              <w:t>Wintec</w:t>
-            </w:r>
-            <w:proofErr w:type="spellEnd"/>
-            <w:r>
-              <w:rPr>
-                <w:rFonts w:ascii="Trebuchet MS" w:hAnsi="Trebuchet MS" w:cs="Arial"/>
-                <w:color w:val="404040"/>
-                <w:sz w:val="20"/>
-              </w:rPr>
-              <w:t xml:space="preserve"> POS System</w:t>
+              <w:t>Wintec POS System</w:t>
             </w:r>
             <w:r>
               <w:rPr>
@@ -1441,19 +1404,8 @@
                 <w:color w:val="404040"/>
                 <w:sz w:val="20"/>
               </w:rPr>
-              <w:t xml:space="preserve">, Y </w:t>
+              <w:t>, Y Groenewald</w:t>
             </w:r>
-            <w:proofErr w:type="spellStart"/>
-            <w:r>
-              <w:rPr>
-                <w:rFonts w:ascii="Trebuchet MS" w:hAnsi="Trebuchet MS" w:cs="Arial"/>
-                <w:bCs/>
-                <w:color w:val="404040"/>
-                <w:sz w:val="20"/>
-              </w:rPr>
-              <w:t>Groenewald</w:t>
-            </w:r>
-            <w:proofErr w:type="spellEnd"/>
           </w:p>
         </w:tc>
       </w:tr>
@@ -1501,23 +1453,13 @@
                 <w:sz w:val="20"/>
               </w:rPr>
             </w:pPr>
-            <w:proofErr w:type="spellStart"/>
             <w:r>
               <w:rPr>
                 <w:rFonts w:ascii="Trebuchet MS" w:hAnsi="Trebuchet MS" w:cs="Arial"/>
                 <w:color w:val="404040"/>
                 <w:sz w:val="20"/>
               </w:rPr>
-              <w:t>Syntell</w:t>
-            </w:r>
-            <w:proofErr w:type="spellEnd"/>
-            <w:r>
-              <w:rPr>
-                <w:rFonts w:ascii="Trebuchet MS" w:hAnsi="Trebuchet MS" w:cs="Arial"/>
-                <w:color w:val="404040"/>
-                <w:sz w:val="20"/>
-              </w:rPr>
-              <w:t xml:space="preserve"> (Pty) Ltd</w:t>
+              <w:t>Syntell (Pty) Ltd</w:t>
             </w:r>
           </w:p>
         </w:tc>
@@ -2295,23 +2237,13 @@
                 <w:sz w:val="20"/>
               </w:rPr>
             </w:pPr>
-            <w:proofErr w:type="spellStart"/>
             <w:r>
               <w:rPr>
                 <w:rFonts w:ascii="Trebuchet MS" w:hAnsi="Trebuchet MS" w:cs="Arial"/>
                 <w:color w:val="404040"/>
                 <w:sz w:val="20"/>
               </w:rPr>
-              <w:t>Syntell</w:t>
-            </w:r>
-            <w:proofErr w:type="spellEnd"/>
-            <w:r>
-              <w:rPr>
-                <w:rFonts w:ascii="Trebuchet MS" w:hAnsi="Trebuchet MS" w:cs="Arial"/>
-                <w:color w:val="404040"/>
-                <w:sz w:val="20"/>
-              </w:rPr>
-              <w:t xml:space="preserve"> (Pty) Ltd</w:t>
+              <w:t>Syntell (Pty) Ltd</w:t>
             </w:r>
           </w:p>
         </w:tc>
@@ -2358,7 +2290,6 @@
                 <w:sz w:val="20"/>
               </w:rPr>
             </w:pPr>
-            <w:proofErr w:type="spellStart"/>
             <w:r>
               <w:rPr>
                 <w:rFonts w:ascii="Trebuchet MS" w:hAnsi="Trebuchet MS" w:cs="Arial"/>
@@ -2367,32 +2298,13 @@
               </w:rPr>
               <w:t>Softlite</w:t>
             </w:r>
-            <w:proofErr w:type="spellEnd"/>
             <w:r>
               <w:rPr>
                 <w:rFonts w:ascii="Trebuchet MS" w:hAnsi="Trebuchet MS" w:cs="Arial"/>
                 <w:color w:val="404040"/>
                 <w:sz w:val="20"/>
               </w:rPr>
-              <w:t xml:space="preserve">, </w:t>
-            </w:r>
-            <w:proofErr w:type="spellStart"/>
-            <w:r>
-              <w:rPr>
-                <w:rFonts w:ascii="Trebuchet MS" w:hAnsi="Trebuchet MS" w:cs="Arial"/>
-                <w:color w:val="404040"/>
-                <w:sz w:val="20"/>
-              </w:rPr>
-              <w:t>Whitecloud</w:t>
-            </w:r>
-            <w:proofErr w:type="spellEnd"/>
-            <w:r>
-              <w:rPr>
-                <w:rFonts w:ascii="Trebuchet MS" w:hAnsi="Trebuchet MS" w:cs="Arial"/>
-                <w:color w:val="404040"/>
-                <w:sz w:val="20"/>
-              </w:rPr>
-              <w:t xml:space="preserve"> Solutions</w:t>
+              <w:t>, Whitecloud Solutions</w:t>
             </w:r>
           </w:p>
         </w:tc>
@@ -2529,21 +2441,12 @@
         </w:rPr>
         <w:t xml:space="preserve"> </w:t>
       </w:r>
-      <w:proofErr w:type="spellStart"/>
       <w:r>
         <w:rPr>
           <w:rFonts w:ascii="Trebuchet MS" w:hAnsi="Trebuchet MS" w:cs="Arial"/>
           <w:color w:val="595959"/>
         </w:rPr>
-        <w:t>Syntell</w:t>
-      </w:r>
-      <w:proofErr w:type="spellEnd"/>
-      <w:r>
-        <w:rPr>
-          <w:rFonts w:ascii="Trebuchet MS" w:hAnsi="Trebuchet MS" w:cs="Arial"/>
-          <w:color w:val="595959"/>
-        </w:rPr>
-        <w:t xml:space="preserve"> (Pty) Ltd</w:t>
+        <w:t>Syntell (Pty) Ltd</w:t>
       </w:r>
       <w:r>
         <w:rPr>
@@ -2629,7 +2532,6 @@
         </w:rPr>
         <w:t xml:space="preserve">All rights reserved. This document or any part thereof may not, without the written consent of </w:t>
       </w:r>
-      <w:proofErr w:type="spellStart"/>
       <w:r>
         <w:rPr>
           <w:rFonts w:ascii="Trebuchet MS" w:hAnsi="Trebuchet MS" w:cs="Arial"/>
@@ -2637,31 +2539,13 @@
         </w:rPr>
         <w:t>Syntell</w:t>
       </w:r>
-      <w:proofErr w:type="spellEnd"/>
       <w:r>
         <w:rPr>
           <w:rFonts w:ascii="Trebuchet MS" w:hAnsi="Trebuchet MS" w:cs="Arial"/>
           <w:color w:val="595959"/>
         </w:rPr>
-        <w:t xml:space="preserve">, be copied, reprinted or reproduced in any material form including but not limited to photocopying, transcribing, transmitting or storing it in any medium or translating it into any language, in any form or by any means, be it electronic, mechanical, zero graphic, optical, magnetic or otherwise. Unless otherwise indicated, information contained in this document is proprietary and confidential and all copyright, </w:t>
-      </w:r>
-      <w:proofErr w:type="spellStart"/>
-      <w:r>
-        <w:rPr>
-          <w:rFonts w:ascii="Trebuchet MS" w:hAnsi="Trebuchet MS" w:cs="Arial"/>
-          <w:color w:val="595959"/>
-        </w:rPr>
-        <w:t>trade marks</w:t>
-      </w:r>
-      <w:proofErr w:type="spellEnd"/>
-      <w:r>
-        <w:rPr>
-          <w:rFonts w:ascii="Trebuchet MS" w:hAnsi="Trebuchet MS" w:cs="Arial"/>
-          <w:color w:val="595959"/>
-        </w:rPr>
-        <w:t xml:space="preserve">, trade names, patents and other intellectual property rights in the documentation are the exclusive property of </w:t>
-      </w:r>
-      <w:proofErr w:type="spellStart"/>
+        <w:t xml:space="preserve">, be copied, reprinted or reproduced in any material form including but not limited to photocopying, transcribing, transmitting or storing it in any medium or translating it into any language, in any form or by any means, be it electronic, mechanical, zero graphic, optical, magnetic or otherwise. Unless otherwise indicated, information contained in this document is proprietary and confidential and all copyright, trade marks, trade names, patents and other intellectual property rights in the documentation are the exclusive property of </w:t>
+      </w:r>
       <w:r>
         <w:rPr>
           <w:rFonts w:ascii="Trebuchet MS" w:hAnsi="Trebuchet MS" w:cs="Arial"/>
@@ -2669,7 +2553,6 @@
         </w:rPr>
         <w:t>Syntell</w:t>
       </w:r>
-      <w:proofErr w:type="spellEnd"/>
       <w:r>
         <w:rPr>
           <w:rFonts w:ascii="Trebuchet MS" w:hAnsi="Trebuchet MS" w:cs="Arial"/>
@@ -2684,7 +2567,6 @@
         </w:rPr>
         <w:t xml:space="preserve">unless otherwise specified. The information including but not limited to data, drawings, specification, documentation, software listings, source or object code shall not at any time be disclosed directly or indirectly to any third party without </w:t>
       </w:r>
-      <w:proofErr w:type="spellStart"/>
       <w:r>
         <w:rPr>
           <w:rFonts w:ascii="Trebuchet MS" w:hAnsi="Trebuchet MS" w:cs="Arial"/>
@@ -2697,9 +2579,22 @@
           <w:rFonts w:ascii="Trebuchet MS" w:hAnsi="Trebuchet MS" w:cs="Arial"/>
           <w:color w:val="595959"/>
         </w:rPr>
-        <w:t>’s</w:t>
-      </w:r>
-      <w:proofErr w:type="spellEnd"/>
+        <w:t xml:space="preserve">’s </w:t>
+      </w:r>
+      <w:r>
+        <w:rPr>
+          <w:rFonts w:ascii="Trebuchet MS" w:hAnsi="Trebuchet MS" w:cs="Arial"/>
+          <w:color w:val="595959"/>
+        </w:rPr>
+        <w:t xml:space="preserve">prior written consent. The information contained herein is believed to be accurate and reliable. </w:t>
+      </w:r>
+      <w:r>
+        <w:rPr>
+          <w:rFonts w:ascii="Trebuchet MS" w:hAnsi="Trebuchet MS" w:cs="Arial"/>
+          <w:color w:val="595959"/>
+        </w:rPr>
+        <w:t>Syntell</w:t>
+      </w:r>
       <w:r>
         <w:rPr>
           <w:rFonts w:ascii="Trebuchet MS" w:hAnsi="Trebuchet MS" w:cs="Arial"/>
@@ -2712,9 +2607,8 @@
           <w:rFonts w:ascii="Trebuchet MS" w:hAnsi="Trebuchet MS" w:cs="Arial"/>
           <w:color w:val="595959"/>
         </w:rPr>
-        <w:t xml:space="preserve">prior written consent. The information contained herein is believed to be accurate and reliable. </w:t>
-      </w:r>
-      <w:proofErr w:type="spellStart"/>
+        <w:t xml:space="preserve">accepts no responsibility for its use by any means or in any way whatsoever. </w:t>
+      </w:r>
       <w:r>
         <w:rPr>
           <w:rFonts w:ascii="Trebuchet MS" w:hAnsi="Trebuchet MS" w:cs="Arial"/>
@@ -2722,30 +2616,6 @@
         </w:rPr>
         <w:t>Syntell</w:t>
       </w:r>
-      <w:proofErr w:type="spellEnd"/>
-      <w:r>
-        <w:rPr>
-          <w:rFonts w:ascii="Trebuchet MS" w:hAnsi="Trebuchet MS" w:cs="Arial"/>
-          <w:color w:val="595959"/>
-        </w:rPr>
-        <w:t xml:space="preserve"> </w:t>
-      </w:r>
-      <w:r>
-        <w:rPr>
-          <w:rFonts w:ascii="Trebuchet MS" w:hAnsi="Trebuchet MS" w:cs="Arial"/>
-          <w:color w:val="595959"/>
-        </w:rPr>
-        <w:t xml:space="preserve">accepts no responsibility for its use by any means or in any way whatsoever. </w:t>
-      </w:r>
-      <w:proofErr w:type="spellStart"/>
-      <w:r>
-        <w:rPr>
-          <w:rFonts w:ascii="Trebuchet MS" w:hAnsi="Trebuchet MS" w:cs="Arial"/>
-          <w:color w:val="595959"/>
-        </w:rPr>
-        <w:t>Syntell</w:t>
-      </w:r>
-      <w:proofErr w:type="spellEnd"/>
       <w:r>
         <w:rPr>
           <w:rFonts w:ascii="Trebuchet MS" w:hAnsi="Trebuchet MS" w:cs="Arial"/>
@@ -2844,7 +2714,7 @@
         </w:rPr>
         <w:fldChar w:fldCharType="separate"/>
       </w:r>
-      <w:hyperlink w:anchor="_Toc404789714" w:history="1">
+      <w:hyperlink w:anchor="_Toc405205381" w:history="1">
         <w:r>
           <w:rPr>
             <w:rStyle w:val="Hyperlink"/>
@@ -2871,7 +2741,7 @@
             <w:noProof/>
             <w:webHidden/>
           </w:rPr>
-          <w:instrText xml:space="preserve"> PAGEREF _Toc404789714 \h </w:instrText>
+          <w:instrText xml:space="preserve"> PAGEREF _Toc405205381 \h </w:instrText>
         </w:r>
         <w:r>
           <w:rPr>
@@ -2917,7 +2787,7 @@
           <w:lang w:val="en-GB" w:eastAsia="en-GB"/>
         </w:rPr>
       </w:pPr>
-      <w:hyperlink w:anchor="_Toc404789715" w:history="1">
+      <w:hyperlink w:anchor="_Toc405205382" w:history="1">
         <w:r>
           <w:rPr>
             <w:rStyle w:val="Hyperlink"/>
@@ -2944,7 +2814,7 @@
             <w:noProof/>
             <w:webHidden/>
           </w:rPr>
-          <w:instrText xml:space="preserve"> PAGEREF _Toc404789715 \h </w:instrText>
+          <w:instrText xml:space="preserve"> PAGEREF _Toc405205382 \h </w:instrText>
         </w:r>
         <w:r>
           <w:rPr>
@@ -2990,7 +2860,7 @@
           <w:lang w:val="en-GB" w:eastAsia="en-GB"/>
         </w:rPr>
       </w:pPr>
-      <w:hyperlink w:anchor="_Toc404789716" w:history="1">
+      <w:hyperlink w:anchor="_Toc405205383" w:history="1">
         <w:r>
           <w:rPr>
             <w:rStyle w:val="Hyperlink"/>
@@ -3017,7 +2887,7 @@
             <w:noProof/>
             <w:webHidden/>
           </w:rPr>
-          <w:instrText xml:space="preserve"> PAGEREF _Toc404789716 \h </w:instrText>
+          <w:instrText xml:space="preserve"> PAGEREF _Toc405205383 \h </w:instrText>
         </w:r>
         <w:r>
           <w:rPr>
@@ -3066,7 +2936,7 @@
           <w:lang w:val="en-GB" w:eastAsia="en-GB"/>
         </w:rPr>
       </w:pPr>
-      <w:hyperlink w:anchor="_Toc404789717" w:history="1">
+      <w:hyperlink w:anchor="_Toc405205384" w:history="1">
         <w:r>
           <w:rPr>
             <w:rStyle w:val="Hyperlink"/>
@@ -3113,7 +2983,7 @@
             <w:noProof/>
             <w:webHidden/>
           </w:rPr>
-          <w:instrText xml:space="preserve"> PAGEREF _Toc404789717 \h </w:instrText>
+          <w:instrText xml:space="preserve"> PAGEREF _Toc405205384 \h </w:instrText>
         </w:r>
         <w:r>
           <w:rPr>
@@ -3160,7 +3030,7 @@
           <w:lang w:val="en-GB" w:eastAsia="en-GB"/>
         </w:rPr>
       </w:pPr>
-      <w:hyperlink w:anchor="_Toc404789718" w:history="1">
+      <w:hyperlink w:anchor="_Toc405205385" w:history="1">
         <w:r>
           <w:rPr>
             <w:rStyle w:val="Hyperlink"/>
@@ -3205,7 +3075,7 @@
             <w:noProof/>
             <w:webHidden/>
           </w:rPr>
-          <w:instrText xml:space="preserve"> PAGEREF _Toc404789718 \h </w:instrText>
+          <w:instrText xml:space="preserve"> PAGEREF _Toc405205385 \h </w:instrText>
         </w:r>
         <w:r>
           <w:rPr>
@@ -3252,7 +3122,7 @@
           <w:lang w:val="en-GB" w:eastAsia="en-GB"/>
         </w:rPr>
       </w:pPr>
-      <w:hyperlink w:anchor="_Toc404789719" w:history="1">
+      <w:hyperlink w:anchor="_Toc405205386" w:history="1">
         <w:r>
           <w:rPr>
             <w:rStyle w:val="Hyperlink"/>
@@ -3297,7 +3167,7 @@
             <w:noProof/>
             <w:webHidden/>
           </w:rPr>
-          <w:instrText xml:space="preserve"> PAGEREF _Toc404789719 \h </w:instrText>
+          <w:instrText xml:space="preserve"> PAGEREF _Toc405205386 \h </w:instrText>
         </w:r>
         <w:r>
           <w:rPr>
@@ -3346,7 +3216,7 @@
           <w:lang w:val="en-GB" w:eastAsia="en-GB"/>
         </w:rPr>
       </w:pPr>
-      <w:hyperlink w:anchor="_Toc404789720" w:history="1">
+      <w:hyperlink w:anchor="_Toc405205387" w:history="1">
         <w:r>
           <w:rPr>
             <w:rStyle w:val="Hyperlink"/>
@@ -3393,7 +3263,7 @@
             <w:noProof/>
             <w:webHidden/>
           </w:rPr>
-          <w:instrText xml:space="preserve"> PAGEREF _Toc404789720 \h </w:instrText>
+          <w:instrText xml:space="preserve"> PAGEREF _Toc405205387 \h </w:instrText>
         </w:r>
         <w:r>
           <w:rPr>
@@ -3440,7 +3310,7 @@
           <w:lang w:val="en-GB" w:eastAsia="en-GB"/>
         </w:rPr>
       </w:pPr>
-      <w:hyperlink w:anchor="_Toc404789721" w:history="1">
+      <w:hyperlink w:anchor="_Toc405205388" w:history="1">
         <w:r>
           <w:rPr>
             <w:rStyle w:val="Hyperlink"/>
@@ -3485,7 +3355,7 @@
             <w:noProof/>
             <w:webHidden/>
           </w:rPr>
-          <w:instrText xml:space="preserve"> PAGEREF _Toc404789721 \h </w:instrText>
+          <w:instrText xml:space="preserve"> PAGEREF _Toc405205388 \h </w:instrText>
         </w:r>
         <w:r>
           <w:rPr>
@@ -3532,7 +3402,7 @@
           <w:lang w:val="en-GB" w:eastAsia="en-GB"/>
         </w:rPr>
       </w:pPr>
-      <w:hyperlink w:anchor="_Toc404789722" w:history="1">
+      <w:hyperlink w:anchor="_Toc405205389" w:history="1">
         <w:r>
           <w:rPr>
             <w:rStyle w:val="Hyperlink"/>
@@ -3577,7 +3447,7 @@
             <w:noProof/>
             <w:webHidden/>
           </w:rPr>
-          <w:instrText xml:space="preserve"> PAGEREF _Toc404789722 \h </w:instrText>
+          <w:instrText xml:space="preserve"> PAGEREF _Toc405205389 \h </w:instrText>
         </w:r>
         <w:r>
           <w:rPr>
@@ -3624,7 +3494,7 @@
           <w:lang w:val="en-GB" w:eastAsia="en-GB"/>
         </w:rPr>
       </w:pPr>
-      <w:hyperlink w:anchor="_Toc404789723" w:history="1">
+      <w:hyperlink w:anchor="_Toc405205390" w:history="1">
         <w:r>
           <w:rPr>
             <w:rStyle w:val="Hyperlink"/>
@@ -3669,7 +3539,7 @@
             <w:noProof/>
             <w:webHidden/>
           </w:rPr>
-          <w:instrText xml:space="preserve"> PAGEREF _Toc404789723 \h </w:instrText>
+          <w:instrText xml:space="preserve"> PAGEREF _Toc405205390 \h </w:instrText>
         </w:r>
         <w:r>
           <w:rPr>
@@ -3716,7 +3586,7 @@
           <w:lang w:val="en-GB" w:eastAsia="en-GB"/>
         </w:rPr>
       </w:pPr>
-      <w:hyperlink w:anchor="_Toc404789724" w:history="1">
+      <w:hyperlink w:anchor="_Toc405205391" w:history="1">
         <w:r>
           <w:rPr>
             <w:rStyle w:val="Hyperlink"/>
@@ -3761,7 +3631,7 @@
             <w:noProof/>
             <w:webHidden/>
           </w:rPr>
-          <w:instrText xml:space="preserve"> PAGEREF _Toc404789724 \h </w:instrText>
+          <w:instrText xml:space="preserve"> PAGEREF _Toc405205391 \h </w:instrText>
         </w:r>
         <w:r>
           <w:rPr>
@@ -3808,7 +3678,7 @@
           <w:lang w:val="en-GB" w:eastAsia="en-GB"/>
         </w:rPr>
       </w:pPr>
-      <w:hyperlink w:anchor="_Toc404789725" w:history="1">
+      <w:hyperlink w:anchor="_Toc405205392" w:history="1">
         <w:r>
           <w:rPr>
             <w:rStyle w:val="Hyperlink"/>
@@ -3853,7 +3723,7 @@
             <w:noProof/>
             <w:webHidden/>
           </w:rPr>
-          <w:instrText xml:space="preserve"> PAGEREF _Toc404789725 \h </w:instrText>
+          <w:instrText xml:space="preserve"> PAGEREF _Toc405205392 \h </w:instrText>
         </w:r>
         <w:r>
           <w:rPr>
@@ -3900,7 +3770,7 @@
           <w:lang w:val="en-GB" w:eastAsia="en-GB"/>
         </w:rPr>
       </w:pPr>
-      <w:hyperlink w:anchor="_Toc404789726" w:history="1">
+      <w:hyperlink w:anchor="_Toc405205393" w:history="1">
         <w:r>
           <w:rPr>
             <w:rStyle w:val="Hyperlink"/>
@@ -3945,7 +3815,7 @@
             <w:noProof/>
             <w:webHidden/>
           </w:rPr>
-          <w:instrText xml:space="preserve"> PAGEREF _Toc404789726 \h </w:instrText>
+          <w:instrText xml:space="preserve"> PAGEREF _Toc405205393 \h </w:instrText>
         </w:r>
         <w:r>
           <w:rPr>
@@ -3993,7 +3863,7 @@
           <w:lang w:val="en-GB" w:eastAsia="en-GB"/>
         </w:rPr>
       </w:pPr>
-      <w:hyperlink w:anchor="_Toc404789727" w:history="1">
+      <w:hyperlink w:anchor="_Toc405205394" w:history="1">
         <w:r>
           <w:rPr>
             <w:rStyle w:val="Hyperlink"/>
@@ -4039,7 +3909,7 @@
             <w:noProof/>
             <w:webHidden/>
           </w:rPr>
-          <w:instrText xml:space="preserve"> PAGEREF _Toc404789727 \h </w:instrText>
+          <w:instrText xml:space="preserve"> PAGEREF _Toc405205394 \h </w:instrText>
         </w:r>
         <w:r>
           <w:rPr>
@@ -4087,7 +3957,7 @@
           <w:lang w:val="en-GB" w:eastAsia="en-GB"/>
         </w:rPr>
       </w:pPr>
-      <w:hyperlink w:anchor="_Toc404789728" w:history="1">
+      <w:hyperlink w:anchor="_Toc405205395" w:history="1">
         <w:r>
           <w:rPr>
             <w:rStyle w:val="Hyperlink"/>
@@ -4133,7 +4003,7 @@
             <w:noProof/>
             <w:webHidden/>
           </w:rPr>
-          <w:instrText xml:space="preserve"> PAGEREF _Toc404789728 \h </w:instrText>
+          <w:instrText xml:space="preserve"> PAGEREF _Toc405205395 \h </w:instrText>
         </w:r>
         <w:r>
           <w:rPr>
@@ -4181,7 +4051,7 @@
           <w:lang w:val="en-GB" w:eastAsia="en-GB"/>
         </w:rPr>
       </w:pPr>
-      <w:hyperlink w:anchor="_Toc404789729" w:history="1">
+      <w:hyperlink w:anchor="_Toc405205396" w:history="1">
         <w:r>
           <w:rPr>
             <w:rStyle w:val="Hyperlink"/>
@@ -4227,7 +4097,7 @@
             <w:noProof/>
             <w:webHidden/>
           </w:rPr>
-          <w:instrText xml:space="preserve"> PAGEREF _Toc404789729 \h </w:instrText>
+          <w:instrText xml:space="preserve"> PAGEREF _Toc405205396 \h </w:instrText>
         </w:r>
         <w:r>
           <w:rPr>
@@ -4247,7 +4117,7 @@
             <w:noProof/>
             <w:webHidden/>
           </w:rPr>
-          <w:t>17</w:t>
+          <w:t>18</w:t>
         </w:r>
         <w:r>
           <w:rPr>
@@ -4275,7 +4145,7 @@
           <w:lang w:val="en-GB" w:eastAsia="en-GB"/>
         </w:rPr>
       </w:pPr>
-      <w:hyperlink w:anchor="_Toc404789730" w:history="1">
+      <w:hyperlink w:anchor="_Toc405205397" w:history="1">
         <w:r>
           <w:rPr>
             <w:rStyle w:val="Hyperlink"/>
@@ -4321,7 +4191,7 @@
             <w:noProof/>
             <w:webHidden/>
           </w:rPr>
-          <w:instrText xml:space="preserve"> PAGEREF _Toc404789730 \h </w:instrText>
+          <w:instrText xml:space="preserve"> PAGEREF _Toc405205397 \h </w:instrText>
         </w:r>
         <w:r>
           <w:rPr>
@@ -4369,7 +4239,7 @@
           <w:lang w:val="en-GB" w:eastAsia="en-GB"/>
         </w:rPr>
       </w:pPr>
-      <w:hyperlink w:anchor="_Toc404789731" w:history="1">
+      <w:hyperlink w:anchor="_Toc405205398" w:history="1">
         <w:r>
           <w:rPr>
             <w:rStyle w:val="Hyperlink"/>
@@ -4415,7 +4285,7 @@
             <w:noProof/>
             <w:webHidden/>
           </w:rPr>
-          <w:instrText xml:space="preserve"> PAGEREF _Toc404789731 \h </w:instrText>
+          <w:instrText xml:space="preserve"> PAGEREF _Toc405205398 \h </w:instrText>
         </w:r>
         <w:r>
           <w:rPr>
@@ -4463,7 +4333,7 @@
           <w:lang w:val="en-GB" w:eastAsia="en-GB"/>
         </w:rPr>
       </w:pPr>
-      <w:hyperlink w:anchor="_Toc404789732" w:history="1">
+      <w:hyperlink w:anchor="_Toc405205399" w:history="1">
         <w:r>
           <w:rPr>
             <w:rStyle w:val="Hyperlink"/>
@@ -4509,7 +4379,7 @@
             <w:noProof/>
             <w:webHidden/>
           </w:rPr>
-          <w:instrText xml:space="preserve"> PAGEREF _Toc404789732 \h </w:instrText>
+          <w:instrText xml:space="preserve"> PAGEREF _Toc405205399 \h </w:instrText>
         </w:r>
         <w:r>
           <w:rPr>
@@ -4583,7 +4453,7 @@
         </w:numPr>
         <w:ind w:left="576" w:hanging="576"/>
       </w:pPr>
-      <w:bookmarkStart w:id="0" w:name="_Toc404789714"/>
+      <w:bookmarkStart w:id="0" w:name="_Toc405205381"/>
       <w:r>
         <w:lastRenderedPageBreak/>
         <w:t xml:space="preserve">List of </w:t>
@@ -4842,8 +4712,17 @@
             <w:rStyle w:val="Hyperlink"/>
             <w:noProof/>
           </w:rPr>
-          <w:t>Figure 4 Fine Payments Screen (Notice Number Entry)</w:t>
-        </w:r>
+          <w:t xml:space="preserve">Figure 4 Fine Payments Screen - </w:t>
+        </w:r>
+        <w:r>
+          <w:rPr>
+            <w:rStyle w:val="Hyperlink"/>
+            <w:noProof/>
+          </w:rPr>
+          <w:t>Notice Number Entry</w:t>
+        </w:r>
+        <w:bookmarkStart w:id="1" w:name="_GoBack"/>
+        <w:bookmarkEnd w:id="1"/>
         <w:r>
           <w:rPr>
             <w:noProof/>
@@ -5054,14 +4933,14 @@
         </w:numPr>
         <w:ind w:left="576" w:hanging="576"/>
       </w:pPr>
-      <w:bookmarkStart w:id="1" w:name="_Toc404789715"/>
+      <w:bookmarkStart w:id="2" w:name="_Toc405205382"/>
       <w:r>
         <w:t xml:space="preserve">List of </w:t>
       </w:r>
       <w:r>
         <w:t>Tables</w:t>
       </w:r>
-      <w:bookmarkEnd w:id="1"/>
+      <w:bookmarkEnd w:id="2"/>
     </w:p>
     <w:p>
       <w:pPr>
@@ -5232,11 +5111,11 @@
         </w:numPr>
         <w:ind w:left="576" w:hanging="576"/>
       </w:pPr>
-      <w:bookmarkStart w:id="2" w:name="_Toc404789716"/>
+      <w:bookmarkStart w:id="3" w:name="_Toc405205383"/>
       <w:r>
         <w:t>Definitions and Acronyms</w:t>
       </w:r>
-      <w:bookmarkEnd w:id="2"/>
+      <w:bookmarkEnd w:id="3"/>
     </w:p>
     <w:tbl>
       <w:tblPr>
@@ -5544,35 +5423,7 @@
               <w:rPr>
                 <w:sz w:val="20"/>
               </w:rPr>
-              <w:t xml:space="preserve">Vendor is a partner which sells any of the </w:t>
-            </w:r>
-            <w:proofErr w:type="spellStart"/>
-            <w:r>
-              <w:rPr>
-                <w:sz w:val="20"/>
-              </w:rPr>
-              <w:t>Syntell</w:t>
-            </w:r>
-            <w:proofErr w:type="spellEnd"/>
-            <w:r>
-              <w:rPr>
-                <w:sz w:val="20"/>
-              </w:rPr>
-              <w:t xml:space="preserve"> products using the </w:t>
-            </w:r>
-            <w:proofErr w:type="spellStart"/>
-            <w:r>
-              <w:rPr>
-                <w:sz w:val="20"/>
-              </w:rPr>
-              <w:t>Wintec</w:t>
-            </w:r>
-            <w:proofErr w:type="spellEnd"/>
-            <w:r>
-              <w:rPr>
-                <w:sz w:val="20"/>
-              </w:rPr>
-              <w:t xml:space="preserve"> terminal.</w:t>
+              <w:t>Vendor is a partner which sells any of the Syntell products using the Wintec terminal.</w:t>
             </w:r>
           </w:p>
         </w:tc>
@@ -5586,76 +5437,44 @@
           <w:color w:val="auto"/>
         </w:rPr>
       </w:pPr>
-      <w:bookmarkStart w:id="3" w:name="_Toc404789717"/>
+      <w:bookmarkStart w:id="4" w:name="_Toc405205384"/>
       <w:r>
         <w:lastRenderedPageBreak/>
         <w:t>Introduction</w:t>
-      </w:r>
-      <w:bookmarkEnd w:id="3"/>
-    </w:p>
-    <w:p>
-      <w:pPr>
-        <w:pStyle w:val="Heading2"/>
-      </w:pPr>
-      <w:bookmarkStart w:id="4" w:name="_Toc404789718"/>
-      <w:r>
-        <w:t>Purpose</w:t>
       </w:r>
       <w:bookmarkEnd w:id="4"/>
     </w:p>
     <w:p>
-      <w:r>
-        <w:t xml:space="preserve">This document details the project process for the development of the ‘Bill Payments’ and ‘Fine Payments’ functionality on the </w:t>
-      </w:r>
-      <w:proofErr w:type="spellStart"/>
-      <w:r>
-        <w:t>Wintec</w:t>
-      </w:r>
-      <w:proofErr w:type="spellEnd"/>
-      <w:r>
-        <w:t xml:space="preserve"> terminals. The intended audience for this document is all </w:t>
-      </w:r>
-      <w:proofErr w:type="spellStart"/>
-      <w:r>
-        <w:t>Syntell</w:t>
-      </w:r>
-      <w:proofErr w:type="spellEnd"/>
-      <w:r>
-        <w:t xml:space="preserve"> and </w:t>
-      </w:r>
-      <w:proofErr w:type="spellStart"/>
-      <w:r>
-        <w:t>Softlite</w:t>
-      </w:r>
-      <w:proofErr w:type="spellEnd"/>
-      <w:r>
-        <w:t xml:space="preserve"> stakeholders (inclusive of development, implementation and support teams).</w:t>
-      </w:r>
-    </w:p>
-    <w:p>
       <w:pPr>
         <w:pStyle w:val="Heading2"/>
       </w:pPr>
-      <w:bookmarkStart w:id="5" w:name="_Toc404789719"/>
-      <w:r>
-        <w:t>Scope</w:t>
+      <w:bookmarkStart w:id="5" w:name="_Toc405205385"/>
+      <w:r>
+        <w:t>Purpose</w:t>
       </w:r>
       <w:bookmarkEnd w:id="5"/>
     </w:p>
     <w:p>
+      <w:r>
+        <w:t>This document details the project process for the development of the ‘Bill Payments’ and ‘Fine Payments’ functionality on the Wintec terminals. The intended audience for this document is all Syntell and Softlite stakeholders (inclusive of development, implementation and support teams).</w:t>
+      </w:r>
+    </w:p>
+    <w:p>
+      <w:pPr>
+        <w:pStyle w:val="Heading2"/>
+      </w:pPr>
+      <w:bookmarkStart w:id="6" w:name="_Toc405205386"/>
+      <w:r>
+        <w:t>Scope</w:t>
+      </w:r>
+      <w:bookmarkEnd w:id="6"/>
+    </w:p>
+    <w:p>
       <w:pPr>
         <w:jc w:val="both"/>
       </w:pPr>
       <w:r>
-        <w:t xml:space="preserve">The developed product incorporates the ‘Bill Payments’ and ‘Fine Payments’ functions on the </w:t>
-      </w:r>
-      <w:proofErr w:type="spellStart"/>
-      <w:r>
-        <w:t>Wintec</w:t>
-      </w:r>
-      <w:proofErr w:type="spellEnd"/>
-      <w:r>
-        <w:t xml:space="preserve"> terminals. These products will allow fo</w:t>
+        <w:t>The developed product incorporates the ‘Bill Payments’ and ‘Fine Payments’ functions on the Wintec terminals. These products will allow fo</w:t>
       </w:r>
       <w:r>
         <w:t>r fu</w:t>
@@ -5687,15 +5506,7 @@
         <w:jc w:val="both"/>
       </w:pPr>
       <w:r>
-        <w:t xml:space="preserve">The current </w:t>
-      </w:r>
-      <w:proofErr w:type="spellStart"/>
-      <w:r>
-        <w:t>Wintec</w:t>
-      </w:r>
-      <w:proofErr w:type="spellEnd"/>
-      <w:r>
-        <w:t xml:space="preserve"> terminal only allows for the sale of prepaid electricity. The terminal is being enhanced to provide the added payment functionality of Local Authority Bill payments and Traffic Fines.</w:t>
+        <w:t>The current Wintec terminal only allows for the sale of prepaid electricity. The terminal is being enhanced to provide the added payment functionality of Local Authority Bill payments and Traffic Fines.</w:t>
       </w:r>
     </w:p>
     <w:p/>
@@ -5723,11 +5534,9 @@
       <w:r>
         <w:t xml:space="preserve">The fully functional </w:t>
       </w:r>
-      <w:proofErr w:type="spellStart"/>
       <w:r>
         <w:t>Syntell</w:t>
       </w:r>
-      <w:proofErr w:type="spellEnd"/>
       <w:r>
         <w:t xml:space="preserve"> POS </w:t>
       </w:r>
@@ -5751,12 +5560,12 @@
           <w:color w:val="auto"/>
         </w:rPr>
       </w:pPr>
-      <w:bookmarkStart w:id="6" w:name="_Toc404789720"/>
+      <w:bookmarkStart w:id="7" w:name="_Toc405205387"/>
       <w:r>
         <w:lastRenderedPageBreak/>
         <w:t>Functional Requirements</w:t>
       </w:r>
-      <w:bookmarkEnd w:id="6"/>
+      <w:bookmarkEnd w:id="7"/>
     </w:p>
     <w:p>
       <w:pPr>
@@ -5773,23 +5582,7 @@
           <w:rFonts w:ascii="Trebuchet MS" w:hAnsi="Trebuchet MS" w:cs="Arial"/>
           <w:szCs w:val="22"/>
         </w:rPr>
-        <w:t xml:space="preserve">The current </w:t>
-      </w:r>
-      <w:proofErr w:type="spellStart"/>
-      <w:r>
-        <w:rPr>
-          <w:rFonts w:ascii="Trebuchet MS" w:hAnsi="Trebuchet MS" w:cs="Arial"/>
-          <w:szCs w:val="22"/>
-        </w:rPr>
-        <w:t>Wintec</w:t>
-      </w:r>
-      <w:proofErr w:type="spellEnd"/>
-      <w:r>
-        <w:rPr>
-          <w:rFonts w:ascii="Trebuchet MS" w:hAnsi="Trebuchet MS" w:cs="Arial"/>
-          <w:szCs w:val="22"/>
-        </w:rPr>
-        <w:t xml:space="preserve"> terminal only allows for the sale of prepaid electricity. The terminal is being enhanced to provide the added payment functionality of Local </w:t>
+        <w:t xml:space="preserve">The current Wintec terminal only allows for the sale of prepaid electricity. The terminal is being enhanced to provide the added payment functionality of Local </w:t>
       </w:r>
       <w:r>
         <w:rPr>
@@ -5821,23 +5614,7 @@
           <w:rFonts w:ascii="Trebuchet MS" w:hAnsi="Trebuchet MS" w:cs="Arial"/>
           <w:szCs w:val="22"/>
         </w:rPr>
-        <w:t xml:space="preserve">The implementation of new icons may be part of the enhancement. Refer to </w:t>
-      </w:r>
-      <w:proofErr w:type="spellStart"/>
-      <w:r>
-        <w:rPr>
-          <w:rFonts w:ascii="Trebuchet MS" w:hAnsi="Trebuchet MS" w:cs="Arial"/>
-          <w:szCs w:val="22"/>
-        </w:rPr>
-        <w:t>payCity</w:t>
-      </w:r>
-      <w:proofErr w:type="spellEnd"/>
-      <w:r>
-        <w:rPr>
-          <w:rFonts w:ascii="Trebuchet MS" w:hAnsi="Trebuchet MS" w:cs="Arial"/>
-          <w:szCs w:val="22"/>
-        </w:rPr>
-        <w:t xml:space="preserve"> website (</w:t>
+        <w:t>The implementation of new icons may be part of the enhancement. Refer to payCity website (</w:t>
       </w:r>
       <w:hyperlink r:id="rId15" w:history="1">
         <w:r>
@@ -5876,11 +5653,11 @@
       <w:pPr>
         <w:pStyle w:val="Heading2"/>
       </w:pPr>
-      <w:bookmarkStart w:id="7" w:name="_Toc404789721"/>
+      <w:bookmarkStart w:id="8" w:name="_Toc405205388"/>
       <w:r>
         <w:t>Menu Change</w:t>
       </w:r>
-      <w:bookmarkEnd w:id="7"/>
+      <w:bookmarkEnd w:id="8"/>
     </w:p>
     <w:p>
       <w:pPr>
@@ -5991,7 +5768,7 @@
           <v:shape id="_x0000_i1025" type="#_x0000_t75" style="width:404.25pt;height:243.75pt" o:ole="">
             <v:imagedata r:id="rId16" o:title=""/>
           </v:shape>
-          <o:OLEObject Type="Embed" ProgID="Visio.Drawing.15" ShapeID="_x0000_i1025" DrawAspect="Content" ObjectID="_1478947180" r:id="rId17"/>
+          <o:OLEObject Type="Embed" ProgID="Visio.Drawing.15" ShapeID="_x0000_i1025" DrawAspect="Content" ObjectID="_1478951596" r:id="rId17"/>
         </w:object>
       </w:r>
     </w:p>
@@ -6000,8 +5777,8 @@
         <w:pStyle w:val="Caption"/>
         <w:jc w:val="right"/>
       </w:pPr>
-      <w:bookmarkStart w:id="8" w:name="_Ref404544046"/>
-      <w:bookmarkStart w:id="9" w:name="_Toc405205169"/>
+      <w:bookmarkStart w:id="9" w:name="_Ref404544046"/>
+      <w:bookmarkStart w:id="10" w:name="_Toc405205169"/>
       <w:r>
         <w:t xml:space="preserve">Figure </w:t>
       </w:r>
@@ -6026,8 +5803,8 @@
       <w:r>
         <w:t xml:space="preserve"> Cashier Operator Menu</w:t>
       </w:r>
-      <w:bookmarkEnd w:id="8"/>
       <w:bookmarkEnd w:id="9"/>
+      <w:bookmarkEnd w:id="10"/>
     </w:p>
     <w:p>
       <w:pPr>
@@ -6098,7 +5875,7 @@
           <v:shape id="_x0000_i1026" type="#_x0000_t75" style="width:404.25pt;height:273.75pt" o:ole="">
             <v:imagedata r:id="rId18" o:title=""/>
           </v:shape>
-          <o:OLEObject Type="Embed" ProgID="Visio.Drawing.15" ShapeID="_x0000_i1026" DrawAspect="Content" ObjectID="_1478947181" r:id="rId19"/>
+          <o:OLEObject Type="Embed" ProgID="Visio.Drawing.15" ShapeID="_x0000_i1026" DrawAspect="Content" ObjectID="_1478951597" r:id="rId19"/>
         </w:object>
       </w:r>
     </w:p>
@@ -6110,8 +5887,8 @@
           <w:color w:val="595959"/>
         </w:rPr>
       </w:pPr>
-      <w:bookmarkStart w:id="10" w:name="_Ref404544152"/>
-      <w:bookmarkStart w:id="11" w:name="_Toc405205170"/>
+      <w:bookmarkStart w:id="11" w:name="_Ref404544152"/>
+      <w:bookmarkStart w:id="12" w:name="_Toc405205170"/>
       <w:r>
         <w:t xml:space="preserve">Figure </w:t>
       </w:r>
@@ -6136,18 +5913,18 @@
       <w:r>
         <w:t xml:space="preserve"> Manager Operator Menu</w:t>
       </w:r>
-      <w:bookmarkEnd w:id="10"/>
       <w:bookmarkEnd w:id="11"/>
+      <w:bookmarkEnd w:id="12"/>
     </w:p>
     <w:p>
       <w:pPr>
         <w:pStyle w:val="Heading2"/>
       </w:pPr>
-      <w:bookmarkStart w:id="12" w:name="_Toc404789722"/>
+      <w:bookmarkStart w:id="13" w:name="_Toc405205389"/>
       <w:r>
         <w:t>Bill Payments</w:t>
       </w:r>
-      <w:bookmarkEnd w:id="12"/>
+      <w:bookmarkEnd w:id="13"/>
     </w:p>
     <w:p>
       <w:pPr>
@@ -6306,15 +6083,7 @@
         <w:t>r will click the “Confirm</w:t>
       </w:r>
       <w:r>
-        <w:t xml:space="preserve">” button. A request will be sent to the </w:t>
-      </w:r>
-      <w:proofErr w:type="spellStart"/>
-      <w:r>
-        <w:t>Syntell</w:t>
-      </w:r>
-      <w:proofErr w:type="spellEnd"/>
-      <w:r>
-        <w:t xml:space="preserve"> POS Service </w:t>
+        <w:t xml:space="preserve">” button. A request will be sent to the Syntell POS Service </w:t>
       </w:r>
       <w:r>
         <w:t>to allocate payment against referenced account number</w:t>
@@ -6323,26 +6092,10 @@
         <w:t xml:space="preserve">. </w:t>
       </w:r>
       <w:r>
-        <w:t xml:space="preserve">Whilst the request is being processed by the </w:t>
-      </w:r>
-      <w:proofErr w:type="spellStart"/>
-      <w:r>
-        <w:t>Syntell</w:t>
-      </w:r>
-      <w:proofErr w:type="spellEnd"/>
-      <w:r>
-        <w:t xml:space="preserve"> POS Service, a </w:t>
-      </w:r>
-      <w:r>
-        <w:t xml:space="preserve">“Busy Processing” message will be displayed on the </w:t>
-      </w:r>
-      <w:proofErr w:type="spellStart"/>
-      <w:r>
-        <w:t>Wintec</w:t>
-      </w:r>
-      <w:proofErr w:type="spellEnd"/>
-      <w:r>
-        <w:t xml:space="preserve"> terminal.</w:t>
+        <w:t xml:space="preserve">Whilst the request is being processed by the Syntell POS Service, a </w:t>
+      </w:r>
+      <w:r>
+        <w:t>“Busy Processing” message will be displayed on the Wintec terminal.</w:t>
       </w:r>
     </w:p>
     <w:p>
@@ -6562,7 +6315,7 @@
           <v:shape id="_x0000_i1027" type="#_x0000_t75" style="width:409.5pt;height:347.25pt" o:ole="">
             <v:imagedata r:id="rId20" o:title=""/>
           </v:shape>
-          <o:OLEObject Type="Embed" ProgID="Visio.Drawing.15" ShapeID="_x0000_i1027" DrawAspect="Content" ObjectID="_1478947182" r:id="rId21"/>
+          <o:OLEObject Type="Embed" ProgID="Visio.Drawing.15" ShapeID="_x0000_i1027" DrawAspect="Content" ObjectID="_1478951598" r:id="rId21"/>
         </w:object>
       </w:r>
     </w:p>
@@ -6572,8 +6325,8 @@
         <w:spacing w:before="0" w:line="240" w:lineRule="auto"/>
         <w:jc w:val="right"/>
       </w:pPr>
-      <w:bookmarkStart w:id="13" w:name="_Ref404544193"/>
-      <w:bookmarkStart w:id="14" w:name="_Toc405205171"/>
+      <w:bookmarkStart w:id="14" w:name="_Ref404544193"/>
+      <w:bookmarkStart w:id="15" w:name="_Toc405205171"/>
       <w:r>
         <w:t xml:space="preserve">Figure </w:t>
       </w:r>
@@ -6598,8 +6351,8 @@
       <w:r>
         <w:t xml:space="preserve"> Bill Payments Screen</w:t>
       </w:r>
-      <w:bookmarkEnd w:id="13"/>
       <w:bookmarkEnd w:id="14"/>
+      <w:bookmarkEnd w:id="15"/>
     </w:p>
     <w:p>
       <w:pPr>
@@ -6615,11 +6368,11 @@
       <w:pPr>
         <w:pStyle w:val="Heading2"/>
       </w:pPr>
-      <w:bookmarkStart w:id="15" w:name="_Toc404789723"/>
+      <w:bookmarkStart w:id="16" w:name="_Toc405205390"/>
       <w:r>
         <w:t>Fine Payments</w:t>
       </w:r>
-      <w:bookmarkEnd w:id="15"/>
+      <w:bookmarkEnd w:id="16"/>
     </w:p>
     <w:p>
       <w:pPr>
@@ -6707,7 +6460,7 @@
           <v:shape id="_x0000_i1028" type="#_x0000_t75" style="width:409.5pt;height:347.25pt" o:ole="">
             <v:imagedata r:id="rId22" o:title=""/>
           </v:shape>
-          <o:OLEObject Type="Embed" ProgID="Visio.Drawing.15" ShapeID="_x0000_i1028" DrawAspect="Content" ObjectID="_1478947183" r:id="rId23"/>
+          <o:OLEObject Type="Embed" ProgID="Visio.Drawing.15" ShapeID="_x0000_i1028" DrawAspect="Content" ObjectID="_1478951599" r:id="rId23"/>
         </w:object>
       </w:r>
     </w:p>
@@ -6716,7 +6469,7 @@
         <w:pStyle w:val="Caption"/>
         <w:jc w:val="right"/>
       </w:pPr>
-      <w:bookmarkStart w:id="16" w:name="_Toc405205172"/>
+      <w:bookmarkStart w:id="17" w:name="_Toc405205172"/>
       <w:r>
         <w:t xml:space="preserve">Figure </w:t>
       </w:r>
@@ -6750,7 +6503,7 @@
       <w:r>
         <w:t>)</w:t>
       </w:r>
-      <w:bookmarkEnd w:id="16"/>
+      <w:bookmarkEnd w:id="17"/>
     </w:p>
     <w:p>
       <w:pPr>
@@ -6762,37 +6515,13 @@
         <w:jc w:val="both"/>
       </w:pPr>
       <w:r>
-        <w:t xml:space="preserve">If a valid notice number is entered, a request will be sent to the </w:t>
-      </w:r>
-      <w:proofErr w:type="spellStart"/>
-      <w:r>
-        <w:t>Syntell</w:t>
-      </w:r>
-      <w:proofErr w:type="spellEnd"/>
-      <w:r>
-        <w:t xml:space="preserve"> POS Service </w:t>
+        <w:t xml:space="preserve">If a valid notice number is entered, a request will be sent to the Syntell POS Service </w:t>
       </w:r>
       <w:r>
         <w:t xml:space="preserve">to verify the customer’s notice details. </w:t>
       </w:r>
       <w:r>
-        <w:t xml:space="preserve">Whilst the request is being processed by the </w:t>
-      </w:r>
-      <w:proofErr w:type="spellStart"/>
-      <w:r>
-        <w:t>Syntell</w:t>
-      </w:r>
-      <w:proofErr w:type="spellEnd"/>
-      <w:r>
-        <w:t xml:space="preserve"> POS Service, a “Busy Processing” message will be displayed on the </w:t>
-      </w:r>
-      <w:proofErr w:type="spellStart"/>
-      <w:r>
-        <w:t>Wintec</w:t>
-      </w:r>
-      <w:proofErr w:type="spellEnd"/>
-      <w:r>
-        <w:t xml:space="preserve"> terminal.</w:t>
+        <w:t>Whilst the request is being processed by the Syntell POS Service, a “Busy Processing” message will be displayed on the Wintec terminal.</w:t>
       </w:r>
     </w:p>
     <w:p>
@@ -6937,7 +6666,7 @@
           <v:shape id="_x0000_i1029" type="#_x0000_t75" style="width:409.5pt;height:347.25pt" o:ole="">
             <v:imagedata r:id="rId24" o:title=""/>
           </v:shape>
-          <o:OLEObject Type="Embed" ProgID="Visio.Drawing.15" ShapeID="_x0000_i1029" DrawAspect="Content" ObjectID="_1478947184" r:id="rId25"/>
+          <o:OLEObject Type="Embed" ProgID="Visio.Drawing.15" ShapeID="_x0000_i1029" DrawAspect="Content" ObjectID="_1478951600" r:id="rId25"/>
         </w:object>
       </w:r>
     </w:p>
@@ -6946,8 +6675,8 @@
         <w:pStyle w:val="Caption"/>
         <w:jc w:val="right"/>
       </w:pPr>
-      <w:bookmarkStart w:id="17" w:name="_Ref404799679"/>
-      <w:bookmarkStart w:id="18" w:name="_Toc405205173"/>
+      <w:bookmarkStart w:id="18" w:name="_Ref404799679"/>
+      <w:bookmarkStart w:id="19" w:name="_Toc405205173"/>
       <w:r>
         <w:t xml:space="preserve">Figure </w:t>
       </w:r>
@@ -6978,8 +6707,8 @@
       <w:r>
         <w:t>Client Confirmation</w:t>
       </w:r>
-      <w:bookmarkEnd w:id="17"/>
       <w:bookmarkEnd w:id="18"/>
+      <w:bookmarkEnd w:id="19"/>
     </w:p>
     <w:p>
       <w:pPr>
@@ -7045,15 +6774,7 @@
         <w:t xml:space="preserve"> to complete the transaction</w:t>
       </w:r>
       <w:r>
-        <w:t xml:space="preserve">. A request will be sent to the </w:t>
-      </w:r>
-      <w:proofErr w:type="spellStart"/>
-      <w:r>
-        <w:t>Syntell</w:t>
-      </w:r>
-      <w:proofErr w:type="spellEnd"/>
-      <w:r>
-        <w:t xml:space="preserve"> POS Service to allocate pa</w:t>
+        <w:t>. A request will be sent to the Syntell POS Service to allocate pa</w:t>
       </w:r>
       <w:r>
         <w:t>yment against referenced notice</w:t>
@@ -7065,23 +6786,7 @@
         <w:t xml:space="preserve"> </w:t>
       </w:r>
       <w:r>
-        <w:t xml:space="preserve">Whilst the request is being processed by the </w:t>
-      </w:r>
-      <w:proofErr w:type="spellStart"/>
-      <w:r>
-        <w:t>Syntell</w:t>
-      </w:r>
-      <w:proofErr w:type="spellEnd"/>
-      <w:r>
-        <w:t xml:space="preserve"> POS Service, a “Busy Processing” message will be displayed on the </w:t>
-      </w:r>
-      <w:proofErr w:type="spellStart"/>
-      <w:r>
-        <w:t>Wintec</w:t>
-      </w:r>
-      <w:proofErr w:type="spellEnd"/>
-      <w:r>
-        <w:t xml:space="preserve"> terminal.</w:t>
+        <w:t>Whilst the request is being processed by the Syntell POS Service, a “Busy Processing” message will be displayed on the Wintec terminal.</w:t>
       </w:r>
     </w:p>
     <w:p>
@@ -7107,7 +6812,7 @@
           <v:shape id="_x0000_i1030" type="#_x0000_t75" style="width:409.5pt;height:347.25pt" o:ole="">
             <v:imagedata r:id="rId26" o:title=""/>
           </v:shape>
-          <o:OLEObject Type="Embed" ProgID="Visio.Drawing.15" ShapeID="_x0000_i1030" DrawAspect="Content" ObjectID="_1478947185" r:id="rId27"/>
+          <o:OLEObject Type="Embed" ProgID="Visio.Drawing.15" ShapeID="_x0000_i1030" DrawAspect="Content" ObjectID="_1478951601" r:id="rId27"/>
         </w:object>
       </w:r>
     </w:p>
@@ -7116,8 +6821,8 @@
         <w:pStyle w:val="Caption"/>
         <w:jc w:val="right"/>
       </w:pPr>
-      <w:bookmarkStart w:id="19" w:name="_Ref404799695"/>
-      <w:bookmarkStart w:id="20" w:name="_Toc405205174"/>
+      <w:bookmarkStart w:id="20" w:name="_Ref404799695"/>
+      <w:bookmarkStart w:id="21" w:name="_Toc405205174"/>
       <w:r>
         <w:t xml:space="preserve">Figure </w:t>
       </w:r>
@@ -7151,8 +6856,8 @@
       <w:r>
         <w:t>Confirm Payment</w:t>
       </w:r>
-      <w:bookmarkEnd w:id="19"/>
       <w:bookmarkEnd w:id="20"/>
+      <w:bookmarkEnd w:id="21"/>
     </w:p>
     <w:p>
       <w:pPr>
@@ -7272,13 +6977,7 @@
         <w:t>submitted daily to ensure that the server processes any fine payments that failed originally at the server but were still receipted at the POS</w:t>
       </w:r>
       <w:r>
-        <w:t xml:space="preserve"> terminal. This Daily Sales Reconciliation file extract </w:t>
-      </w:r>
-      <w:r>
-        <w:t xml:space="preserve">(in </w:t>
-      </w:r>
-      <w:r>
-        <w:t>CSV format from MySQL database) must be uploaded daily</w:t>
+        <w:t xml:space="preserve"> terminal. This Daily Sales Reconciliation file extract (in CSV format from MySQL database) must be uploaded daily</w:t>
       </w:r>
       <w:r>
         <w:t xml:space="preserve"> via FTP to a specified location (to be determined).</w:t>
@@ -7288,11 +6987,11 @@
       <w:pPr>
         <w:pStyle w:val="Heading2"/>
       </w:pPr>
-      <w:bookmarkStart w:id="21" w:name="_Toc404789724"/>
+      <w:bookmarkStart w:id="22" w:name="_Toc405205391"/>
       <w:r>
         <w:t>Shift Report</w:t>
       </w:r>
-      <w:bookmarkEnd w:id="21"/>
+      <w:bookmarkEnd w:id="22"/>
     </w:p>
     <w:p>
       <w:pPr>
@@ -7402,8 +7101,8 @@
         <w:keepNext/>
         <w:ind w:left="720" w:firstLine="720"/>
       </w:pPr>
-      <w:bookmarkStart w:id="22" w:name="_Ref404544302"/>
-      <w:bookmarkStart w:id="23" w:name="_Toc405205179"/>
+      <w:bookmarkStart w:id="23" w:name="_Ref404544302"/>
+      <w:bookmarkStart w:id="24" w:name="_Toc405205179"/>
       <w:r>
         <w:t xml:space="preserve">Table </w:t>
       </w:r>
@@ -7434,8 +7133,8 @@
         </w:rPr>
         <w:t>Old &amp; New Reports</w:t>
       </w:r>
-      <w:bookmarkEnd w:id="22"/>
       <w:bookmarkEnd w:id="23"/>
+      <w:bookmarkEnd w:id="24"/>
     </w:p>
     <w:tbl>
       <w:tblPr>
@@ -7611,18 +7310,8 @@
                       <w:sz w:val="16"/>
                       <w:szCs w:val="22"/>
                     </w:rPr>
-                    <w:t xml:space="preserve">Operator:                </w:t>
-                  </w:r>
-                  <w:proofErr w:type="spellStart"/>
-                  <w:r>
-                    <w:rPr>
-                      <w:rFonts w:ascii="Calibri" w:hAnsi="Calibri"/>
-                      <w:sz w:val="16"/>
-                      <w:szCs w:val="22"/>
-                    </w:rPr>
-                    <w:t>Jannie</w:t>
-                  </w:r>
-                  <w:proofErr w:type="spellEnd"/>
+                    <w:t>Operator:                Jannie</w:t>
+                  </w:r>
                 </w:p>
                 <w:p>
                   <w:pPr>
@@ -7930,41 +7619,408 @@
                       <w:sz w:val="16"/>
                       <w:szCs w:val="22"/>
                     </w:rPr>
-                    <w:t xml:space="preserve">Service </w:t>
-                  </w:r>
-                  <w:proofErr w:type="spellStart"/>
-                  <w:r>
+                    <w:t>Service Charg       N 0</w:t>
+                  </w:r>
+                </w:p>
+                <w:p>
+                  <w:pPr>
                     <w:rPr>
                       <w:rFonts w:ascii="Calibri" w:hAnsi="Calibri"/>
                       <w:sz w:val="16"/>
                       <w:szCs w:val="22"/>
                     </w:rPr>
-                    <w:t>Charg</w:t>
-                  </w:r>
-                  <w:proofErr w:type="spellEnd"/>
+                  </w:pPr>
                   <w:r>
                     <w:rPr>
                       <w:rFonts w:ascii="Calibri" w:hAnsi="Calibri"/>
                       <w:sz w:val="16"/>
                       <w:szCs w:val="22"/>
                     </w:rPr>
-                    <w:t xml:space="preserve">       N 0</w:t>
-                  </w:r>
-                </w:p>
-                <w:p>
-                  <w:pPr>
+                    <w:t>Refund Amount   N 0</w:t>
+                  </w:r>
+                </w:p>
+                <w:p>
+                  <w:pPr>
+                    <w:jc w:val="center"/>
                     <w:rPr>
                       <w:rFonts w:ascii="Calibri" w:hAnsi="Calibri"/>
                       <w:sz w:val="16"/>
                       <w:szCs w:val="22"/>
                     </w:rPr>
                   </w:pPr>
-                  <w:r>
+                </w:p>
+                <w:p>
+                  <w:pPr>
                     <w:rPr>
                       <w:rFonts w:ascii="Calibri" w:hAnsi="Calibri"/>
                       <w:sz w:val="16"/>
                       <w:szCs w:val="22"/>
                     </w:rPr>
+                  </w:pPr>
+                  <w:r>
+                    <w:rPr>
+                      <w:rFonts w:ascii="Calibri" w:hAnsi="Calibri"/>
+                      <w:sz w:val="16"/>
+                      <w:szCs w:val="22"/>
+                    </w:rPr>
+                    <w:t>Grand Total                 N 3,534</w:t>
+                  </w:r>
+                </w:p>
+                <w:p>
+                  <w:pPr>
+                    <w:jc w:val="center"/>
+                    <w:rPr>
+                      <w:rFonts w:ascii="Calibri" w:hAnsi="Calibri"/>
+                      <w:sz w:val="16"/>
+                      <w:szCs w:val="22"/>
+                    </w:rPr>
+                  </w:pPr>
+                </w:p>
+                <w:p>
+                  <w:pPr>
+                    <w:jc w:val="center"/>
+                    <w:rPr>
+                      <w:rFonts w:ascii="Calibri" w:hAnsi="Calibri"/>
+                      <w:sz w:val="16"/>
+                      <w:szCs w:val="22"/>
+                    </w:rPr>
+                  </w:pPr>
+                </w:p>
+                <w:p>
+                  <w:pPr>
+                    <w:rPr>
+                      <w:rFonts w:ascii="Calibri" w:hAnsi="Calibri"/>
+                      <w:sz w:val="16"/>
+                      <w:szCs w:val="22"/>
+                    </w:rPr>
+                  </w:pPr>
+                  <w:r>
+                    <w:rPr>
+                      <w:rFonts w:ascii="Calibri" w:hAnsi="Calibri"/>
+                      <w:sz w:val="16"/>
+                      <w:szCs w:val="22"/>
+                    </w:rPr>
+                    <w:t xml:space="preserve">Start Date:            </w:t>
+                  </w:r>
+                  <w:r>
+                    <w:rPr>
+                      <w:rFonts w:ascii="Calibri" w:hAnsi="Calibri"/>
+                      <w:sz w:val="16"/>
+                      <w:szCs w:val="22"/>
+                    </w:rPr>
+                    <w:t>2014-Nov-20 06:1</w:t>
+                  </w:r>
+                  <w:r>
+                    <w:rPr>
+                      <w:rFonts w:ascii="Calibri" w:hAnsi="Calibri"/>
+                      <w:sz w:val="16"/>
+                      <w:szCs w:val="22"/>
+                    </w:rPr>
+                    <w:t>9:3</w:t>
+                  </w:r>
+                  <w:r>
+                    <w:rPr>
+                      <w:rFonts w:ascii="Calibri" w:hAnsi="Calibri"/>
+                      <w:sz w:val="16"/>
+                      <w:szCs w:val="22"/>
+                    </w:rPr>
+                    <w:t>1</w:t>
+                  </w:r>
+                </w:p>
+                <w:p>
+                  <w:pPr>
+                    <w:rPr>
+                      <w:rFonts w:ascii="Calibri" w:hAnsi="Calibri"/>
+                      <w:sz w:val="16"/>
+                      <w:szCs w:val="22"/>
+                    </w:rPr>
+                  </w:pPr>
+                  <w:r>
+                    <w:rPr>
+                      <w:rFonts w:ascii="Calibri" w:hAnsi="Calibri"/>
+                      <w:sz w:val="16"/>
+                      <w:szCs w:val="22"/>
+                    </w:rPr>
+                    <w:t xml:space="preserve">End Date:            </w:t>
+                  </w:r>
+                  <w:r>
+                    <w:rPr>
+                      <w:rFonts w:ascii="Calibri" w:hAnsi="Calibri"/>
+                      <w:sz w:val="16"/>
+                      <w:szCs w:val="22"/>
+                    </w:rPr>
+                    <w:t>2014-Nov-20 12:15:29</w:t>
+                  </w:r>
+                </w:p>
+                <w:p>
+                  <w:pPr>
+                    <w:jc w:val="center"/>
+                    <w:rPr>
+                      <w:rFonts w:ascii="Calibri" w:hAnsi="Calibri"/>
+                      <w:sz w:val="16"/>
+                      <w:szCs w:val="22"/>
+                    </w:rPr>
+                  </w:pPr>
+                </w:p>
+                <w:p>
+                  <w:pPr>
+                    <w:rPr>
+                      <w:rFonts w:ascii="Calibri" w:hAnsi="Calibri"/>
+                      <w:sz w:val="16"/>
+                      <w:szCs w:val="22"/>
+                    </w:rPr>
+                  </w:pPr>
+                  <w:r>
+                    <w:rPr>
+                      <w:rFonts w:ascii="Calibri" w:hAnsi="Calibri"/>
+                      <w:sz w:val="16"/>
+                      <w:szCs w:val="22"/>
+                    </w:rPr>
+                    <w:t>Shift for : NGN</w:t>
+                  </w:r>
+                </w:p>
+                <w:p>
+                  <w:pPr>
+                    <w:jc w:val="center"/>
+                    <w:rPr>
+                      <w:rFonts w:ascii="Calibri" w:hAnsi="Calibri"/>
+                      <w:sz w:val="16"/>
+                      <w:szCs w:val="22"/>
+                    </w:rPr>
+                  </w:pPr>
+                </w:p>
+                <w:p>
+                  <w:pPr>
+                    <w:rPr>
+                      <w:rFonts w:ascii="Calibri" w:hAnsi="Calibri"/>
+                      <w:sz w:val="16"/>
+                      <w:szCs w:val="22"/>
+                    </w:rPr>
+                  </w:pPr>
+                  <w:r>
+                    <w:rPr>
+                      <w:rFonts w:ascii="Calibri" w:hAnsi="Calibri"/>
+                      <w:sz w:val="16"/>
+                      <w:szCs w:val="22"/>
+                    </w:rPr>
+                    <w:t xml:space="preserve">Shift Batch No:                  </w:t>
+                  </w:r>
+                  <w:r>
+                    <w:rPr>
+                      <w:rFonts w:ascii="Calibri" w:hAnsi="Calibri"/>
+                      <w:sz w:val="16"/>
+                      <w:szCs w:val="22"/>
+                    </w:rPr>
+                    <w:t>1164</w:t>
+                  </w:r>
+                </w:p>
+                <w:p>
+                  <w:pPr>
+                    <w:jc w:val="center"/>
+                    <w:rPr>
+                      <w:rFonts w:ascii="Calibri" w:hAnsi="Calibri"/>
+                      <w:sz w:val="16"/>
+                      <w:szCs w:val="22"/>
+                    </w:rPr>
+                  </w:pPr>
+                </w:p>
+                <w:p>
+                  <w:pPr>
+                    <w:rPr>
+                      <w:rFonts w:ascii="Calibri" w:hAnsi="Calibri"/>
+                      <w:sz w:val="16"/>
+                      <w:szCs w:val="22"/>
+                    </w:rPr>
+                  </w:pPr>
+                  <w:r>
+                    <w:rPr>
+                      <w:rFonts w:ascii="Calibri" w:hAnsi="Calibri"/>
+                      <w:sz w:val="16"/>
+                      <w:szCs w:val="22"/>
+                    </w:rPr>
+                    <w:t>Cash                  N 120.00</w:t>
+                  </w:r>
+                </w:p>
+                <w:p>
+                  <w:pPr>
+                    <w:rPr>
+                      <w:rFonts w:ascii="Calibri" w:hAnsi="Calibri"/>
+                      <w:sz w:val="16"/>
+                      <w:szCs w:val="22"/>
+                    </w:rPr>
+                  </w:pPr>
+                  <w:r>
+                    <w:rPr>
+                      <w:rFonts w:ascii="Calibri" w:hAnsi="Calibri"/>
+                      <w:sz w:val="16"/>
+                      <w:szCs w:val="22"/>
+                    </w:rPr>
+                    <w:t>Cash                  N 30.00</w:t>
+                  </w:r>
+                </w:p>
+                <w:p>
+                  <w:pPr>
+                    <w:rPr>
+                      <w:rFonts w:ascii="Calibri" w:hAnsi="Calibri"/>
+                      <w:sz w:val="16"/>
+                      <w:szCs w:val="22"/>
+                    </w:rPr>
+                  </w:pPr>
+                  <w:r>
+                    <w:rPr>
+                      <w:rFonts w:ascii="Calibri" w:hAnsi="Calibri"/>
+                      <w:sz w:val="16"/>
+                      <w:szCs w:val="22"/>
+                    </w:rPr>
+                    <w:t>Cash                  N 1000.00</w:t>
+                  </w:r>
+                </w:p>
+                <w:p>
+                  <w:pPr>
+                    <w:rPr>
+                      <w:rFonts w:ascii="Calibri" w:hAnsi="Calibri"/>
+                      <w:sz w:val="16"/>
+                      <w:szCs w:val="22"/>
+                    </w:rPr>
+                  </w:pPr>
+                  <w:r>
+                    <w:rPr>
+                      <w:rFonts w:ascii="Calibri" w:hAnsi="Calibri"/>
+                      <w:sz w:val="16"/>
+                      <w:szCs w:val="22"/>
+                    </w:rPr>
+                    <w:t>Cash                  N 700.00</w:t>
+                  </w:r>
+                </w:p>
+                <w:p>
+                  <w:pPr>
+                    <w:jc w:val="center"/>
+                    <w:rPr>
+                      <w:rFonts w:ascii="Calibri" w:hAnsi="Calibri"/>
+                      <w:sz w:val="16"/>
+                      <w:szCs w:val="22"/>
+                    </w:rPr>
+                  </w:pPr>
+                </w:p>
+                <w:p>
+                  <w:pPr>
+                    <w:rPr>
+                      <w:rFonts w:ascii="Calibri" w:hAnsi="Calibri"/>
+                      <w:sz w:val="16"/>
+                      <w:szCs w:val="22"/>
+                    </w:rPr>
+                  </w:pPr>
+                  <w:r>
+                    <w:rPr>
+                      <w:rFonts w:ascii="Calibri" w:hAnsi="Calibri"/>
+                      <w:sz w:val="16"/>
+                      <w:szCs w:val="22"/>
+                    </w:rPr>
+                    <w:t>Vat                    N 259.00</w:t>
+                  </w:r>
+                </w:p>
+                <w:p>
+                  <w:pPr>
+                    <w:jc w:val="center"/>
+                    <w:rPr>
+                      <w:rFonts w:ascii="Calibri" w:hAnsi="Calibri"/>
+                      <w:sz w:val="16"/>
+                      <w:szCs w:val="22"/>
+                    </w:rPr>
+                  </w:pPr>
+                </w:p>
+                <w:p>
+                  <w:pPr>
+                    <w:rPr>
+                      <w:rFonts w:ascii="Calibri" w:hAnsi="Calibri"/>
+                      <w:sz w:val="16"/>
+                      <w:szCs w:val="22"/>
+                    </w:rPr>
+                  </w:pPr>
+                  <w:r>
+                    <w:rPr>
+                      <w:rFonts w:ascii="Calibri" w:hAnsi="Calibri"/>
+                      <w:sz w:val="16"/>
+                      <w:szCs w:val="22"/>
+                    </w:rPr>
+                    <w:t>Units                    1430</w:t>
+                  </w:r>
+                </w:p>
+                <w:p>
+                  <w:pPr>
+                    <w:rPr>
+                      <w:rFonts w:ascii="Calibri" w:hAnsi="Calibri"/>
+                      <w:sz w:val="16"/>
+                      <w:szCs w:val="22"/>
+                    </w:rPr>
+                  </w:pPr>
+                  <w:r>
+                    <w:rPr>
+                      <w:rFonts w:ascii="Calibri" w:hAnsi="Calibri"/>
+                      <w:sz w:val="16"/>
+                      <w:szCs w:val="22"/>
+                    </w:rPr>
+                    <w:t>Free Units                  0</w:t>
+                  </w:r>
+                </w:p>
+                <w:p>
+                  <w:pPr>
+                    <w:jc w:val="center"/>
+                    <w:rPr>
+                      <w:rFonts w:ascii="Calibri" w:hAnsi="Calibri"/>
+                      <w:sz w:val="16"/>
+                      <w:szCs w:val="22"/>
+                    </w:rPr>
+                  </w:pPr>
+                </w:p>
+                <w:p>
+                  <w:pPr>
+                    <w:rPr>
+                      <w:rFonts w:ascii="Calibri" w:hAnsi="Calibri"/>
+                      <w:sz w:val="16"/>
+                      <w:szCs w:val="22"/>
+                    </w:rPr>
+                  </w:pPr>
+                  <w:r>
+                    <w:rPr>
+                      <w:rFonts w:ascii="Calibri" w:hAnsi="Calibri"/>
+                      <w:sz w:val="16"/>
+                      <w:szCs w:val="22"/>
+                    </w:rPr>
+                    <w:t>Arrears                  N 0</w:t>
+                  </w:r>
+                </w:p>
+                <w:p>
+                  <w:pPr>
+                    <w:rPr>
+                      <w:rFonts w:ascii="Calibri" w:hAnsi="Calibri"/>
+                      <w:sz w:val="16"/>
+                      <w:szCs w:val="22"/>
+                    </w:rPr>
+                  </w:pPr>
+                  <w:r>
+                    <w:rPr>
+                      <w:rFonts w:ascii="Calibri" w:hAnsi="Calibri"/>
+                      <w:sz w:val="16"/>
+                      <w:szCs w:val="22"/>
+                    </w:rPr>
+                    <w:t>Service Charg       N 0</w:t>
+                  </w:r>
+                </w:p>
+                <w:p>
+                  <w:pPr>
+                    <w:rPr>
+                      <w:rFonts w:ascii="Calibri" w:hAnsi="Calibri"/>
+                      <w:sz w:val="16"/>
+                      <w:szCs w:val="22"/>
+                    </w:rPr>
+                  </w:pPr>
+                  <w:r>
+                    <w:rPr>
+                      <w:rFonts w:ascii="Calibri" w:hAnsi="Calibri"/>
+                      <w:sz w:val="16"/>
+                      <w:szCs w:val="22"/>
+                    </w:rPr>
                     <w:t>Refund Amount   N 0</w:t>
                   </w:r>
                 </w:p>
@@ -7992,8 +8048,156 @@
                       <w:sz w:val="16"/>
                       <w:szCs w:val="22"/>
                     </w:rPr>
-                    <w:t>Grand Total                 N 3,534</w:t>
-                  </w:r>
+                    <w:t>Grand Total                 N 2,109</w:t>
+                  </w:r>
+                </w:p>
+                <w:p>
+                  <w:pPr>
+                    <w:rPr>
+                      <w:rFonts w:ascii="Calibri" w:hAnsi="Calibri"/>
+                      <w:sz w:val="16"/>
+                      <w:szCs w:val="22"/>
+                    </w:rPr>
+                  </w:pPr>
+                </w:p>
+                <w:p>
+                  <w:pPr>
+                    <w:rPr>
+                      <w:rFonts w:ascii="Calibri" w:hAnsi="Calibri"/>
+                      <w:sz w:val="16"/>
+                      <w:szCs w:val="22"/>
+                    </w:rPr>
+                  </w:pPr>
+                </w:p>
+                <w:p>
+                  <w:pPr>
+                    <w:rPr>
+                      <w:rFonts w:ascii="Calibri" w:hAnsi="Calibri"/>
+                      <w:sz w:val="16"/>
+                      <w:szCs w:val="22"/>
+                    </w:rPr>
+                  </w:pPr>
+                  <w:r>
+                    <w:rPr>
+                      <w:rFonts w:ascii="Calibri" w:hAnsi="Calibri"/>
+                      <w:sz w:val="16"/>
+                      <w:szCs w:val="22"/>
+                    </w:rPr>
+                    <w:t>Total Cash                 N 4,950</w:t>
+                  </w:r>
+                </w:p>
+                <w:p>
+                  <w:pPr>
+                    <w:rPr>
+                      <w:rFonts w:ascii="Calibri" w:hAnsi="Calibri"/>
+                      <w:sz w:val="16"/>
+                      <w:szCs w:val="22"/>
+                    </w:rPr>
+                  </w:pPr>
+                  <w:r>
+                    <w:rPr>
+                      <w:rFonts w:ascii="Calibri" w:hAnsi="Calibri"/>
+                      <w:sz w:val="16"/>
+                      <w:szCs w:val="22"/>
+                    </w:rPr>
+                    <w:t>Total Vat                       N 693</w:t>
+                  </w:r>
+                </w:p>
+                <w:p>
+                  <w:pPr>
+                    <w:spacing w:before="120"/>
+                    <w:rPr>
+                      <w:rFonts w:ascii="Calibri" w:hAnsi="Calibri"/>
+                      <w:sz w:val="16"/>
+                      <w:szCs w:val="22"/>
+                    </w:rPr>
+                  </w:pPr>
+                  <w:r>
+                    <w:rPr>
+                      <w:rFonts w:ascii="Calibri" w:hAnsi="Calibri"/>
+                      <w:sz w:val="16"/>
+                      <w:szCs w:val="22"/>
+                    </w:rPr>
+                    <w:t>Total Units                     4297</w:t>
+                  </w:r>
+                </w:p>
+                <w:p>
+                  <w:pPr>
+                    <w:rPr>
+                      <w:rFonts w:ascii="Calibri" w:hAnsi="Calibri"/>
+                      <w:sz w:val="16"/>
+                      <w:szCs w:val="22"/>
+                    </w:rPr>
+                  </w:pPr>
+                  <w:r>
+                    <w:rPr>
+                      <w:rFonts w:ascii="Calibri" w:hAnsi="Calibri"/>
+                      <w:sz w:val="16"/>
+                      <w:szCs w:val="22"/>
+                    </w:rPr>
+                    <w:t xml:space="preserve">Total Free Units                   0     </w:t>
+                  </w:r>
+                </w:p>
+                <w:p>
+                  <w:pPr>
+                    <w:spacing w:before="120"/>
+                    <w:rPr>
+                      <w:rFonts w:ascii="Calibri" w:hAnsi="Calibri"/>
+                      <w:sz w:val="16"/>
+                      <w:szCs w:val="22"/>
+                    </w:rPr>
+                  </w:pPr>
+                  <w:r>
+                    <w:rPr>
+                      <w:rFonts w:ascii="Calibri" w:hAnsi="Calibri"/>
+                      <w:sz w:val="16"/>
+                      <w:szCs w:val="22"/>
+                    </w:rPr>
+                    <w:t>Total Arrears                        0</w:t>
+                  </w:r>
+                </w:p>
+                <w:p>
+                  <w:pPr>
+                    <w:rPr>
+                      <w:rFonts w:ascii="Calibri" w:hAnsi="Calibri"/>
+                      <w:sz w:val="16"/>
+                      <w:szCs w:val="22"/>
+                    </w:rPr>
+                  </w:pPr>
+                  <w:r>
+                    <w:rPr>
+                      <w:rFonts w:ascii="Calibri" w:hAnsi="Calibri"/>
+                      <w:sz w:val="16"/>
+                      <w:szCs w:val="22"/>
+                    </w:rPr>
+                    <w:t>Total Srv Charg                    0</w:t>
+                  </w:r>
+                </w:p>
+                <w:p>
+                  <w:pPr>
+                    <w:rPr>
+                      <w:rFonts w:ascii="Calibri" w:hAnsi="Calibri"/>
+                      <w:sz w:val="16"/>
+                      <w:szCs w:val="22"/>
+                    </w:rPr>
+                  </w:pPr>
+                  <w:r>
+                    <w:rPr>
+                      <w:rFonts w:ascii="Calibri" w:hAnsi="Calibri"/>
+                      <w:sz w:val="16"/>
+                      <w:szCs w:val="22"/>
+                    </w:rPr>
+                    <w:t>Total Refund                        0</w:t>
+                  </w:r>
+                </w:p>
+                <w:p>
+                  <w:pPr>
+                    <w:rPr>
+                      <w:rFonts w:ascii="Calibri" w:hAnsi="Calibri"/>
+                      <w:sz w:val="16"/>
+                      <w:szCs w:val="22"/>
+                    </w:rPr>
+                  </w:pPr>
                 </w:p>
                 <w:p>
                   <w:pPr>
@@ -8004,6 +8208,13 @@
                       <w:szCs w:val="22"/>
                     </w:rPr>
                   </w:pPr>
+                  <w:r>
+                    <w:rPr>
+                      <w:rFonts w:ascii="Calibri" w:hAnsi="Calibri"/>
+                      <w:szCs w:val="22"/>
+                    </w:rPr>
+                    <w:t>………………….………….……………………………</w:t>
+                  </w:r>
                 </w:p>
                 <w:p>
                   <w:pPr>
@@ -8014,618 +8225,14 @@
                       <w:szCs w:val="22"/>
                     </w:rPr>
                   </w:pPr>
-                </w:p>
-                <w:p>
-                  <w:pPr>
+                  <w:r>
                     <w:rPr>
                       <w:rFonts w:ascii="Calibri" w:hAnsi="Calibri"/>
                       <w:sz w:val="16"/>
                       <w:szCs w:val="22"/>
                     </w:rPr>
-                  </w:pPr>
-                  <w:r>
-                    <w:rPr>
-                      <w:rFonts w:ascii="Calibri" w:hAnsi="Calibri"/>
-                      <w:sz w:val="16"/>
-                      <w:szCs w:val="22"/>
-                    </w:rPr>
-                    <w:t xml:space="preserve">Start Date:            </w:t>
-                  </w:r>
-                  <w:r>
-                    <w:rPr>
-                      <w:rFonts w:ascii="Calibri" w:hAnsi="Calibri"/>
-                      <w:sz w:val="16"/>
-                      <w:szCs w:val="22"/>
-                    </w:rPr>
-                    <w:t>2014-Nov-20 06:1</w:t>
-                  </w:r>
-                  <w:r>
-                    <w:rPr>
-                      <w:rFonts w:ascii="Calibri" w:hAnsi="Calibri"/>
-                      <w:sz w:val="16"/>
-                      <w:szCs w:val="22"/>
-                    </w:rPr>
-                    <w:t>9:3</w:t>
-                  </w:r>
-                  <w:r>
-                    <w:rPr>
-                      <w:rFonts w:ascii="Calibri" w:hAnsi="Calibri"/>
-                      <w:sz w:val="16"/>
-                      <w:szCs w:val="22"/>
-                    </w:rPr>
-                    <w:t>1</w:t>
-                  </w:r>
-                </w:p>
-                <w:p>
-                  <w:pPr>
-                    <w:rPr>
-                      <w:rFonts w:ascii="Calibri" w:hAnsi="Calibri"/>
-                      <w:sz w:val="16"/>
-                      <w:szCs w:val="22"/>
-                    </w:rPr>
-                  </w:pPr>
-                  <w:r>
-                    <w:rPr>
-                      <w:rFonts w:ascii="Calibri" w:hAnsi="Calibri"/>
-                      <w:sz w:val="16"/>
-                      <w:szCs w:val="22"/>
-                    </w:rPr>
-                    <w:t xml:space="preserve">End Date:            </w:t>
-                  </w:r>
-                  <w:r>
-                    <w:rPr>
-                      <w:rFonts w:ascii="Calibri" w:hAnsi="Calibri"/>
-                      <w:sz w:val="16"/>
-                      <w:szCs w:val="22"/>
-                    </w:rPr>
-                    <w:t>2014-Nov-20 12:15:29</w:t>
-                  </w:r>
-                </w:p>
-                <w:p>
-                  <w:pPr>
-                    <w:jc w:val="center"/>
-                    <w:rPr>
-                      <w:rFonts w:ascii="Calibri" w:hAnsi="Calibri"/>
-                      <w:sz w:val="16"/>
-                      <w:szCs w:val="22"/>
-                    </w:rPr>
-                  </w:pPr>
-                </w:p>
-                <w:p>
-                  <w:pPr>
-                    <w:rPr>
-                      <w:rFonts w:ascii="Calibri" w:hAnsi="Calibri"/>
-                      <w:sz w:val="16"/>
-                      <w:szCs w:val="22"/>
-                    </w:rPr>
-                  </w:pPr>
-                  <w:r>
-                    <w:rPr>
-                      <w:rFonts w:ascii="Calibri" w:hAnsi="Calibri"/>
-                      <w:sz w:val="16"/>
-                      <w:szCs w:val="22"/>
-                    </w:rPr>
-                    <w:t>Shift for : NGN</w:t>
-                  </w:r>
-                </w:p>
-                <w:p>
-                  <w:pPr>
-                    <w:jc w:val="center"/>
-                    <w:rPr>
-                      <w:rFonts w:ascii="Calibri" w:hAnsi="Calibri"/>
-                      <w:sz w:val="16"/>
-                      <w:szCs w:val="22"/>
-                    </w:rPr>
-                  </w:pPr>
-                </w:p>
-                <w:p>
-                  <w:pPr>
-                    <w:rPr>
-                      <w:rFonts w:ascii="Calibri" w:hAnsi="Calibri"/>
-                      <w:sz w:val="16"/>
-                      <w:szCs w:val="22"/>
-                    </w:rPr>
-                  </w:pPr>
-                  <w:r>
-                    <w:rPr>
-                      <w:rFonts w:ascii="Calibri" w:hAnsi="Calibri"/>
-                      <w:sz w:val="16"/>
-                      <w:szCs w:val="22"/>
-                    </w:rPr>
-                    <w:t xml:space="preserve">Shift Batch No:                  </w:t>
-                  </w:r>
-                  <w:r>
-                    <w:rPr>
-                      <w:rFonts w:ascii="Calibri" w:hAnsi="Calibri"/>
-                      <w:sz w:val="16"/>
-                      <w:szCs w:val="22"/>
-                    </w:rPr>
-                    <w:t>1164</w:t>
-                  </w:r>
-                </w:p>
-                <w:p>
-                  <w:pPr>
-                    <w:jc w:val="center"/>
-                    <w:rPr>
-                      <w:rFonts w:ascii="Calibri" w:hAnsi="Calibri"/>
-                      <w:sz w:val="16"/>
-                      <w:szCs w:val="22"/>
-                    </w:rPr>
-                  </w:pPr>
-                </w:p>
-                <w:p>
-                  <w:pPr>
-                    <w:rPr>
-                      <w:rFonts w:ascii="Calibri" w:hAnsi="Calibri"/>
-                      <w:sz w:val="16"/>
-                      <w:szCs w:val="22"/>
-                    </w:rPr>
-                  </w:pPr>
-                  <w:r>
-                    <w:rPr>
-                      <w:rFonts w:ascii="Calibri" w:hAnsi="Calibri"/>
-                      <w:sz w:val="16"/>
-                      <w:szCs w:val="22"/>
-                    </w:rPr>
-                    <w:t>Cash                  N 120.00</w:t>
-                  </w:r>
-                </w:p>
-                <w:p>
-                  <w:pPr>
-                    <w:rPr>
-                      <w:rFonts w:ascii="Calibri" w:hAnsi="Calibri"/>
-                      <w:sz w:val="16"/>
-                      <w:szCs w:val="22"/>
-                    </w:rPr>
-                  </w:pPr>
-                  <w:r>
-                    <w:rPr>
-                      <w:rFonts w:ascii="Calibri" w:hAnsi="Calibri"/>
-                      <w:sz w:val="16"/>
-                      <w:szCs w:val="22"/>
-                    </w:rPr>
-                    <w:t>Cash                  N 30.00</w:t>
-                  </w:r>
-                </w:p>
-                <w:p>
-                  <w:pPr>
-                    <w:rPr>
-                      <w:rFonts w:ascii="Calibri" w:hAnsi="Calibri"/>
-                      <w:sz w:val="16"/>
-                      <w:szCs w:val="22"/>
-                    </w:rPr>
-                  </w:pPr>
-                  <w:r>
-                    <w:rPr>
-                      <w:rFonts w:ascii="Calibri" w:hAnsi="Calibri"/>
-                      <w:sz w:val="16"/>
-                      <w:szCs w:val="22"/>
-                    </w:rPr>
-                    <w:t>Cash                  N 1000.00</w:t>
-                  </w:r>
-                </w:p>
-                <w:p>
-                  <w:pPr>
-                    <w:rPr>
-                      <w:rFonts w:ascii="Calibri" w:hAnsi="Calibri"/>
-                      <w:sz w:val="16"/>
-                      <w:szCs w:val="22"/>
-                    </w:rPr>
-                  </w:pPr>
-                  <w:r>
-                    <w:rPr>
-                      <w:rFonts w:ascii="Calibri" w:hAnsi="Calibri"/>
-                      <w:sz w:val="16"/>
-                      <w:szCs w:val="22"/>
-                    </w:rPr>
-                    <w:t>Cash                  N 700.00</w:t>
-                  </w:r>
-                </w:p>
-                <w:p>
-                  <w:pPr>
-                    <w:jc w:val="center"/>
-                    <w:rPr>
-                      <w:rFonts w:ascii="Calibri" w:hAnsi="Calibri"/>
-                      <w:sz w:val="16"/>
-                      <w:szCs w:val="22"/>
-                    </w:rPr>
-                  </w:pPr>
-                </w:p>
-                <w:p>
-                  <w:pPr>
-                    <w:rPr>
-                      <w:rFonts w:ascii="Calibri" w:hAnsi="Calibri"/>
-                      <w:sz w:val="16"/>
-                      <w:szCs w:val="22"/>
-                    </w:rPr>
-                  </w:pPr>
-                  <w:r>
-                    <w:rPr>
-                      <w:rFonts w:ascii="Calibri" w:hAnsi="Calibri"/>
-                      <w:sz w:val="16"/>
-                      <w:szCs w:val="22"/>
-                    </w:rPr>
-                    <w:t>Vat                    N 259.00</w:t>
-                  </w:r>
-                </w:p>
-                <w:p>
-                  <w:pPr>
-                    <w:jc w:val="center"/>
-                    <w:rPr>
-                      <w:rFonts w:ascii="Calibri" w:hAnsi="Calibri"/>
-                      <w:sz w:val="16"/>
-                      <w:szCs w:val="22"/>
-                    </w:rPr>
-                  </w:pPr>
-                </w:p>
-                <w:p>
-                  <w:pPr>
-                    <w:rPr>
-                      <w:rFonts w:ascii="Calibri" w:hAnsi="Calibri"/>
-                      <w:sz w:val="16"/>
-                      <w:szCs w:val="22"/>
-                    </w:rPr>
-                  </w:pPr>
-                  <w:r>
-                    <w:rPr>
-                      <w:rFonts w:ascii="Calibri" w:hAnsi="Calibri"/>
-                      <w:sz w:val="16"/>
-                      <w:szCs w:val="22"/>
-                    </w:rPr>
-                    <w:t>Units                    1430</w:t>
-                  </w:r>
-                </w:p>
-                <w:p>
-                  <w:pPr>
-                    <w:rPr>
-                      <w:rFonts w:ascii="Calibri" w:hAnsi="Calibri"/>
-                      <w:sz w:val="16"/>
-                      <w:szCs w:val="22"/>
-                    </w:rPr>
-                  </w:pPr>
-                  <w:r>
-                    <w:rPr>
-                      <w:rFonts w:ascii="Calibri" w:hAnsi="Calibri"/>
-                      <w:sz w:val="16"/>
-                      <w:szCs w:val="22"/>
-                    </w:rPr>
-                    <w:t>Free Units                  0</w:t>
-                  </w:r>
-                </w:p>
-                <w:p>
-                  <w:pPr>
-                    <w:jc w:val="center"/>
-                    <w:rPr>
-                      <w:rFonts w:ascii="Calibri" w:hAnsi="Calibri"/>
-                      <w:sz w:val="16"/>
-                      <w:szCs w:val="22"/>
-                    </w:rPr>
-                  </w:pPr>
-                </w:p>
-                <w:p>
-                  <w:pPr>
-                    <w:rPr>
-                      <w:rFonts w:ascii="Calibri" w:hAnsi="Calibri"/>
-                      <w:sz w:val="16"/>
-                      <w:szCs w:val="22"/>
-                    </w:rPr>
-                  </w:pPr>
-                  <w:r>
-                    <w:rPr>
-                      <w:rFonts w:ascii="Calibri" w:hAnsi="Calibri"/>
-                      <w:sz w:val="16"/>
-                      <w:szCs w:val="22"/>
-                    </w:rPr>
-                    <w:t>Arrears                  N 0</w:t>
-                  </w:r>
-                </w:p>
-                <w:p>
-                  <w:pPr>
-                    <w:rPr>
-                      <w:rFonts w:ascii="Calibri" w:hAnsi="Calibri"/>
-                      <w:sz w:val="16"/>
-                      <w:szCs w:val="22"/>
-                    </w:rPr>
-                  </w:pPr>
-                  <w:r>
-                    <w:rPr>
-                      <w:rFonts w:ascii="Calibri" w:hAnsi="Calibri"/>
-                      <w:sz w:val="16"/>
-                      <w:szCs w:val="22"/>
-                    </w:rPr>
-                    <w:t xml:space="preserve">Service </w:t>
-                  </w:r>
-                  <w:proofErr w:type="spellStart"/>
-                  <w:r>
-                    <w:rPr>
-                      <w:rFonts w:ascii="Calibri" w:hAnsi="Calibri"/>
-                      <w:sz w:val="16"/>
-                      <w:szCs w:val="22"/>
-                    </w:rPr>
-                    <w:t>Charg</w:t>
-                  </w:r>
-                  <w:proofErr w:type="spellEnd"/>
-                  <w:r>
-                    <w:rPr>
-                      <w:rFonts w:ascii="Calibri" w:hAnsi="Calibri"/>
-                      <w:sz w:val="16"/>
-                      <w:szCs w:val="22"/>
-                    </w:rPr>
-                    <w:t xml:space="preserve">       N 0</w:t>
-                  </w:r>
-                </w:p>
-                <w:p>
-                  <w:pPr>
-                    <w:rPr>
-                      <w:rFonts w:ascii="Calibri" w:hAnsi="Calibri"/>
-                      <w:sz w:val="16"/>
-                      <w:szCs w:val="22"/>
-                    </w:rPr>
-                  </w:pPr>
-                  <w:r>
-                    <w:rPr>
-                      <w:rFonts w:ascii="Calibri" w:hAnsi="Calibri"/>
-                      <w:sz w:val="16"/>
-                      <w:szCs w:val="22"/>
-                    </w:rPr>
-                    <w:t>Refund Amount   N 0</w:t>
-                  </w:r>
-                </w:p>
-                <w:p>
-                  <w:pPr>
-                    <w:jc w:val="center"/>
-                    <w:rPr>
-                      <w:rFonts w:ascii="Calibri" w:hAnsi="Calibri"/>
-                      <w:sz w:val="16"/>
-                      <w:szCs w:val="22"/>
-                    </w:rPr>
-                  </w:pPr>
-                </w:p>
-                <w:p>
-                  <w:pPr>
-                    <w:rPr>
-                      <w:rFonts w:ascii="Calibri" w:hAnsi="Calibri"/>
-                      <w:sz w:val="16"/>
-                      <w:szCs w:val="22"/>
-                    </w:rPr>
-                  </w:pPr>
-                  <w:r>
-                    <w:rPr>
-                      <w:rFonts w:ascii="Calibri" w:hAnsi="Calibri"/>
-                      <w:sz w:val="16"/>
-                      <w:szCs w:val="22"/>
-                    </w:rPr>
-                    <w:t>Grand Total                 N 2,109</w:t>
-                  </w:r>
-                </w:p>
-                <w:p>
-                  <w:pPr>
-                    <w:rPr>
-                      <w:rFonts w:ascii="Calibri" w:hAnsi="Calibri"/>
-                      <w:sz w:val="16"/>
-                      <w:szCs w:val="22"/>
-                    </w:rPr>
-                  </w:pPr>
-                </w:p>
-                <w:p>
-                  <w:pPr>
-                    <w:rPr>
-                      <w:rFonts w:ascii="Calibri" w:hAnsi="Calibri"/>
-                      <w:sz w:val="16"/>
-                      <w:szCs w:val="22"/>
-                    </w:rPr>
-                  </w:pPr>
-                </w:p>
-                <w:p>
-                  <w:pPr>
-                    <w:rPr>
-                      <w:rFonts w:ascii="Calibri" w:hAnsi="Calibri"/>
-                      <w:sz w:val="16"/>
-                      <w:szCs w:val="22"/>
-                    </w:rPr>
-                  </w:pPr>
-                  <w:r>
-                    <w:rPr>
-                      <w:rFonts w:ascii="Calibri" w:hAnsi="Calibri"/>
-                      <w:sz w:val="16"/>
-                      <w:szCs w:val="22"/>
-                    </w:rPr>
-                    <w:t>Total Cash                 N 4,950</w:t>
-                  </w:r>
-                </w:p>
-                <w:p>
-                  <w:pPr>
-                    <w:rPr>
-                      <w:rFonts w:ascii="Calibri" w:hAnsi="Calibri"/>
-                      <w:sz w:val="16"/>
-                      <w:szCs w:val="22"/>
-                    </w:rPr>
-                  </w:pPr>
-                  <w:r>
-                    <w:rPr>
-                      <w:rFonts w:ascii="Calibri" w:hAnsi="Calibri"/>
-                      <w:sz w:val="16"/>
-                      <w:szCs w:val="22"/>
-                    </w:rPr>
-                    <w:t>Total Vat                       N 693</w:t>
-                  </w:r>
-                </w:p>
-                <w:p>
-                  <w:pPr>
-                    <w:spacing w:before="120"/>
-                    <w:rPr>
-                      <w:rFonts w:ascii="Calibri" w:hAnsi="Calibri"/>
-                      <w:sz w:val="16"/>
-                      <w:szCs w:val="22"/>
-                    </w:rPr>
-                  </w:pPr>
-                  <w:r>
-                    <w:rPr>
-                      <w:rFonts w:ascii="Calibri" w:hAnsi="Calibri"/>
-                      <w:sz w:val="16"/>
-                      <w:szCs w:val="22"/>
-                    </w:rPr>
-                    <w:t>Total Units                     4297</w:t>
-                  </w:r>
-                </w:p>
-                <w:p>
-                  <w:pPr>
-                    <w:rPr>
-                      <w:rFonts w:ascii="Calibri" w:hAnsi="Calibri"/>
-                      <w:sz w:val="16"/>
-                      <w:szCs w:val="22"/>
-                    </w:rPr>
-                  </w:pPr>
-                  <w:r>
-                    <w:rPr>
-                      <w:rFonts w:ascii="Calibri" w:hAnsi="Calibri"/>
-                      <w:sz w:val="16"/>
-                      <w:szCs w:val="22"/>
-                    </w:rPr>
-                    <w:t xml:space="preserve">Total Free Units                   0     </w:t>
-                  </w:r>
-                </w:p>
-                <w:p>
-                  <w:pPr>
-                    <w:spacing w:before="120"/>
-                    <w:rPr>
-                      <w:rFonts w:ascii="Calibri" w:hAnsi="Calibri"/>
-                      <w:sz w:val="16"/>
-                      <w:szCs w:val="22"/>
-                    </w:rPr>
-                  </w:pPr>
-                  <w:r>
-                    <w:rPr>
-                      <w:rFonts w:ascii="Calibri" w:hAnsi="Calibri"/>
-                      <w:sz w:val="16"/>
-                      <w:szCs w:val="22"/>
-                    </w:rPr>
-                    <w:t>Total Arrears                        0</w:t>
-                  </w:r>
-                </w:p>
-                <w:p>
-                  <w:pPr>
-                    <w:rPr>
-                      <w:rFonts w:ascii="Calibri" w:hAnsi="Calibri"/>
-                      <w:sz w:val="16"/>
-                      <w:szCs w:val="22"/>
-                    </w:rPr>
-                  </w:pPr>
-                  <w:r>
-                    <w:rPr>
-                      <w:rFonts w:ascii="Calibri" w:hAnsi="Calibri"/>
-                      <w:sz w:val="16"/>
-                      <w:szCs w:val="22"/>
-                    </w:rPr>
-                    <w:t xml:space="preserve">Total </w:t>
-                  </w:r>
-                  <w:proofErr w:type="spellStart"/>
-                  <w:r>
-                    <w:rPr>
-                      <w:rFonts w:ascii="Calibri" w:hAnsi="Calibri"/>
-                      <w:sz w:val="16"/>
-                      <w:szCs w:val="22"/>
-                    </w:rPr>
-                    <w:t>Srv</w:t>
-                  </w:r>
-                  <w:proofErr w:type="spellEnd"/>
-                  <w:r>
-                    <w:rPr>
-                      <w:rFonts w:ascii="Calibri" w:hAnsi="Calibri"/>
-                      <w:sz w:val="16"/>
-                      <w:szCs w:val="22"/>
-                    </w:rPr>
-                    <w:t xml:space="preserve"> </w:t>
-                  </w:r>
-                  <w:proofErr w:type="spellStart"/>
-                  <w:r>
-                    <w:rPr>
-                      <w:rFonts w:ascii="Calibri" w:hAnsi="Calibri"/>
-                      <w:sz w:val="16"/>
-                      <w:szCs w:val="22"/>
-                    </w:rPr>
-                    <w:t>Charg</w:t>
-                  </w:r>
-                  <w:proofErr w:type="spellEnd"/>
-                  <w:r>
-                    <w:rPr>
-                      <w:rFonts w:ascii="Calibri" w:hAnsi="Calibri"/>
-                      <w:sz w:val="16"/>
-                      <w:szCs w:val="22"/>
-                    </w:rPr>
-                    <w:t xml:space="preserve">                    0</w:t>
-                  </w:r>
-                </w:p>
-                <w:p>
-                  <w:pPr>
-                    <w:rPr>
-                      <w:rFonts w:ascii="Calibri" w:hAnsi="Calibri"/>
-                      <w:sz w:val="16"/>
-                      <w:szCs w:val="22"/>
-                    </w:rPr>
-                  </w:pPr>
-                  <w:r>
-                    <w:rPr>
-                      <w:rFonts w:ascii="Calibri" w:hAnsi="Calibri"/>
-                      <w:sz w:val="16"/>
-                      <w:szCs w:val="22"/>
-                    </w:rPr>
-                    <w:t>Total Refund                        0</w:t>
-                  </w:r>
-                </w:p>
-                <w:p>
-                  <w:pPr>
-                    <w:rPr>
-                      <w:rFonts w:ascii="Calibri" w:hAnsi="Calibri"/>
-                      <w:sz w:val="16"/>
-                      <w:szCs w:val="22"/>
-                    </w:rPr>
-                  </w:pPr>
-                </w:p>
-                <w:p>
-                  <w:pPr>
-                    <w:jc w:val="center"/>
-                    <w:rPr>
-                      <w:rFonts w:ascii="Calibri" w:hAnsi="Calibri"/>
-                      <w:sz w:val="16"/>
-                      <w:szCs w:val="22"/>
-                    </w:rPr>
-                  </w:pPr>
-                  <w:r>
-                    <w:rPr>
-                      <w:rFonts w:ascii="Calibri" w:hAnsi="Calibri"/>
-                      <w:szCs w:val="22"/>
-                    </w:rPr>
-                    <w:t>………………….………….……………………………</w:t>
-                  </w:r>
-                </w:p>
-                <w:p>
-                  <w:pPr>
-                    <w:jc w:val="center"/>
-                    <w:rPr>
-                      <w:rFonts w:ascii="Calibri" w:hAnsi="Calibri"/>
-                      <w:sz w:val="16"/>
-                      <w:szCs w:val="22"/>
-                    </w:rPr>
-                  </w:pPr>
-                  <w:r>
-                    <w:rPr>
-                      <w:rFonts w:ascii="Calibri" w:hAnsi="Calibri"/>
-                      <w:sz w:val="16"/>
-                      <w:szCs w:val="22"/>
-                    </w:rPr>
-                    <w:t xml:space="preserve">Powered by </w:t>
-                  </w:r>
-                  <w:proofErr w:type="spellStart"/>
-                  <w:r>
-                    <w:rPr>
-                      <w:rFonts w:ascii="Calibri" w:hAnsi="Calibri"/>
-                      <w:sz w:val="16"/>
-                      <w:szCs w:val="22"/>
-                    </w:rPr>
-                    <w:t>Syntell</w:t>
-                  </w:r>
-                  <w:proofErr w:type="spellEnd"/>
+                    <w:t>Powered by Syntell</w:t>
+                  </w:r>
                 </w:p>
                 <w:p>
                   <w:pPr>
@@ -8816,7 +8423,6 @@
                       <w:szCs w:val="16"/>
                     </w:rPr>
                   </w:pPr>
-                  <w:proofErr w:type="spellStart"/>
                   <w:r>
                     <w:rPr>
                       <w:rFonts w:ascii="Calibri" w:eastAsia="Calibri" w:hAnsi="Calibri"/>
@@ -8825,7 +8431,6 @@
                     </w:rPr>
                     <w:t>jannie</w:t>
                   </w:r>
-                  <w:proofErr w:type="spellEnd"/>
                 </w:p>
               </w:tc>
             </w:tr>
@@ -11365,25 +10970,7 @@
                       <w:sz w:val="18"/>
                       <w:szCs w:val="16"/>
                     </w:rPr>
-                    <w:t xml:space="preserve">Total </w:t>
-                  </w:r>
-                  <w:proofErr w:type="spellStart"/>
-                  <w:r>
-                    <w:rPr>
-                      <w:rFonts w:ascii="Calibri" w:eastAsia="Calibri" w:hAnsi="Calibri"/>
-                      <w:sz w:val="18"/>
-                      <w:szCs w:val="16"/>
-                    </w:rPr>
-                    <w:t>Srv</w:t>
-                  </w:r>
-                  <w:proofErr w:type="spellEnd"/>
-                  <w:r>
-                    <w:rPr>
-                      <w:rFonts w:ascii="Calibri" w:eastAsia="Calibri" w:hAnsi="Calibri"/>
-                      <w:sz w:val="18"/>
-                      <w:szCs w:val="16"/>
-                    </w:rPr>
-                    <w:t xml:space="preserve"> Charg</w:t>
+                    <w:t>Total Srv Charg</w:t>
                   </w:r>
                   <w:r>
                     <w:rPr>
@@ -13647,18 +13234,8 @@
                       <w:sz w:val="18"/>
                       <w:szCs w:val="22"/>
                     </w:rPr>
-                    <w:t xml:space="preserve">Powered by </w:t>
-                  </w:r>
-                  <w:proofErr w:type="spellStart"/>
-                  <w:r>
-                    <w:rPr>
-                      <w:rFonts w:ascii="Calibri" w:eastAsia="Calibri" w:hAnsi="Calibri"/>
-                      <w:sz w:val="18"/>
-                      <w:szCs w:val="22"/>
-                    </w:rPr>
-                    <w:t>Syntell</w:t>
-                  </w:r>
-                  <w:proofErr w:type="spellEnd"/>
+                    <w:t>Powered by Syntell</w:t>
+                  </w:r>
                 </w:p>
               </w:tc>
             </w:tr>
@@ -13676,11 +13253,11 @@
       <w:pPr>
         <w:pStyle w:val="Heading2"/>
       </w:pPr>
-      <w:bookmarkStart w:id="24" w:name="_Toc404789725"/>
+      <w:bookmarkStart w:id="25" w:name="_Toc405205392"/>
       <w:r>
         <w:t>Bank Report</w:t>
       </w:r>
-      <w:bookmarkEnd w:id="24"/>
+      <w:bookmarkEnd w:id="25"/>
     </w:p>
     <w:p>
       <w:pPr>
@@ -13788,8 +13365,8 @@
         <w:keepNext/>
         <w:ind w:firstLine="720"/>
       </w:pPr>
-      <w:bookmarkStart w:id="25" w:name="_Ref404544384"/>
-      <w:bookmarkStart w:id="26" w:name="_Toc405205180"/>
+      <w:bookmarkStart w:id="26" w:name="_Ref404544384"/>
+      <w:bookmarkStart w:id="27" w:name="_Toc405205180"/>
       <w:r>
         <w:t xml:space="preserve">Table </w:t>
       </w:r>
@@ -13814,8 +13391,8 @@
       <w:r>
         <w:t xml:space="preserve"> Bank Report Old &amp; New Reports</w:t>
       </w:r>
-      <w:bookmarkEnd w:id="25"/>
       <w:bookmarkEnd w:id="26"/>
+      <w:bookmarkEnd w:id="27"/>
     </w:p>
     <w:tbl>
       <w:tblPr>
@@ -13963,16 +13540,42 @@
                     <w:rPr>
                       <w:sz w:val="16"/>
                     </w:rPr>
-                    <w:t xml:space="preserve">Manager:            </w:t>
-                  </w:r>
-                  <w:proofErr w:type="spellStart"/>
-                  <w:r>
+                    <w:t>Manager:            Jannie</w:t>
+                  </w:r>
+                </w:p>
+                <w:p>
+                  <w:pPr>
+                    <w:jc w:val="center"/>
                     <w:rPr>
                       <w:sz w:val="16"/>
                     </w:rPr>
-                    <w:t>Jannie</w:t>
-                  </w:r>
-                  <w:proofErr w:type="spellEnd"/>
+                  </w:pPr>
+                </w:p>
+                <w:p>
+                  <w:pPr>
+                    <w:rPr>
+                      <w:sz w:val="16"/>
+                    </w:rPr>
+                  </w:pPr>
+                  <w:r>
+                    <w:rPr>
+                      <w:sz w:val="16"/>
+                    </w:rPr>
+                    <w:t>Start Date:           2014-Nov-13 06:02:36</w:t>
+                  </w:r>
+                </w:p>
+                <w:p>
+                  <w:pPr>
+                    <w:rPr>
+                      <w:sz w:val="16"/>
+                    </w:rPr>
+                  </w:pPr>
+                  <w:r>
+                    <w:rPr>
+                      <w:sz w:val="16"/>
+                    </w:rPr>
+                    <w:t>End Date:            2014-Nov-20 12:00:23</w:t>
+                  </w:r>
                 </w:p>
                 <w:p>
                   <w:pPr>
@@ -13992,20 +13595,61 @@
                     <w:rPr>
                       <w:sz w:val="16"/>
                     </w:rPr>
-                    <w:t>Start Date:           2014-Nov-13 06:02:36</w:t>
-                  </w:r>
-                </w:p>
-                <w:p>
-                  <w:pPr>
+                    <w:t>Bank Batch for : AED</w:t>
+                  </w:r>
+                </w:p>
+                <w:p>
+                  <w:pPr>
+                    <w:jc w:val="center"/>
                     <w:rPr>
                       <w:sz w:val="16"/>
                     </w:rPr>
                   </w:pPr>
-                  <w:r>
+                </w:p>
+                <w:p>
+                  <w:pPr>
                     <w:rPr>
                       <w:sz w:val="16"/>
                     </w:rPr>
-                    <w:t>End Date:            2014-Nov-20 12:00:23</w:t>
+                  </w:pPr>
+                  <w:r>
+                    <w:rPr>
+                      <w:sz w:val="16"/>
+                    </w:rPr>
+                    <w:t>Bank Batch No:        222</w:t>
+                  </w:r>
+                </w:p>
+                <w:p>
+                  <w:pPr>
+                    <w:rPr>
+                      <w:sz w:val="16"/>
+                    </w:rPr>
+                  </w:pPr>
+                </w:p>
+                <w:p>
+                  <w:pPr>
+                    <w:rPr>
+                      <w:sz w:val="16"/>
+                    </w:rPr>
+                  </w:pPr>
+                  <w:r>
+                    <w:rPr>
+                      <w:sz w:val="16"/>
+                    </w:rPr>
+                    <w:t>First SBN:                  1123</w:t>
+                  </w:r>
+                </w:p>
+                <w:p>
+                  <w:pPr>
+                    <w:rPr>
+                      <w:sz w:val="16"/>
+                    </w:rPr>
+                  </w:pPr>
+                  <w:r>
+                    <w:rPr>
+                      <w:sz w:val="16"/>
+                    </w:rPr>
+                    <w:t>Last SBN:                   1148</w:t>
                   </w:r>
                 </w:p>
                 <w:p>
@@ -14026,7 +13670,59 @@
                     <w:rPr>
                       <w:sz w:val="16"/>
                     </w:rPr>
-                    <w:t>Bank Batch for : AED</w:t>
+                    <w:t>Cash                  N 300.00</w:t>
+                  </w:r>
+                </w:p>
+                <w:p>
+                  <w:pPr>
+                    <w:rPr>
+                      <w:sz w:val="16"/>
+                    </w:rPr>
+                  </w:pPr>
+                  <w:r>
+                    <w:rPr>
+                      <w:sz w:val="16"/>
+                    </w:rPr>
+                    <w:t>Cash                  N 100.00</w:t>
+                  </w:r>
+                </w:p>
+                <w:p>
+                  <w:pPr>
+                    <w:rPr>
+                      <w:sz w:val="16"/>
+                    </w:rPr>
+                  </w:pPr>
+                  <w:r>
+                    <w:rPr>
+                      <w:sz w:val="16"/>
+                    </w:rPr>
+                    <w:t>Cash                  N 150.00</w:t>
+                  </w:r>
+                </w:p>
+                <w:p>
+                  <w:pPr>
+                    <w:rPr>
+                      <w:sz w:val="16"/>
+                    </w:rPr>
+                  </w:pPr>
+                  <w:r>
+                    <w:rPr>
+                      <w:sz w:val="16"/>
+                    </w:rPr>
+                    <w:t>Cheque             N 2500.00</w:t>
+                  </w:r>
+                </w:p>
+                <w:p>
+                  <w:pPr>
+                    <w:rPr>
+                      <w:sz w:val="16"/>
+                    </w:rPr>
+                  </w:pPr>
+                  <w:r>
+                    <w:rPr>
+                      <w:sz w:val="16"/>
+                    </w:rPr>
+                    <w:t>Cash                  N 50.00</w:t>
                   </w:r>
                 </w:p>
                 <w:p>
@@ -14047,11 +13743,12 @@
                     <w:rPr>
                       <w:sz w:val="16"/>
                     </w:rPr>
-                    <w:t>Bank Batch No:        222</w:t>
-                  </w:r>
-                </w:p>
-                <w:p>
-                  <w:pPr>
+                    <w:t>Vat                    N 434.00</w:t>
+                  </w:r>
+                </w:p>
+                <w:p>
+                  <w:pPr>
+                    <w:jc w:val="center"/>
                     <w:rPr>
                       <w:sz w:val="16"/>
                     </w:rPr>
@@ -14067,7 +13764,7 @@
                     <w:rPr>
                       <w:sz w:val="16"/>
                     </w:rPr>
-                    <w:t>First SBN:                  1123</w:t>
+                    <w:t>Units                    2867</w:t>
                   </w:r>
                 </w:p>
                 <w:p>
@@ -14080,7 +13777,7 @@
                     <w:rPr>
                       <w:sz w:val="16"/>
                     </w:rPr>
-                    <w:t>Last SBN:                   1148</w:t>
+                    <w:t>Free Units                  0</w:t>
                   </w:r>
                 </w:p>
                 <w:p>
@@ -14101,7 +13798,7 @@
                     <w:rPr>
                       <w:sz w:val="16"/>
                     </w:rPr>
-                    <w:t>Cash                  N 300.00</w:t>
+                    <w:t>Arrears                  N 0</w:t>
                   </w:r>
                 </w:p>
                 <w:p>
@@ -14114,149 +13811,7 @@
                     <w:rPr>
                       <w:sz w:val="16"/>
                     </w:rPr>
-                    <w:t>Cash                  N 100.00</w:t>
-                  </w:r>
-                </w:p>
-                <w:p>
-                  <w:pPr>
-                    <w:rPr>
-                      <w:sz w:val="16"/>
-                    </w:rPr>
-                  </w:pPr>
-                  <w:r>
-                    <w:rPr>
-                      <w:sz w:val="16"/>
-                    </w:rPr>
-                    <w:t>Cash                  N 150.00</w:t>
-                  </w:r>
-                </w:p>
-                <w:p>
-                  <w:pPr>
-                    <w:rPr>
-                      <w:sz w:val="16"/>
-                    </w:rPr>
-                  </w:pPr>
-                  <w:r>
-                    <w:rPr>
-                      <w:sz w:val="16"/>
-                    </w:rPr>
-                    <w:t>Cheque             N 2500.00</w:t>
-                  </w:r>
-                </w:p>
-                <w:p>
-                  <w:pPr>
-                    <w:rPr>
-                      <w:sz w:val="16"/>
-                    </w:rPr>
-                  </w:pPr>
-                  <w:r>
-                    <w:rPr>
-                      <w:sz w:val="16"/>
-                    </w:rPr>
-                    <w:t>Cash                  N 50.00</w:t>
-                  </w:r>
-                </w:p>
-                <w:p>
-                  <w:pPr>
-                    <w:jc w:val="center"/>
-                    <w:rPr>
-                      <w:sz w:val="16"/>
-                    </w:rPr>
-                  </w:pPr>
-                </w:p>
-                <w:p>
-                  <w:pPr>
-                    <w:rPr>
-                      <w:sz w:val="16"/>
-                    </w:rPr>
-                  </w:pPr>
-                  <w:r>
-                    <w:rPr>
-                      <w:sz w:val="16"/>
-                    </w:rPr>
-                    <w:t>Vat                    N 434.00</w:t>
-                  </w:r>
-                </w:p>
-                <w:p>
-                  <w:pPr>
-                    <w:jc w:val="center"/>
-                    <w:rPr>
-                      <w:sz w:val="16"/>
-                    </w:rPr>
-                  </w:pPr>
-                </w:p>
-                <w:p>
-                  <w:pPr>
-                    <w:rPr>
-                      <w:sz w:val="16"/>
-                    </w:rPr>
-                  </w:pPr>
-                  <w:r>
-                    <w:rPr>
-                      <w:sz w:val="16"/>
-                    </w:rPr>
-                    <w:t>Units                    2867</w:t>
-                  </w:r>
-                </w:p>
-                <w:p>
-                  <w:pPr>
-                    <w:rPr>
-                      <w:sz w:val="16"/>
-                    </w:rPr>
-                  </w:pPr>
-                  <w:r>
-                    <w:rPr>
-                      <w:sz w:val="16"/>
-                    </w:rPr>
-                    <w:t>Free Units                  0</w:t>
-                  </w:r>
-                </w:p>
-                <w:p>
-                  <w:pPr>
-                    <w:jc w:val="center"/>
-                    <w:rPr>
-                      <w:sz w:val="16"/>
-                    </w:rPr>
-                  </w:pPr>
-                </w:p>
-                <w:p>
-                  <w:pPr>
-                    <w:rPr>
-                      <w:sz w:val="16"/>
-                    </w:rPr>
-                  </w:pPr>
-                  <w:r>
-                    <w:rPr>
-                      <w:sz w:val="16"/>
-                    </w:rPr>
-                    <w:t>Arrears                  N 0</w:t>
-                  </w:r>
-                </w:p>
-                <w:p>
-                  <w:pPr>
-                    <w:rPr>
-                      <w:sz w:val="16"/>
-                    </w:rPr>
-                  </w:pPr>
-                  <w:r>
-                    <w:rPr>
-                      <w:sz w:val="16"/>
-                    </w:rPr>
-                    <w:t xml:space="preserve">Service </w:t>
-                  </w:r>
-                  <w:proofErr w:type="spellStart"/>
-                  <w:r>
-                    <w:rPr>
-                      <w:sz w:val="16"/>
-                    </w:rPr>
-                    <w:t>Charg</w:t>
-                  </w:r>
-                  <w:proofErr w:type="spellEnd"/>
-                  <w:r>
-                    <w:rPr>
-                      <w:sz w:val="16"/>
-                    </w:rPr>
-                    <w:t xml:space="preserve">       N 0</w:t>
+                    <w:t>Service Charg       N 0</w:t>
                   </w:r>
                 </w:p>
                 <w:p>
@@ -14549,34 +14104,141 @@
                     <w:rPr>
                       <w:sz w:val="16"/>
                     </w:rPr>
-                    <w:t xml:space="preserve">Service </w:t>
-                  </w:r>
-                  <w:proofErr w:type="spellStart"/>
-                  <w:r>
+                    <w:t>Service Charg       N 0</w:t>
+                  </w:r>
+                </w:p>
+                <w:p>
+                  <w:pPr>
                     <w:rPr>
                       <w:sz w:val="16"/>
                     </w:rPr>
-                    <w:t>Charg</w:t>
-                  </w:r>
-                  <w:proofErr w:type="spellEnd"/>
+                  </w:pPr>
                   <w:r>
                     <w:rPr>
                       <w:sz w:val="16"/>
                     </w:rPr>
-                    <w:t xml:space="preserve">       N 0</w:t>
-                  </w:r>
-                </w:p>
-                <w:p>
-                  <w:pPr>
+                    <w:t>Refund Amount   N 0</w:t>
+                  </w:r>
+                </w:p>
+                <w:p>
+                  <w:pPr>
+                    <w:jc w:val="center"/>
                     <w:rPr>
                       <w:sz w:val="16"/>
                     </w:rPr>
                   </w:pPr>
-                  <w:r>
+                </w:p>
+                <w:p>
+                  <w:pPr>
                     <w:rPr>
                       <w:sz w:val="16"/>
                     </w:rPr>
-                    <w:t>Refund Amount   N 0</w:t>
+                  </w:pPr>
+                  <w:r>
+                    <w:rPr>
+                      <w:sz w:val="16"/>
+                    </w:rPr>
+                    <w:t>Grand Total                 N 2,109</w:t>
+                  </w:r>
+                </w:p>
+                <w:p>
+                  <w:pPr>
+                    <w:rPr>
+                      <w:sz w:val="16"/>
+                    </w:rPr>
+                  </w:pPr>
+                </w:p>
+                <w:p>
+                  <w:pPr>
+                    <w:rPr>
+                      <w:sz w:val="16"/>
+                    </w:rPr>
+                  </w:pPr>
+                  <w:r>
+                    <w:rPr>
+                      <w:sz w:val="16"/>
+                    </w:rPr>
+                    <w:t>Total Cash                 N 4,950</w:t>
+                  </w:r>
+                </w:p>
+                <w:p>
+                  <w:pPr>
+                    <w:rPr>
+                      <w:sz w:val="16"/>
+                    </w:rPr>
+                  </w:pPr>
+                  <w:r>
+                    <w:rPr>
+                      <w:sz w:val="16"/>
+                    </w:rPr>
+                    <w:t>Total Vat                       N 693</w:t>
+                  </w:r>
+                </w:p>
+                <w:p>
+                  <w:pPr>
+                    <w:spacing w:before="120"/>
+                    <w:rPr>
+                      <w:sz w:val="16"/>
+                    </w:rPr>
+                  </w:pPr>
+                  <w:r>
+                    <w:rPr>
+                      <w:sz w:val="16"/>
+                    </w:rPr>
+                    <w:t>Total Units                     4297</w:t>
+                  </w:r>
+                </w:p>
+                <w:p>
+                  <w:pPr>
+                    <w:rPr>
+                      <w:sz w:val="16"/>
+                    </w:rPr>
+                  </w:pPr>
+                  <w:r>
+                    <w:rPr>
+                      <w:sz w:val="16"/>
+                    </w:rPr>
+                    <w:t xml:space="preserve">Total Free Units                   0     </w:t>
+                  </w:r>
+                </w:p>
+                <w:p>
+                  <w:pPr>
+                    <w:spacing w:before="120"/>
+                    <w:rPr>
+                      <w:sz w:val="16"/>
+                    </w:rPr>
+                  </w:pPr>
+                  <w:r>
+                    <w:rPr>
+                      <w:sz w:val="16"/>
+                    </w:rPr>
+                    <w:t>Total Arrears                        0</w:t>
+                  </w:r>
+                </w:p>
+                <w:p>
+                  <w:pPr>
+                    <w:rPr>
+                      <w:sz w:val="16"/>
+                    </w:rPr>
+                  </w:pPr>
+                  <w:r>
+                    <w:rPr>
+                      <w:sz w:val="16"/>
+                    </w:rPr>
+                    <w:t>Total Srv Charg                    0</w:t>
+                  </w:r>
+                </w:p>
+                <w:p>
+                  <w:pPr>
+                    <w:rPr>
+                      <w:sz w:val="16"/>
+                    </w:rPr>
+                  </w:pPr>
+                  <w:r>
+                    <w:rPr>
+                      <w:sz w:val="16"/>
+                    </w:rPr>
+                    <w:t>Total Refund                        0</w:t>
                   </w:r>
                 </w:p>
                 <w:p>
@@ -14586,9 +14248,13 @@
                       <w:sz w:val="16"/>
                     </w:rPr>
                   </w:pPr>
-                </w:p>
-                <w:p>
-                  <w:pPr>
+                  <w:r>
+                    <w:t>………………….………….……………………………</w:t>
+                  </w:r>
+                </w:p>
+                <w:p>
+                  <w:pPr>
+                    <w:jc w:val="center"/>
                     <w:rPr>
                       <w:sz w:val="16"/>
                     </w:rPr>
@@ -14597,169 +14263,8 @@
                     <w:rPr>
                       <w:sz w:val="16"/>
                     </w:rPr>
-                    <w:t>Grand Total                 N 2,109</w:t>
-                  </w:r>
-                </w:p>
-                <w:p>
-                  <w:pPr>
-                    <w:rPr>
-                      <w:sz w:val="16"/>
-                    </w:rPr>
-                  </w:pPr>
-                </w:p>
-                <w:p>
-                  <w:pPr>
-                    <w:rPr>
-                      <w:sz w:val="16"/>
-                    </w:rPr>
-                  </w:pPr>
-                  <w:r>
-                    <w:rPr>
-                      <w:sz w:val="16"/>
-                    </w:rPr>
-                    <w:t>Total Cash                 N 4,950</w:t>
-                  </w:r>
-                </w:p>
-                <w:p>
-                  <w:pPr>
-                    <w:rPr>
-                      <w:sz w:val="16"/>
-                    </w:rPr>
-                  </w:pPr>
-                  <w:r>
-                    <w:rPr>
-                      <w:sz w:val="16"/>
-                    </w:rPr>
-                    <w:t>Total Vat                       N 693</w:t>
-                  </w:r>
-                </w:p>
-                <w:p>
-                  <w:pPr>
-                    <w:spacing w:before="120"/>
-                    <w:rPr>
-                      <w:sz w:val="16"/>
-                    </w:rPr>
-                  </w:pPr>
-                  <w:r>
-                    <w:rPr>
-                      <w:sz w:val="16"/>
-                    </w:rPr>
-                    <w:t>Total Units                     4297</w:t>
-                  </w:r>
-                </w:p>
-                <w:p>
-                  <w:pPr>
-                    <w:rPr>
-                      <w:sz w:val="16"/>
-                    </w:rPr>
-                  </w:pPr>
-                  <w:r>
-                    <w:rPr>
-                      <w:sz w:val="16"/>
-                    </w:rPr>
-                    <w:t xml:space="preserve">Total Free Units                   0     </w:t>
-                  </w:r>
-                </w:p>
-                <w:p>
-                  <w:pPr>
-                    <w:spacing w:before="120"/>
-                    <w:rPr>
-                      <w:sz w:val="16"/>
-                    </w:rPr>
-                  </w:pPr>
-                  <w:r>
-                    <w:rPr>
-                      <w:sz w:val="16"/>
-                    </w:rPr>
-                    <w:t>Total Arrears                        0</w:t>
-                  </w:r>
-                </w:p>
-                <w:p>
-                  <w:pPr>
-                    <w:rPr>
-                      <w:sz w:val="16"/>
-                    </w:rPr>
-                  </w:pPr>
-                  <w:r>
-                    <w:rPr>
-                      <w:sz w:val="16"/>
-                    </w:rPr>
-                    <w:t xml:space="preserve">Total </w:t>
-                  </w:r>
-                  <w:proofErr w:type="spellStart"/>
-                  <w:r>
-                    <w:rPr>
-                      <w:sz w:val="16"/>
-                    </w:rPr>
-                    <w:t>Srv</w:t>
-                  </w:r>
-                  <w:proofErr w:type="spellEnd"/>
-                  <w:r>
-                    <w:rPr>
-                      <w:sz w:val="16"/>
-                    </w:rPr>
-                    <w:t xml:space="preserve"> </w:t>
-                  </w:r>
-                  <w:proofErr w:type="spellStart"/>
-                  <w:r>
-                    <w:rPr>
-                      <w:sz w:val="16"/>
-                    </w:rPr>
-                    <w:t>Charg</w:t>
-                  </w:r>
-                  <w:proofErr w:type="spellEnd"/>
-                  <w:r>
-                    <w:rPr>
-                      <w:sz w:val="16"/>
-                    </w:rPr>
-                    <w:t xml:space="preserve">                    0</w:t>
-                  </w:r>
-                </w:p>
-                <w:p>
-                  <w:pPr>
-                    <w:rPr>
-                      <w:sz w:val="16"/>
-                    </w:rPr>
-                  </w:pPr>
-                  <w:r>
-                    <w:rPr>
-                      <w:sz w:val="16"/>
-                    </w:rPr>
-                    <w:t>Total Refund                        0</w:t>
-                  </w:r>
-                </w:p>
-                <w:p>
-                  <w:pPr>
-                    <w:jc w:val="center"/>
-                    <w:rPr>
-                      <w:sz w:val="16"/>
-                    </w:rPr>
-                  </w:pPr>
-                  <w:r>
-                    <w:t>………………….………….……………………………</w:t>
-                  </w:r>
-                </w:p>
-                <w:p>
-                  <w:pPr>
-                    <w:jc w:val="center"/>
-                    <w:rPr>
-                      <w:sz w:val="16"/>
-                    </w:rPr>
-                  </w:pPr>
-                  <w:r>
-                    <w:rPr>
-                      <w:sz w:val="16"/>
-                    </w:rPr>
-                    <w:t xml:space="preserve">Powered by </w:t>
-                  </w:r>
-                  <w:proofErr w:type="spellStart"/>
-                  <w:r>
-                    <w:rPr>
-                      <w:sz w:val="16"/>
-                    </w:rPr>
-                    <w:t>Syntell</w:t>
-                  </w:r>
-                  <w:proofErr w:type="spellEnd"/>
+                    <w:t>Powered by Syntell</w:t>
+                  </w:r>
                 </w:p>
               </w:tc>
             </w:tr>
@@ -14948,7 +14453,6 @@
                       <w:szCs w:val="16"/>
                     </w:rPr>
                   </w:pPr>
-                  <w:proofErr w:type="spellStart"/>
                   <w:r>
                     <w:rPr>
                       <w:rFonts w:ascii="Calibri" w:hAnsi="Calibri"/>
@@ -14957,7 +14461,6 @@
                     </w:rPr>
                     <w:t>jannie</w:t>
                   </w:r>
-                  <w:proofErr w:type="spellEnd"/>
                 </w:p>
               </w:tc>
             </w:tr>
@@ -17903,25 +17406,7 @@
                       <w:szCs w:val="16"/>
                     </w:rPr>
                     <w:lastRenderedPageBreak/>
-                    <w:t xml:space="preserve">Total </w:t>
-                  </w:r>
-                  <w:proofErr w:type="spellStart"/>
-                  <w:r>
-                    <w:rPr>
-                      <w:rFonts w:ascii="Calibri" w:hAnsi="Calibri"/>
-                      <w:sz w:val="18"/>
-                      <w:szCs w:val="16"/>
-                    </w:rPr>
-                    <w:t>Srv</w:t>
-                  </w:r>
-                  <w:proofErr w:type="spellEnd"/>
-                  <w:r>
-                    <w:rPr>
-                      <w:rFonts w:ascii="Calibri" w:hAnsi="Calibri"/>
-                      <w:sz w:val="18"/>
-                      <w:szCs w:val="16"/>
-                    </w:rPr>
-                    <w:t xml:space="preserve"> Charg</w:t>
+                    <w:t>Total Srv Charg</w:t>
                   </w:r>
                   <w:r>
                     <w:rPr>
@@ -20622,18 +20107,8 @@
                       <w:sz w:val="18"/>
                       <w:szCs w:val="22"/>
                     </w:rPr>
-                    <w:t xml:space="preserve">Powered by </w:t>
-                  </w:r>
-                  <w:proofErr w:type="spellStart"/>
-                  <w:r>
-                    <w:rPr>
-                      <w:rFonts w:ascii="Calibri" w:hAnsi="Calibri"/>
-                      <w:sz w:val="18"/>
-                      <w:szCs w:val="22"/>
-                    </w:rPr>
-                    <w:t>Syntell</w:t>
-                  </w:r>
-                  <w:proofErr w:type="spellEnd"/>
+                    <w:t>Powered by Syntell</w:t>
+                  </w:r>
                 </w:p>
               </w:tc>
             </w:tr>
@@ -20651,24 +20126,24 @@
       <w:pPr>
         <w:pStyle w:val="Heading2"/>
       </w:pPr>
-      <w:bookmarkStart w:id="27" w:name="_Toc404789726"/>
+      <w:bookmarkStart w:id="28" w:name="_Toc405205393"/>
       <w:r>
         <w:t>Ancillary Requirements</w:t>
-      </w:r>
-      <w:bookmarkEnd w:id="27"/>
-    </w:p>
-    <w:p>
-      <w:pPr>
-        <w:pStyle w:val="Heading3"/>
-      </w:pPr>
-      <w:bookmarkStart w:id="28" w:name="_Toc404789727"/>
-      <w:r>
-        <w:t>Keyboard Change</w:t>
       </w:r>
       <w:bookmarkEnd w:id="28"/>
     </w:p>
     <w:p>
       <w:pPr>
+        <w:pStyle w:val="Heading3"/>
+      </w:pPr>
+      <w:bookmarkStart w:id="29" w:name="_Toc405205394"/>
+      <w:r>
+        <w:t>Keyboard Change</w:t>
+      </w:r>
+      <w:bookmarkEnd w:id="29"/>
+    </w:p>
+    <w:p>
+      <w:pPr>
         <w:pStyle w:val="ParagraphText"/>
         <w:ind w:left="720"/>
         <w:jc w:val="both"/>
@@ -20715,14 +20190,12 @@
         <w:pStyle w:val="ParagraphText"/>
         <w:ind w:left="720"/>
       </w:pPr>
-      <w:bookmarkStart w:id="29" w:name="_GoBack"/>
-      <w:bookmarkEnd w:id="29"/>
     </w:p>
     <w:p>
       <w:pPr>
         <w:pStyle w:val="Heading3"/>
       </w:pPr>
-      <w:bookmarkStart w:id="30" w:name="_Toc404789728"/>
+      <w:bookmarkStart w:id="30" w:name="_Toc405205395"/>
       <w:r>
         <w:t>PIN Authentication</w:t>
       </w:r>
@@ -20754,7 +20227,7 @@
       <w:pPr>
         <w:pStyle w:val="Heading3"/>
       </w:pPr>
-      <w:bookmarkStart w:id="31" w:name="_Toc404789729"/>
+      <w:bookmarkStart w:id="31" w:name="_Toc405205396"/>
       <w:r>
         <w:lastRenderedPageBreak/>
         <w:t>User Token Request Audit</w:t>
@@ -20927,7 +20400,7 @@
       <w:pPr>
         <w:pStyle w:val="Heading3"/>
       </w:pPr>
-      <w:bookmarkStart w:id="32" w:name="_Toc404789730"/>
+      <w:bookmarkStart w:id="32" w:name="_Toc405205397"/>
       <w:r>
         <w:t>Security</w:t>
       </w:r>
@@ -20965,7 +20438,7 @@
       <w:pPr>
         <w:pStyle w:val="Heading3"/>
       </w:pPr>
-      <w:bookmarkStart w:id="33" w:name="_Toc404789731"/>
+      <w:bookmarkStart w:id="33" w:name="_Toc405205398"/>
       <w:r>
         <w:t>User Administration</w:t>
       </w:r>
@@ -20991,7 +20464,7 @@
       <w:pPr>
         <w:pStyle w:val="Heading3"/>
       </w:pPr>
-      <w:bookmarkStart w:id="34" w:name="_Toc404789732"/>
+      <w:bookmarkStart w:id="34" w:name="_Toc405205399"/>
       <w:r>
         <w:t>Data Transfer Compression</w:t>
       </w:r>
@@ -21103,37 +20576,12 @@
               <w:sz w:val="14"/>
             </w:rPr>
           </w:pPr>
-          <w:proofErr w:type="spellStart"/>
           <w:r>
             <w:rPr>
               <w:color w:val="808080"/>
               <w:sz w:val="16"/>
             </w:rPr>
-            <w:t>Syntell</w:t>
-          </w:r>
-          <w:proofErr w:type="spellEnd"/>
-          <w:r>
-            <w:rPr>
-              <w:color w:val="808080"/>
-              <w:sz w:val="16"/>
-            </w:rPr>
-            <w:t xml:space="preserve"> </w:t>
-          </w:r>
-          <w:proofErr w:type="spellStart"/>
-          <w:r>
-            <w:rPr>
-              <w:color w:val="808080"/>
-              <w:sz w:val="16"/>
-            </w:rPr>
-            <w:t>Wintec</w:t>
-          </w:r>
-          <w:proofErr w:type="spellEnd"/>
-          <w:r>
-            <w:rPr>
-              <w:color w:val="808080"/>
-              <w:sz w:val="16"/>
-            </w:rPr>
-            <w:t xml:space="preserve"> POS System Specification</w:t>
+            <w:t>Syntell Wintec POS System Specification</w:t>
           </w:r>
         </w:p>
       </w:tc>
@@ -21310,7 +20758,6 @@
               <w:sz w:val="14"/>
             </w:rPr>
           </w:pPr>
-          <w:proofErr w:type="spellStart"/>
           <w:r>
             <w:rPr>
               <w:color w:val="808080"/>
@@ -21323,15 +20770,7 @@
               <w:color w:val="808080"/>
               <w:sz w:val="16"/>
             </w:rPr>
-            <w:t>yntell</w:t>
-          </w:r>
-          <w:proofErr w:type="spellEnd"/>
-          <w:r>
-            <w:rPr>
-              <w:color w:val="808080"/>
-              <w:sz w:val="16"/>
-            </w:rPr>
-            <w:t xml:space="preserve"> </w:t>
+            <w:t xml:space="preserve">yntell </w:t>
           </w:r>
           <w:r>
             <w:rPr>
@@ -21404,7 +20843,7 @@
               <w:sz w:val="48"/>
               <w:szCs w:val="64"/>
             </w:rPr>
-            <w:t>18</w:t>
+            <w:t>1</w:t>
           </w:r>
           <w:r>
             <w:rPr>
@@ -23651,6 +23090,7 @@
   <w:style w:type="character" w:default="1" w:styleId="DefaultParagraphFont">
     <w:name w:val="Default Paragraph Font"/>
     <w:uiPriority w:val="1"/>
+    <w:semiHidden/>
     <w:unhideWhenUsed/>
   </w:style>
   <w:style w:type="table" w:default="1" w:styleId="TableNormal">
@@ -24436,7 +23876,7 @@
 </file>
 
 <file path=customXml/itemProps1.xml><?xml version="1.0" encoding="utf-8"?>
-<ds:datastoreItem xmlns:ds="http://schemas.openxmlformats.org/officeDocument/2006/customXml" ds:itemID="{571366D0-71E7-4F9F-A74A-D959217B5033}">
+<ds:datastoreItem xmlns:ds="http://schemas.openxmlformats.org/officeDocument/2006/customXml" ds:itemID="{F6954590-3311-462B-9B33-4057014F3182}">
   <ds:schemaRefs>
     <ds:schemaRef ds:uri="http://schemas.openxmlformats.org/officeDocument/2006/bibliography"/>
   </ds:schemaRefs>

</xml_diff>